<commit_message>
amélioration du chapitre I
</commit_message>
<xml_diff>
--- a/CH.1 Introduction/Ch1. Etude bibliographique V2.docx
+++ b/CH.1 Introduction/Ch1. Etude bibliographique V2.docx
@@ -1,6 +1,6 @@
 
 <file path=word/document.xml><?xml version="1.0" encoding="utf-8"?>
-<w:document xmlns:wpc="http://schemas.microsoft.com/office/word/2010/wordprocessingCanvas" xmlns:mc="http://schemas.openxmlformats.org/markup-compatibility/2006" xmlns:o="urn:schemas-microsoft-com:office:office" xmlns:r="http://schemas.openxmlformats.org/officeDocument/2006/relationships" xmlns:m="http://schemas.openxmlformats.org/officeDocument/2006/math" xmlns:v="urn:schemas-microsoft-com:vml" xmlns:wp14="http://schemas.microsoft.com/office/word/2010/wordprocessingDrawing" xmlns:wp="http://schemas.openxmlformats.org/drawingml/2006/wordprocessingDrawing" xmlns:w10="urn:schemas-microsoft-com:office:word" xmlns:w="http://schemas.openxmlformats.org/wordprocessingml/2006/main" xmlns:w14="http://schemas.microsoft.com/office/word/2010/wordml" xmlns:w15="http://schemas.microsoft.com/office/word/2012/wordml" xmlns:wpg="http://schemas.microsoft.com/office/word/2010/wordprocessingGroup" xmlns:wpi="http://schemas.microsoft.com/office/word/2010/wordprocessingInk" xmlns:wne="http://schemas.microsoft.com/office/word/2006/wordml" xmlns:wps="http://schemas.microsoft.com/office/word/2010/wordprocessingShape" mc:Ignorable="w14 w15 wp14">
+<w:document xmlns:wpc="http://schemas.microsoft.com/office/word/2010/wordprocessingCanvas" xmlns:cx="http://schemas.microsoft.com/office/drawing/2014/chartex" xmlns:cx1="http://schemas.microsoft.com/office/drawing/2015/9/8/chartex" xmlns:mc="http://schemas.openxmlformats.org/markup-compatibility/2006" xmlns:o="urn:schemas-microsoft-com:office:office" xmlns:r="http://schemas.openxmlformats.org/officeDocument/2006/relationships" xmlns:m="http://schemas.openxmlformats.org/officeDocument/2006/math" xmlns:v="urn:schemas-microsoft-com:vml" xmlns:wp14="http://schemas.microsoft.com/office/word/2010/wordprocessingDrawing" xmlns:wp="http://schemas.openxmlformats.org/drawingml/2006/wordprocessingDrawing" xmlns:w10="urn:schemas-microsoft-com:office:word" xmlns:w="http://schemas.openxmlformats.org/wordprocessingml/2006/main" xmlns:w14="http://schemas.microsoft.com/office/word/2010/wordml" xmlns:w15="http://schemas.microsoft.com/office/word/2012/wordml" xmlns:w16se="http://schemas.microsoft.com/office/word/2015/wordml/symex" xmlns:wpg="http://schemas.microsoft.com/office/word/2010/wordprocessingGroup" xmlns:wpi="http://schemas.microsoft.com/office/word/2010/wordprocessingInk" xmlns:wne="http://schemas.microsoft.com/office/word/2006/wordml" xmlns:wps="http://schemas.microsoft.com/office/word/2010/wordprocessingShape" mc:Ignorable="w14 w15 w16se wp14">
   <w:body>
     <w:p>
       <w:pPr>
@@ -894,18 +894,12 @@
         <w:rPr>
           <w:b/>
         </w:rPr>
-        <w:instrText xml:space="preserve"> REF _Ref532907480 \r \h </w:instrText>
-      </w:r>
-      <w:r>
-        <w:rPr>
-          <w:b/>
-        </w:rPr>
-      </w:r>
-      <w:r>
-        <w:rPr>
-          <w:b/>
-        </w:rPr>
-        <w:instrText xml:space="preserve"> \* MERGEFORMAT </w:instrText>
+        <w:instrText xml:space="preserve"> REF _Ref532907480 \r \h  \* MERGEFORMAT </w:instrText>
+      </w:r>
+      <w:r>
+        <w:rPr>
+          <w:b/>
+        </w:rPr>
       </w:r>
       <w:r>
         <w:rPr>
@@ -962,10 +956,7 @@
         <w:t xml:space="preserve">à ce sujet </w:t>
       </w:r>
       <w:r>
-        <w:t>ont été publiées</w:t>
-      </w:r>
-      <w:r>
-        <w:t xml:space="preserve"> </w:t>
+        <w:t xml:space="preserve">ont été publiées </w:t>
       </w:r>
       <w:r>
         <w:t xml:space="preserve">dans les rapports internes des </w:t>
@@ -983,10 +974,7 @@
         <w:t>au</w:t>
       </w:r>
       <w:r>
-        <w:t xml:space="preserve"> public.</w:t>
-      </w:r>
-      <w:r>
-        <w:t xml:space="preserve"> </w:t>
+        <w:t xml:space="preserve"> public. </w:t>
       </w:r>
       <w:r>
         <w:t xml:space="preserve">A partir des années 1990s, </w:t>
@@ -1019,7 +1007,13 @@
         <w:t>suivants</w:t>
       </w:r>
       <w:r>
-        <w:t xml:space="preserve"> sont des rares exemples qui illustrent les </w:t>
+        <w:t xml:space="preserve"> sont des</w:t>
+      </w:r>
+      <w:r>
+        <w:t xml:space="preserve"> rares exemples qui illustrent s</w:t>
+      </w:r>
+      <w:r>
+        <w:t xml:space="preserve">es </w:t>
       </w:r>
       <w:r>
         <w:t xml:space="preserve">premiers </w:t>
@@ -1029,12 +1023,6 @@
       </w:r>
       <w:r>
         <w:t>s</w:t>
-      </w:r>
-      <w:r>
-        <w:t xml:space="preserve"> de cette </w:t>
-      </w:r>
-      <w:r>
-        <w:t>instabilité vibratoire causée par l’effet thermique</w:t>
       </w:r>
       <w:r>
         <w:t>.</w:t>
@@ -1607,7 +1595,7 @@
       <w:r>
         <w:rPr>
           <w:noProof/>
-          <w:lang w:eastAsia="zh-CN"/>
+          <w:lang w:val="en-US" w:eastAsia="zh-CN"/>
         </w:rPr>
         <w:lastRenderedPageBreak/>
         <w:drawing>
@@ -1807,7 +1795,7 @@
       <w:r>
         <w:rPr>
           <w:noProof/>
-          <w:lang w:eastAsia="zh-CN"/>
+          <w:lang w:val="en-US" w:eastAsia="zh-CN"/>
         </w:rPr>
         <w:drawing>
           <wp:inline distT="0" distB="0" distL="0" distR="0" wp14:anchorId="187134B6" wp14:editId="49FFE649">
@@ -2619,7 +2607,31 @@
         <w:rPr>
           <w:szCs w:val="22"/>
         </w:rPr>
-        <w:t xml:space="preserve">phénomène de cyclage des vibrations a été également constaté sur </w:t>
+        <w:t>phénomène de</w:t>
+      </w:r>
+      <w:r>
+        <w:rPr>
+          <w:szCs w:val="22"/>
+        </w:rPr>
+        <w:t xml:space="preserve"> la</w:t>
+      </w:r>
+      <w:r>
+        <w:rPr>
+          <w:szCs w:val="22"/>
+        </w:rPr>
+        <w:t xml:space="preserve"> </w:t>
+      </w:r>
+      <w:r>
+        <w:rPr>
+          <w:szCs w:val="22"/>
+        </w:rPr>
+        <w:t>vibration cyclique</w:t>
+      </w:r>
+      <w:r>
+        <w:rPr>
+          <w:szCs w:val="22"/>
+        </w:rPr>
+        <w:t xml:space="preserve"> a été également constaté sur </w:t>
       </w:r>
       <w:r>
         <w:rPr>
@@ -2650,7 +2662,7 @@
         <w:rPr>
           <w:rStyle w:val="shorttext"/>
           <w:noProof/>
-          <w:lang w:eastAsia="zh-CN"/>
+          <w:lang w:val="en-US" w:eastAsia="zh-CN"/>
         </w:rPr>
         <w:lastRenderedPageBreak/>
         <w:drawing>
@@ -2848,7 +2860,7 @@
         <w:rPr>
           <w:rStyle w:val="shorttext"/>
           <w:noProof/>
-          <w:lang w:eastAsia="zh-CN"/>
+          <w:lang w:val="en-US" w:eastAsia="zh-CN"/>
         </w:rPr>
         <w:drawing>
           <wp:inline distT="0" distB="0" distL="0" distR="0" wp14:anchorId="6634BFC6" wp14:editId="3DEDDDAD">
@@ -3376,13 +3388,10 @@
         <w:t>Newkirk est distingué par la chaleur issue du</w:t>
       </w:r>
       <w:r>
-        <w:t xml:space="preserve"> </w:t>
-      </w:r>
-      <w:r>
-        <w:t>frottement entre les solides alors que l’effet Morton est reconnu par la chaleur dégagé</w:t>
-      </w:r>
-      <w:r>
-        <w:t>e</w:t>
+        <w:t xml:space="preserve"> frottement entre les solides alors que l’effet Morton est reconnu par la chaleur </w:t>
+      </w:r>
+      <w:r>
+        <w:t>générée</w:t>
       </w:r>
       <w:r>
         <w:t xml:space="preserve"> du cisaillement visqueux d</w:t>
@@ -3418,16 +3427,19 @@
         <w:t xml:space="preserve">’effet </w:t>
       </w:r>
       <w:r>
-        <w:t>Newkirk</w:t>
-      </w:r>
-      <w:r>
-        <w:t xml:space="preserve"> </w:t>
-      </w:r>
-      <w:r>
-        <w:t xml:space="preserve">se produit quand le contact rotor-stator existe lors du fonctionnement de la machine et le rotor </w:t>
-      </w:r>
-      <w:r>
-        <w:t>se comporte avec la vibration synchrone.</w:t>
+        <w:t xml:space="preserve">Newkirk se produit </w:t>
+      </w:r>
+      <w:r>
+        <w:t>si</w:t>
+      </w:r>
+      <w:r>
+        <w:t xml:space="preserve"> le contact rotor-stator existe lors du fonctionnement de la machine et</w:t>
+      </w:r>
+      <w:r>
+        <w:t xml:space="preserve"> si</w:t>
+      </w:r>
+      <w:r>
+        <w:t xml:space="preserve"> le rotor se comporte avec la vibration synchrone.</w:t>
       </w:r>
       <w:r>
         <w:t xml:space="preserve"> </w:t>
@@ -3445,7 +3457,7 @@
         <w:t xml:space="preserve"> </w:t>
       </w:r>
       <w:r>
-        <w:t>engendre</w:t>
+        <w:t>implique</w:t>
       </w:r>
       <w:r>
         <w:t xml:space="preserve"> qu’une zone</w:t>
@@ -3484,10 +3496,7 @@
         <w:t xml:space="preserve"> stator</w:t>
       </w:r>
       <w:r>
-        <w:t xml:space="preserve"> alors</w:t>
-      </w:r>
-      <w:r>
-        <w:t xml:space="preserve"> que celle</w:t>
+        <w:t xml:space="preserve"> alors que celle</w:t>
       </w:r>
       <w:r>
         <w:t xml:space="preserve"> </w:t>
@@ -3504,9 +3513,14 @@
       <w:r>
         <w:t>ne subit jamais ce contact de friction</w:t>
       </w:r>
-      <w:r>
-        <w:t xml:space="preserve"> (figure XX)</w:t>
-      </w:r>
+      <w:ins w:id="4" w:author="ZhangSilun" w:date="2018-12-18T22:15:00Z">
+        <w:r>
+          <w:t xml:space="preserve"> </w:t>
+        </w:r>
+        <w:r>
+          <w:t>(figure XX)</w:t>
+        </w:r>
+      </w:ins>
       <w:r>
         <w:t xml:space="preserve">. Par conséquent, </w:t>
       </w:r>
@@ -3535,10 +3549,7 @@
         <w:t xml:space="preserve"> champ de température</w:t>
       </w:r>
       <w:r>
-        <w:t xml:space="preserve"> </w:t>
-      </w:r>
-      <w:r>
-        <w:t>non uniforme</w:t>
+        <w:t xml:space="preserve"> non uniforme</w:t>
       </w:r>
       <w:r>
         <w:t xml:space="preserve"> se </w:t>
@@ -3553,13 +3564,7 @@
         <w:t xml:space="preserve">Ce champ </w:t>
       </w:r>
       <w:r>
-        <w:t xml:space="preserve">entraine la flexion thermique du rotor et </w:t>
-      </w:r>
-      <w:r>
-        <w:t>donne</w:t>
-      </w:r>
-      <w:r>
-        <w:t xml:space="preserve"> lieu au </w:t>
+        <w:t xml:space="preserve">entraine la flexion thermique du rotor et donne lieu au </w:t>
       </w:r>
       <w:r>
         <w:t>rotor</w:t>
@@ -3574,15 +3579,41 @@
         <w:t xml:space="preserve"> </w:t>
       </w:r>
       <w:r>
-        <w:t>La déformation thermique du rotor engendre une source d’excitation synchrone qui pourrait amplifier le niveau de vibration.</w:t>
+        <w:t>Cette</w:t>
+      </w:r>
+      <w:r>
+        <w:t xml:space="preserve"> déformation thermique du rotor engendre une source d’excitation synchrone qui pourrait amplifier le niveau de</w:t>
+      </w:r>
+      <w:r>
+        <w:t xml:space="preserve"> la</w:t>
+      </w:r>
+      <w:r>
+        <w:t xml:space="preserve"> vibration</w:t>
+      </w:r>
+      <w:r>
+        <w:t xml:space="preserve"> synchrone</w:t>
+      </w:r>
+      <w:r>
+        <w:t xml:space="preserve"> et éventuellement mène le comportement du rotor à l’instabilité</w:t>
+      </w:r>
+      <w:r>
+        <w:t>.</w:t>
       </w:r>
     </w:p>
     <w:p>
       <w:pPr>
         <w:spacing w:line="360" w:lineRule="auto"/>
       </w:pPr>
-      <w:r>
-        <w:t xml:space="preserve">En </w:t>
+    </w:p>
+    <w:p>
+      <w:pPr>
+        <w:spacing w:line="360" w:lineRule="auto"/>
+      </w:pPr>
+      <w:r>
+        <w:t>E</w:t>
+      </w:r>
+      <w:r>
+        <w:t xml:space="preserve">n </w:t>
       </w:r>
       <w:r>
         <w:t>1926</w:t>
@@ -3591,7 +3622,52 @@
         <w:t xml:space="preserve">, </w:t>
       </w:r>
       <w:r>
-        <w:t xml:space="preserve">Newkirk a publié un article </w:t>
+        <w:t>Newkirk</w:t>
+      </w:r>
+      <w:r>
+        <w:t xml:space="preserve"> a étudié cette instabilité vibratoire pour la première fois</w:t>
+      </w:r>
+      <w:r>
+        <w:t xml:space="preserve"> </w:t>
+      </w:r>
+      <w:r>
+        <w:t xml:space="preserve">[]. </w:t>
+      </w:r>
+      <w:r>
+        <w:t xml:space="preserve">Dans son étude, </w:t>
+      </w:r>
+      <w:r>
+        <w:t>Il a</w:t>
+      </w:r>
+      <w:r>
+        <w:t xml:space="preserve"> </w:t>
+      </w:r>
+      <w:r>
+        <w:t xml:space="preserve">investigué sur l’augmentation </w:t>
+      </w:r>
+      <w:r>
+        <w:t>progressive de l’amplitude</w:t>
+      </w:r>
+      <w:r>
+        <w:t xml:space="preserve"> </w:t>
+      </w:r>
+      <w:r>
+        <w:t xml:space="preserve">la vibration synchrone due au frottement entre le rotor et les joints labyrinthe d’un générateur à roue hydraulique. </w:t>
+      </w:r>
+      <w:r>
+        <w:t>Q</w:t>
+      </w:r>
+      <w:r>
+        <w:t>uand</w:t>
+      </w:r>
+      <w:r>
+        <w:t xml:space="preserve"> la machine fonctionne</w:t>
+      </w:r>
+      <w:r>
+        <w:t xml:space="preserve"> en dessous de sa première vitesse critique</w:t>
+      </w:r>
+      <w:r>
+        <w:t xml:space="preserve"> (</w:t>
       </w:r>
       <w:r>
         <w:rPr>
@@ -3603,95 +3679,12 @@
         <w:rPr>
           <w:b/>
         </w:rPr>
-        <w:instrText xml:space="preserve"> REF _Ref523233679 \r \h </w:instrText>
-      </w:r>
-      <w:r>
-        <w:rPr>
-          <w:b/>
-        </w:rPr>
-        <w:instrText xml:space="preserve"> \* MERGEFORMAT </w:instrText>
-      </w:r>
-      <w:r>
-        <w:rPr>
-          <w:b/>
-        </w:rPr>
-      </w:r>
-      <w:r>
-        <w:rPr>
-          <w:b/>
-        </w:rPr>
-        <w:fldChar w:fldCharType="separate"/>
-      </w:r>
-      <w:r>
-        <w:rPr>
-          <w:b/>
-        </w:rPr>
-        <w:t>[29]</w:t>
-      </w:r>
-      <w:r>
-        <w:rPr>
-          <w:b/>
-        </w:rPr>
-        <w:fldChar w:fldCharType="end"/>
-      </w:r>
-      <w:r>
-        <w:t xml:space="preserve"> sur </w:t>
-      </w:r>
-      <w:r>
-        <w:t>l’instabilité de la vibration synchrone due au frottement entre le rotor et les joints labyrinthe installé sur le stator d’un générateur à roue hydraulique.</w:t>
-      </w:r>
-      <w:r>
-        <w:t xml:space="preserve"> </w:t>
-      </w:r>
-      <w:r>
-        <w:t>D’après</w:t>
-      </w:r>
-      <w:r>
-        <w:rPr>
-          <w:b/>
-        </w:rPr>
-        <w:t xml:space="preserve"> </w:t>
-      </w:r>
-      <w:r>
-        <w:t>la référence</w:t>
-      </w:r>
-      <w:r>
-        <w:t xml:space="preserve">, </w:t>
-      </w:r>
-      <w:r>
-        <w:t>quand</w:t>
-      </w:r>
-      <w:r>
-        <w:t xml:space="preserve"> la machine fonctionne</w:t>
-      </w:r>
-      <w:r>
-        <w:t xml:space="preserve"> en dessous de sa première vitesse critique</w:t>
-      </w:r>
-      <w:r>
-        <w:t xml:space="preserve"> (</w:t>
-      </w:r>
-      <w:r>
-        <w:rPr>
-          <w:b/>
-        </w:rPr>
-        <w:fldChar w:fldCharType="begin"/>
-      </w:r>
-      <w:r>
-        <w:rPr>
-          <w:b/>
-        </w:rPr>
-        <w:instrText xml:space="preserve"> REF _Ref532917457 \h </w:instrText>
-      </w:r>
-      <w:r>
-        <w:rPr>
-          <w:b/>
-        </w:rPr>
-      </w:r>
-      <w:r>
-        <w:rPr>
-          <w:b/>
-        </w:rPr>
-        <w:instrText xml:space="preserve"> \* MERGEFORMAT </w:instrText>
+        <w:instrText xml:space="preserve"> REF _Ref532917457 \h  \* MERGEFORMAT </w:instrText>
+      </w:r>
+      <w:r>
+        <w:rPr>
+          <w:b/>
+        </w:rPr>
       </w:r>
       <w:r>
         <w:rPr>
@@ -3747,16 +3740,10 @@
         <w:t>L</w:t>
       </w:r>
       <w:r>
-        <w:t xml:space="preserve">ors du fonctionnement </w:t>
-      </w:r>
-      <w:r>
-        <w:t>au-dessus de la première vitesse critique</w:t>
-      </w:r>
-      <w:r>
-        <w:t xml:space="preserve"> </w:t>
-      </w:r>
-      <w:r>
-        <w:t>(</w:t>
+        <w:t>ors du fonctionnement au-dessus de la première vitesse critique</w:t>
+      </w:r>
+      <w:r>
+        <w:t xml:space="preserve"> (</w:t>
       </w:r>
       <w:r>
         <w:rPr>
@@ -3768,18 +3755,12 @@
         <w:rPr>
           <w:b/>
         </w:rPr>
-        <w:instrText xml:space="preserve"> REF _Ref532917457 \h </w:instrText>
-      </w:r>
-      <w:r>
-        <w:rPr>
-          <w:b/>
-        </w:rPr>
-      </w:r>
-      <w:r>
-        <w:rPr>
-          <w:b/>
-        </w:rPr>
-        <w:instrText xml:space="preserve"> \* MERGEFORMAT </w:instrText>
+        <w:instrText xml:space="preserve"> REF _Ref532917457 \h  \* MERGEFORMAT </w:instrText>
+      </w:r>
+      <w:r>
+        <w:rPr>
+          <w:b/>
+        </w:rPr>
       </w:r>
       <w:r>
         <w:rPr>
@@ -3811,13 +3792,7 @@
         <w:fldChar w:fldCharType="end"/>
       </w:r>
       <w:r>
-        <w:t>.</w:t>
-      </w:r>
-      <w:r>
-        <w:t>b</w:t>
-      </w:r>
-      <w:r>
-        <w:t>)</w:t>
+        <w:t>.b)</w:t>
       </w:r>
       <w:r>
         <w:t>,</w:t>
@@ -3902,6 +3877,10 @@
               <w:jc w:val="center"/>
             </w:pPr>
             <w:r>
+              <w:rPr>
+                <w:noProof/>
+                <w:lang w:val="en-US" w:eastAsia="zh-CN"/>
+              </w:rPr>
               <w:drawing>
                 <wp:inline distT="0" distB="0" distL="0" distR="0" wp14:anchorId="0452A3B2" wp14:editId="08B01B8D">
                   <wp:extent cx="4723200" cy="2005200"/>
@@ -3975,6 +3954,10 @@
               <w:jc w:val="center"/>
             </w:pPr>
             <w:r>
+              <w:rPr>
+                <w:noProof/>
+                <w:lang w:val="en-US" w:eastAsia="zh-CN"/>
+              </w:rPr>
               <w:lastRenderedPageBreak/>
               <w:drawing>
                 <wp:inline distT="0" distB="0" distL="0" distR="0" wp14:anchorId="4FE379C5" wp14:editId="671D9383">
@@ -4021,37 +4004,7 @@
               <w:jc w:val="center"/>
             </w:pPr>
             <w:r>
-              <w:t>(</w:t>
-            </w:r>
-            <w:r>
-              <w:t>b</w:t>
-            </w:r>
-            <w:r>
-              <w:t xml:space="preserve">) </w:t>
-            </w:r>
-            <w:r>
-              <w:t>balourd dé</w:t>
-            </w:r>
-            <w:r>
-              <w:t>phas</w:t>
-            </w:r>
-            <w:r>
-              <w:t>é</w:t>
-            </w:r>
-            <w:r>
-              <w:t xml:space="preserve"> </w:t>
-            </w:r>
-            <w:r>
-              <w:t>de</w:t>
-            </w:r>
-            <w:r>
-              <w:t xml:space="preserve"> la courbure de flexion thermique (configuration </w:t>
-            </w:r>
-            <w:r>
-              <w:t>s</w:t>
-            </w:r>
-            <w:r>
-              <w:t>table)</w:t>
+              <w:t>(b) balourd déphasé de la courbure de flexion thermique (configuration stable)</w:t>
             </w:r>
           </w:p>
         </w:tc>
@@ -4075,7 +4028,7 @@
                 <w:lang w:eastAsia="fr-FR"/>
               </w:rPr>
             </w:pPr>
-            <w:bookmarkStart w:id="4" w:name="_Ref532917457"/>
+            <w:bookmarkStart w:id="5" w:name="_Ref532917457"/>
             <w:r>
               <w:rPr>
                 <w:rStyle w:val="shorttext"/>
@@ -4155,7 +4108,7 @@
               </w:rPr>
               <w:fldChar w:fldCharType="end"/>
             </w:r>
-            <w:bookmarkEnd w:id="4"/>
+            <w:bookmarkEnd w:id="5"/>
             <w:r>
               <w:rPr>
                 <w:rStyle w:val="shorttext"/>
@@ -4229,11 +4182,6 @@
       <w:pPr>
         <w:spacing w:line="360" w:lineRule="auto"/>
       </w:pPr>
-    </w:p>
-    <w:p>
-      <w:pPr>
-        <w:spacing w:line="360" w:lineRule="auto"/>
-      </w:pPr>
       <w:r>
         <w:t>Dans les années 1970s</w:t>
       </w:r>
@@ -4335,7 +4283,13 @@
         <w:fldChar w:fldCharType="end"/>
       </w:r>
       <w:r>
-        <w:t xml:space="preserve"> a publié un modèle théorique pour analyser </w:t>
+        <w:t xml:space="preserve"> a publié un modèle </w:t>
+      </w:r>
+      <w:r>
+        <w:t>analytique</w:t>
+      </w:r>
+      <w:r>
+        <w:t xml:space="preserve"> pour analyser </w:t>
       </w:r>
       <w:r>
         <w:t>l’</w:t>
@@ -4383,7 +4337,7 @@
         <w:t xml:space="preserve"> </w:t>
       </w:r>
       <w:r>
-        <w:t xml:space="preserve">La solution publiée par </w:t>
+        <w:t xml:space="preserve">A l’aide du modèle établi, </w:t>
       </w:r>
       <w:r>
         <w:rPr>
@@ -4454,9 +4408,6 @@
         <w:spacing w:line="360" w:lineRule="auto"/>
       </w:pPr>
       <w:r>
-        <w:rPr>
-          <w:b/>
-        </w:rPr>
         <w:t>En 1980</w:t>
       </w:r>
       <w:r>
@@ -4528,13 +4479,7 @@
         <w:t xml:space="preserve">entre le rotor </w:t>
       </w:r>
       <w:r>
-        <w:t>et le stator du turbogénérateur avait lieu à travers d’</w:t>
-      </w:r>
-      <w:r>
-        <w:t xml:space="preserve"> </w:t>
-      </w:r>
-      <w:r>
-        <w:t xml:space="preserve">d’un </w:t>
+        <w:t xml:space="preserve">et le stator du turbogénérateur avait lieu à travers d’un </w:t>
       </w:r>
       <w:r>
         <w:t>joint torique,</w:t>
@@ -4579,7 +4524,13 @@
         <w:t xml:space="preserve">a flexion thermique du rotor </w:t>
       </w:r>
       <w:r>
-        <w:t>est linéairement proportionnel à la</w:t>
+        <w:t xml:space="preserve">est linéairement </w:t>
+      </w:r>
+      <w:r>
+        <w:t>proportionnelle</w:t>
+      </w:r>
+      <w:r>
+        <w:t xml:space="preserve"> à la</w:t>
       </w:r>
       <w:r>
         <w:t xml:space="preserve"> différence de la</w:t>
@@ -4588,31 +4539,13 @@
         <w:t xml:space="preserve"> température </w:t>
       </w:r>
       <w:r>
-        <w:t>à la surface du rotor</w:t>
-      </w:r>
-      <w:r>
-        <w:t xml:space="preserve">. </w:t>
-      </w:r>
-      <w:r>
-        <w:t>Il a également const</w:t>
-      </w:r>
-      <w:r>
-        <w:t xml:space="preserve">até que l'interaction entre les balourds </w:t>
-      </w:r>
-      <w:r>
-        <w:t xml:space="preserve">thermiques et mécaniques </w:t>
-      </w:r>
-      <w:r>
-        <w:t>jouait un rôle</w:t>
-      </w:r>
-      <w:r>
-        <w:t xml:space="preserve"> essentiel </w:t>
-      </w:r>
-      <w:r>
-        <w:t xml:space="preserve">dans </w:t>
-      </w:r>
-      <w:r>
-        <w:t>l'effet Newkirk.</w:t>
+        <w:t>au</w:t>
+      </w:r>
+      <w:r>
+        <w:t xml:space="preserve"> rotor</w:t>
+      </w:r>
+      <w:r>
+        <w:t>.</w:t>
       </w:r>
     </w:p>
     <w:p>
@@ -4620,9 +4553,6 @@
         <w:spacing w:line="360" w:lineRule="auto"/>
       </w:pPr>
       <w:r>
-        <w:rPr>
-          <w:b/>
-        </w:rPr>
         <w:t>En 1987</w:t>
       </w:r>
       <w:r>
@@ -4701,7 +4631,12 @@
         <w:t>ent également provenir du point</w:t>
       </w:r>
       <w:r>
-        <w:t xml:space="preserve"> chaud se développant dans le </w:t>
+        <w:t xml:space="preserve"> chaud se dé</w:t>
+      </w:r>
+      <w:bookmarkStart w:id="6" w:name="_GoBack"/>
+      <w:bookmarkEnd w:id="6"/>
+      <w:r>
+        <w:t xml:space="preserve">veloppant dans le </w:t>
       </w:r>
       <w:r>
         <w:t>palier hydrodynamique</w:t>
@@ -4833,10 +4768,7 @@
         <w:t xml:space="preserve"> vibration synchrone. </w:t>
       </w:r>
       <w:r>
-        <w:t>L</w:t>
-      </w:r>
-      <w:r>
-        <w:t xml:space="preserve">a </w:t>
+        <w:t xml:space="preserve">La </w:t>
       </w:r>
       <w:r>
         <w:rPr>
@@ -4904,7 +4836,13 @@
         <w:t>pendant</w:t>
       </w:r>
       <w:r>
-        <w:t xml:space="preserve"> une période de rotation entre ce point à la surface du rotor et le coussinet (h2), autrement dit l’épaisseur du film moyenné </w:t>
+        <w:t xml:space="preserve"> une période de rotation entre ce point </w:t>
+      </w:r>
+      <w:r>
+        <w:t xml:space="preserve">haut </w:t>
+      </w:r>
+      <w:r>
+        <w:t xml:space="preserve">et le coussinet (h2), autrement dit l’épaisseur du film moyenné </w:t>
       </w:r>
       <w:r>
         <w:t>pendant</w:t>
@@ -4916,13 +4854,25 @@
         <w:t xml:space="preserve"> </w:t>
       </w:r>
       <w:r>
-        <w:t>de rotation (h2),  est tout le temps plus petite que celle à l’opposition</w:t>
+        <w:t>de rotation (h2</w:t>
+      </w:r>
+      <w:r>
+        <w:t>), est</w:t>
+      </w:r>
+      <w:r>
+        <w:t xml:space="preserve"> tout le temps plus petite que celle à l’opposition</w:t>
       </w:r>
       <w:r>
         <w:t xml:space="preserve"> diamétrale</w:t>
       </w:r>
       <w:r>
-        <w:t xml:space="preserve"> (h1). Puisque la chaleur générée par le cisaillement visqueux est proportionnel au gradient de la vitesse </w:t>
+        <w:t xml:space="preserve"> (h1). Puisque la chaleur générée par le cisaillement visqueux est </w:t>
+      </w:r>
+      <w:r>
+        <w:t>proportionnelle</w:t>
+      </w:r>
+      <w:r>
+        <w:t xml:space="preserve"> au gradient de la vitesse </w:t>
       </w:r>
       <w:r>
         <w:t>au carré</w:t>
@@ -5020,12 +4970,12 @@
         <w:rPr>
           <w:b/>
         </w:rPr>
-      </w:r>
-      <w:r>
-        <w:rPr>
-          <w:b/>
-        </w:rPr>
         <w:instrText xml:space="preserve"> \* MERGEFORMAT </w:instrText>
+      </w:r>
+      <w:r>
+        <w:rPr>
+          <w:b/>
+        </w:rPr>
       </w:r>
       <w:r>
         <w:rPr>
@@ -5067,7 +5017,7 @@
       <w:r>
         <w:rPr>
           <w:noProof/>
-          <w:lang w:eastAsia="zh-CN"/>
+          <w:lang w:val="en-US" w:eastAsia="zh-CN"/>
         </w:rPr>
         <w:drawing>
           <wp:inline distT="0" distB="0" distL="0" distR="0" wp14:anchorId="1F2CCEC0" wp14:editId="15045C1E">
@@ -5134,7 +5084,7 @@
           <w:lang w:eastAsia="fr-FR"/>
         </w:rPr>
       </w:pPr>
-      <w:bookmarkStart w:id="5" w:name="_Ref523238925"/>
+      <w:bookmarkStart w:id="7" w:name="_Ref523238925"/>
       <w:r>
         <w:rPr>
           <w:rStyle w:val="shorttext"/>
@@ -5214,7 +5164,7 @@
         </w:rPr>
         <w:fldChar w:fldCharType="end"/>
       </w:r>
-      <w:bookmarkEnd w:id="5"/>
+      <w:bookmarkEnd w:id="7"/>
       <w:r>
         <w:rPr>
           <w:rStyle w:val="shorttext"/>
@@ -5281,6 +5231,7 @@
           <w:szCs w:val="20"/>
           <w:lang w:eastAsia="fr-FR"/>
         </w:rPr>
+        <w:instrText xml:space="preserve"> \* MERGEFORMAT </w:instrText>
       </w:r>
       <w:r>
         <w:rPr>
@@ -5294,7 +5245,6 @@
           <w:szCs w:val="20"/>
           <w:lang w:eastAsia="fr-FR"/>
         </w:rPr>
-        <w:instrText xml:space="preserve"> \* MERGEFORMAT </w:instrText>
       </w:r>
       <w:r>
         <w:rPr>
@@ -5412,94 +5362,147 @@
         <w:t>.</w:t>
       </w:r>
       <w:r>
-        <w:t xml:space="preserve"> Sous la configuration</w:t>
-      </w:r>
-      <w:r>
-        <w:t xml:space="preserve"> de masse importante</w:t>
-      </w:r>
-      <w:r>
-        <w:t xml:space="preserve"> en porte-à-faux, la flexion thermique génère un balourd géométrique à l’origine thermique </w:t>
-      </w:r>
-      <w:r>
-        <w:t xml:space="preserve">qui peut </w:t>
-      </w:r>
-      <w:r>
-        <w:t>influencer</w:t>
-      </w:r>
-      <w:r>
-        <w:t xml:space="preserve"> considérablement le comportement dynamique de la ligne d’arbre au cours du temps. En autre, la dilatation thermique change le jeu radial dans le palier qui influen</w:t>
-      </w:r>
-      <w:r>
-        <w:t>ce également le fonctionnement. Quand la condition de fonctionnement favorise le d</w:t>
-      </w:r>
-      <w:r>
-        <w:t>éclenchement de l’instabilité du type de</w:t>
-      </w:r>
-      <w:r>
-        <w:t xml:space="preserve"> l’effet Morton, le balourd généré thermiquement est très sensible à la vibration.  </w:t>
+        <w:t xml:space="preserve"> Sous configuration</w:t>
+      </w:r>
+      <w:r>
+        <w:t xml:space="preserve"> de </w:t>
+      </w:r>
+      <w:r>
+        <w:t xml:space="preserve">la </w:t>
+      </w:r>
+      <w:r>
+        <w:t>masse importante</w:t>
+      </w:r>
+      <w:r>
+        <w:t xml:space="preserve"> en porte-à-faux,</w:t>
+      </w:r>
+      <w:r>
+        <w:t xml:space="preserve"> </w:t>
+      </w:r>
+      <w:r>
+        <w:t>une</w:t>
+      </w:r>
+      <w:r>
+        <w:t xml:space="preserve"> source d’excitation</w:t>
+      </w:r>
+      <w:r>
+        <w:t xml:space="preserve"> importante </w:t>
+      </w:r>
+      <w:r>
+        <w:t>pourrait être créée. Cette source d’excitation communément appelée le balourd thermique modifie l’ampl</w:t>
+      </w:r>
+      <w:r>
+        <w:t xml:space="preserve">itude et la phase de vibration qui est corrélée avec la différence de la température </w:t>
+      </w:r>
+      <m:oMath>
+        <m:r>
+          <m:rPr>
+            <m:sty m:val="p"/>
+          </m:rPr>
+          <w:rPr>
+            <w:rFonts w:ascii="Cambria Math" w:hAnsi="Cambria Math"/>
+          </w:rPr>
+          <m:t>Δ</m:t>
+        </m:r>
+        <m:r>
+          <w:rPr>
+            <w:rFonts w:ascii="Cambria Math" w:hAnsi="Cambria Math"/>
+          </w:rPr>
+          <m:t>T</m:t>
+        </m:r>
+      </m:oMath>
+      <w:r>
+        <w:t xml:space="preserve"> et la phase du point chaud à la surface du rotor.</w:t>
+      </w:r>
+      <w:r>
+        <w:t xml:space="preserve"> Q</w:t>
+      </w:r>
+      <w:r>
+        <w:t>uand les conditions de fonctionnement sont favorables, l’instabilité de la vibration synchrone se déclenche.</w:t>
+      </w:r>
+      <w:r>
+        <w:t xml:space="preserve"> </w:t>
+      </w:r>
+      <w:r>
+        <w:t>Le mécanisme</w:t>
+      </w:r>
+      <w:r>
+        <w:t xml:space="preserve"> retroactif</w:t>
+      </w:r>
+      <w:r>
+        <w:t xml:space="preserve"> de l’effet Morton est synthétisé à </w:t>
+      </w:r>
+      <w:r>
+        <w:t xml:space="preserve">la </w:t>
+      </w:r>
+      <w:r>
+        <w:rPr>
+          <w:b/>
+        </w:rPr>
+        <w:fldChar w:fldCharType="begin"/>
+      </w:r>
+      <w:r>
+        <w:rPr>
+          <w:b/>
+        </w:rPr>
+        <w:instrText xml:space="preserve"> REF _Ref523407041 \h  \* MERGEFORMAT </w:instrText>
+      </w:r>
+      <w:r>
+        <w:rPr>
+          <w:b/>
+        </w:rPr>
+      </w:r>
+      <w:r>
+        <w:rPr>
+          <w:b/>
+        </w:rPr>
+        <w:fldChar w:fldCharType="separate"/>
+      </w:r>
+      <w:r>
+        <w:rPr>
+          <w:b/>
+        </w:rPr>
+        <w:t>Figure 8</w:t>
+      </w:r>
+      <w:r>
+        <w:rPr>
+          <w:b/>
+        </w:rPr>
+        <w:fldChar w:fldCharType="end"/>
+      </w:r>
+      <w:r>
+        <w:t>.</w:t>
+      </w:r>
+      <w:r>
+        <w:t xml:space="preserve"> </w:t>
+      </w:r>
+      <w:r>
+        <w:t xml:space="preserve">En </w:t>
       </w:r>
       <w:r>
         <w:lastRenderedPageBreak/>
-        <w:t xml:space="preserve">Sous </w:t>
-      </w:r>
-      <w:r>
-        <w:t>l’effet</w:t>
-      </w:r>
-      <w:r>
-        <w:t xml:space="preserve"> du balourd </w:t>
-      </w:r>
-      <w:r>
-        <w:t>thermique</w:t>
-      </w:r>
-      <w:r>
-        <w:t xml:space="preserve">, le niveau de la vibration sera évolué, ce qui modifie la différence de la température ainsi influence de nouveau la déformation thermique du rotor. </w:t>
-      </w:r>
-      <w:r>
-        <w:t xml:space="preserve">Ce processus pourrait être rétroactive qui produit une instabilité vibratoire. Ce processus de rétroaction </w:t>
-      </w:r>
-      <w:r>
-        <w:t xml:space="preserve">peut </w:t>
-      </w:r>
-      <w:r>
-        <w:t>illustrer</w:t>
-      </w:r>
-      <w:r>
-        <w:t xml:space="preserve"> à la </w:t>
-      </w:r>
-      <w:r>
-        <w:rPr>
-          <w:b/>
-        </w:rPr>
-        <w:fldChar w:fldCharType="begin"/>
-      </w:r>
-      <w:r>
-        <w:rPr>
-          <w:b/>
-        </w:rPr>
-        <w:instrText xml:space="preserve"> REF _Ref523407041 \h  \* MERGEFORMAT </w:instrText>
-      </w:r>
-      <w:r>
-        <w:rPr>
-          <w:b/>
-        </w:rPr>
-      </w:r>
-      <w:r>
-        <w:rPr>
-          <w:b/>
-        </w:rPr>
-        <w:fldChar w:fldCharType="separate"/>
-      </w:r>
-      <w:r>
-        <w:rPr>
-          <w:b/>
-        </w:rPr>
-        <w:t>Figure 8</w:t>
-      </w:r>
-      <w:r>
-        <w:rPr>
-          <w:b/>
-        </w:rPr>
-        <w:fldChar w:fldCharType="end"/>
+        <w:t>autre, la dilatation thermique</w:t>
+      </w:r>
+      <w:r>
+        <w:t xml:space="preserve"> du rotor </w:t>
+      </w:r>
+      <w:r>
+        <w:t>change</w:t>
+      </w:r>
+      <w:r>
+        <w:t xml:space="preserve"> également</w:t>
+      </w:r>
+      <w:r>
+        <w:t xml:space="preserve"> le jeu radial du palier</w:t>
+      </w:r>
+      <w:r>
+        <w:t>, ce</w:t>
+      </w:r>
+      <w:r>
+        <w:t xml:space="preserve"> qui agit également sur le fonctionnement</w:t>
+      </w:r>
+      <w:r>
+        <w:t xml:space="preserve"> dynamique de machine</w:t>
       </w:r>
       <w:r>
         <w:t>.</w:t>
@@ -5514,7 +5517,7 @@
       <w:r>
         <w:rPr>
           <w:noProof/>
-          <w:lang w:eastAsia="zh-CN"/>
+          <w:lang w:val="en-US" w:eastAsia="zh-CN"/>
         </w:rPr>
         <w:drawing>
           <wp:inline distT="0" distB="0" distL="0" distR="0" wp14:anchorId="3E061D1E" wp14:editId="0B97DB72">
@@ -5581,7 +5584,7 @@
           <w:lang w:eastAsia="fr-FR"/>
         </w:rPr>
       </w:pPr>
-      <w:bookmarkStart w:id="6" w:name="_Ref523401813"/>
+      <w:bookmarkStart w:id="8" w:name="_Ref523401813"/>
       <w:r>
         <w:rPr>
           <w:rStyle w:val="shorttext"/>
@@ -5661,7 +5664,7 @@
         </w:rPr>
         <w:fldChar w:fldCharType="end"/>
       </w:r>
-      <w:bookmarkEnd w:id="6"/>
+      <w:bookmarkEnd w:id="8"/>
       <w:r>
         <w:rPr>
           <w:rStyle w:val="shorttext"/>
@@ -5684,7 +5687,7 @@
       <w:r>
         <w:rPr>
           <w:noProof/>
-          <w:lang w:eastAsia="zh-CN"/>
+          <w:lang w:val="en-US" w:eastAsia="zh-CN"/>
         </w:rPr>
         <w:drawing>
           <wp:inline distT="0" distB="0" distL="0" distR="0" wp14:anchorId="5443ECDE" wp14:editId="5B78A112">
@@ -5750,7 +5753,7 @@
           <w:lang w:eastAsia="fr-FR"/>
         </w:rPr>
       </w:pPr>
-      <w:bookmarkStart w:id="7" w:name="_Ref523407041"/>
+      <w:bookmarkStart w:id="9" w:name="_Ref523407041"/>
       <w:r>
         <w:rPr>
           <w:rStyle w:val="shorttext"/>
@@ -5830,7 +5833,7 @@
         </w:rPr>
         <w:fldChar w:fldCharType="end"/>
       </w:r>
-      <w:bookmarkEnd w:id="7"/>
+      <w:bookmarkEnd w:id="9"/>
       <w:r>
         <w:rPr>
           <w:rStyle w:val="shorttext"/>
@@ -5878,8 +5881,6 @@
       <w:r>
         <w:t>E</w:t>
       </w:r>
-      <w:bookmarkStart w:id="8" w:name="_GoBack"/>
-      <w:bookmarkEnd w:id="8"/>
       <w:r>
         <w:t>n réalité, l’effet Morton existe sur toutes les machines tournantes supportées par les paliers hydrodynamiques du fait qu’aucune machine n’est parfaitement équilibrée</w:t>
       </w:r>
@@ -5917,7 +5918,13 @@
         <w:t xml:space="preserve"> </w:t>
       </w:r>
       <w:r>
-        <w:t xml:space="preserve"> La plus part de machine ne subissent pas à l’endommagement causé par c</w:t>
+        <w:t xml:space="preserve"> La </w:t>
+      </w:r>
+      <w:r>
+        <w:t>plupart</w:t>
+      </w:r>
+      <w:r>
+        <w:t xml:space="preserve"> de machine ne subissent pas à l’endommagement causé par c</w:t>
       </w:r>
       <w:r>
         <w:t>e phénomène, nommé l’effet Morton stable</w:t>
@@ -5935,7 +5942,13 @@
         <w:t>où</w:t>
       </w:r>
       <w:r>
-        <w:t xml:space="preserve"> le balourd thermique et la différence de la température sont très </w:t>
+        <w:t xml:space="preserve"> l</w:t>
+      </w:r>
+      <w:r>
+        <w:t>a création du</w:t>
+      </w:r>
+      <w:r>
+        <w:t xml:space="preserve"> balourd thermique et la différence de la température sont </w:t>
       </w:r>
       <w:r>
         <w:t>sensibles</w:t>
@@ -5953,7 +5966,22 @@
         <w:t xml:space="preserve"> être </w:t>
       </w:r>
       <w:r>
-        <w:t>produite. Dans ce cas-là, le phénomène appelé l’effet Morton instable</w:t>
+        <w:t>produite. Dans ce cas-là, le phénomène</w:t>
+      </w:r>
+      <w:r>
+        <w:t xml:space="preserve"> est une instabilité de la vibration synchrone </w:t>
+      </w:r>
+      <w:r>
+        <w:t>dénommée</w:t>
+      </w:r>
+      <w:r>
+        <w:t xml:space="preserve"> </w:t>
+      </w:r>
+      <w:r>
+        <w:t>l’effet Morton instable</w:t>
+      </w:r>
+      <w:r>
+        <w:t>. Il</w:t>
       </w:r>
       <w:r>
         <w:t xml:space="preserve"> </w:t>
@@ -5962,7 +5990,10 @@
         <w:t xml:space="preserve">est nuisible à la </w:t>
       </w:r>
       <w:r>
-        <w:t>machine, ce qui devrait être prévenu et évité pendant le fonctionnement normal de la machine.</w:t>
+        <w:t xml:space="preserve">machine et </w:t>
+      </w:r>
+      <w:r>
+        <w:t>devrait être prévenu et évité pendant le fonctionnement normal de la machine.</w:t>
       </w:r>
     </w:p>
     <w:p>
@@ -6072,50 +6103,50 @@
         <w:rPr>
           <w:rFonts w:asciiTheme="minorHAnsi" w:hAnsiTheme="minorHAnsi"/>
         </w:rPr>
-        <w:t xml:space="preserve">ait les premières </w:t>
+        <w:t xml:space="preserve">ait les premières recherches sur </w:t>
       </w:r>
       <w:r>
         <w:rPr>
           <w:rFonts w:asciiTheme="minorHAnsi" w:hAnsiTheme="minorHAnsi"/>
         </w:rPr>
+        <w:t xml:space="preserve">cette </w:t>
+      </w:r>
+      <w:r>
+        <w:rPr>
+          <w:rFonts w:asciiTheme="minorHAnsi" w:hAnsiTheme="minorHAnsi"/>
+        </w:rPr>
+        <w:t xml:space="preserve">instabilité de vibration synchrone. Il a introduit </w:t>
+      </w:r>
+      <w:r>
+        <w:rPr>
+          <w:rFonts w:asciiTheme="minorHAnsi" w:hAnsiTheme="minorHAnsi"/>
+        </w:rPr>
+        <w:t>l’effet Morton</w:t>
+      </w:r>
+      <w:r>
+        <w:rPr>
+          <w:rFonts w:asciiTheme="minorHAnsi" w:hAnsiTheme="minorHAnsi"/>
+        </w:rPr>
+        <w:t xml:space="preserve"> comme un phénomène non maitrisé et a fourni </w:t>
+      </w:r>
+      <w:r>
+        <w:rPr>
+          <w:rFonts w:asciiTheme="minorHAnsi" w:hAnsiTheme="minorHAnsi"/>
+        </w:rPr>
+        <w:t>des explications qualitatives, d</w:t>
+      </w:r>
+      <w:r>
+        <w:rPr>
+          <w:rFonts w:asciiTheme="minorHAnsi" w:hAnsiTheme="minorHAnsi"/>
+        </w:rPr>
+        <w:t xml:space="preserve">es cas test et des solutions </w:t>
+      </w:r>
+      <w:r>
+        <w:rPr>
+          <w:rFonts w:asciiTheme="minorHAnsi" w:hAnsiTheme="minorHAnsi"/>
+        </w:rPr>
         <w:lastRenderedPageBreak/>
-        <w:t xml:space="preserve">recherches sur </w:t>
-      </w:r>
-      <w:r>
-        <w:rPr>
-          <w:rFonts w:asciiTheme="minorHAnsi" w:hAnsiTheme="minorHAnsi"/>
-        </w:rPr>
-        <w:t xml:space="preserve">cette </w:t>
-      </w:r>
-      <w:r>
-        <w:rPr>
-          <w:rFonts w:asciiTheme="minorHAnsi" w:hAnsiTheme="minorHAnsi"/>
-        </w:rPr>
-        <w:t xml:space="preserve">instabilité de vibration synchrone. Il a introduit </w:t>
-      </w:r>
-      <w:r>
-        <w:rPr>
-          <w:rFonts w:asciiTheme="minorHAnsi" w:hAnsiTheme="minorHAnsi"/>
-        </w:rPr>
-        <w:t>l’effet Morton</w:t>
-      </w:r>
-      <w:r>
-        <w:rPr>
-          <w:rFonts w:asciiTheme="minorHAnsi" w:hAnsiTheme="minorHAnsi"/>
-        </w:rPr>
-        <w:t xml:space="preserve"> comme un phénomène non maitrisé et a fourni </w:t>
-      </w:r>
-      <w:r>
-        <w:rPr>
-          <w:rFonts w:asciiTheme="minorHAnsi" w:hAnsiTheme="minorHAnsi"/>
-        </w:rPr>
-        <w:t>des explications qualitatives, d</w:t>
-      </w:r>
-      <w:r>
-        <w:rPr>
-          <w:rFonts w:asciiTheme="minorHAnsi" w:hAnsiTheme="minorHAnsi"/>
-        </w:rPr>
-        <w:t>es cas test et des solutions industrielle</w:t>
+        <w:t>industrielle</w:t>
       </w:r>
       <w:r>
         <w:rPr>
@@ -6517,123 +6548,126 @@
         <w:rPr>
           <w:b/>
         </w:rPr>
+        <w:t>En 2015</w:t>
+      </w:r>
+      <w:r>
+        <w:t xml:space="preserve">, Panara et </w:t>
+      </w:r>
+      <w:r>
+        <w:t xml:space="preserve">al. </w:t>
+      </w:r>
+      <w:r>
+        <w:rPr>
+          <w:b/>
+        </w:rPr>
+        <w:fldChar w:fldCharType="begin"/>
+      </w:r>
+      <w:r>
+        <w:rPr>
+          <w:b/>
+        </w:rPr>
+        <w:instrText xml:space="preserve"> REF _Ref523415513 \r \h </w:instrText>
+      </w:r>
+      <w:r>
+        <w:rPr>
+          <w:b/>
+        </w:rPr>
+        <w:instrText xml:space="preserve"> \* MERGEFORMAT </w:instrText>
+      </w:r>
+      <w:r>
+        <w:rPr>
+          <w:b/>
+        </w:rPr>
+      </w:r>
+      <w:r>
+        <w:rPr>
+          <w:b/>
+        </w:rPr>
+        <w:fldChar w:fldCharType="separate"/>
+      </w:r>
+      <w:r>
+        <w:rPr>
+          <w:b/>
+        </w:rPr>
+        <w:t>[30]</w:t>
+      </w:r>
+      <w:r>
+        <w:rPr>
+          <w:b/>
+        </w:rPr>
+        <w:fldChar w:fldCharType="end"/>
+      </w:r>
+      <w:r>
+        <w:t xml:space="preserve"> ont construit un banc d’essai </w:t>
+      </w:r>
+      <w:r>
+        <w:t>pour vérifier l'approche de stabilité simplifiée proposée par Murphy</w:t>
+      </w:r>
+      <w:r>
+        <w:t xml:space="preserve"> et Lorenz</w:t>
+      </w:r>
+      <w:r>
+        <w:t xml:space="preserve"> </w:t>
+      </w:r>
+      <w:r>
+        <w:rPr>
+          <w:b/>
+        </w:rPr>
+        <w:fldChar w:fldCharType="begin"/>
+      </w:r>
+      <w:r>
+        <w:rPr>
+          <w:b/>
+        </w:rPr>
+        <w:instrText xml:space="preserve"> REF _Ref523086107 \r \h </w:instrText>
+      </w:r>
+      <w:r>
+        <w:rPr>
+          <w:b/>
+        </w:rPr>
+        <w:instrText xml:space="preserve"> \* MERGEFORMAT </w:instrText>
+      </w:r>
+      <w:r>
+        <w:rPr>
+          <w:b/>
+        </w:rPr>
+      </w:r>
+      <w:r>
+        <w:rPr>
+          <w:b/>
+        </w:rPr>
+        <w:fldChar w:fldCharType="separate"/>
+      </w:r>
+      <w:r>
+        <w:rPr>
+          <w:b/>
+        </w:rPr>
+        <w:t>[14]</w:t>
+      </w:r>
+      <w:r>
+        <w:rPr>
+          <w:b/>
+        </w:rPr>
+        <w:fldChar w:fldCharType="end"/>
+      </w:r>
+      <w:r>
+        <w:t>.</w:t>
+      </w:r>
+      <w:r>
+        <w:t xml:space="preserve"> </w:t>
+      </w:r>
+      <w:r>
+        <w:t xml:space="preserve">Dans cette </w:t>
+      </w:r>
+      <w:r>
+        <w:t>approche, le coefficient de sensibilité entr</w:t>
+      </w:r>
+      <w:r>
+        <w:t xml:space="preserve">e le vecteur </w:t>
+      </w:r>
+      <w:r>
         <w:lastRenderedPageBreak/>
-        <w:t>En 2015</w:t>
-      </w:r>
-      <w:r>
-        <w:t xml:space="preserve">, Panara et </w:t>
-      </w:r>
-      <w:r>
-        <w:t xml:space="preserve">al. </w:t>
-      </w:r>
-      <w:r>
-        <w:rPr>
-          <w:b/>
-        </w:rPr>
-        <w:fldChar w:fldCharType="begin"/>
-      </w:r>
-      <w:r>
-        <w:rPr>
-          <w:b/>
-        </w:rPr>
-        <w:instrText xml:space="preserve"> REF _Ref523415513 \r \h </w:instrText>
-      </w:r>
-      <w:r>
-        <w:rPr>
-          <w:b/>
-        </w:rPr>
-        <w:instrText xml:space="preserve"> \* MERGEFORMAT </w:instrText>
-      </w:r>
-      <w:r>
-        <w:rPr>
-          <w:b/>
-        </w:rPr>
-      </w:r>
-      <w:r>
-        <w:rPr>
-          <w:b/>
-        </w:rPr>
-        <w:fldChar w:fldCharType="separate"/>
-      </w:r>
-      <w:r>
-        <w:rPr>
-          <w:b/>
-        </w:rPr>
-        <w:t>[30]</w:t>
-      </w:r>
-      <w:r>
-        <w:rPr>
-          <w:b/>
-        </w:rPr>
-        <w:fldChar w:fldCharType="end"/>
-      </w:r>
-      <w:r>
-        <w:t xml:space="preserve"> ont construit un banc d’essai </w:t>
-      </w:r>
-      <w:r>
-        <w:t>pour vérifier l'approche de stabilité simplifiée proposée par Murphy</w:t>
-      </w:r>
-      <w:r>
-        <w:t xml:space="preserve"> et Lorenz</w:t>
-      </w:r>
-      <w:r>
-        <w:t xml:space="preserve"> </w:t>
-      </w:r>
-      <w:r>
-        <w:rPr>
-          <w:b/>
-        </w:rPr>
-        <w:fldChar w:fldCharType="begin"/>
-      </w:r>
-      <w:r>
-        <w:rPr>
-          <w:b/>
-        </w:rPr>
-        <w:instrText xml:space="preserve"> REF _Ref523086107 \r \h </w:instrText>
-      </w:r>
-      <w:r>
-        <w:rPr>
-          <w:b/>
-        </w:rPr>
-        <w:instrText xml:space="preserve"> \* MERGEFORMAT </w:instrText>
-      </w:r>
-      <w:r>
-        <w:rPr>
-          <w:b/>
-        </w:rPr>
-      </w:r>
-      <w:r>
-        <w:rPr>
-          <w:b/>
-        </w:rPr>
-        <w:fldChar w:fldCharType="separate"/>
-      </w:r>
-      <w:r>
-        <w:rPr>
-          <w:b/>
-        </w:rPr>
-        <w:t>[14]</w:t>
-      </w:r>
-      <w:r>
-        <w:rPr>
-          <w:b/>
-        </w:rPr>
-        <w:fldChar w:fldCharType="end"/>
-      </w:r>
-      <w:r>
-        <w:t>.</w:t>
-      </w:r>
-      <w:r>
-        <w:t xml:space="preserve"> </w:t>
-      </w:r>
-      <w:r>
-        <w:t xml:space="preserve">Dans cette </w:t>
-      </w:r>
-      <w:r>
-        <w:t>approche, le coefficient de sensibilité entr</w:t>
-      </w:r>
-      <w:r>
-        <w:t xml:space="preserve">e le vecteur de vibration et la différence de la température </w:t>
+        <w:t xml:space="preserve">de vibration et la différence de la température </w:t>
       </w:r>
       <w:r>
         <w:t xml:space="preserve"> ∆T</w:t>
@@ -7025,29 +7059,29 @@
         <w:t xml:space="preserve"> technique a pour but d’écrire d</w:t>
       </w:r>
       <w:r>
-        <w:t xml:space="preserve">es relations mathématiques plus facilement et de voir les influences de précession directe et rétrograde séparément sur les paramètres du modèle tels que l’épaisseur de film (H), la température (T) et l’angle de flexion thermique (ψ). Ils utilisent l’approximation du palier court et supposent que le </w:t>
+        <w:t>es relations mathématiques plus facilement et de voir les influences de précession directe et rétrograde séparément sur les paramètres du modèle tels que l’épaisseur de film (H), la température (T) et l’angle de flexion thermique (ψ). Ils utilisent l’approximation du palier court et supposent que le lubrifiant possède une viscosité constante afin de simplifier le</w:t>
+      </w:r>
+      <w:r>
+        <w:t>s</w:t>
+      </w:r>
+      <w:r>
+        <w:t xml:space="preserve"> calcul</w:t>
+      </w:r>
+      <w:r>
+        <w:t>s. Une fois</w:t>
+      </w:r>
+      <w:r>
+        <w:t xml:space="preserve"> la distribution de la température au sein du film lubrifiant obten</w:t>
+      </w:r>
+      <w:r>
+        <w:t>ue, la conduction thermique dans le rotor est</w:t>
+      </w:r>
+      <w:r>
+        <w:t xml:space="preserve"> calculée. Le </w:t>
       </w:r>
       <w:r>
         <w:lastRenderedPageBreak/>
-        <w:t>lubrifiant possède une viscosité constante afin de simplifier le</w:t>
-      </w:r>
-      <w:r>
-        <w:t>s</w:t>
-      </w:r>
-      <w:r>
-        <w:t xml:space="preserve"> calcul</w:t>
-      </w:r>
-      <w:r>
-        <w:t>s. Une fois</w:t>
-      </w:r>
-      <w:r>
-        <w:t xml:space="preserve"> la distribution de la température au sein du film lubrifiant obten</w:t>
-      </w:r>
-      <w:r>
-        <w:t>ue, la conduction thermique dans le rotor est</w:t>
-      </w:r>
-      <w:r>
-        <w:t xml:space="preserve"> calculée. Le résultat de cette conduction permet d’avoir</w:t>
+        <w:t>résultat de cette conduction permet d’avoir</w:t>
       </w:r>
       <w:r>
         <w:t xml:space="preserve"> la flexion</w:t>
@@ -7156,7 +7190,7 @@
             <w:pPr>
               <w:spacing w:before="120" w:after="120" w:line="360" w:lineRule="auto"/>
               <w:rPr>
-                <w:rFonts w:eastAsia="SimSun"/>
+                <w:rFonts w:eastAsia="宋体"/>
                 <w:i/>
                 <w:sz w:val="24"/>
               </w:rPr>
@@ -7490,7 +7524,7 @@
       <w:r>
         <w:rPr>
           <w:noProof/>
-          <w:lang w:eastAsia="zh-CN"/>
+          <w:lang w:val="en-US" w:eastAsia="zh-CN"/>
         </w:rPr>
         <w:drawing>
           <wp:inline distT="0" distB="0" distL="0" distR="0" wp14:anchorId="75D777B4" wp14:editId="66181C9D">
@@ -7545,7 +7579,7 @@
           <w:lang w:eastAsia="fr-FR"/>
         </w:rPr>
       </w:pPr>
-      <w:bookmarkStart w:id="9" w:name="_Ref523084129"/>
+      <w:bookmarkStart w:id="10" w:name="_Ref523084129"/>
       <w:r>
         <w:rPr>
           <w:rStyle w:val="shorttext"/>
@@ -7625,7 +7659,7 @@
         </w:rPr>
         <w:fldChar w:fldCharType="end"/>
       </w:r>
-      <w:bookmarkEnd w:id="9"/>
+      <w:bookmarkEnd w:id="10"/>
       <w:r>
         <w:rPr>
           <w:rStyle w:val="shorttext"/>
@@ -7854,11 +7888,7 @@
         </m:acc>
       </m:oMath>
       <w:r>
-        <w:t xml:space="preserve"> pour présenter la contribution de l’effet </w:t>
-      </w:r>
-      <w:r>
-        <w:lastRenderedPageBreak/>
-        <w:t>thermique au niveau du palier hydrodynamique à l’instabilité, à</w:t>
+        <w:t xml:space="preserve"> pour présenter la contribution de l’effet thermique au niveau du palier hydrodynamique à l’instabilité, à</w:t>
       </w:r>
       <w:r>
         <w:t xml:space="preserve"> savoir,</w:t>
@@ -7941,7 +7971,11 @@
         <w:t>𝑇</w:t>
       </w:r>
       <w:r>
-        <w:t xml:space="preserve"> à la surface de rotor par rapport </w:t>
+        <w:t xml:space="preserve"> à la surface </w:t>
+      </w:r>
+      <w:r>
+        <w:lastRenderedPageBreak/>
+        <w:t xml:space="preserve">de rotor par rapport </w:t>
       </w:r>
       <w:r>
         <w:rPr>
@@ -8673,7 +8707,7 @@
             <w:pPr>
               <w:spacing w:before="120" w:after="120" w:line="360" w:lineRule="auto"/>
               <w:rPr>
-                <w:rFonts w:eastAsia="SimSun"/>
+                <w:rFonts w:eastAsia="宋体"/>
                 <w:i/>
               </w:rPr>
             </w:pPr>
@@ -8780,8 +8814,8 @@
                 <w:lang w:val="en-US" w:eastAsia="fr-FR"/>
               </w:rPr>
             </w:pPr>
-            <w:bookmarkStart w:id="10" w:name="_Ref478549772"/>
-            <w:bookmarkStart w:id="11" w:name="_Ref478549690"/>
+            <w:bookmarkStart w:id="11" w:name="_Ref478549772"/>
+            <w:bookmarkStart w:id="12" w:name="_Ref478549690"/>
             <w:r>
               <w:rPr>
                 <w:rFonts w:ascii="Times New Roman" w:eastAsia="Times New Roman" w:hAnsi="Times New Roman"/>
@@ -8794,10 +8828,10 @@
               </w:rPr>
               <w:t xml:space="preserve"> </w:t>
             </w:r>
-            <w:bookmarkEnd w:id="10"/>
+            <w:bookmarkEnd w:id="11"/>
           </w:p>
         </w:tc>
-        <w:bookmarkEnd w:id="11"/>
+        <w:bookmarkEnd w:id="12"/>
       </w:tr>
     </w:tbl>
     <w:p>
@@ -9010,7 +9044,11 @@
         </m:acc>
       </m:oMath>
       <w:r>
-        <w:t xml:space="preserve"> par rapport à la vibration</w:t>
+        <w:t xml:space="preserve"> par rapport à la </w:t>
+      </w:r>
+      <w:r>
+        <w:lastRenderedPageBreak/>
+        <w:t>vibration</w:t>
       </w:r>
       <m:oMath>
         <m:r>
@@ -9077,7 +9115,7 @@
             <w:pPr>
               <w:spacing w:before="120" w:after="120" w:line="360" w:lineRule="auto"/>
               <w:rPr>
-                <w:rFonts w:eastAsia="SimSun"/>
+                <w:rFonts w:eastAsia="宋体"/>
                 <w:i/>
               </w:rPr>
             </w:pPr>
@@ -9461,7 +9499,7 @@
             <w:pPr>
               <w:spacing w:before="120" w:after="120" w:line="360" w:lineRule="auto"/>
               <w:rPr>
-                <w:rFonts w:eastAsia="SimSun"/>
+                <w:rFonts w:eastAsia="宋体"/>
                 <w:i/>
               </w:rPr>
             </w:pPr>
@@ -9588,7 +9626,7 @@
                 <w:lang w:val="en-US" w:eastAsia="fr-FR"/>
               </w:rPr>
             </w:pPr>
-            <w:bookmarkStart w:id="12" w:name="_Ref518574219"/>
+            <w:bookmarkStart w:id="13" w:name="_Ref518574219"/>
             <w:r>
               <w:rPr>
                 <w:rFonts w:ascii="Times New Roman" w:eastAsia="Times New Roman" w:hAnsi="Times New Roman"/>
@@ -9601,7 +9639,7 @@
               </w:rPr>
               <w:t xml:space="preserve"> </w:t>
             </w:r>
-            <w:bookmarkEnd w:id="12"/>
+            <w:bookmarkEnd w:id="13"/>
           </w:p>
         </w:tc>
       </w:tr>
@@ -9693,7 +9731,7 @@
               <w:spacing w:before="120" w:after="120" w:line="360" w:lineRule="auto"/>
               <w:jc w:val="center"/>
               <w:rPr>
-                <w:rFonts w:eastAsia="SimSun"/>
+                <w:rFonts w:eastAsia="宋体"/>
                 <w:i/>
               </w:rPr>
             </w:pPr>
@@ -10091,7 +10129,7 @@
             <w:pPr>
               <w:spacing w:before="120" w:after="120" w:line="360" w:lineRule="auto"/>
               <w:rPr>
-                <w:rFonts w:eastAsia="SimSun"/>
+                <w:rFonts w:eastAsia="宋体"/>
                 <w:i/>
                 <w:kern w:val="2"/>
                 <w:sz w:val="21"/>
@@ -10127,7 +10165,7 @@
                 </m:acc>
                 <m:r>
                   <w:rPr>
-                    <w:rFonts w:ascii="Cambria Math" w:eastAsia="SimSun" w:hAnsi="Cambria Math"/>
+                    <w:rFonts w:ascii="Cambria Math" w:eastAsia="宋体" w:hAnsi="Cambria Math"/>
                     <w:kern w:val="2"/>
                     <w:sz w:val="21"/>
                     <w:lang w:eastAsia="zh-CN"/>
@@ -10138,7 +10176,7 @@
                   <m:fPr>
                     <m:ctrlPr>
                       <w:rPr>
-                        <w:rFonts w:ascii="Cambria Math" w:eastAsia="SimSun" w:hAnsi="Cambria Math"/>
+                        <w:rFonts w:ascii="Cambria Math" w:eastAsia="宋体" w:hAnsi="Cambria Math"/>
                         <w:i/>
                         <w:kern w:val="2"/>
                         <w:sz w:val="21"/>
@@ -10149,7 +10187,7 @@
                   <m:num>
                     <m:r>
                       <w:rPr>
-                        <w:rFonts w:ascii="Cambria Math" w:eastAsia="SimSun" w:hAnsi="Cambria Math"/>
+                        <w:rFonts w:ascii="Cambria Math" w:eastAsia="宋体" w:hAnsi="Cambria Math"/>
                         <w:kern w:val="2"/>
                         <w:sz w:val="21"/>
                         <w:lang w:eastAsia="zh-CN"/>
@@ -10160,7 +10198,7 @@
                       <m:sSubPr>
                         <m:ctrlPr>
                           <w:rPr>
-                            <w:rFonts w:ascii="Cambria Math" w:eastAsia="SimSun" w:hAnsi="Cambria Math"/>
+                            <w:rFonts w:ascii="Cambria Math" w:eastAsia="宋体" w:hAnsi="Cambria Math"/>
                             <w:i/>
                           </w:rPr>
                         </m:ctrlPr>
@@ -10168,7 +10206,7 @@
                       <m:e>
                         <m:r>
                           <w:rPr>
-                            <w:rFonts w:ascii="Cambria Math" w:eastAsia="SimSun" w:hAnsi="Cambria Math"/>
+                            <w:rFonts w:ascii="Cambria Math" w:eastAsia="宋体" w:hAnsi="Cambria Math"/>
                             <w:kern w:val="2"/>
                             <w:sz w:val="21"/>
                             <w:lang w:eastAsia="zh-CN"/>
@@ -10179,7 +10217,7 @@
                       <m:sub>
                         <m:r>
                           <w:rPr>
-                            <w:rFonts w:ascii="Cambria Math" w:eastAsia="SimSun" w:hAnsi="Cambria Math"/>
+                            <w:rFonts w:ascii="Cambria Math" w:eastAsia="宋体" w:hAnsi="Cambria Math"/>
                             <w:kern w:val="2"/>
                             <w:sz w:val="21"/>
                             <w:lang w:eastAsia="zh-CN"/>
@@ -10192,7 +10230,7 @@
                   <m:den>
                     <m:r>
                       <w:rPr>
-                        <w:rFonts w:ascii="Cambria Math" w:eastAsia="SimSun" w:hAnsi="Cambria Math"/>
+                        <w:rFonts w:ascii="Cambria Math" w:eastAsia="宋体" w:hAnsi="Cambria Math"/>
                         <w:kern w:val="2"/>
                         <w:sz w:val="21"/>
                         <w:lang w:eastAsia="zh-CN"/>
@@ -10205,7 +10243,7 @@
                   <m:sSupPr>
                     <m:ctrlPr>
                       <w:rPr>
-                        <w:rFonts w:ascii="Cambria Math" w:eastAsia="SimSun" w:hAnsi="Cambria Math"/>
+                        <w:rFonts w:ascii="Cambria Math" w:eastAsia="宋体" w:hAnsi="Cambria Math"/>
                         <w:i/>
                         <w:kern w:val="2"/>
                         <w:sz w:val="21"/>
@@ -10216,7 +10254,7 @@
                   <m:e>
                     <m:r>
                       <w:rPr>
-                        <w:rFonts w:ascii="Cambria Math" w:eastAsia="SimSun" w:hAnsi="Cambria Math"/>
+                        <w:rFonts w:ascii="Cambria Math" w:eastAsia="宋体" w:hAnsi="Cambria Math"/>
                         <w:kern w:val="2"/>
                         <w:sz w:val="21"/>
                         <w:lang w:eastAsia="zh-CN"/>
@@ -10227,7 +10265,7 @@
                   <m:sup>
                     <m:r>
                       <w:rPr>
-                        <w:rFonts w:ascii="Cambria Math" w:eastAsia="SimSun" w:hAnsi="Cambria Math"/>
+                        <w:rFonts w:ascii="Cambria Math" w:eastAsia="宋体" w:hAnsi="Cambria Math"/>
                         <w:kern w:val="2"/>
                         <w:sz w:val="21"/>
                         <w:lang w:eastAsia="zh-CN"/>
@@ -10239,7 +10277,7 @@
                         <m:chr m:val="⃗"/>
                         <m:ctrlPr>
                           <w:rPr>
-                            <w:rFonts w:ascii="Cambria Math" w:eastAsia="SimSun" w:hAnsi="Cambria Math"/>
+                            <w:rFonts w:ascii="Cambria Math" w:eastAsia="宋体" w:hAnsi="Cambria Math"/>
                             <w:i/>
                             <w:kern w:val="2"/>
                             <w:sz w:val="21"/>
@@ -10250,7 +10288,7 @@
                       <m:e>
                         <m:r>
                           <w:rPr>
-                            <w:rFonts w:ascii="Cambria Math" w:eastAsia="SimSun" w:hAnsi="Cambria Math"/>
+                            <w:rFonts w:ascii="Cambria Math" w:eastAsia="宋体" w:hAnsi="Cambria Math"/>
                             <w:kern w:val="2"/>
                             <w:sz w:val="21"/>
                             <w:lang w:eastAsia="zh-CN"/>
@@ -10261,7 +10299,7 @@
                     </m:acc>
                     <m:r>
                       <w:rPr>
-                        <w:rFonts w:ascii="Cambria Math" w:eastAsia="SimSun" w:hAnsi="Cambria Math"/>
+                        <w:rFonts w:ascii="Cambria Math" w:eastAsia="宋体" w:hAnsi="Cambria Math"/>
                         <w:kern w:val="2"/>
                         <w:sz w:val="21"/>
                         <w:lang w:eastAsia="zh-CN"/>
@@ -10278,49 +10316,49 @@
               <w:spacing w:before="120" w:after="120"/>
               <w:jc w:val="left"/>
               <w:rPr>
-                <w:rFonts w:eastAsia="SimSun"/>
+                <w:rFonts w:eastAsia="宋体"/>
                 <w:i/>
               </w:rPr>
             </w:pPr>
             <m:oMath>
               <m:r>
                 <w:rPr>
-                  <w:rFonts w:ascii="Cambria Math" w:eastAsia="SimSun" w:hAnsi="Cambria Math"/>
+                  <w:rFonts w:ascii="Cambria Math" w:eastAsia="宋体" w:hAnsi="Cambria Math"/>
                 </w:rPr>
                 <m:t>M</m:t>
               </m:r>
             </m:oMath>
             <w:r>
               <w:rPr>
-                <w:rFonts w:eastAsia="SimSun"/>
+                <w:rFonts w:eastAsia="宋体"/>
                 <w:i/>
               </w:rPr>
               <w:t>:</w:t>
             </w:r>
             <w:r>
               <w:rPr>
-                <w:rFonts w:eastAsia="SimSun"/>
+                <w:rFonts w:eastAsia="宋体"/>
                 <w:i/>
               </w:rPr>
               <w:t xml:space="preserve"> </w:t>
             </w:r>
             <w:r>
               <w:rPr>
-                <w:rFonts w:eastAsia="SimSun"/>
+                <w:rFonts w:eastAsia="宋体"/>
                 <w:i/>
               </w:rPr>
               <w:t>masse du disque au porte-à-faux</w:t>
             </w:r>
             <w:r>
               <w:rPr>
-                <w:rFonts w:eastAsia="SimSun"/>
+                <w:rFonts w:eastAsia="宋体"/>
                 <w:i/>
               </w:rPr>
               <w:t xml:space="preserve"> en [g]</w:t>
             </w:r>
             <w:r>
               <w:rPr>
-                <w:rFonts w:eastAsia="SimSun"/>
+                <w:rFonts w:eastAsia="宋体"/>
                 <w:i/>
               </w:rPr>
               <w:br/>
@@ -10328,21 +10366,21 @@
             <m:oMath>
               <m:r>
                 <w:rPr>
-                  <w:rFonts w:ascii="Cambria Math" w:eastAsia="SimSun" w:hAnsi="Cambria Math"/>
+                  <w:rFonts w:ascii="Cambria Math" w:eastAsia="宋体" w:hAnsi="Cambria Math"/>
                 </w:rPr>
                 <m:t>α </m:t>
               </m:r>
             </m:oMath>
             <w:r>
               <w:rPr>
-                <w:rFonts w:eastAsia="SimSun"/>
+                <w:rFonts w:eastAsia="宋体"/>
                 <w:i/>
               </w:rPr>
               <w:t>: coefficient de dilatation thermique</w:t>
             </w:r>
             <w:r>
               <w:rPr>
-                <w:rFonts w:eastAsia="SimSun"/>
+                <w:rFonts w:eastAsia="宋体"/>
                 <w:i/>
               </w:rPr>
               <w:br/>
@@ -10352,7 +10390,7 @@
                 <m:sSubPr>
                   <m:ctrlPr>
                     <w:rPr>
-                      <w:rFonts w:ascii="Cambria Math" w:eastAsia="SimSun" w:hAnsi="Cambria Math"/>
+                      <w:rFonts w:ascii="Cambria Math" w:eastAsia="宋体" w:hAnsi="Cambria Math"/>
                       <w:i/>
                     </w:rPr>
                   </m:ctrlPr>
@@ -10360,7 +10398,7 @@
                 <m:e>
                   <m:r>
                     <w:rPr>
-                      <w:rFonts w:ascii="Cambria Math" w:eastAsia="SimSun" w:hAnsi="Cambria Math"/>
+                      <w:rFonts w:ascii="Cambria Math" w:eastAsia="宋体" w:hAnsi="Cambria Math"/>
                     </w:rPr>
                     <m:t>L</m:t>
                   </m:r>
@@ -10368,7 +10406,7 @@
                 <m:sub>
                   <m:r>
                     <w:rPr>
-                      <w:rFonts w:ascii="Cambria Math" w:eastAsia="SimSun" w:hAnsi="Cambria Math"/>
+                      <w:rFonts w:ascii="Cambria Math" w:eastAsia="宋体" w:hAnsi="Cambria Math"/>
                     </w:rPr>
                     <m:t>w</m:t>
                   </m:r>
@@ -10376,21 +10414,21 @@
               </m:sSub>
               <m:r>
                 <w:rPr>
-                  <w:rFonts w:ascii="Cambria Math" w:eastAsia="SimSun" w:hAnsi="Cambria Math"/>
+                  <w:rFonts w:ascii="Cambria Math" w:eastAsia="宋体" w:hAnsi="Cambria Math"/>
                 </w:rPr>
                 <m:t> </m:t>
               </m:r>
             </m:oMath>
             <w:r>
               <w:rPr>
-                <w:rFonts w:eastAsia="SimSun"/>
+                <w:rFonts w:eastAsia="宋体"/>
                 <w:i/>
               </w:rPr>
               <w:t>: largeur du palier en [mm]</w:t>
             </w:r>
             <w:r>
               <w:rPr>
-                <w:rFonts w:eastAsia="SimSun"/>
+                <w:rFonts w:eastAsia="宋体"/>
                 <w:i/>
               </w:rPr>
               <w:br/>
@@ -10398,21 +10436,21 @@
             <m:oMath>
               <m:r>
                 <w:rPr>
-                  <w:rFonts w:ascii="Cambria Math" w:eastAsia="SimSun" w:hAnsi="Cambria Math"/>
+                  <w:rFonts w:ascii="Cambria Math" w:eastAsia="宋体" w:hAnsi="Cambria Math"/>
                 </w:rPr>
                 <m:t>L </m:t>
               </m:r>
             </m:oMath>
             <w:r>
               <w:rPr>
-                <w:rFonts w:eastAsia="SimSun"/>
+                <w:rFonts w:eastAsia="宋体"/>
                 <w:i/>
               </w:rPr>
               <w:t>: distance axiale entre le milieu du disque et le milieu du palier [mm]</w:t>
             </w:r>
             <w:r>
               <w:rPr>
-                <w:rFonts w:eastAsia="SimSun"/>
+                <w:rFonts w:eastAsia="宋体"/>
                 <w:i/>
               </w:rPr>
               <w:br/>
@@ -10420,21 +10458,21 @@
             <m:oMath>
               <m:r>
                 <w:rPr>
-                  <w:rFonts w:ascii="Cambria Math" w:eastAsia="SimSun" w:hAnsi="Cambria Math"/>
+                  <w:rFonts w:ascii="Cambria Math" w:eastAsia="宋体" w:hAnsi="Cambria Math"/>
                 </w:rPr>
                 <m:t>R </m:t>
               </m:r>
             </m:oMath>
             <w:r>
               <w:rPr>
-                <w:rFonts w:eastAsia="SimSun"/>
+                <w:rFonts w:eastAsia="宋体"/>
                 <w:i/>
               </w:rPr>
               <w:t>: Rayon de l’arbre [mm]</w:t>
             </w:r>
             <w:r>
               <w:rPr>
-                <w:rFonts w:eastAsia="SimSun"/>
+                <w:rFonts w:eastAsia="宋体"/>
                 <w:i/>
               </w:rPr>
               <w:br/>
@@ -10442,7 +10480,7 @@
             <m:oMath>
               <m:r>
                 <w:rPr>
-                  <w:rFonts w:ascii="Cambria Math" w:eastAsia="SimSun" w:hAnsi="Cambria Math"/>
+                  <w:rFonts w:ascii="Cambria Math" w:eastAsia="宋体" w:hAnsi="Cambria Math"/>
                 </w:rPr>
                 <m:t>pha(</m:t>
               </m:r>
@@ -10451,7 +10489,7 @@
                   <m:chr m:val="⃗"/>
                   <m:ctrlPr>
                     <w:rPr>
-                      <w:rFonts w:ascii="Cambria Math" w:eastAsia="SimSun" w:hAnsi="Cambria Math"/>
+                      <w:rFonts w:ascii="Cambria Math" w:eastAsia="宋体" w:hAnsi="Cambria Math"/>
                       <w:i/>
                     </w:rPr>
                   </m:ctrlPr>
@@ -10459,7 +10497,7 @@
                 <m:e>
                   <m:r>
                     <w:rPr>
-                      <w:rFonts w:ascii="Cambria Math" w:eastAsia="SimSun" w:hAnsi="Cambria Math"/>
+                      <w:rFonts w:ascii="Cambria Math" w:eastAsia="宋体" w:hAnsi="Cambria Math"/>
                     </w:rPr>
                     <m:t>C</m:t>
                   </m:r>
@@ -10467,14 +10505,14 @@
               </m:acc>
               <m:r>
                 <w:rPr>
-                  <w:rFonts w:ascii="Cambria Math" w:eastAsia="SimSun" w:hAnsi="Cambria Math"/>
+                  <w:rFonts w:ascii="Cambria Math" w:eastAsia="宋体" w:hAnsi="Cambria Math"/>
                 </w:rPr>
                 <m:t>) </m:t>
               </m:r>
             </m:oMath>
             <w:r>
               <w:rPr>
-                <w:rFonts w:eastAsia="SimSun"/>
+                <w:rFonts w:eastAsia="宋体"/>
                 <w:i/>
               </w:rPr>
               <w:t xml:space="preserve">: 180 degré à cause de la courbure de rotor générée par </w:t>
@@ -10485,7 +10523,7 @@
                   <m:chr m:val="⃗"/>
                   <m:ctrlPr>
                     <w:rPr>
-                      <w:rFonts w:ascii="Cambria Math" w:eastAsia="SimSun" w:hAnsi="Cambria Math"/>
+                      <w:rFonts w:ascii="Cambria Math" w:eastAsia="宋体" w:hAnsi="Cambria Math"/>
                       <w:i/>
                     </w:rPr>
                   </m:ctrlPr>
@@ -10493,7 +10531,7 @@
                 <m:e>
                   <m:r>
                     <w:rPr>
-                      <w:rFonts w:ascii="Cambria Math" w:eastAsia="SimSun" w:hAnsi="Cambria Math"/>
+                      <w:rFonts w:ascii="Cambria Math" w:eastAsia="宋体" w:hAnsi="Cambria Math"/>
                     </w:rPr>
                     <m:t>T</m:t>
                   </m:r>
@@ -10502,7 +10540,7 @@
             </m:oMath>
             <w:r>
               <w:rPr>
-                <w:rFonts w:eastAsia="SimSun"/>
+                <w:rFonts w:eastAsia="宋体"/>
                 <w:i/>
               </w:rPr>
               <w:t xml:space="preserve"> </w:t>
@@ -10534,7 +10572,7 @@
                 <w:lang w:eastAsia="fr-FR"/>
               </w:rPr>
             </w:pPr>
-            <w:bookmarkStart w:id="13" w:name="_Ref518572565"/>
+            <w:bookmarkStart w:id="14" w:name="_Ref518572565"/>
             <w:r>
               <w:rPr>
                 <w:rFonts w:ascii="Times New Roman" w:eastAsia="Times New Roman" w:hAnsi="Times New Roman"/>
@@ -10547,7 +10585,7 @@
               </w:rPr>
               <w:t xml:space="preserve"> </w:t>
             </w:r>
-            <w:bookmarkEnd w:id="13"/>
+            <w:bookmarkEnd w:id="14"/>
           </w:p>
         </w:tc>
       </w:tr>
@@ -10650,7 +10688,7 @@
               <w:spacing w:before="120" w:after="120" w:line="360" w:lineRule="auto"/>
               <w:jc w:val="center"/>
               <w:rPr>
-                <w:rFonts w:eastAsia="SimSun"/>
+                <w:rFonts w:eastAsia="宋体"/>
                 <w:i/>
               </w:rPr>
             </w:pPr>
@@ -10767,7 +10805,7 @@
                 <w:lang w:eastAsia="fr-FR"/>
               </w:rPr>
             </w:pPr>
-            <w:bookmarkStart w:id="14" w:name="_Ref518575657"/>
+            <w:bookmarkStart w:id="15" w:name="_Ref518575657"/>
             <w:r>
               <w:rPr>
                 <w:rFonts w:ascii="Times New Roman" w:eastAsia="Times New Roman" w:hAnsi="Times New Roman"/>
@@ -10780,7 +10818,7 @@
               </w:rPr>
               <w:t xml:space="preserve"> </w:t>
             </w:r>
-            <w:bookmarkEnd w:id="14"/>
+            <w:bookmarkEnd w:id="15"/>
           </w:p>
         </w:tc>
       </w:tr>
@@ -11006,7 +11044,7 @@
               <w:spacing w:before="120" w:after="120" w:line="360" w:lineRule="auto"/>
               <w:jc w:val="center"/>
               <w:rPr>
-                <w:rFonts w:eastAsia="SimSun"/>
+                <w:rFonts w:eastAsia="宋体"/>
                 <w:i/>
               </w:rPr>
             </w:pPr>
@@ -11238,114 +11276,114 @@
         <w:t>𝑒</w:t>
       </w:r>
       <w:r>
-        <w:t xml:space="preserve">. La phase de la flexion thermique correspondait à la déformation thermique au niveau du palier hydrodynamique. Cette </w:t>
+        <w:t xml:space="preserve">. La phase de la flexion thermique correspondait à la déformation thermique au niveau du palier hydrodynamique. Cette modélisation du balourd thermique peut également être retrouvé dans les modèles de de Jong </w:t>
+      </w:r>
+      <w:r>
+        <w:rPr>
+          <w:b/>
+        </w:rPr>
+        <w:fldChar w:fldCharType="begin"/>
+      </w:r>
+      <w:r>
+        <w:rPr>
+          <w:b/>
+        </w:rPr>
+        <w:instrText xml:space="preserve"> REF _Ref523083697 \r \h </w:instrText>
+      </w:r>
+      <w:r>
+        <w:rPr>
+          <w:b/>
+        </w:rPr>
+        <w:instrText xml:space="preserve"> \* MERGEFORMAT </w:instrText>
+      </w:r>
+      <w:r>
+        <w:rPr>
+          <w:b/>
+        </w:rPr>
+      </w:r>
+      <w:r>
+        <w:rPr>
+          <w:b/>
+        </w:rPr>
+        <w:fldChar w:fldCharType="separate"/>
+      </w:r>
+      <w:r>
+        <w:rPr>
+          <w:b/>
+        </w:rPr>
+        <w:t>[11]</w:t>
+      </w:r>
+      <w:r>
+        <w:rPr>
+          <w:b/>
+        </w:rPr>
+        <w:fldChar w:fldCharType="end"/>
+      </w:r>
+      <w:r>
+        <w:t xml:space="preserve"> and Murphy </w:t>
+      </w:r>
+      <w:r>
+        <w:rPr>
+          <w:b/>
+        </w:rPr>
+        <w:fldChar w:fldCharType="begin"/>
+      </w:r>
+      <w:r>
+        <w:rPr>
+          <w:b/>
+        </w:rPr>
+        <w:instrText xml:space="preserve"> REF _Ref523086107 \r \h </w:instrText>
+      </w:r>
+      <w:r>
+        <w:rPr>
+          <w:b/>
+        </w:rPr>
+        <w:instrText xml:space="preserve"> \* MERGEFORMAT </w:instrText>
+      </w:r>
+      <w:r>
+        <w:rPr>
+          <w:b/>
+        </w:rPr>
+      </w:r>
+      <w:r>
+        <w:rPr>
+          <w:b/>
+        </w:rPr>
+        <w:fldChar w:fldCharType="separate"/>
+      </w:r>
+      <w:r>
+        <w:rPr>
+          <w:b/>
+        </w:rPr>
+        <w:t>[14]</w:t>
+      </w:r>
+      <w:r>
+        <w:rPr>
+          <w:b/>
+        </w:rPr>
+        <w:fldChar w:fldCharType="end"/>
+      </w:r>
+      <w:r>
+        <w:t xml:space="preserve">. </w:t>
+      </w:r>
+      <w:r>
+        <w:t xml:space="preserve">Le </w:t>
+      </w:r>
+      <w:r>
+        <w:t>balourd total</w:t>
+      </w:r>
+      <w:r>
+        <w:t xml:space="preserve"> était la somme vectorielle du </w:t>
+      </w:r>
+      <w:r>
+        <w:t xml:space="preserve">balourd </w:t>
+      </w:r>
+      <w:r>
+        <w:t xml:space="preserve">mécanique et thermique et </w:t>
       </w:r>
       <w:r>
         <w:lastRenderedPageBreak/>
-        <w:t xml:space="preserve">modélisation du balourd thermique peut également être retrouvé dans les modèles de de Jong </w:t>
-      </w:r>
-      <w:r>
-        <w:rPr>
-          <w:b/>
-        </w:rPr>
-        <w:fldChar w:fldCharType="begin"/>
-      </w:r>
-      <w:r>
-        <w:rPr>
-          <w:b/>
-        </w:rPr>
-        <w:instrText xml:space="preserve"> REF _Ref523083697 \r \h </w:instrText>
-      </w:r>
-      <w:r>
-        <w:rPr>
-          <w:b/>
-        </w:rPr>
-        <w:instrText xml:space="preserve"> \* MERGEFORMAT </w:instrText>
-      </w:r>
-      <w:r>
-        <w:rPr>
-          <w:b/>
-        </w:rPr>
-      </w:r>
-      <w:r>
-        <w:rPr>
-          <w:b/>
-        </w:rPr>
-        <w:fldChar w:fldCharType="separate"/>
-      </w:r>
-      <w:r>
-        <w:rPr>
-          <w:b/>
-        </w:rPr>
-        <w:t>[11]</w:t>
-      </w:r>
-      <w:r>
-        <w:rPr>
-          <w:b/>
-        </w:rPr>
-        <w:fldChar w:fldCharType="end"/>
-      </w:r>
-      <w:r>
-        <w:t xml:space="preserve"> and Murphy </w:t>
-      </w:r>
-      <w:r>
-        <w:rPr>
-          <w:b/>
-        </w:rPr>
-        <w:fldChar w:fldCharType="begin"/>
-      </w:r>
-      <w:r>
-        <w:rPr>
-          <w:b/>
-        </w:rPr>
-        <w:instrText xml:space="preserve"> REF _Ref523086107 \r \h </w:instrText>
-      </w:r>
-      <w:r>
-        <w:rPr>
-          <w:b/>
-        </w:rPr>
-        <w:instrText xml:space="preserve"> \* MERGEFORMAT </w:instrText>
-      </w:r>
-      <w:r>
-        <w:rPr>
-          <w:b/>
-        </w:rPr>
-      </w:r>
-      <w:r>
-        <w:rPr>
-          <w:b/>
-        </w:rPr>
-        <w:fldChar w:fldCharType="separate"/>
-      </w:r>
-      <w:r>
-        <w:rPr>
-          <w:b/>
-        </w:rPr>
-        <w:t>[14]</w:t>
-      </w:r>
-      <w:r>
-        <w:rPr>
-          <w:b/>
-        </w:rPr>
-        <w:fldChar w:fldCharType="end"/>
-      </w:r>
-      <w:r>
-        <w:t xml:space="preserve">. </w:t>
-      </w:r>
-      <w:r>
-        <w:t xml:space="preserve">Le </w:t>
-      </w:r>
-      <w:r>
-        <w:t>balourd total</w:t>
-      </w:r>
-      <w:r>
-        <w:t xml:space="preserve"> était la somme vectorielle du </w:t>
-      </w:r>
-      <w:r>
-        <w:t xml:space="preserve">balourd </w:t>
-      </w:r>
-      <w:r>
-        <w:t xml:space="preserve">mécanique et thermique et s'il dépassait le </w:t>
+        <w:t xml:space="preserve">s'il dépassait le </w:t>
       </w:r>
       <w:r>
         <w:t>balourd critique prédéfini</w:t>
@@ -11477,7 +11515,7 @@
           <w:rFonts w:asciiTheme="minorHAnsi" w:hAnsiTheme="minorHAnsi"/>
           <w:noProof/>
           <w:sz w:val="24"/>
-          <w:lang w:eastAsia="zh-CN"/>
+          <w:lang w:val="en-US" w:eastAsia="zh-CN"/>
         </w:rPr>
         <w:drawing>
           <wp:inline distT="0" distB="0" distL="0" distR="0" wp14:anchorId="460EA65A" wp14:editId="3B109314">
@@ -11531,7 +11569,7 @@
           <w:lang w:eastAsia="fr-FR"/>
         </w:rPr>
       </w:pPr>
-      <w:bookmarkStart w:id="15" w:name="_Ref442883320"/>
+      <w:bookmarkStart w:id="16" w:name="_Ref442883320"/>
       <w:r>
         <w:rPr>
           <w:rStyle w:val="shorttext"/>
@@ -11605,7 +11643,7 @@
         </w:rPr>
         <w:fldChar w:fldCharType="end"/>
       </w:r>
-      <w:bookmarkEnd w:id="15"/>
+      <w:bookmarkEnd w:id="16"/>
       <w:r>
         <w:rPr>
           <w:rStyle w:val="shorttext"/>
@@ -11811,7 +11849,7 @@
             <w:pPr>
               <w:spacing w:before="120" w:after="120" w:line="360" w:lineRule="auto"/>
               <w:rPr>
-                <w:rFonts w:eastAsia="SimSun"/>
+                <w:rFonts w:eastAsia="宋体"/>
                 <w:i/>
                 <w:sz w:val="24"/>
               </w:rPr>
@@ -11907,20 +11945,20 @@
                 </m:f>
                 <m:r>
                   <w:rPr>
-                    <w:rFonts w:ascii="Cambria Math" w:eastAsia="SimSun" w:hAnsi="Cambria Math"/>
+                    <w:rFonts w:ascii="Cambria Math" w:eastAsia="宋体" w:hAnsi="Cambria Math"/>
                   </w:rPr>
                   <m:t xml:space="preserve">     </m:t>
                 </m:r>
                 <m:r>
                   <w:rPr>
-                    <w:rFonts w:ascii="Cambria Math" w:eastAsia="SimSun" w:hAnsi="Cambria Math"/>
+                    <w:rFonts w:ascii="Cambria Math" w:eastAsia="宋体" w:hAnsi="Cambria Math"/>
                     <w:sz w:val="24"/>
                   </w:rPr>
                   <m:t>(</m:t>
                 </m:r>
                 <m:r>
                   <w:rPr>
-                    <w:rFonts w:ascii="Cambria Math" w:eastAsia="SimSun" w:hAnsi="Cambria Math"/>
+                    <w:rFonts w:ascii="Cambria Math" w:eastAsia="宋体" w:hAnsi="Cambria Math"/>
                     <w:sz w:val="24"/>
                     <w:lang w:val="en-US"/>
                   </w:rPr>
@@ -11928,7 +11966,7 @@
                 </m:r>
                 <m:r>
                   <w:rPr>
-                    <w:rFonts w:ascii="Cambria Math" w:eastAsia="SimSun" w:hAnsi="Cambria Math"/>
+                    <w:rFonts w:ascii="Cambria Math" w:eastAsia="宋体" w:hAnsi="Cambria Math"/>
                     <w:sz w:val="24"/>
                   </w:rPr>
                   <m:t>)</m:t>
@@ -11938,7 +11976,7 @@
                     <m:sty m:val="p"/>
                   </m:rPr>
                   <w:rPr>
-                    <w:rFonts w:eastAsia="SimSun"/>
+                    <w:rFonts w:eastAsia="宋体"/>
                     <w:sz w:val="24"/>
                   </w:rPr>
                   <w:br/>
@@ -12057,20 +12095,20 @@
                 </m:f>
                 <m:r>
                   <w:rPr>
-                    <w:rFonts w:ascii="Cambria Math" w:eastAsia="SimSun" w:hAnsi="Cambria Math"/>
+                    <w:rFonts w:ascii="Cambria Math" w:eastAsia="宋体" w:hAnsi="Cambria Math"/>
                   </w:rPr>
                   <m:t xml:space="preserve">     </m:t>
                 </m:r>
                 <m:r>
                   <w:rPr>
-                    <w:rFonts w:ascii="Cambria Math" w:eastAsia="SimSun" w:hAnsi="Cambria Math"/>
+                    <w:rFonts w:ascii="Cambria Math" w:eastAsia="宋体" w:hAnsi="Cambria Math"/>
                     <w:sz w:val="24"/>
                   </w:rPr>
                   <m:t>(</m:t>
                 </m:r>
                 <m:r>
                   <w:rPr>
-                    <w:rFonts w:ascii="Cambria Math" w:eastAsia="SimSun" w:hAnsi="Cambria Math"/>
+                    <w:rFonts w:ascii="Cambria Math" w:eastAsia="宋体" w:hAnsi="Cambria Math"/>
                     <w:sz w:val="24"/>
                     <w:lang w:val="en-US"/>
                   </w:rPr>
@@ -12078,7 +12116,7 @@
                 </m:r>
                 <m:r>
                   <w:rPr>
-                    <w:rFonts w:ascii="Cambria Math" w:eastAsia="SimSun" w:hAnsi="Cambria Math"/>
+                    <w:rFonts w:ascii="Cambria Math" w:eastAsia="宋体" w:hAnsi="Cambria Math"/>
                     <w:sz w:val="24"/>
                   </w:rPr>
                   <m:t>)</m:t>
@@ -12112,7 +12150,7 @@
                 <w:lang w:eastAsia="fr-FR"/>
               </w:rPr>
             </w:pPr>
-            <w:bookmarkStart w:id="16" w:name="_Ref523090168"/>
+            <w:bookmarkStart w:id="17" w:name="_Ref523090168"/>
             <w:r>
               <w:rPr>
                 <w:rFonts w:ascii="Times New Roman" w:eastAsia="Times New Roman" w:hAnsi="Times New Roman"/>
@@ -12125,7 +12163,7 @@
               </w:rPr>
               <w:t xml:space="preserve"> </w:t>
             </w:r>
-            <w:bookmarkEnd w:id="16"/>
+            <w:bookmarkEnd w:id="17"/>
           </w:p>
         </w:tc>
       </w:tr>
@@ -12363,7 +12401,6 @@
         <w:spacing w:line="360" w:lineRule="auto"/>
       </w:pPr>
       <w:r>
-        <w:lastRenderedPageBreak/>
         <w:t>Méthode</w:t>
       </w:r>
       <w:r>
@@ -12434,7 +12471,11 @@
         <w:t xml:space="preserve"> pour calculer la stabilité </w:t>
       </w:r>
       <w:r>
-        <w:t>vibratoire déduit de la distribution non uniforme de la température à la surface du rotor sans distinguer les sources de l’échauffement du rotor, i.e. le contact entre le stator et le rotor ou le cisaillement visqueux de lubrifiant. Cette méthode s’est basée sur le</w:t>
+        <w:t xml:space="preserve">vibratoire déduit de la distribution non uniforme de la température à la surface du rotor sans distinguer </w:t>
+      </w:r>
+      <w:r>
+        <w:lastRenderedPageBreak/>
+        <w:t>les sources de l’échauffement du rotor, i.e. le contact entre le stator et le rotor ou le cisaillement visqueux de lubrifiant. Cette méthode s’est basée sur le</w:t>
       </w:r>
       <w:r>
         <w:t xml:space="preserve"> modèle </w:t>
@@ -12548,7 +12589,7 @@
               <w:spacing w:before="120" w:after="120" w:line="360" w:lineRule="auto"/>
               <w:jc w:val="center"/>
               <w:rPr>
-                <w:rFonts w:eastAsia="SimSun"/>
+                <w:rFonts w:eastAsia="宋体"/>
                 <w:i/>
               </w:rPr>
             </w:pPr>
@@ -12640,7 +12681,7 @@
                 <w:lang w:eastAsia="fr-FR"/>
               </w:rPr>
             </w:pPr>
-            <w:bookmarkStart w:id="17" w:name="_Ref532921937"/>
+            <w:bookmarkStart w:id="18" w:name="_Ref532921937"/>
             <w:r>
               <w:rPr>
                 <w:rFonts w:ascii="Times New Roman" w:eastAsia="Times New Roman" w:hAnsi="Times New Roman"/>
@@ -12653,7 +12694,7 @@
               </w:rPr>
               <w:t xml:space="preserve"> </w:t>
             </w:r>
-            <w:bookmarkEnd w:id="17"/>
+            <w:bookmarkEnd w:id="18"/>
           </w:p>
         </w:tc>
       </w:tr>
@@ -13070,11 +13111,11 @@
         <w:t xml:space="preserve"> </w:t>
       </w:r>
       <w:r>
-        <w:t xml:space="preserve">ont utilisé un modèle éléments finis pour résoudre l’équation de Reynolds couplée avec l’équation de l’énergie pour le fluide film ainsi que l’équation de conduction thermique pour le rotor. L’équation de l’énergie est limitée au cas 2D.  Les simulations ont porté sur </w:t>
+        <w:t xml:space="preserve">ont utilisé un modèle éléments finis pour résoudre l’équation de Reynolds couplée avec l’équation de l’énergie pour le fluide film ainsi que l’équation de conduction thermique pour le rotor. L’équation de l’énergie est limitée au cas 2D.  Les simulations ont porté sur un rotor flexible guidé en rotation par un palier à patins oscillants en régime transitoire. Les déformations thermomécaniques des patins n’ont pas été prises en compte dans ce modèle. Le </w:t>
       </w:r>
       <w:r>
         <w:lastRenderedPageBreak/>
-        <w:t xml:space="preserve">un rotor flexible guidé en rotation par un palier à patins oscillants en régime transitoire. Les déformations thermomécaniques des patins n’ont pas été prises en compte dans ce modèle. Le balourd thermique a été modélisé par l’approche de masse concentrée du disque en porte-à-faux, qui est similaire à Murphy </w:t>
+        <w:t xml:space="preserve">balourd thermique a été modélisé par l’approche de masse concentrée du disque en porte-à-faux, qui est similaire à Murphy </w:t>
       </w:r>
       <w:r>
         <w:rPr>
@@ -13248,7 +13289,7 @@
       <w:r>
         <w:rPr>
           <w:noProof/>
-          <w:lang w:eastAsia="zh-CN"/>
+          <w:lang w:val="en-US" w:eastAsia="zh-CN"/>
         </w:rPr>
         <w:drawing>
           <wp:inline distT="0" distB="0" distL="0" distR="0" wp14:anchorId="05E72B94" wp14:editId="107F80EB">
@@ -13315,7 +13356,7 @@
           <w:lang w:eastAsia="fr-FR"/>
         </w:rPr>
       </w:pPr>
-      <w:bookmarkStart w:id="18" w:name="_Ref523218453"/>
+      <w:bookmarkStart w:id="19" w:name="_Ref523218453"/>
       <w:r>
         <w:rPr>
           <w:rStyle w:val="shorttext"/>
@@ -13389,7 +13430,7 @@
         </w:rPr>
         <w:fldChar w:fldCharType="end"/>
       </w:r>
-      <w:bookmarkEnd w:id="18"/>
+      <w:bookmarkEnd w:id="19"/>
       <w:r>
         <w:rPr>
           <w:rStyle w:val="shorttext"/>
@@ -13628,41 +13669,44 @@
         <w:t xml:space="preserve">. </w:t>
       </w:r>
       <w:r>
+        <w:t xml:space="preserve">Le </w:t>
+      </w:r>
+      <w:r>
+        <w:t xml:space="preserve">flux thermique entre le </w:t>
+      </w:r>
+      <w:r>
+        <w:t>fluide</w:t>
+      </w:r>
+      <w:r>
+        <w:t xml:space="preserve"> et l'arbre ont été </w:t>
+      </w:r>
+      <w:r>
+        <w:t>stocké</w:t>
+      </w:r>
+      <w:r>
+        <w:t xml:space="preserve"> à chaque pas de temps et </w:t>
+      </w:r>
+      <w:r>
+        <w:t>un flux thermique</w:t>
+      </w:r>
+      <w:r>
+        <w:t xml:space="preserve"> moyenné</w:t>
+      </w:r>
+      <w:r>
+        <w:t xml:space="preserve"> dans</w:t>
+      </w:r>
+      <w:r>
+        <w:t xml:space="preserve"> le temps </w:t>
+      </w:r>
+      <w:r>
+        <w:t xml:space="preserve">en se basant sur l’orbite convergée a été calculées. Ce dernier a été imposé </w:t>
+      </w:r>
+      <w:r>
+        <w:t xml:space="preserve">à </w:t>
+      </w:r>
+      <w:r>
         <w:lastRenderedPageBreak/>
-        <w:t xml:space="preserve">Le </w:t>
-      </w:r>
-      <w:r>
-        <w:t xml:space="preserve">flux thermique entre le </w:t>
-      </w:r>
-      <w:r>
-        <w:t>fluide</w:t>
-      </w:r>
-      <w:r>
-        <w:t xml:space="preserve"> et l'arbre ont été </w:t>
-      </w:r>
-      <w:r>
-        <w:t>stocké</w:t>
-      </w:r>
-      <w:r>
-        <w:t xml:space="preserve"> à chaque pas de temps et </w:t>
-      </w:r>
-      <w:r>
-        <w:t>un flux thermique</w:t>
-      </w:r>
-      <w:r>
-        <w:t xml:space="preserve"> moyenné</w:t>
-      </w:r>
-      <w:r>
-        <w:t xml:space="preserve"> dans</w:t>
-      </w:r>
-      <w:r>
-        <w:t xml:space="preserve"> le temps </w:t>
-      </w:r>
-      <w:r>
-        <w:t xml:space="preserve">en se basant sur l’orbite convergée a été calculées. Ce dernier a été imposé </w:t>
-      </w:r>
-      <w:r>
-        <w:t>à l</w:t>
+        <w:t>l</w:t>
       </w:r>
       <w:r>
         <w:t>a surface du rotor</w:t>
@@ -13991,9 +14035,8 @@
       <w:r>
         <w:rPr>
           <w:noProof/>
-          <w:lang w:eastAsia="zh-CN"/>
-        </w:rPr>
-        <w:lastRenderedPageBreak/>
+          <w:lang w:val="en-US" w:eastAsia="zh-CN"/>
+        </w:rPr>
         <w:drawing>
           <wp:inline distT="0" distB="0" distL="0" distR="0" wp14:anchorId="2DE9B456" wp14:editId="378C39C3">
             <wp:extent cx="4384800" cy="2034000"/>
@@ -14150,6 +14193,7 @@
         <w:spacing w:line="360" w:lineRule="auto"/>
       </w:pPr>
       <w:r>
+        <w:lastRenderedPageBreak/>
         <w:t>Ces trois aspects physiques sont délimités</w:t>
       </w:r>
       <w:r>
@@ -14393,7 +14437,7 @@
               <w:spacing w:before="120" w:after="120" w:line="360" w:lineRule="auto"/>
               <w:jc w:val="center"/>
               <w:rPr>
-                <w:rFonts w:eastAsia="SimSun"/>
+                <w:rFonts w:eastAsia="宋体"/>
                 <w:i/>
               </w:rPr>
             </w:pPr>
@@ -14737,7 +14781,7 @@
                 <w:lang w:eastAsia="fr-FR"/>
               </w:rPr>
             </w:pPr>
-            <w:bookmarkStart w:id="19" w:name="_Ref523487305"/>
+            <w:bookmarkStart w:id="20" w:name="_Ref523487305"/>
             <w:r>
               <w:rPr>
                 <w:rFonts w:ascii="Times New Roman" w:eastAsia="Times New Roman" w:hAnsi="Times New Roman"/>
@@ -14750,7 +14794,7 @@
               </w:rPr>
               <w:t xml:space="preserve"> </w:t>
             </w:r>
-            <w:bookmarkEnd w:id="19"/>
+            <w:bookmarkEnd w:id="20"/>
           </w:p>
         </w:tc>
       </w:tr>
@@ -15111,7 +15155,6 @@
         <w:t xml:space="preserve"> </w:t>
       </w:r>
       <w:r>
-        <w:lastRenderedPageBreak/>
         <w:t>l’orbite de la vibration synchrone</w:t>
       </w:r>
       <w:r>
@@ -15235,6 +15278,7 @@
         <w:spacing w:line="360" w:lineRule="auto"/>
       </w:pPr>
       <w:r>
+        <w:lastRenderedPageBreak/>
         <w:t>Détermination de B</w:t>
       </w:r>
     </w:p>
@@ -15888,7 +15932,7 @@
               <w:spacing w:before="120" w:after="120" w:line="360" w:lineRule="auto"/>
               <w:jc w:val="center"/>
               <w:rPr>
-                <w:rFonts w:eastAsia="SimSun"/>
+                <w:rFonts w:eastAsia="宋体"/>
                 <w:i/>
               </w:rPr>
             </w:pPr>
@@ -15944,7 +15988,7 @@
                   <m:sSubPr>
                     <m:ctrlPr>
                       <w:rPr>
-                        <w:rFonts w:ascii="Cambria Math" w:eastAsia="SimSun" w:hAnsi="Cambria Math"/>
+                        <w:rFonts w:ascii="Cambria Math" w:eastAsia="宋体" w:hAnsi="Cambria Math"/>
                         <w:b/>
                         <w:i/>
                         <w:lang w:val="en-US"/>
@@ -15957,7 +16001,7 @@
                         <m:sty m:val="bi"/>
                       </m:rPr>
                       <w:rPr>
-                        <w:rFonts w:ascii="Cambria Math" w:eastAsia="SimSun" w:hAnsi="Cambria Math"/>
+                        <w:rFonts w:ascii="Cambria Math" w:eastAsia="宋体" w:hAnsi="Cambria Math"/>
                         <w:lang w:val="en-US"/>
                       </w:rPr>
                       <m:t>M</m:t>
@@ -15969,7 +16013,7 @@
                         <m:sty m:val="bi"/>
                       </m:rPr>
                       <w:rPr>
-                        <w:rFonts w:ascii="Cambria Math" w:eastAsia="SimSun" w:hAnsi="Cambria Math"/>
+                        <w:rFonts w:ascii="Cambria Math" w:eastAsia="宋体" w:hAnsi="Cambria Math"/>
                         <w:lang w:val="en-US"/>
                       </w:rPr>
                       <m:t>Rot</m:t>
@@ -15980,7 +16024,7 @@
                   <m:sSubPr>
                     <m:ctrlPr>
                       <w:rPr>
-                        <w:rFonts w:ascii="Cambria Math" w:eastAsia="SimSun" w:hAnsi="Cambria Math"/>
+                        <w:rFonts w:ascii="Cambria Math" w:eastAsia="宋体" w:hAnsi="Cambria Math"/>
                         <w:b/>
                         <w:i/>
                         <w:lang w:val="en-US"/>
@@ -15993,7 +16037,7 @@
                         <m:sty m:val="bi"/>
                       </m:rPr>
                       <w:rPr>
-                        <w:rFonts w:ascii="Cambria Math" w:eastAsia="SimSun" w:hAnsi="Cambria Math"/>
+                        <w:rFonts w:ascii="Cambria Math" w:eastAsia="宋体" w:hAnsi="Cambria Math"/>
                         <w:lang w:val="en-US"/>
                       </w:rPr>
                       <m:t>d</m:t>
@@ -16005,7 +16049,7 @@
                         <m:sty m:val="bi"/>
                       </m:rPr>
                       <w:rPr>
-                        <w:rFonts w:ascii="Cambria Math" w:eastAsia="SimSun" w:hAnsi="Cambria Math"/>
+                        <w:rFonts w:ascii="Cambria Math" w:eastAsia="宋体" w:hAnsi="Cambria Math"/>
                         <w:lang w:val="en-US"/>
                       </w:rPr>
                       <m:t>T</m:t>
@@ -16016,7 +16060,7 @@
                   <m:sSupPr>
                     <m:ctrlPr>
                       <w:rPr>
-                        <w:rFonts w:ascii="Cambria Math" w:eastAsia="SimSun" w:hAnsi="Cambria Math"/>
+                        <w:rFonts w:ascii="Cambria Math" w:eastAsia="宋体" w:hAnsi="Cambria Math"/>
                         <w:b/>
                         <w:i/>
                         <w:lang w:val="en-US"/>
@@ -16029,14 +16073,14 @@
                         <m:sty m:val="b"/>
                       </m:rPr>
                       <w:rPr>
-                        <w:rFonts w:ascii="Cambria Math" w:eastAsia="SimSun" w:hAnsi="Cambria Math"/>
+                        <w:rFonts w:ascii="Cambria Math" w:eastAsia="宋体" w:hAnsi="Cambria Math"/>
                         <w:lang w:val="en-US"/>
                       </w:rPr>
                       <m:t>Ω</m:t>
                     </m:r>
                     <m:ctrlPr>
                       <w:rPr>
-                        <w:rFonts w:ascii="Cambria Math" w:eastAsia="SimSun" w:hAnsi="Cambria Math"/>
+                        <w:rFonts w:ascii="Cambria Math" w:eastAsia="宋体" w:hAnsi="Cambria Math"/>
                         <w:b/>
                         <w:lang w:val="en-US"/>
                       </w:rPr>
@@ -16048,7 +16092,7 @@
                         <m:sty m:val="bi"/>
                       </m:rPr>
                       <w:rPr>
-                        <w:rFonts w:ascii="Cambria Math" w:eastAsia="SimSun" w:hAnsi="Cambria Math"/>
+                        <w:rFonts w:ascii="Cambria Math" w:eastAsia="宋体" w:hAnsi="Cambria Math"/>
                         <w:lang w:val="en-US"/>
                       </w:rPr>
                       <m:t>2</m:t>
@@ -16059,7 +16103,7 @@
                   <m:sSupPr>
                     <m:ctrlPr>
                       <w:rPr>
-                        <w:rFonts w:ascii="Cambria Math" w:eastAsia="SimSun" w:hAnsi="Cambria Math"/>
+                        <w:rFonts w:ascii="Cambria Math" w:eastAsia="宋体" w:hAnsi="Cambria Math"/>
                         <w:b/>
                         <w:i/>
                         <w:lang w:val="en-US"/>
@@ -16072,7 +16116,7 @@
                         <m:sty m:val="bi"/>
                       </m:rPr>
                       <w:rPr>
-                        <w:rFonts w:ascii="Cambria Math" w:eastAsia="SimSun" w:hAnsi="Cambria Math"/>
+                        <w:rFonts w:ascii="Cambria Math" w:eastAsia="宋体" w:hAnsi="Cambria Math"/>
                         <w:lang w:val="en-US"/>
                       </w:rPr>
                       <m:t>e</m:t>
@@ -16084,7 +16128,7 @@
                         <m:sty m:val="bi"/>
                       </m:rPr>
                       <w:rPr>
-                        <w:rFonts w:ascii="Cambria Math" w:eastAsia="SimSun" w:hAnsi="Cambria Math"/>
+                        <w:rFonts w:ascii="Cambria Math" w:eastAsia="宋体" w:hAnsi="Cambria Math"/>
                         <w:lang w:val="en-US"/>
                       </w:rPr>
                       <m:t>j</m:t>
@@ -16094,7 +16138,7 @@
                         <m:sty m:val="b"/>
                       </m:rPr>
                       <w:rPr>
-                        <w:rFonts w:ascii="Cambria Math" w:eastAsia="SimSun" w:hAnsi="Cambria Math"/>
+                        <w:rFonts w:ascii="Cambria Math" w:eastAsia="宋体" w:hAnsi="Cambria Math"/>
                         <w:lang w:val="en-US"/>
                       </w:rPr>
                       <m:t>Ω</m:t>
@@ -16104,7 +16148,7 @@
                         <m:sty m:val="bi"/>
                       </m:rPr>
                       <w:rPr>
-                        <w:rFonts w:ascii="Cambria Math" w:eastAsia="SimSun" w:hAnsi="Cambria Math"/>
+                        <w:rFonts w:ascii="Cambria Math" w:eastAsia="宋体" w:hAnsi="Cambria Math"/>
                         <w:lang w:val="en-US"/>
                       </w:rPr>
                       <m:t>t+</m:t>
@@ -16114,7 +16158,7 @@
                         <m:sty m:val="b"/>
                       </m:rPr>
                       <w:rPr>
-                        <w:rFonts w:ascii="Cambria Math" w:eastAsia="SimSun" w:hAnsi="Cambria Math"/>
+                        <w:rFonts w:ascii="Cambria Math" w:eastAsia="宋体" w:hAnsi="Cambria Math"/>
                         <w:lang w:val="en-US"/>
                       </w:rPr>
                       <m:t>β</m:t>
@@ -16177,6 +16221,7 @@
         <w:ind w:firstLine="708"/>
       </w:pPr>
       <w:r>
+        <w:lastRenderedPageBreak/>
         <w:t>L’approc</w:t>
       </w:r>
       <w:r>
@@ -16908,7 +16953,7 @@
               <w:spacing w:before="120" w:after="120" w:line="360" w:lineRule="auto"/>
               <w:jc w:val="center"/>
               <w:rPr>
-                <w:rFonts w:eastAsia="SimSun"/>
+                <w:rFonts w:eastAsia="宋体"/>
                 <w:i/>
               </w:rPr>
             </w:pPr>
@@ -16963,7 +17008,7 @@
                   <m:sSubPr>
                     <m:ctrlPr>
                       <w:rPr>
-                        <w:rFonts w:ascii="Cambria Math" w:eastAsia="SimSun" w:hAnsi="Cambria Math"/>
+                        <w:rFonts w:ascii="Cambria Math" w:eastAsia="宋体" w:hAnsi="Cambria Math"/>
                         <w:b/>
                         <w:i/>
                         <w:lang w:val="en-US"/>
@@ -16976,7 +17021,7 @@
                         <m:sty m:val="bi"/>
                       </m:rPr>
                       <w:rPr>
-                        <w:rFonts w:ascii="Cambria Math" w:eastAsia="SimSun" w:hAnsi="Cambria Math"/>
+                        <w:rFonts w:ascii="Cambria Math" w:eastAsia="宋体" w:hAnsi="Cambria Math"/>
                         <w:lang w:val="en-US"/>
                       </w:rPr>
                       <m:t>K</m:t>
@@ -16988,7 +17033,7 @@
                         <m:sty m:val="bi"/>
                       </m:rPr>
                       <w:rPr>
-                        <w:rFonts w:ascii="Cambria Math" w:eastAsia="SimSun" w:hAnsi="Cambria Math"/>
+                        <w:rFonts w:ascii="Cambria Math" w:eastAsia="宋体" w:hAnsi="Cambria Math"/>
                         <w:lang w:val="en-US"/>
                       </w:rPr>
                       <m:t>Rot</m:t>
@@ -16999,7 +17044,7 @@
                   <m:sSubPr>
                     <m:ctrlPr>
                       <w:rPr>
-                        <w:rFonts w:ascii="Cambria Math" w:eastAsia="SimSun" w:hAnsi="Cambria Math"/>
+                        <w:rFonts w:ascii="Cambria Math" w:eastAsia="宋体" w:hAnsi="Cambria Math"/>
                         <w:b/>
                         <w:i/>
                         <w:lang w:val="en-US"/>
@@ -17012,7 +17057,7 @@
                         <m:sty m:val="bi"/>
                       </m:rPr>
                       <w:rPr>
-                        <w:rFonts w:ascii="Cambria Math" w:eastAsia="SimSun" w:hAnsi="Cambria Math"/>
+                        <w:rFonts w:ascii="Cambria Math" w:eastAsia="宋体" w:hAnsi="Cambria Math"/>
                         <w:lang w:val="en-US"/>
                       </w:rPr>
                       <m:t>Z</m:t>
@@ -17024,7 +17069,7 @@
                         <m:sty m:val="bi"/>
                       </m:rPr>
                       <w:rPr>
-                        <w:rFonts w:ascii="Cambria Math" w:eastAsia="SimSun" w:hAnsi="Cambria Math"/>
+                        <w:rFonts w:ascii="Cambria Math" w:eastAsia="宋体" w:hAnsi="Cambria Math"/>
                         <w:lang w:val="en-US"/>
                       </w:rPr>
                       <m:t>T</m:t>
@@ -17036,7 +17081,7 @@
                     <m:sty m:val="bi"/>
                   </m:rPr>
                   <w:rPr>
-                    <w:rFonts w:ascii="Cambria Math" w:eastAsia="SimSun" w:hAnsi="Cambria Math"/>
+                    <w:rFonts w:ascii="Cambria Math" w:eastAsia="宋体" w:hAnsi="Cambria Math"/>
                   </w:rPr>
                   <m:t>(</m:t>
                 </m:r>
@@ -17045,7 +17090,7 @@
                     <m:sty m:val="bi"/>
                   </m:rPr>
                   <w:rPr>
-                    <w:rFonts w:ascii="Cambria Math" w:eastAsia="SimSun" w:hAnsi="Cambria Math"/>
+                    <w:rFonts w:ascii="Cambria Math" w:eastAsia="宋体" w:hAnsi="Cambria Math"/>
                     <w:lang w:val="en-US"/>
                   </w:rPr>
                   <m:t>t</m:t>
@@ -17055,7 +17100,7 @@
                     <m:sty m:val="bi"/>
                   </m:rPr>
                   <w:rPr>
-                    <w:rFonts w:ascii="Cambria Math" w:eastAsia="SimSun" w:hAnsi="Cambria Math"/>
+                    <w:rFonts w:ascii="Cambria Math" w:eastAsia="宋体" w:hAnsi="Cambria Math"/>
                   </w:rPr>
                   <m:t>)</m:t>
                 </m:r>
@@ -17088,7 +17133,7 @@
                 <w:lang w:eastAsia="fr-FR"/>
               </w:rPr>
             </w:pPr>
-            <w:bookmarkStart w:id="20" w:name="_Ref523732637"/>
+            <w:bookmarkStart w:id="21" w:name="_Ref523732637"/>
             <w:r>
               <w:rPr>
                 <w:rFonts w:ascii="Times New Roman" w:eastAsia="Times New Roman" w:hAnsi="Times New Roman"/>
@@ -17101,7 +17146,7 @@
               </w:rPr>
               <w:t xml:space="preserve"> </w:t>
             </w:r>
-            <w:bookmarkEnd w:id="20"/>
+            <w:bookmarkEnd w:id="21"/>
           </w:p>
         </w:tc>
       </w:tr>
@@ -17131,7 +17176,7 @@
           <m:sSubPr>
             <m:ctrlPr>
               <w:rPr>
-                <w:rFonts w:ascii="Cambria Math" w:eastAsia="SimSun" w:hAnsi="Cambria Math"/>
+                <w:rFonts w:ascii="Cambria Math" w:eastAsia="宋体" w:hAnsi="Cambria Math"/>
                 <w:b/>
                 <w:i/>
                 <w:lang w:val="en-US"/>
@@ -17144,7 +17189,7 @@
                 <m:sty m:val="bi"/>
               </m:rPr>
               <w:rPr>
-                <w:rFonts w:ascii="Cambria Math" w:eastAsia="SimSun" w:hAnsi="Cambria Math"/>
+                <w:rFonts w:ascii="Cambria Math" w:eastAsia="宋体" w:hAnsi="Cambria Math"/>
                 <w:lang w:val="en-US"/>
               </w:rPr>
               <m:t>Z</m:t>
@@ -17156,7 +17201,7 @@
                 <m:sty m:val="bi"/>
               </m:rPr>
               <w:rPr>
-                <w:rFonts w:ascii="Cambria Math" w:eastAsia="SimSun" w:hAnsi="Cambria Math"/>
+                <w:rFonts w:ascii="Cambria Math" w:eastAsia="宋体" w:hAnsi="Cambria Math"/>
                 <w:lang w:val="en-US"/>
               </w:rPr>
               <m:t>T</m:t>
@@ -17167,7 +17212,7 @@
           <m:dPr>
             <m:ctrlPr>
               <w:rPr>
-                <w:rFonts w:ascii="Cambria Math" w:eastAsia="SimSun" w:hAnsi="Cambria Math"/>
+                <w:rFonts w:ascii="Cambria Math" w:eastAsia="宋体" w:hAnsi="Cambria Math"/>
                 <w:b/>
                 <w:i/>
               </w:rPr>
@@ -17179,7 +17224,7 @@
                 <m:sty m:val="bi"/>
               </m:rPr>
               <w:rPr>
-                <w:rFonts w:ascii="Cambria Math" w:eastAsia="SimSun" w:hAnsi="Cambria Math"/>
+                <w:rFonts w:ascii="Cambria Math" w:eastAsia="宋体" w:hAnsi="Cambria Math"/>
                 <w:lang w:val="en-US"/>
               </w:rPr>
               <m:t>t</m:t>
@@ -17188,7 +17233,7 @@
         </m:d>
         <m:r>
           <w:rPr>
-            <w:rFonts w:ascii="Cambria Math" w:eastAsia="SimSun" w:hAnsi="Cambria Math"/>
+            <w:rFonts w:ascii="Cambria Math" w:eastAsia="宋体" w:hAnsi="Cambria Math"/>
           </w:rPr>
           <m:t>:déplacement du à la flexion thermique dans le repère fix du palier.</m:t>
         </m:r>
@@ -17262,11 +17307,7 @@
         <w:fldChar w:fldCharType="end"/>
       </w:r>
       <w:r>
-        <w:t xml:space="preserve"> ont comparé ces deux approches de modélisation et conclu que l’approche du défaut de la fibre neutre devait remplacer l’approche de masse concentrée. Car le </w:t>
-      </w:r>
-      <w:r>
-        <w:lastRenderedPageBreak/>
-        <w:t>dernier a négligé les moments engendrés par la rotation hors l’axe de rotation, qui pourrait surestimer le niveau de vibration et la différence de la température</w:t>
+        <w:t xml:space="preserve"> ont comparé ces deux approches de modélisation et conclu que l’approche du défaut de la fibre neutre devait remplacer l’approche de masse concentrée. Car le dernier a négligé les moments engendrés par la rotation hors l’axe de rotation, qui pourrait surestimer le niveau de vibration et la différence de la température</w:t>
       </w:r>
       <m:oMath>
         <m:r>
@@ -17325,6 +17366,7 @@
         <w:spacing w:line="360" w:lineRule="auto"/>
       </w:pPr>
       <w:r>
+        <w:lastRenderedPageBreak/>
         <w:t>R</w:t>
       </w:r>
       <w:r>
@@ -17349,8 +17391,8 @@
           <w:lang w:val="en-US"/>
         </w:rPr>
       </w:pPr>
-      <w:bookmarkStart w:id="21" w:name="_Ref523133849"/>
       <w:bookmarkStart w:id="22" w:name="_Ref532907480"/>
+      <w:bookmarkStart w:id="23" w:name="_Ref523133849"/>
       <w:r>
         <w:rPr>
           <w:lang w:val="en-US"/>
@@ -17426,7 +17468,7 @@
         </w:rPr>
         <w:t>quilibrium of Steadily Loaded Journal Bearings," Proc. Inst. Mech. Eng., 181(2), pp. 70-80</w:t>
       </w:r>
-      <w:bookmarkEnd w:id="21"/>
+      <w:bookmarkEnd w:id="23"/>
       <w:r>
         <w:rPr>
           <w:lang w:val="en-US"/>
@@ -17447,7 +17489,7 @@
           <w:lang w:val="en-US"/>
         </w:rPr>
       </w:pPr>
-      <w:bookmarkStart w:id="23" w:name="_Ref523133967"/>
+      <w:bookmarkStart w:id="24" w:name="_Ref523133967"/>
       <w:r>
         <w:rPr>
           <w:lang w:val="en-US"/>
@@ -17478,7 +17520,7 @@
         </w:rPr>
         <w:t>1975.</w:t>
       </w:r>
-      <w:bookmarkEnd w:id="23"/>
+      <w:bookmarkEnd w:id="24"/>
     </w:p>
     <w:p>
       <w:pPr>
@@ -17499,7 +17541,7 @@
           <w:lang w:val="en-US"/>
         </w:rPr>
       </w:pPr>
-      <w:bookmarkStart w:id="24" w:name="_Ref444178326"/>
+      <w:bookmarkStart w:id="25" w:name="_Ref444178326"/>
       <w:r>
         <w:rPr>
           <w:rFonts w:asciiTheme="minorHAnsi" w:hAnsiTheme="minorHAnsi"/>
@@ -17514,7 +17556,7 @@
         </w:rPr>
         <w:t xml:space="preserve"> Jongh, The synchronous rotor instability phenomenon – Morton Effect, Proceedings of the thirty-seventh turbomachinery symposium, 2008.</w:t>
       </w:r>
-      <w:bookmarkEnd w:id="24"/>
+      <w:bookmarkEnd w:id="25"/>
     </w:p>
     <w:p>
       <w:pPr>
@@ -17529,7 +17571,7 @@
           <w:lang w:val="en-US"/>
         </w:rPr>
       </w:pPr>
-      <w:bookmarkStart w:id="25" w:name="_Ref523143829"/>
+      <w:bookmarkStart w:id="26" w:name="_Ref523143829"/>
       <w:r>
         <w:rPr>
           <w:lang w:val="en-US"/>
@@ -17572,7 +17614,7 @@
         </w:rPr>
         <w:t xml:space="preserve"> 1978.</w:t>
       </w:r>
-      <w:bookmarkEnd w:id="25"/>
+      <w:bookmarkEnd w:id="26"/>
     </w:p>
     <w:p>
       <w:pPr>
@@ -17593,7 +17635,7 @@
           <w:lang w:val="en-US"/>
         </w:rPr>
       </w:pPr>
-      <w:bookmarkStart w:id="26" w:name="_Ref444179456"/>
+      <w:bookmarkStart w:id="27" w:name="_Ref444179456"/>
       <w:r>
         <w:rPr>
           <w:rFonts w:asciiTheme="minorHAnsi" w:hAnsiTheme="minorHAnsi"/>
@@ -17601,7 +17643,7 @@
         </w:rPr>
         <w:t>F.M. De Jongh, and P.G. Morton, “The synchronous Instability of a Compressor Rotor Due to Bearing Journal Differential Heating”, ASME Paper No. 94-GT-35. Alson published in ASME Transactions, Journal of Engineering for Gas Turbines and Power; 118, October 1994, pp.816-824</w:t>
       </w:r>
-      <w:bookmarkEnd w:id="26"/>
+      <w:bookmarkEnd w:id="27"/>
     </w:p>
     <w:p>
       <w:pPr>
@@ -17622,7 +17664,7 @@
           <w:lang w:val="en-US"/>
         </w:rPr>
       </w:pPr>
-      <w:bookmarkStart w:id="27" w:name="_Ref444178598"/>
+      <w:bookmarkStart w:id="28" w:name="_Ref444178598"/>
       <w:r>
         <w:rPr>
           <w:rFonts w:asciiTheme="minorHAnsi" w:hAnsiTheme="minorHAnsi"/>
@@ -17637,7 +17679,7 @@
         </w:rPr>
         <w:t>ior”, Proceeding of the Royal society of London. Series A: Mathematical and physical Sciences, Vol.441, pp.527-548, 1993.</w:t>
       </w:r>
-      <w:bookmarkEnd w:id="27"/>
+      <w:bookmarkEnd w:id="28"/>
     </w:p>
     <w:p>
       <w:pPr>
@@ -17658,7 +17700,7 @@
           <w:lang w:val="en-US"/>
         </w:rPr>
       </w:pPr>
-      <w:bookmarkStart w:id="28" w:name="_Ref523082734"/>
+      <w:bookmarkStart w:id="29" w:name="_Ref523082734"/>
       <w:r>
         <w:rPr>
           <w:rFonts w:asciiTheme="minorHAnsi" w:hAnsiTheme="minorHAnsi"/>
@@ -17701,7 +17743,7 @@
         </w:rPr>
         <w:t>290, 1994.</w:t>
       </w:r>
-      <w:bookmarkEnd w:id="28"/>
+      <w:bookmarkEnd w:id="29"/>
     </w:p>
     <w:p>
       <w:pPr>
@@ -17722,7 +17764,7 @@
           <w:lang w:val="en-US"/>
         </w:rPr>
       </w:pPr>
-      <w:bookmarkStart w:id="29" w:name="_Ref444180595"/>
+      <w:bookmarkStart w:id="30" w:name="_Ref444180595"/>
       <w:r>
         <w:rPr>
           <w:rFonts w:asciiTheme="minorHAnsi" w:hAnsiTheme="minorHAnsi"/>
@@ -17850,7 +17892,7 @@
         </w:rPr>
         <w:t xml:space="preserve"> </w:t>
       </w:r>
-      <w:bookmarkStart w:id="30" w:name="_Ref532921948"/>
+      <w:bookmarkStart w:id="31" w:name="_Ref532921948"/>
       <w:r>
         <w:rPr>
           <w:rFonts w:asciiTheme="minorHAnsi" w:hAnsiTheme="minorHAnsi"/>
@@ -17872,8 +17914,8 @@
         </w:rPr>
         <w:t>, “Packing Rub Effect in Rotating Machinery,” Ph.D. thesis, RPI, Troy, NY. 1970.</w:t>
       </w:r>
-      <w:bookmarkEnd w:id="29"/>
       <w:bookmarkEnd w:id="30"/>
+      <w:bookmarkEnd w:id="31"/>
     </w:p>
     <w:p>
       <w:pPr>
@@ -17894,13 +17936,12 @@
           <w:lang w:val="en-US"/>
         </w:rPr>
       </w:pPr>
-      <w:bookmarkStart w:id="31" w:name="_Ref523083697"/>
+      <w:bookmarkStart w:id="32" w:name="_Ref523083697"/>
       <w:r>
         <w:rPr>
           <w:rFonts w:asciiTheme="minorHAnsi" w:hAnsiTheme="minorHAnsi"/>
           <w:lang w:val="en-US"/>
         </w:rPr>
-        <w:lastRenderedPageBreak/>
         <w:t>F.</w:t>
       </w:r>
       <w:r>
@@ -17938,7 +17979,7 @@
         </w:rPr>
         <w:t xml:space="preserve"> College Station, TX, pp. 17–26, 1998.</w:t>
       </w:r>
-      <w:bookmarkEnd w:id="31"/>
+      <w:bookmarkEnd w:id="32"/>
     </w:p>
     <w:p>
       <w:pPr>
@@ -17959,7 +18000,7 @@
           <w:lang w:val="en-US"/>
         </w:rPr>
       </w:pPr>
-      <w:bookmarkStart w:id="32" w:name="_Ref523085716"/>
+      <w:bookmarkStart w:id="33" w:name="_Ref523085716"/>
       <w:r>
         <w:rPr>
           <w:rFonts w:asciiTheme="minorHAnsi" w:hAnsiTheme="minorHAnsi"/>
@@ -18002,7 +18043,7 @@
         </w:rPr>
         <w:t xml:space="preserve"> 1994.</w:t>
       </w:r>
-      <w:bookmarkEnd w:id="32"/>
+      <w:bookmarkEnd w:id="33"/>
     </w:p>
     <w:p>
       <w:pPr>
@@ -18023,7 +18064,7 @@
           <w:lang w:val="en-US"/>
         </w:rPr>
       </w:pPr>
-      <w:bookmarkStart w:id="33" w:name="_Ref444179903"/>
+      <w:bookmarkStart w:id="34" w:name="_Ref444179903"/>
       <w:r>
         <w:rPr>
           <w:rFonts w:asciiTheme="minorHAnsi" w:hAnsiTheme="minorHAnsi"/>
@@ -18045,7 +18086,7 @@
         </w:rPr>
         <w:t>de Jongh and P. van der Hoeven, “Application of a heat barrier sleeve to prevent synchronous rotor instability”, in Proceedings of the Twenty-seventh Turbomachinery Symposium, 1998, pp.17-26.</w:t>
       </w:r>
-      <w:bookmarkEnd w:id="33"/>
+      <w:bookmarkEnd w:id="34"/>
     </w:p>
     <w:p>
       <w:pPr>
@@ -18060,11 +18101,12 @@
           <w:lang w:val="en-US" w:eastAsia="en-US"/>
         </w:rPr>
       </w:pPr>
-      <w:bookmarkStart w:id="34" w:name="_Ref523086107"/>
+      <w:bookmarkStart w:id="35" w:name="_Ref523086107"/>
       <w:r>
         <w:rPr>
           <w:lang w:val="en-US" w:eastAsia="en-US"/>
         </w:rPr>
+        <w:lastRenderedPageBreak/>
         <w:t>B.T.</w:t>
       </w:r>
       <w:r>
@@ -18115,7 +18157,7 @@
         </w:rPr>
         <w:t>, ASME Journal of Vibration and Acoustics, Vol. 132, October, 2010</w:t>
       </w:r>
-      <w:bookmarkEnd w:id="34"/>
+      <w:bookmarkEnd w:id="35"/>
     </w:p>
     <w:p>
       <w:pPr>
@@ -18130,7 +18172,7 @@
           <w:lang w:val="en-US" w:eastAsia="en-US"/>
         </w:rPr>
       </w:pPr>
-      <w:bookmarkStart w:id="35" w:name="_Ref523086492"/>
+      <w:bookmarkStart w:id="36" w:name="_Ref523086492"/>
       <w:r>
         <w:rPr>
           <w:lang w:val="en-US" w:eastAsia="en-US"/>
@@ -18173,7 +18215,7 @@
         </w:rPr>
         <w:t>Case Study of Morton Effect Shaft Differential Heating in a Variable-Speed Rotating Electric Machine, Proceedings of GT2011, ASME Turbo Expo, June 6-11 2011, BC, Canada</w:t>
       </w:r>
-      <w:bookmarkEnd w:id="35"/>
+      <w:bookmarkEnd w:id="36"/>
     </w:p>
     <w:p>
       <w:pPr>
@@ -18194,7 +18236,7 @@
           <w:lang w:val="en-US"/>
         </w:rPr>
       </w:pPr>
-      <w:bookmarkStart w:id="36" w:name="_Ref444181331"/>
+      <w:bookmarkStart w:id="37" w:name="_Ref444181331"/>
       <w:r>
         <w:rPr>
           <w:rFonts w:asciiTheme="minorHAnsi" w:hAnsiTheme="minorHAnsi"/>
@@ -18209,7 +18251,7 @@
         </w:rPr>
         <w:t>.Kirk, “Part I-theoretical model for a synchronous thermal instability operating in overhung rotors”, International Journal of Rotating Machinery, vol. 10, pp.447-487, 2004.</w:t>
       </w:r>
-      <w:bookmarkEnd w:id="36"/>
+      <w:bookmarkEnd w:id="37"/>
     </w:p>
     <w:p>
       <w:pPr>
@@ -18230,7 +18272,7 @@
           <w:lang w:val="en-US"/>
         </w:rPr>
       </w:pPr>
-      <w:bookmarkStart w:id="37" w:name="_Ref444181446"/>
+      <w:bookmarkStart w:id="38" w:name="_Ref444181446"/>
       <w:r>
         <w:rPr>
           <w:rFonts w:asciiTheme="minorHAnsi" w:hAnsiTheme="minorHAnsi"/>
@@ -18252,7 +18294,7 @@
         </w:rPr>
         <w:t>.Kirk, “Part II-Case Studies for a Synchronous Thermal instability operating in Overhung Rotors”, International Journal of Rotating Machinery, vol. 10, pp.447-487, 2004</w:t>
       </w:r>
-      <w:bookmarkEnd w:id="37"/>
+      <w:bookmarkEnd w:id="38"/>
     </w:p>
     <w:p>
       <w:pPr>
@@ -18273,7 +18315,7 @@
           <w:lang w:val="en-US"/>
         </w:rPr>
       </w:pPr>
-      <w:bookmarkStart w:id="38" w:name="_Ref442884527"/>
+      <w:bookmarkStart w:id="39" w:name="_Ref442884527"/>
       <w:r>
         <w:rPr>
           <w:rFonts w:asciiTheme="minorHAnsi" w:hAnsiTheme="minorHAnsi"/>
@@ -18281,7 +18323,7 @@
         </w:rPr>
         <w:t>A.C. Balbahadur, 'A Thermoelastohydrodynamic Model of the Morton Effect Operating in Overhung Rotors Supported by Plain or Tilting Pad Journal Bearings', PhD Thesis, Virginia Polytechnic Institute and University, 2001.</w:t>
       </w:r>
-      <w:bookmarkEnd w:id="38"/>
+      <w:bookmarkEnd w:id="39"/>
     </w:p>
     <w:p>
       <w:pPr>
@@ -18309,7 +18351,7 @@
         </w:rPr>
         <w:t xml:space="preserve"> </w:t>
       </w:r>
-      <w:bookmarkStart w:id="39" w:name="_Ref523089885"/>
+      <w:bookmarkStart w:id="40" w:name="_Ref523089885"/>
       <w:r>
         <w:rPr>
           <w:rFonts w:asciiTheme="minorHAnsi" w:hAnsiTheme="minorHAnsi"/>
@@ -18366,7 +18408,7 @@
         </w:rPr>
         <w:t>nference, Portland, Oregon, USA, 2013.</w:t>
       </w:r>
-      <w:bookmarkEnd w:id="39"/>
+      <w:bookmarkEnd w:id="40"/>
       <w:r>
         <w:rPr>
           <w:rFonts w:asciiTheme="minorHAnsi" w:hAnsiTheme="minorHAnsi"/>
@@ -18401,7 +18443,7 @@
         </w:rPr>
         <w:t xml:space="preserve"> </w:t>
       </w:r>
-      <w:bookmarkStart w:id="40" w:name="_Ref523090891"/>
+      <w:bookmarkStart w:id="41" w:name="_Ref523090891"/>
       <w:r>
         <w:rPr>
           <w:rFonts w:asciiTheme="minorHAnsi" w:hAnsiTheme="minorHAnsi"/>
@@ -18479,7 +18521,7 @@
         </w:rPr>
         <w:t>.</w:t>
       </w:r>
-      <w:bookmarkEnd w:id="40"/>
+      <w:bookmarkEnd w:id="41"/>
     </w:p>
     <w:p>
       <w:pPr>
@@ -18507,7 +18549,7 @@
         </w:rPr>
         <w:t xml:space="preserve"> </w:t>
       </w:r>
-      <w:bookmarkStart w:id="41" w:name="_Ref523091267"/>
+      <w:bookmarkStart w:id="42" w:name="_Ref523091267"/>
       <w:r>
         <w:rPr>
           <w:rFonts w:asciiTheme="minorHAnsi" w:hAnsiTheme="minorHAnsi"/>
@@ -18550,7 +18592,7 @@
         </w:rPr>
         <w:t>1987.</w:t>
       </w:r>
-      <w:bookmarkEnd w:id="41"/>
+      <w:bookmarkEnd w:id="42"/>
     </w:p>
     <w:p>
       <w:pPr>
@@ -18571,7 +18613,7 @@
           <w:lang w:val="en-US"/>
         </w:rPr>
       </w:pPr>
-      <w:bookmarkStart w:id="42" w:name="_Ref523091105"/>
+      <w:bookmarkStart w:id="43" w:name="_Ref523091105"/>
       <w:r>
         <w:rPr>
           <w:rFonts w:asciiTheme="minorHAnsi" w:hAnsiTheme="minorHAnsi"/>
@@ -18600,7 +18642,7 @@
         </w:rPr>
         <w:t>1980.</w:t>
       </w:r>
-      <w:bookmarkEnd w:id="42"/>
+      <w:bookmarkEnd w:id="43"/>
     </w:p>
     <w:p>
       <w:pPr>
@@ -18621,16 +18663,15 @@
           <w:lang w:val="en-US"/>
         </w:rPr>
       </w:pPr>
-      <w:bookmarkStart w:id="43" w:name="_Ref444182495"/>
+      <w:bookmarkStart w:id="44" w:name="_Ref444182495"/>
       <w:r>
         <w:rPr>
           <w:rFonts w:asciiTheme="minorHAnsi" w:hAnsiTheme="minorHAnsi"/>
           <w:lang w:val="en-US"/>
         </w:rPr>
-        <w:lastRenderedPageBreak/>
-        <w:t xml:space="preserve"> </w:t>
-      </w:r>
-      <w:bookmarkStart w:id="44" w:name="_Ref523220306"/>
+        <w:t xml:space="preserve"> </w:t>
+      </w:r>
+      <w:bookmarkStart w:id="45" w:name="_Ref523220306"/>
       <w:r>
         <w:rPr>
           <w:rFonts w:asciiTheme="minorHAnsi" w:hAnsiTheme="minorHAnsi"/>
@@ -18666,8 +18707,8 @@
         </w:rPr>
         <w:t>Palazzolo, “Morton Effect Cyclic Vibration Amplitude Determination for Tilt Pad Bearing Supported Machinery,” Journal of Tribology-Transactions of the ASME, vol.135, Jan 2013</w:t>
       </w:r>
-      <w:bookmarkEnd w:id="43"/>
       <w:bookmarkEnd w:id="44"/>
+      <w:bookmarkEnd w:id="45"/>
     </w:p>
     <w:p>
       <w:pPr>
@@ -18688,7 +18729,7 @@
           <w:lang w:val="en-US"/>
         </w:rPr>
       </w:pPr>
-      <w:bookmarkStart w:id="45" w:name="_Ref444184104"/>
+      <w:bookmarkStart w:id="46" w:name="_Ref444184104"/>
       <w:r>
         <w:rPr>
           <w:rFonts w:asciiTheme="minorHAnsi" w:hAnsiTheme="minorHAnsi"/>
@@ -18696,7 +18737,7 @@
         </w:rPr>
         <w:t xml:space="preserve"> </w:t>
       </w:r>
-      <w:bookmarkStart w:id="46" w:name="_Ref523226789"/>
+      <w:bookmarkStart w:id="47" w:name="_Ref523226789"/>
       <w:r>
         <w:rPr>
           <w:rFonts w:asciiTheme="minorHAnsi" w:hAnsiTheme="minorHAnsi"/>
@@ -18732,8 +18773,8 @@
         </w:rPr>
         <w:t>Palazzolo, “Thre-Dimensional THD Morton Effect Simulation Part I: Theoretical Model,” Journal of Tribology-Transactions of the ASME, vol.136(3), Apr 2014</w:t>
       </w:r>
-      <w:bookmarkEnd w:id="45"/>
       <w:bookmarkEnd w:id="46"/>
+      <w:bookmarkEnd w:id="47"/>
     </w:p>
     <w:p>
       <w:pPr>
@@ -18754,7 +18795,7 @@
           <w:lang w:val="en-US"/>
         </w:rPr>
       </w:pPr>
-      <w:bookmarkStart w:id="47" w:name="_Ref444700358"/>
+      <w:bookmarkStart w:id="48" w:name="_Ref444700358"/>
       <w:r>
         <w:rPr>
           <w:rFonts w:asciiTheme="minorHAnsi" w:hAnsiTheme="minorHAnsi"/>
@@ -18797,7 +18838,7 @@
         </w:rPr>
         <w:t>Palazzolo, “Thre-Dimensional THD Morton Effect Simulation Part II: Advanced Modeling and Parametric Studies,” Journal of Tribology-Transactions of the ASME, vol.136(3), Apr 2014</w:t>
       </w:r>
-      <w:bookmarkEnd w:id="47"/>
+      <w:bookmarkEnd w:id="48"/>
     </w:p>
     <w:p>
       <w:pPr>
@@ -18818,7 +18859,7 @@
           <w:lang w:val="en-US"/>
         </w:rPr>
       </w:pPr>
-      <w:bookmarkStart w:id="48" w:name="_Ref444181005"/>
+      <w:bookmarkStart w:id="49" w:name="_Ref444181005"/>
       <w:r>
         <w:rPr>
           <w:rFonts w:asciiTheme="minorHAnsi" w:hAnsiTheme="minorHAnsi"/>
@@ -18833,7 +18874,7 @@
         </w:rPr>
         <w:t>R.Gomiciaga and P.S.Koegh, “ Orbit Inducced Journal Temperature Variation in Hydrodynamic Bearings,” ASME Journal of Tribology , 121, pp.77-84, 1999</w:t>
       </w:r>
-      <w:bookmarkEnd w:id="48"/>
+      <w:bookmarkEnd w:id="49"/>
     </w:p>
     <w:p>
       <w:pPr>
@@ -18859,9 +18900,10 @@
           <w:rFonts w:asciiTheme="minorHAnsi" w:hAnsiTheme="minorHAnsi"/>
           <w:lang w:val="en-US"/>
         </w:rPr>
-        <w:t xml:space="preserve"> </w:t>
-      </w:r>
-      <w:bookmarkStart w:id="49" w:name="_Ref523221472"/>
+        <w:lastRenderedPageBreak/>
+        <w:t xml:space="preserve"> </w:t>
+      </w:r>
+      <w:bookmarkStart w:id="50" w:name="_Ref523221472"/>
       <w:r>
         <w:rPr>
           <w:rFonts w:asciiTheme="minorHAnsi" w:hAnsiTheme="minorHAnsi"/>
@@ -18904,7 +18946,7 @@
         </w:rPr>
         <w:t>.</w:t>
       </w:r>
-      <w:bookmarkEnd w:id="49"/>
+      <w:bookmarkEnd w:id="50"/>
     </w:p>
     <w:p>
       <w:pPr>
@@ -18932,7 +18974,7 @@
         </w:rPr>
         <w:t xml:space="preserve"> </w:t>
       </w:r>
-      <w:bookmarkStart w:id="50" w:name="_Ref523227901"/>
+      <w:bookmarkStart w:id="51" w:name="_Ref523227901"/>
       <w:r>
         <w:rPr>
           <w:rFonts w:asciiTheme="minorHAnsi" w:hAnsiTheme="minorHAnsi"/>
@@ -18961,7 +19003,7 @@
         </w:rPr>
         <w:t>, 2016.</w:t>
       </w:r>
-      <w:bookmarkEnd w:id="50"/>
+      <w:bookmarkEnd w:id="51"/>
     </w:p>
     <w:p>
       <w:pPr>
@@ -18989,7 +19031,7 @@
         </w:rPr>
         <w:t xml:space="preserve"> </w:t>
       </w:r>
-      <w:bookmarkStart w:id="51" w:name="_Ref523233679"/>
+      <w:bookmarkStart w:id="52" w:name="_Ref523233679"/>
       <w:r>
         <w:rPr>
           <w:rFonts w:asciiTheme="minorHAnsi" w:hAnsiTheme="minorHAnsi"/>
@@ -19032,7 +19074,7 @@
         </w:rPr>
         <w:t>ical Engineering, 48(8):830–832, 1926.</w:t>
       </w:r>
-      <w:bookmarkEnd w:id="51"/>
+      <w:bookmarkEnd w:id="52"/>
     </w:p>
     <w:p>
       <w:pPr>
@@ -19060,7 +19102,7 @@
         </w:rPr>
         <w:t xml:space="preserve"> </w:t>
       </w:r>
-      <w:bookmarkStart w:id="52" w:name="_Ref523415513"/>
+      <w:bookmarkStart w:id="53" w:name="_Ref523415513"/>
       <w:r>
         <w:rPr>
           <w:rFonts w:asciiTheme="minorHAnsi" w:hAnsiTheme="minorHAnsi"/>
@@ -19159,7 +19201,7 @@
         </w:rPr>
         <w:t>, 2015.</w:t>
       </w:r>
-      <w:bookmarkEnd w:id="52"/>
+      <w:bookmarkEnd w:id="53"/>
     </w:p>
     <w:p>
       <w:pPr>
@@ -19187,7 +19229,7 @@
         </w:rPr>
         <w:t xml:space="preserve"> </w:t>
       </w:r>
-      <w:bookmarkStart w:id="53" w:name="_Ref523735243"/>
+      <w:bookmarkStart w:id="54" w:name="_Ref523735243"/>
       <w:r>
         <w:rPr>
           <w:rFonts w:asciiTheme="minorHAnsi" w:hAnsiTheme="minorHAnsi"/>
@@ -19258,7 +19300,7 @@
         </w:rPr>
         <w:t>cs, Milan, Italy, pp. 2243-2253, 2015.</w:t>
       </w:r>
-      <w:bookmarkEnd w:id="53"/>
+      <w:bookmarkEnd w:id="54"/>
     </w:p>
     <w:p>
       <w:pPr>
@@ -19286,7 +19328,7 @@
         </w:rPr>
         <w:t xml:space="preserve"> </w:t>
       </w:r>
-      <w:bookmarkStart w:id="54" w:name="_Ref532924561"/>
+      <w:bookmarkStart w:id="55" w:name="_Ref532924561"/>
       <w:r>
         <w:rPr>
           <w:rFonts w:asciiTheme="minorHAnsi" w:hAnsiTheme="minorHAnsi"/>
@@ -19294,7 +19336,7 @@
         </w:rPr>
         <w:t>Tong X, Palazzolo A, Suh J. A Review of the Rotordynamic Thermally Induced Synchronous Instability (Morton) Effect. ASME. Appl. Mech. Rev. 2017;69(6):060801-060801-13. doi:10.1115/1.4037216.</w:t>
       </w:r>
-      <w:bookmarkEnd w:id="54"/>
+      <w:bookmarkEnd w:id="55"/>
     </w:p>
     <w:p>
       <w:pPr>
@@ -19409,7 +19451,7 @@
 </file>
 
 <file path=word/endnotes.xml><?xml version="1.0" encoding="utf-8"?>
-<w:endnotes xmlns:wpc="http://schemas.microsoft.com/office/word/2010/wordprocessingCanvas" xmlns:mc="http://schemas.openxmlformats.org/markup-compatibility/2006" xmlns:o="urn:schemas-microsoft-com:office:office" xmlns:r="http://schemas.openxmlformats.org/officeDocument/2006/relationships" xmlns:m="http://schemas.openxmlformats.org/officeDocument/2006/math" xmlns:v="urn:schemas-microsoft-com:vml" xmlns:wp14="http://schemas.microsoft.com/office/word/2010/wordprocessingDrawing" xmlns:wp="http://schemas.openxmlformats.org/drawingml/2006/wordprocessingDrawing" xmlns:w10="urn:schemas-microsoft-com:office:word" xmlns:w="http://schemas.openxmlformats.org/wordprocessingml/2006/main" xmlns:w14="http://schemas.microsoft.com/office/word/2010/wordml" xmlns:w15="http://schemas.microsoft.com/office/word/2012/wordml" xmlns:wpg="http://schemas.microsoft.com/office/word/2010/wordprocessingGroup" xmlns:wpi="http://schemas.microsoft.com/office/word/2010/wordprocessingInk" xmlns:wne="http://schemas.microsoft.com/office/word/2006/wordml" xmlns:wps="http://schemas.microsoft.com/office/word/2010/wordprocessingShape" mc:Ignorable="w14 w15 wp14">
+<w:endnotes xmlns:wpc="http://schemas.microsoft.com/office/word/2010/wordprocessingCanvas" xmlns:cx="http://schemas.microsoft.com/office/drawing/2014/chartex" xmlns:cx1="http://schemas.microsoft.com/office/drawing/2015/9/8/chartex" xmlns:mc="http://schemas.openxmlformats.org/markup-compatibility/2006" xmlns:o="urn:schemas-microsoft-com:office:office" xmlns:r="http://schemas.openxmlformats.org/officeDocument/2006/relationships" xmlns:m="http://schemas.openxmlformats.org/officeDocument/2006/math" xmlns:v="urn:schemas-microsoft-com:vml" xmlns:wp14="http://schemas.microsoft.com/office/word/2010/wordprocessingDrawing" xmlns:wp="http://schemas.openxmlformats.org/drawingml/2006/wordprocessingDrawing" xmlns:w10="urn:schemas-microsoft-com:office:word" xmlns:w="http://schemas.openxmlformats.org/wordprocessingml/2006/main" xmlns:w14="http://schemas.microsoft.com/office/word/2010/wordml" xmlns:w15="http://schemas.microsoft.com/office/word/2012/wordml" xmlns:w16se="http://schemas.microsoft.com/office/word/2015/wordml/symex" xmlns:wpg="http://schemas.microsoft.com/office/word/2010/wordprocessingGroup" xmlns:wpi="http://schemas.microsoft.com/office/word/2010/wordprocessingInk" xmlns:wne="http://schemas.microsoft.com/office/word/2006/wordml" xmlns:wps="http://schemas.microsoft.com/office/word/2010/wordprocessingShape" mc:Ignorable="w14 w15 w16se wp14">
   <w:endnote w:type="separator" w:id="-1">
     <w:p>
       <w:r>
@@ -19428,7 +19470,7 @@
 </file>
 
 <file path=word/footnotes.xml><?xml version="1.0" encoding="utf-8"?>
-<w:footnotes xmlns:wpc="http://schemas.microsoft.com/office/word/2010/wordprocessingCanvas" xmlns:mc="http://schemas.openxmlformats.org/markup-compatibility/2006" xmlns:o="urn:schemas-microsoft-com:office:office" xmlns:r="http://schemas.openxmlformats.org/officeDocument/2006/relationships" xmlns:m="http://schemas.openxmlformats.org/officeDocument/2006/math" xmlns:v="urn:schemas-microsoft-com:vml" xmlns:wp14="http://schemas.microsoft.com/office/word/2010/wordprocessingDrawing" xmlns:wp="http://schemas.openxmlformats.org/drawingml/2006/wordprocessingDrawing" xmlns:w10="urn:schemas-microsoft-com:office:word" xmlns:w="http://schemas.openxmlformats.org/wordprocessingml/2006/main" xmlns:w14="http://schemas.microsoft.com/office/word/2010/wordml" xmlns:w15="http://schemas.microsoft.com/office/word/2012/wordml" xmlns:wpg="http://schemas.microsoft.com/office/word/2010/wordprocessingGroup" xmlns:wpi="http://schemas.microsoft.com/office/word/2010/wordprocessingInk" xmlns:wne="http://schemas.microsoft.com/office/word/2006/wordml" xmlns:wps="http://schemas.microsoft.com/office/word/2010/wordprocessingShape" mc:Ignorable="w14 w15 wp14">
+<w:footnotes xmlns:wpc="http://schemas.microsoft.com/office/word/2010/wordprocessingCanvas" xmlns:cx="http://schemas.microsoft.com/office/drawing/2014/chartex" xmlns:cx1="http://schemas.microsoft.com/office/drawing/2015/9/8/chartex" xmlns:mc="http://schemas.openxmlformats.org/markup-compatibility/2006" xmlns:o="urn:schemas-microsoft-com:office:office" xmlns:r="http://schemas.openxmlformats.org/officeDocument/2006/relationships" xmlns:m="http://schemas.openxmlformats.org/officeDocument/2006/math" xmlns:v="urn:schemas-microsoft-com:vml" xmlns:wp14="http://schemas.microsoft.com/office/word/2010/wordprocessingDrawing" xmlns:wp="http://schemas.openxmlformats.org/drawingml/2006/wordprocessingDrawing" xmlns:w10="urn:schemas-microsoft-com:office:word" xmlns:w="http://schemas.openxmlformats.org/wordprocessingml/2006/main" xmlns:w14="http://schemas.microsoft.com/office/word/2010/wordml" xmlns:w15="http://schemas.microsoft.com/office/word/2012/wordml" xmlns:w16se="http://schemas.microsoft.com/office/word/2015/wordml/symex" xmlns:wpg="http://schemas.microsoft.com/office/word/2010/wordprocessingGroup" xmlns:wpi="http://schemas.microsoft.com/office/word/2010/wordprocessingInk" xmlns:wne="http://schemas.microsoft.com/office/word/2006/wordml" xmlns:wps="http://schemas.microsoft.com/office/word/2010/wordprocessingShape" mc:Ignorable="w14 w15 w16se wp14">
   <w:footnote w:type="separator" w:id="-1">
     <w:p>
       <w:r>
@@ -19447,7 +19489,7 @@
 </file>
 
 <file path=word/numbering.xml><?xml version="1.0" encoding="utf-8"?>
-<w:numbering xmlns:wpc="http://schemas.microsoft.com/office/word/2010/wordprocessingCanvas" xmlns:mc="http://schemas.openxmlformats.org/markup-compatibility/2006" xmlns:o="urn:schemas-microsoft-com:office:office" xmlns:r="http://schemas.openxmlformats.org/officeDocument/2006/relationships" xmlns:m="http://schemas.openxmlformats.org/officeDocument/2006/math" xmlns:v="urn:schemas-microsoft-com:vml" xmlns:wp14="http://schemas.microsoft.com/office/word/2010/wordprocessingDrawing" xmlns:wp="http://schemas.openxmlformats.org/drawingml/2006/wordprocessingDrawing" xmlns:w10="urn:schemas-microsoft-com:office:word" xmlns:w="http://schemas.openxmlformats.org/wordprocessingml/2006/main" xmlns:w14="http://schemas.microsoft.com/office/word/2010/wordml" xmlns:w15="http://schemas.microsoft.com/office/word/2012/wordml" xmlns:wpg="http://schemas.microsoft.com/office/word/2010/wordprocessingGroup" xmlns:wpi="http://schemas.microsoft.com/office/word/2010/wordprocessingInk" xmlns:wne="http://schemas.microsoft.com/office/word/2006/wordml" xmlns:wps="http://schemas.microsoft.com/office/word/2010/wordprocessingShape" mc:Ignorable="w14 w15 wp14">
+<w:numbering xmlns:wpc="http://schemas.microsoft.com/office/word/2010/wordprocessingCanvas" xmlns:cx="http://schemas.microsoft.com/office/drawing/2014/chartex" xmlns:cx1="http://schemas.microsoft.com/office/drawing/2015/9/8/chartex" xmlns:mc="http://schemas.openxmlformats.org/markup-compatibility/2006" xmlns:o="urn:schemas-microsoft-com:office:office" xmlns:r="http://schemas.openxmlformats.org/officeDocument/2006/relationships" xmlns:m="http://schemas.openxmlformats.org/officeDocument/2006/math" xmlns:v="urn:schemas-microsoft-com:vml" xmlns:wp14="http://schemas.microsoft.com/office/word/2010/wordprocessingDrawing" xmlns:wp="http://schemas.openxmlformats.org/drawingml/2006/wordprocessingDrawing" xmlns:w10="urn:schemas-microsoft-com:office:word" xmlns:w="http://schemas.openxmlformats.org/wordprocessingml/2006/main" xmlns:w14="http://schemas.microsoft.com/office/word/2010/wordml" xmlns:w15="http://schemas.microsoft.com/office/word/2012/wordml" xmlns:w16se="http://schemas.microsoft.com/office/word/2015/wordml/symex" xmlns:wpg="http://schemas.microsoft.com/office/word/2010/wordprocessingGroup" xmlns:wpi="http://schemas.microsoft.com/office/word/2010/wordprocessingInk" xmlns:wne="http://schemas.microsoft.com/office/word/2006/wordml" xmlns:wps="http://schemas.microsoft.com/office/word/2010/wordprocessingShape" mc:Ignorable="w14 w15 w16se wp14">
   <w:abstractNum w:abstractNumId="0" w15:restartNumberingAfterBreak="0">
     <w:nsid w:val="FFFFFFFB"/>
     <w:multiLevelType w:val="multilevel"/>
@@ -21386,8 +21428,16 @@
 </w:numbering>
 </file>
 
+<file path=word/people.xml><?xml version="1.0" encoding="utf-8"?>
+<w15:people xmlns:wpc="http://schemas.microsoft.com/office/word/2010/wordprocessingCanvas" xmlns:cx="http://schemas.microsoft.com/office/drawing/2014/chartex" xmlns:cx1="http://schemas.microsoft.com/office/drawing/2015/9/8/chartex" xmlns:mc="http://schemas.openxmlformats.org/markup-compatibility/2006" xmlns:o="urn:schemas-microsoft-com:office:office" xmlns:r="http://schemas.openxmlformats.org/officeDocument/2006/relationships" xmlns:m="http://schemas.openxmlformats.org/officeDocument/2006/math" xmlns:v="urn:schemas-microsoft-com:vml" xmlns:wp14="http://schemas.microsoft.com/office/word/2010/wordprocessingDrawing" xmlns:wp="http://schemas.openxmlformats.org/drawingml/2006/wordprocessingDrawing" xmlns:w10="urn:schemas-microsoft-com:office:word" xmlns:w="http://schemas.openxmlformats.org/wordprocessingml/2006/main" xmlns:w14="http://schemas.microsoft.com/office/word/2010/wordml" xmlns:w15="http://schemas.microsoft.com/office/word/2012/wordml" xmlns:w16se="http://schemas.microsoft.com/office/word/2015/wordml/symex" xmlns:wpg="http://schemas.microsoft.com/office/word/2010/wordprocessingGroup" xmlns:wpi="http://schemas.microsoft.com/office/word/2010/wordprocessingInk" xmlns:wne="http://schemas.microsoft.com/office/word/2006/wordml" xmlns:wps="http://schemas.microsoft.com/office/word/2010/wordprocessingShape" mc:Ignorable="w14 w15 w16se wp14">
+  <w15:person w15:author="ZhangSilun">
+    <w15:presenceInfo w15:providerId="None" w15:userId="ZhangSilun"/>
+  </w15:person>
+</w15:people>
+</file>
+
 <file path=word/styles.xml><?xml version="1.0" encoding="utf-8"?>
-<w:styles xmlns:mc="http://schemas.openxmlformats.org/markup-compatibility/2006" xmlns:r="http://schemas.openxmlformats.org/officeDocument/2006/relationships" xmlns:w="http://schemas.openxmlformats.org/wordprocessingml/2006/main" xmlns:w14="http://schemas.microsoft.com/office/word/2010/wordml" xmlns:w15="http://schemas.microsoft.com/office/word/2012/wordml" mc:Ignorable="w14 w15">
+<w:styles xmlns:mc="http://schemas.openxmlformats.org/markup-compatibility/2006" xmlns:r="http://schemas.openxmlformats.org/officeDocument/2006/relationships" xmlns:w="http://schemas.openxmlformats.org/wordprocessingml/2006/main" xmlns:w14="http://schemas.microsoft.com/office/word/2010/wordml" xmlns:w15="http://schemas.microsoft.com/office/word/2012/wordml" xmlns:w16se="http://schemas.microsoft.com/office/word/2015/wordml/symex" mc:Ignorable="w14 w15 w16se">
   <w:docDefaults>
     <w:rPrDefault>
       <w:rPr>
@@ -22003,6 +22053,7 @@
   <w:style w:type="character" w:default="1" w:styleId="Policepardfaut">
     <w:name w:val="Default Paragraph Font"/>
     <w:uiPriority w:val="1"/>
+    <w:semiHidden/>
     <w:unhideWhenUsed/>
   </w:style>
   <w:style w:type="table" w:default="1" w:styleId="TableauNormal">

</xml_diff>

<commit_message>
amélioration du chapitre I vers2.1
</commit_message>
<xml_diff>
--- a/CH.1 Introduction/Ch1. Etude bibliographique V2.docx
+++ b/CH.1 Introduction/Ch1. Etude bibliographique V2.docx
@@ -3430,16 +3430,16 @@
         <w:t xml:space="preserve">Newkirk se produit </w:t>
       </w:r>
       <w:r>
-        <w:t>si</w:t>
-      </w:r>
-      <w:r>
-        <w:t xml:space="preserve"> le contact rotor-stator existe lors du fonctionnement de la machine et</w:t>
-      </w:r>
-      <w:r>
-        <w:t xml:space="preserve"> si</w:t>
-      </w:r>
-      <w:r>
-        <w:t xml:space="preserve"> le rotor se comporte avec la vibration synchrone.</w:t>
+        <w:t>quand</w:t>
+      </w:r>
+      <w:r>
+        <w:t xml:space="preserve"> le contact rotor-stator existe et</w:t>
+      </w:r>
+      <w:r>
+        <w:t xml:space="preserve"> </w:t>
+      </w:r>
+      <w:r>
+        <w:t>le rotor se comporte avec la vibration synchrone.</w:t>
       </w:r>
       <w:r>
         <w:t xml:space="preserve"> </w:t>
@@ -3460,7 +3460,31 @@
         <w:t>implique</w:t>
       </w:r>
       <w:r>
-        <w:t xml:space="preserve"> qu’une zone</w:t>
+        <w:t xml:space="preserve"> </w:t>
+      </w:r>
+      <w:r>
+        <w:t>qu’</w:t>
+      </w:r>
+      <w:r>
+        <w:t>à</w:t>
+      </w:r>
+      <w:r>
+        <w:t xml:space="preserve"> chaque </w:t>
+      </w:r>
+      <w:r>
+        <w:t>tour</w:t>
+      </w:r>
+      <w:r>
+        <w:t xml:space="preserve"> de </w:t>
+      </w:r>
+      <w:r>
+        <w:t>rotation,</w:t>
+      </w:r>
+      <w:r>
+        <w:t xml:space="preserve"> </w:t>
+      </w:r>
+      <w:r>
+        <w:t>une zone</w:t>
       </w:r>
       <w:r>
         <w:t xml:space="preserve"> spécifique</w:t>
@@ -3479,9 +3503,6 @@
       </w:r>
       <w:r>
         <w:t>rotte</w:t>
-      </w:r>
-      <w:r>
-        <w:t xml:space="preserve"> à chaque période de rotation</w:t>
       </w:r>
       <w:r>
         <w:t xml:space="preserve"> </w:t>
@@ -3515,105 +3536,121 @@
       </w:r>
       <w:ins w:id="4" w:author="ZhangSilun" w:date="2018-12-18T22:15:00Z">
         <w:r>
-          <w:t xml:space="preserve"> </w:t>
-        </w:r>
-        <w:r>
-          <w:t>(figure XX)</w:t>
+          <w:t xml:space="preserve"> (figure XX)</w:t>
         </w:r>
       </w:ins>
       <w:r>
         <w:t xml:space="preserve">. Par conséquent, </w:t>
       </w:r>
       <w:r>
+        <w:t>un</w:t>
+      </w:r>
+      <w:r>
+        <w:t xml:space="preserve"> point </w:t>
+      </w:r>
+      <w:r>
+        <w:t>chaud</w:t>
+      </w:r>
+      <w:r>
+        <w:t xml:space="preserve"> se produit</w:t>
+      </w:r>
+      <w:r>
+        <w:t xml:space="preserve"> à l’endroit du contact </w:t>
+      </w:r>
+      <w:r>
+        <w:t xml:space="preserve">et </w:t>
+      </w:r>
+      <w:r>
+        <w:t>un</w:t>
+      </w:r>
+      <w:r>
+        <w:t xml:space="preserve"> champ de température</w:t>
+      </w:r>
+      <w:r>
+        <w:t xml:space="preserve"> non uniforme</w:t>
+      </w:r>
+      <w:r>
+        <w:t xml:space="preserve"> se </w:t>
+      </w:r>
+      <w:r>
+        <w:t>développe</w:t>
+      </w:r>
+      <w:r>
+        <w:t xml:space="preserve"> à la surface du rotor. </w:t>
+      </w:r>
+      <w:r>
+        <w:t xml:space="preserve">Ce champ </w:t>
+      </w:r>
+      <w:r>
+        <w:t xml:space="preserve">entraine la flexion thermique du rotor et donne lieu au </w:t>
+      </w:r>
+      <w:r>
+        <w:t>rotor</w:t>
+      </w:r>
+      <w:r>
+        <w:t xml:space="preserve"> courbé</w:t>
+      </w:r>
+      <w:r>
+        <w:t>.</w:t>
+      </w:r>
+      <w:r>
+        <w:t xml:space="preserve"> </w:t>
+      </w:r>
+      <w:r>
+        <w:t>Cette</w:t>
+      </w:r>
+      <w:r>
+        <w:t xml:space="preserve"> déformation thermique</w:t>
+      </w:r>
+      <w:r>
+        <w:t xml:space="preserve"> du rotor</w:t>
+      </w:r>
+      <w:r>
+        <w:t xml:space="preserve"> engendre une source d’excitation synchrone qui pourrait amplifier le niveau de</w:t>
+      </w:r>
+      <w:r>
+        <w:t xml:space="preserve"> la</w:t>
+      </w:r>
+      <w:r>
+        <w:t xml:space="preserve"> vibration</w:t>
+      </w:r>
+      <w:r>
+        <w:t xml:space="preserve"> synchrone</w:t>
+      </w:r>
+      <w:r>
+        <w:t xml:space="preserve"> et éventuellement mène </w:t>
+      </w:r>
+      <w:r>
         <w:t>le</w:t>
       </w:r>
       <w:r>
-        <w:t xml:space="preserve"> point </w:t>
-      </w:r>
-      <w:r>
-        <w:t>chaud</w:t>
-      </w:r>
-      <w:r>
-        <w:t xml:space="preserve"> se produit</w:t>
-      </w:r>
-      <w:r>
-        <w:t xml:space="preserve"> à l’endroit du contact </w:t>
-      </w:r>
-      <w:r>
-        <w:t xml:space="preserve">et </w:t>
-      </w:r>
-      <w:r>
-        <w:t>un</w:t>
-      </w:r>
-      <w:r>
-        <w:t xml:space="preserve"> champ de température</w:t>
-      </w:r>
-      <w:r>
-        <w:t xml:space="preserve"> non uniforme</w:t>
-      </w:r>
-      <w:r>
-        <w:t xml:space="preserve"> se </w:t>
-      </w:r>
-      <w:r>
-        <w:t>développe</w:t>
-      </w:r>
-      <w:r>
-        <w:t xml:space="preserve"> à la surface du rotor. </w:t>
-      </w:r>
-      <w:r>
-        <w:t xml:space="preserve">Ce champ </w:t>
-      </w:r>
-      <w:r>
-        <w:t xml:space="preserve">entraine la flexion thermique du rotor et donne lieu au </w:t>
-      </w:r>
-      <w:r>
-        <w:t>rotor</w:t>
-      </w:r>
-      <w:r>
-        <w:t xml:space="preserve"> courbé</w:t>
+        <w:t xml:space="preserve"> comportement</w:t>
+      </w:r>
+      <w:r>
+        <w:t xml:space="preserve"> instable</w:t>
+      </w:r>
+      <w:r>
+        <w:t xml:space="preserve"> d</w:t>
+      </w:r>
+      <w:r>
+        <w:t>e</w:t>
+      </w:r>
+      <w:r>
+        <w:t xml:space="preserve"> rotor</w:t>
       </w:r>
       <w:r>
         <w:t>.</w:t>
       </w:r>
       <w:r>
         <w:t xml:space="preserve"> </w:t>
-      </w:r>
-      <w:r>
-        <w:t>Cette</w:t>
-      </w:r>
-      <w:r>
-        <w:t xml:space="preserve"> déformation thermique du rotor engendre une source d’excitation synchrone qui pourrait amplifier le niveau de</w:t>
-      </w:r>
-      <w:r>
-        <w:t xml:space="preserve"> la</w:t>
-      </w:r>
-      <w:r>
-        <w:t xml:space="preserve"> vibration</w:t>
-      </w:r>
-      <w:r>
-        <w:t xml:space="preserve"> synchrone</w:t>
-      </w:r>
-      <w:r>
-        <w:t xml:space="preserve"> et éventuellement mène le comportement du rotor à l’instabilité</w:t>
-      </w:r>
-      <w:r>
-        <w:t>.</w:t>
       </w:r>
     </w:p>
     <w:p>
       <w:pPr>
         <w:spacing w:line="360" w:lineRule="auto"/>
       </w:pPr>
-    </w:p>
-    <w:p>
-      <w:pPr>
-        <w:spacing w:line="360" w:lineRule="auto"/>
-      </w:pPr>
-      <w:r>
-        <w:t>E</w:t>
-      </w:r>
-      <w:r>
-        <w:t xml:space="preserve">n </w:t>
+      <w:r>
+        <w:t xml:space="preserve">En </w:t>
       </w:r>
       <w:r>
         <w:t>1926</w:t>
@@ -4631,12 +4668,7 @@
         <w:t>ent également provenir du point</w:t>
       </w:r>
       <w:r>
-        <w:t xml:space="preserve"> chaud se dé</w:t>
-      </w:r>
-      <w:bookmarkStart w:id="6" w:name="_GoBack"/>
-      <w:bookmarkEnd w:id="6"/>
-      <w:r>
-        <w:t xml:space="preserve">veloppant dans le </w:t>
+        <w:t xml:space="preserve"> chaud se développant dans le </w:t>
       </w:r>
       <w:r>
         <w:t>palier hydrodynamique</w:t>
@@ -5084,7 +5116,7 @@
           <w:lang w:eastAsia="fr-FR"/>
         </w:rPr>
       </w:pPr>
-      <w:bookmarkStart w:id="7" w:name="_Ref523238925"/>
+      <w:bookmarkStart w:id="6" w:name="_Ref523238925"/>
       <w:r>
         <w:rPr>
           <w:rStyle w:val="shorttext"/>
@@ -5164,7 +5196,7 @@
         </w:rPr>
         <w:fldChar w:fldCharType="end"/>
       </w:r>
-      <w:bookmarkEnd w:id="7"/>
+      <w:bookmarkEnd w:id="6"/>
       <w:r>
         <w:rPr>
           <w:rStyle w:val="shorttext"/>
@@ -5380,13 +5412,7 @@
         <w:t xml:space="preserve"> </w:t>
       </w:r>
       <w:r>
-        <w:t>une</w:t>
-      </w:r>
-      <w:r>
-        <w:t xml:space="preserve"> source d’excitation</w:t>
-      </w:r>
-      <w:r>
-        <w:t xml:space="preserve"> importante </w:t>
+        <w:t xml:space="preserve">une source d’excitation importante </w:t>
       </w:r>
       <w:r>
         <w:t>pourrait être créée. Cette source d’excitation communément appelée le balourd thermique modifie l’ampl</w:t>
@@ -5415,13 +5441,7 @@
         <w:t xml:space="preserve"> et la phase du point chaud à la surface du rotor.</w:t>
       </w:r>
       <w:r>
-        <w:t xml:space="preserve"> Q</w:t>
-      </w:r>
-      <w:r>
-        <w:t>uand les conditions de fonctionnement sont favorables, l’instabilité de la vibration synchrone se déclenche.</w:t>
-      </w:r>
-      <w:r>
-        <w:t xml:space="preserve"> </w:t>
+        <w:t xml:space="preserve"> Quand les conditions de fonctionnement sont favorables, l’instabilité de la vibration synchrone se déclenche. </w:t>
       </w:r>
       <w:r>
         <w:t>Le mécanisme</w:t>
@@ -5430,10 +5450,7 @@
         <w:t xml:space="preserve"> retroactif</w:t>
       </w:r>
       <w:r>
-        <w:t xml:space="preserve"> de l’effet Morton est synthétisé à </w:t>
-      </w:r>
-      <w:r>
-        <w:t xml:space="preserve">la </w:t>
+        <w:t xml:space="preserve"> de l’effet Morton est synthétisé à la </w:t>
       </w:r>
       <w:r>
         <w:rPr>
@@ -5584,7 +5601,7 @@
           <w:lang w:eastAsia="fr-FR"/>
         </w:rPr>
       </w:pPr>
-      <w:bookmarkStart w:id="8" w:name="_Ref523401813"/>
+      <w:bookmarkStart w:id="7" w:name="_Ref523401813"/>
       <w:r>
         <w:rPr>
           <w:rStyle w:val="shorttext"/>
@@ -5664,7 +5681,7 @@
         </w:rPr>
         <w:fldChar w:fldCharType="end"/>
       </w:r>
-      <w:bookmarkEnd w:id="8"/>
+      <w:bookmarkEnd w:id="7"/>
       <w:r>
         <w:rPr>
           <w:rStyle w:val="shorttext"/>
@@ -5753,7 +5770,7 @@
           <w:lang w:eastAsia="fr-FR"/>
         </w:rPr>
       </w:pPr>
-      <w:bookmarkStart w:id="9" w:name="_Ref523407041"/>
+      <w:bookmarkStart w:id="8" w:name="_Ref523407041"/>
       <w:r>
         <w:rPr>
           <w:rStyle w:val="shorttext"/>
@@ -5833,7 +5850,7 @@
         </w:rPr>
         <w:fldChar w:fldCharType="end"/>
       </w:r>
-      <w:bookmarkEnd w:id="9"/>
+      <w:bookmarkEnd w:id="8"/>
       <w:r>
         <w:rPr>
           <w:rStyle w:val="shorttext"/>
@@ -5998,6 +6015,107 @@
     </w:p>
     <w:p>
       <w:pPr>
+        <w:spacing w:line="360" w:lineRule="auto"/>
+      </w:pPr>
+    </w:p>
+    <w:p>
+      <w:pPr>
+        <w:spacing w:line="360" w:lineRule="auto"/>
+      </w:pPr>
+      <w:r>
+        <w:t xml:space="preserve">Comme mentionné </w:t>
+      </w:r>
+      <w:r>
+        <w:t>via</w:t>
+      </w:r>
+      <w:r>
+        <w:t xml:space="preserve"> précédemment, le fait que cette instabilité potentielle se cache dans la plus part du temps du fonctionnement, mais surgit après un certain temps de fonctionnement sur la machine, le diagnostic de cette instabilité sur machines est comme « chasser un fantôme  » et assez compliqué. En 2008, </w:t>
+      </w:r>
+      <w:r>
+        <w:rPr>
+          <w:rFonts w:asciiTheme="minorHAnsi" w:hAnsiTheme="minorHAnsi"/>
+        </w:rPr>
+        <w:t xml:space="preserve">de Jongh </w:t>
+      </w:r>
+      <w:r>
+        <w:rPr>
+          <w:rFonts w:asciiTheme="minorHAnsi" w:hAnsiTheme="minorHAnsi"/>
+          <w:b/>
+          <w:lang w:val="en-US"/>
+        </w:rPr>
+        <w:fldChar w:fldCharType="begin"/>
+      </w:r>
+      <w:r>
+        <w:rPr>
+          <w:rFonts w:asciiTheme="minorHAnsi" w:hAnsiTheme="minorHAnsi"/>
+          <w:b/>
+        </w:rPr>
+        <w:instrText xml:space="preserve"> REF _Ref444178326 \r \h  \* MERGEFORMAT </w:instrText>
+      </w:r>
+      <w:r>
+        <w:rPr>
+          <w:rFonts w:asciiTheme="minorHAnsi" w:hAnsiTheme="minorHAnsi"/>
+          <w:b/>
+          <w:lang w:val="en-US"/>
+        </w:rPr>
+      </w:r>
+      <w:r>
+        <w:rPr>
+          <w:rFonts w:asciiTheme="minorHAnsi" w:hAnsiTheme="minorHAnsi"/>
+          <w:b/>
+          <w:lang w:val="en-US"/>
+        </w:rPr>
+        <w:fldChar w:fldCharType="separate"/>
+      </w:r>
+      <w:r>
+        <w:rPr>
+          <w:rFonts w:asciiTheme="minorHAnsi" w:hAnsiTheme="minorHAnsi"/>
+          <w:b/>
+        </w:rPr>
+        <w:t>[4]</w:t>
+      </w:r>
+      <w:r>
+        <w:rPr>
+          <w:rFonts w:asciiTheme="minorHAnsi" w:hAnsiTheme="minorHAnsi"/>
+          <w:b/>
+          <w:lang w:val="en-US"/>
+        </w:rPr>
+        <w:fldChar w:fldCharType="end"/>
+      </w:r>
+      <w:r>
+        <w:rPr>
+          <w:rFonts w:asciiTheme="minorHAnsi" w:hAnsiTheme="minorHAnsi"/>
+        </w:rPr>
+        <w:t xml:space="preserve"> a publié un article de review qui récapitul</w:t>
+      </w:r>
+      <w:r>
+        <w:rPr>
+          <w:rFonts w:asciiTheme="minorHAnsi" w:hAnsiTheme="minorHAnsi"/>
+        </w:rPr>
+        <w:t xml:space="preserve">ait les premières recherches sur cette instabilité de vibration synchrone. Il a introduit l’effet Morton comme un phénomène mal maitrisé et a fourni des explications qualitatives, des cas test et des solutions industrielles sur cette </w:t>
+      </w:r>
+      <w:r>
+        <w:rPr>
+          <w:rFonts w:asciiTheme="minorHAnsi" w:hAnsiTheme="minorHAnsi"/>
+        </w:rPr>
+        <w:lastRenderedPageBreak/>
+        <w:t xml:space="preserve">instabilité vibratoire. </w:t>
+      </w:r>
+      <w:r>
+        <w:t>Face au défi du développement de turbomachines de nos jours, cette instabilité apporte de plus en plus d’attention de l’industrie et l’académie depuis la fin du 20</w:t>
+      </w:r>
+      <w:r>
+        <w:rPr>
+          <w:vertAlign w:val="superscript"/>
+        </w:rPr>
+        <w:t>ième</w:t>
+      </w:r>
+      <w:r>
+        <w:t xml:space="preserve"> siècle. </w:t>
+      </w:r>
+    </w:p>
+    <w:p>
+      <w:pPr>
         <w:pStyle w:val="Titre1"/>
         <w:spacing w:line="360" w:lineRule="auto"/>
       </w:pPr>
@@ -6019,170 +6137,177 @@
         <w:spacing w:line="360" w:lineRule="auto"/>
       </w:pPr>
       <w:r>
-        <w:t>Comme illustré dans le</w:t>
-      </w:r>
-      <w:r>
-        <w:t>s</w:t>
-      </w:r>
-      <w:r>
-        <w:t xml:space="preserve"> cas industriel</w:t>
-      </w:r>
-      <w:r>
-        <w:t>s</w:t>
-      </w:r>
-      <w:r>
-        <w:t xml:space="preserve"> précédemment, le fait</w:t>
-      </w:r>
-      <w:r>
-        <w:t xml:space="preserve"> que cette instabilité potentielle </w:t>
-      </w:r>
-      <w:r>
-        <w:t xml:space="preserve">se </w:t>
-      </w:r>
-      <w:r>
-        <w:t xml:space="preserve">cache dans la plus part du temps du fonctionnement, mais surgit après un certain temps de fonctionnement sur la machine, le diagnostic de cette instabilité sur machines est comme « chasser un fantôme  » et assez compliqué. En 2008, </w:t>
-      </w:r>
-      <w:r>
-        <w:rPr>
-          <w:rFonts w:asciiTheme="minorHAnsi" w:hAnsiTheme="minorHAnsi"/>
-        </w:rPr>
-        <w:t xml:space="preserve">de Jongh </w:t>
-      </w:r>
-      <w:r>
-        <w:rPr>
-          <w:rFonts w:asciiTheme="minorHAnsi" w:hAnsiTheme="minorHAnsi"/>
-          <w:b/>
-          <w:lang w:val="en-US"/>
+        <w:rPr>
+          <w:lang w:eastAsia="zh-CN"/>
+        </w:rPr>
+        <w:t>Les premiers travaux de recherches à propos de</w:t>
+      </w:r>
+      <w:r>
+        <w:rPr>
+          <w:lang w:eastAsia="zh-CN"/>
+        </w:rPr>
+        <w:t xml:space="preserve"> l’effet Morton ont conclu que </w:t>
+      </w:r>
+      <w:r>
+        <w:rPr>
+          <w:lang w:eastAsia="zh-CN"/>
+        </w:rPr>
+        <w:t>la température non uniforme</w:t>
+      </w:r>
+      <w:r>
+        <w:rPr>
+          <w:lang w:eastAsia="zh-CN"/>
+        </w:rPr>
+        <w:t xml:space="preserve"> au rotor</w:t>
+      </w:r>
+      <w:r>
+        <w:rPr>
+          <w:lang w:eastAsia="zh-CN"/>
+        </w:rPr>
+        <w:t xml:space="preserve"> dans la direction circonférentielle joue un rôle important. </w:t>
+      </w:r>
+      <w:r>
+        <w:rPr>
+          <w:b/>
+          <w:lang w:eastAsia="zh-CN"/>
+        </w:rPr>
+        <w:t>En 1975</w:t>
+      </w:r>
+      <w:r>
+        <w:rPr>
+          <w:lang w:eastAsia="zh-CN"/>
+        </w:rPr>
+        <w:t xml:space="preserve">, </w:t>
+      </w:r>
+      <w:r>
+        <w:t>Morton</w:t>
+      </w:r>
+      <w:r>
+        <w:t xml:space="preserve"> </w:t>
+      </w:r>
+      <w:r>
+        <w:rPr>
+          <w:b/>
         </w:rPr>
         <w:fldChar w:fldCharType="begin"/>
       </w:r>
       <w:r>
         <w:rPr>
-          <w:rFonts w:asciiTheme="minorHAnsi" w:hAnsiTheme="minorHAnsi"/>
-          <w:b/>
-        </w:rPr>
-        <w:instrText xml:space="preserve"> REF _Ref444178326 \r \h  \* MERGEFORMAT </w:instrText>
-      </w:r>
-      <w:r>
-        <w:rPr>
-          <w:rFonts w:asciiTheme="minorHAnsi" w:hAnsiTheme="minorHAnsi"/>
-          <w:b/>
-          <w:lang w:val="en-US"/>
-        </w:rPr>
-      </w:r>
-      <w:r>
-        <w:rPr>
-          <w:rFonts w:asciiTheme="minorHAnsi" w:hAnsiTheme="minorHAnsi"/>
-          <w:b/>
-          <w:lang w:val="en-US"/>
+          <w:b/>
+        </w:rPr>
+        <w:instrText xml:space="preserve"> REF _Ref523133967 \r \h </w:instrText>
+      </w:r>
+      <w:r>
+        <w:rPr>
+          <w:b/>
+        </w:rPr>
+        <w:instrText xml:space="preserve"> \* MERGEFORMAT </w:instrText>
+      </w:r>
+      <w:r>
+        <w:rPr>
+          <w:b/>
+        </w:rPr>
+      </w:r>
+      <w:r>
+        <w:rPr>
+          <w:b/>
         </w:rPr>
         <w:fldChar w:fldCharType="separate"/>
       </w:r>
       <w:r>
         <w:rPr>
-          <w:rFonts w:asciiTheme="minorHAnsi" w:hAnsiTheme="minorHAnsi"/>
-          <w:b/>
-        </w:rPr>
-        <w:t>[4]</w:t>
-      </w:r>
-      <w:r>
-        <w:rPr>
-          <w:rFonts w:asciiTheme="minorHAnsi" w:hAnsiTheme="minorHAnsi"/>
-          <w:b/>
-          <w:lang w:val="en-US"/>
+          <w:b/>
+        </w:rPr>
+        <w:t>[3]</w:t>
+      </w:r>
+      <w:r>
+        <w:rPr>
+          <w:b/>
         </w:rPr>
         <w:fldChar w:fldCharType="end"/>
       </w:r>
       <w:r>
-        <w:rPr>
-          <w:rFonts w:asciiTheme="minorHAnsi" w:hAnsiTheme="minorHAnsi"/>
-        </w:rPr>
-        <w:t xml:space="preserve"> a publié un article de review qui récapitul</w:t>
-      </w:r>
-      <w:r>
-        <w:rPr>
-          <w:rFonts w:asciiTheme="minorHAnsi" w:hAnsiTheme="minorHAnsi"/>
-        </w:rPr>
-        <w:t xml:space="preserve">ait les premières recherches sur </w:t>
-      </w:r>
-      <w:r>
-        <w:rPr>
-          <w:rFonts w:asciiTheme="minorHAnsi" w:hAnsiTheme="minorHAnsi"/>
-        </w:rPr>
-        <w:t xml:space="preserve">cette </w:t>
-      </w:r>
-      <w:r>
-        <w:rPr>
-          <w:rFonts w:asciiTheme="minorHAnsi" w:hAnsiTheme="minorHAnsi"/>
-        </w:rPr>
-        <w:t xml:space="preserve">instabilité de vibration synchrone. Il a introduit </w:t>
-      </w:r>
-      <w:r>
-        <w:rPr>
-          <w:rFonts w:asciiTheme="minorHAnsi" w:hAnsiTheme="minorHAnsi"/>
-        </w:rPr>
-        <w:t>l’effet Morton</w:t>
-      </w:r>
-      <w:r>
-        <w:rPr>
-          <w:rFonts w:asciiTheme="minorHAnsi" w:hAnsiTheme="minorHAnsi"/>
-        </w:rPr>
-        <w:t xml:space="preserve"> comme un phénomène non maitrisé et a fourni </w:t>
-      </w:r>
-      <w:r>
-        <w:rPr>
-          <w:rFonts w:asciiTheme="minorHAnsi" w:hAnsiTheme="minorHAnsi"/>
-        </w:rPr>
-        <w:t>des explications qualitatives, d</w:t>
-      </w:r>
-      <w:r>
-        <w:rPr>
-          <w:rFonts w:asciiTheme="minorHAnsi" w:hAnsiTheme="minorHAnsi"/>
-        </w:rPr>
-        <w:t xml:space="preserve">es cas test et des solutions </w:t>
-      </w:r>
-      <w:r>
-        <w:rPr>
-          <w:rFonts w:asciiTheme="minorHAnsi" w:hAnsiTheme="minorHAnsi"/>
-        </w:rPr>
-        <w:lastRenderedPageBreak/>
-        <w:t>industrielle</w:t>
-      </w:r>
-      <w:r>
-        <w:rPr>
-          <w:rFonts w:asciiTheme="minorHAnsi" w:hAnsiTheme="minorHAnsi"/>
-        </w:rPr>
-        <w:t>s</w:t>
-      </w:r>
-      <w:r>
-        <w:rPr>
-          <w:rFonts w:asciiTheme="minorHAnsi" w:hAnsiTheme="minorHAnsi"/>
-        </w:rPr>
-        <w:t xml:space="preserve"> concernant </w:t>
-      </w:r>
-      <w:r>
-        <w:rPr>
-          <w:rFonts w:asciiTheme="minorHAnsi" w:hAnsiTheme="minorHAnsi"/>
-        </w:rPr>
-        <w:t>cette instabilité vibratoire</w:t>
-      </w:r>
-      <w:r>
-        <w:rPr>
-          <w:rFonts w:asciiTheme="minorHAnsi" w:hAnsiTheme="minorHAnsi"/>
-        </w:rPr>
-        <w:t xml:space="preserve">. </w:t>
-      </w:r>
-      <w:r>
-        <w:t>Face au défi du développement de turbomachines de nos jours, cette instabilité apporte de plus en plus d’attention de l’industrie et l’académie depuis la fin du 20</w:t>
-      </w:r>
-      <w:r>
-        <w:rPr>
-          <w:vertAlign w:val="superscript"/>
-        </w:rPr>
-        <w:t>ième</w:t>
-      </w:r>
-      <w:r>
-        <w:t xml:space="preserve"> siècle. </w:t>
+        <w:t xml:space="preserve"> a construit un banc d’essai</w:t>
+      </w:r>
+      <w:r>
+        <w:t xml:space="preserve"> équipé d’un disque (diamètre 711 mm) monté en porte-à-faux dont la vitesse de rotation était de</w:t>
+      </w:r>
+      <w:r>
+        <w:t xml:space="preserve"> 1800 tr/min. Il a également installé 12 thermocouples autour de ce disque lubrifié par un film fluide afin de mesurer la température circonférentielle du disque. Il a constaté qu’une différence non-négligeable de la température </w:t>
+      </w:r>
+      <w:r>
+        <w:t xml:space="preserve">existait </w:t>
+      </w:r>
+      <w:r>
+        <w:t>dans la direction circonférentielle lors du fonctionnement du rotor même si l’ampl</w:t>
+      </w:r>
+      <w:r>
+        <w:t>itude de la vibration était</w:t>
+      </w:r>
+      <w:r>
+        <w:t xml:space="preserve"> petite. </w:t>
+      </w:r>
+      <w:r>
+        <w:t>En 1978</w:t>
+      </w:r>
+      <w:r>
+        <w:rPr>
+          <w:b/>
+        </w:rPr>
+        <w:t xml:space="preserve"> </w:t>
+      </w:r>
+      <w:r>
+        <w:rPr>
+          <w:b/>
+        </w:rPr>
+        <w:fldChar w:fldCharType="begin"/>
+      </w:r>
+      <w:r>
+        <w:rPr>
+          <w:b/>
+        </w:rPr>
+        <w:instrText xml:space="preserve"> REF _Ref523143829 \r \h </w:instrText>
+      </w:r>
+      <w:r>
+        <w:rPr>
+          <w:b/>
+        </w:rPr>
+        <w:instrText xml:space="preserve"> \* MERGEFORMAT </w:instrText>
+      </w:r>
+      <w:r>
+        <w:rPr>
+          <w:b/>
+        </w:rPr>
+      </w:r>
+      <w:r>
+        <w:rPr>
+          <w:b/>
+        </w:rPr>
+        <w:fldChar w:fldCharType="separate"/>
+      </w:r>
+      <w:r>
+        <w:rPr>
+          <w:b/>
+        </w:rPr>
+        <w:t>[5]</w:t>
+      </w:r>
+      <w:r>
+        <w:rPr>
+          <w:b/>
+        </w:rPr>
+        <w:fldChar w:fldCharType="end"/>
+      </w:r>
+      <w:r>
+        <w:rPr>
+          <w:b/>
+        </w:rPr>
+        <w:t xml:space="preserve">, </w:t>
+      </w:r>
+      <w:r>
+        <w:t xml:space="preserve">Hesseborn a continué à investiguer cette différence de la température </w:t>
+      </w:r>
+      <w:r>
+        <w:t>et a découvert expérimentalement que cette différence de température pouvait augmenter le niveau de vibration sous certaines conditions.</w:t>
       </w:r>
     </w:p>
     <w:p>
@@ -6191,40 +6316,12 @@
       </w:pPr>
       <w:r>
         <w:rPr>
-          <w:lang w:eastAsia="zh-CN"/>
-        </w:rPr>
-        <w:t>Les premiers travaux de recherches à propos de</w:t>
-      </w:r>
-      <w:r>
-        <w:rPr>
-          <w:lang w:eastAsia="zh-CN"/>
-        </w:rPr>
-        <w:t xml:space="preserve"> l’effet Morton ont conclu que </w:t>
-      </w:r>
-      <w:r>
-        <w:rPr>
-          <w:lang w:eastAsia="zh-CN"/>
-        </w:rPr>
-        <w:t xml:space="preserve">la température non uniforme dans la direction circonférentielle joue un rôle important sur cette instabilité. </w:t>
-      </w:r>
-      <w:r>
-        <w:rPr>
-          <w:b/>
-          <w:lang w:eastAsia="zh-CN"/>
-        </w:rPr>
-        <w:t>En 1975</w:t>
-      </w:r>
-      <w:r>
-        <w:rPr>
-          <w:lang w:eastAsia="zh-CN"/>
-        </w:rPr>
-        <w:t xml:space="preserve">, </w:t>
-      </w:r>
-      <w:r>
-        <w:t>Morton</w:t>
-      </w:r>
-      <w:r>
-        <w:t xml:space="preserve"> </w:t>
+          <w:b/>
+        </w:rPr>
+        <w:t>En 1994,</w:t>
+      </w:r>
+      <w:r>
+        <w:t xml:space="preserve"> De Jongh et Morton </w:t>
       </w:r>
       <w:r>
         <w:rPr>
@@ -6236,13 +6333,7 @@
         <w:rPr>
           <w:b/>
         </w:rPr>
-        <w:instrText xml:space="preserve"> REF _Ref523133967 \r \h </w:instrText>
-      </w:r>
-      <w:r>
-        <w:rPr>
-          <w:b/>
-        </w:rPr>
-        <w:instrText xml:space="preserve"> \* MERGEFORMAT </w:instrText>
+        <w:instrText xml:space="preserve"> REF _Ref444179456 \r \h  \* MERGEFORMAT </w:instrText>
       </w:r>
       <w:r>
         <w:rPr>
@@ -6259,7 +6350,7 @@
         <w:rPr>
           <w:b/>
         </w:rPr>
-        <w:t>[3]</w:t>
+        <w:t>[6]</w:t>
       </w:r>
       <w:r>
         <w:rPr>
@@ -6268,87 +6359,70 @@
         <w:fldChar w:fldCharType="end"/>
       </w:r>
       <w:r>
-        <w:t xml:space="preserve"> a construit un banc d’essai</w:t>
-      </w:r>
-      <w:r>
-        <w:t xml:space="preserve"> équipé d’un disque (diamètre 711 mm) monté en porte-à-faux dont la vitesse de rotation était de</w:t>
-      </w:r>
-      <w:r>
-        <w:t xml:space="preserve"> 1800 tr/min. Il a également installé 12 thermocouples autour de ce disque lubrifié par un film fluide afin de mesurer la température circonférentielle du disque. Il a constaté qu’une différence non-négligeable de la température </w:t>
-      </w:r>
-      <w:r>
-        <w:t xml:space="preserve">existait </w:t>
-      </w:r>
-      <w:r>
-        <w:t>dans la direction circonférentielle lors du fonctionnement du rotor même si l’ampl</w:t>
-      </w:r>
-      <w:r>
-        <w:t>itude de la vibration était</w:t>
-      </w:r>
-      <w:r>
-        <w:t xml:space="preserve"> petite. </w:t>
-      </w:r>
-      <w:r>
-        <w:t>En 1978</w:t>
-      </w:r>
-      <w:r>
-        <w:rPr>
-          <w:b/>
-        </w:rPr>
-        <w:t xml:space="preserve"> </w:t>
-      </w:r>
-      <w:r>
-        <w:rPr>
-          <w:b/>
-        </w:rPr>
-        <w:fldChar w:fldCharType="begin"/>
-      </w:r>
-      <w:r>
-        <w:rPr>
-          <w:b/>
-        </w:rPr>
-        <w:instrText xml:space="preserve"> REF _Ref523143829 \r \h </w:instrText>
-      </w:r>
-      <w:r>
-        <w:rPr>
-          <w:b/>
-        </w:rPr>
-        <w:instrText xml:space="preserve"> \* MERGEFORMAT </w:instrText>
-      </w:r>
-      <w:r>
-        <w:rPr>
-          <w:b/>
-        </w:rPr>
-      </w:r>
-      <w:r>
-        <w:rPr>
-          <w:b/>
-        </w:rPr>
-        <w:fldChar w:fldCharType="separate"/>
-      </w:r>
-      <w:r>
-        <w:rPr>
-          <w:b/>
-        </w:rPr>
-        <w:t>[5]</w:t>
-      </w:r>
-      <w:r>
-        <w:rPr>
-          <w:b/>
-        </w:rPr>
-        <w:fldChar w:fldCharType="end"/>
-      </w:r>
-      <w:r>
-        <w:rPr>
-          <w:b/>
-        </w:rPr>
-        <w:t xml:space="preserve">, </w:t>
-      </w:r>
-      <w:r>
-        <w:t xml:space="preserve">Hesseborn a continué à investiguer cette différence de la température </w:t>
-      </w:r>
-      <w:r>
-        <w:t>et a découvert expérimentalement que cette différence de température pouvait augmenter le niveau de vibration sous certaines conditions.</w:t>
+        <w:t xml:space="preserve"> ont étudié le problème d’une vibration </w:t>
+      </w:r>
+      <w:r>
+        <w:t>spirale</w:t>
+      </w:r>
+      <w:r>
+        <w:t xml:space="preserve"> dans</w:t>
+      </w:r>
+      <w:r>
+        <w:t xml:space="preserve"> un compresseur centrifuge utilisé</w:t>
+      </w:r>
+      <w:r>
+        <w:t xml:space="preserve"> </w:t>
+      </w:r>
+      <w:r>
+        <w:t>dans l’exploitation du</w:t>
+      </w:r>
+      <w:r>
+        <w:t xml:space="preserve"> gaz offshore. Ce compresseur est monté sur deux paliers à p</w:t>
+      </w:r>
+      <w:r>
+        <w:t xml:space="preserve">atins oscillants et possède un disque lourd </w:t>
+      </w:r>
+      <w:r>
+        <w:t xml:space="preserve">en porte-à-faux. </w:t>
+      </w:r>
+      <w:r>
+        <w:t xml:space="preserve">Le compresseur exhibait un comportement </w:t>
+      </w:r>
+      <w:r>
+        <w:t xml:space="preserve">de la vibration synchrone </w:t>
+      </w:r>
+      <w:r>
+        <w:t xml:space="preserve">instable </w:t>
+      </w:r>
+      <w:r>
+        <w:t xml:space="preserve">autour de 11500 tr/min alors que la machine </w:t>
+      </w:r>
+      <w:r>
+        <w:t>était</w:t>
+      </w:r>
+      <w:r>
+        <w:t xml:space="preserve"> conçue pour atteindre 13142 tr/min. Dans un </w:t>
+      </w:r>
+      <w:r>
+        <w:t xml:space="preserve">test de </w:t>
+      </w:r>
+      <w:r>
+        <w:t>fonctionnement</w:t>
+      </w:r>
+      <w:r>
+        <w:t>, même si les joints labyrinthes sont démontés, l’instabilité vibratoire persiste, ce qui montre que la cause de l’instabilité ne provient</w:t>
+      </w:r>
+      <w:r>
+        <w:t xml:space="preserve"> pas du contact entre le rotor et le stator</w:t>
+      </w:r>
+      <w:r>
+        <w:t xml:space="preserve">. Enfin, la solution technique trouvée pour cette instabilité est d’alléger la partie en porte-à-faux et l’accouplement du compresseur en remplaçant les composants en acier par </w:t>
+      </w:r>
+      <w:r>
+        <w:t>d’autres en</w:t>
+      </w:r>
+      <w:r>
+        <w:t xml:space="preserve"> titane. </w:t>
       </w:r>
     </w:p>
     <w:p>
@@ -6356,96 +6430,103 @@
         <w:spacing w:line="360" w:lineRule="auto"/>
       </w:pPr>
       <w:r>
-        <w:rPr>
-          <w:b/>
-        </w:rPr>
-        <w:t>En 1994,</w:t>
-      </w:r>
-      <w:r>
-        <w:t xml:space="preserve"> De Jongh et Morton </w:t>
-      </w:r>
-      <w:r>
-        <w:rPr>
-          <w:b/>
-        </w:rPr>
-        <w:fldChar w:fldCharType="begin"/>
-      </w:r>
-      <w:r>
-        <w:rPr>
-          <w:b/>
-        </w:rPr>
-        <w:instrText xml:space="preserve"> REF _Ref444179456 \r \h  \* MERGEFORMAT </w:instrText>
-      </w:r>
-      <w:r>
-        <w:rPr>
-          <w:b/>
-        </w:rPr>
-      </w:r>
-      <w:r>
-        <w:rPr>
-          <w:b/>
-        </w:rPr>
-        <w:fldChar w:fldCharType="separate"/>
-      </w:r>
-      <w:r>
-        <w:rPr>
-          <w:b/>
-        </w:rPr>
-        <w:t>[6]</w:t>
-      </w:r>
-      <w:r>
-        <w:rPr>
-          <w:b/>
-        </w:rPr>
-        <w:fldChar w:fldCharType="end"/>
-      </w:r>
-      <w:r>
-        <w:t xml:space="preserve"> ont étudié le problème d’une vibration </w:t>
-      </w:r>
-      <w:r>
-        <w:t>spirale</w:t>
-      </w:r>
-      <w:r>
-        <w:t xml:space="preserve"> dans</w:t>
-      </w:r>
-      <w:r>
-        <w:t xml:space="preserve"> un compresseur centrifuge utilisé</w:t>
-      </w:r>
-      <w:r>
-        <w:t xml:space="preserve"> </w:t>
-      </w:r>
-      <w:r>
-        <w:t>dans l’exploitation du</w:t>
-      </w:r>
-      <w:r>
-        <w:t xml:space="preserve"> gaz offshore. Ce compresseur est monté sur deux paliers à patins oscillants et possède une partie en porte-à-faux. </w:t>
-      </w:r>
-      <w:r>
-        <w:t xml:space="preserve">Le compresseur exhibait un comportement vibratoire instable (avec une composante synchrone importante) </w:t>
-      </w:r>
-      <w:r>
-        <w:t xml:space="preserve">autour de 11500 tr/min alors que la machine </w:t>
-      </w:r>
-      <w:r>
-        <w:t>était</w:t>
-      </w:r>
-      <w:r>
-        <w:t xml:space="preserve"> conçue pour atteindre 13142 tr/min. Dans un essai, même si les joints labyrinthes sont démontés, l’instabilité vibratoire persiste, ce qui montre que la cause de l’instabilité ne provient</w:t>
-      </w:r>
-      <w:r>
-        <w:t xml:space="preserve"> pas du contact entre le rotor et le stator</w:t>
-      </w:r>
-      <w:r>
-        <w:t xml:space="preserve"> (l’effet Newkirk)</w:t>
-      </w:r>
-      <w:r>
-        <w:t xml:space="preserve">. Enfin, la solution technique trouvée pour cette instabilité est d’alléger la partie en porte-à-faux et l’accouplement du compresseur en remplaçant les composants en acier par </w:t>
-      </w:r>
-      <w:r>
-        <w:t>d’autres en</w:t>
-      </w:r>
-      <w:r>
-        <w:t xml:space="preserve"> titane. </w:t>
+        <w:t xml:space="preserve">Afin de reproduire </w:t>
+      </w:r>
+      <w:r>
+        <w:t>le</w:t>
+      </w:r>
+      <w:r>
+        <w:t xml:space="preserve"> comportement vibratoire instable du compresseur, </w:t>
+      </w:r>
+      <w:r>
+        <w:t xml:space="preserve">De Jongh </w:t>
+      </w:r>
+      <w:r>
+        <w:t xml:space="preserve">et Morton ont </w:t>
+      </w:r>
+      <w:r>
+        <w:t xml:space="preserve">fabriqué un banc d’essai inspiré du compresseur existant et </w:t>
+      </w:r>
+      <w:r>
+        <w:t>identifié la source du problème comme étant</w:t>
+      </w:r>
+      <w:r>
+        <w:t xml:space="preserve"> l’échauffement du rotor dans</w:t>
+      </w:r>
+      <w:r>
+        <w:t xml:space="preserve"> le palier. Cette hypothèse a été </w:t>
+      </w:r>
+      <w:r>
+        <w:t xml:space="preserve">vérifiée par </w:t>
+      </w:r>
+      <w:r>
+        <w:t>des mesures</w:t>
+      </w:r>
+      <w:r>
+        <w:t xml:space="preserve"> de température réalisées sur ce</w:t>
+      </w:r>
+      <w:r>
+        <w:t xml:space="preserve"> banc d’essai. Ils ont</w:t>
+      </w:r>
+      <w:r>
+        <w:t xml:space="preserve"> mesuré la température de la portion du rotor dans le palier</w:t>
+      </w:r>
+      <w:r>
+        <w:t xml:space="preserve"> de l’extrémité non-motrice</w:t>
+      </w:r>
+      <w:r>
+        <w:t xml:space="preserve"> du rotor</w:t>
+      </w:r>
+      <w:r>
+        <w:t>. En supposant que la température varie</w:t>
+      </w:r>
+      <w:r>
+        <w:t xml:space="preserve"> de manière</w:t>
+      </w:r>
+      <w:r>
+        <w:t xml:space="preserve"> sinusoïdal</w:t>
+      </w:r>
+      <w:r>
+        <w:t>e</w:t>
+      </w:r>
+      <w:r>
+        <w:t xml:space="preserve">, 4 capteurs de température </w:t>
+      </w:r>
+      <w:r>
+        <w:t xml:space="preserve">ont été placés sur </w:t>
+      </w:r>
+      <w:r>
+        <w:t>le rotor. Afin d’envoy</w:t>
+      </w:r>
+      <w:r>
+        <w:t xml:space="preserve">er les signaux, un </w:t>
+      </w:r>
+      <w:r>
+        <w:t>collecteur à bague rotatif</w:t>
+      </w:r>
+      <w:r>
+        <w:t xml:space="preserve"> sans glissement</w:t>
+      </w:r>
+      <w:r>
+        <w:t xml:space="preserve"> (en anglais slipringless transmitter) est utilisé.</w:t>
+      </w:r>
+      <w:r>
+        <w:t xml:space="preserve"> </w:t>
+      </w:r>
+      <w:r>
+        <w:t>Les résultats expérimentaux</w:t>
+      </w:r>
+      <w:r>
+        <w:t xml:space="preserve"> montrait que le banc était stable avec une différence de la température de 3°C. Cependant, cette différence devenait grande quand l’accélération de la vitesse de rotation du banc vers la limitation de la vitesse de fonctionnement. </w:t>
+      </w:r>
+      <w:r>
+        <w:t>Ainsi l</w:t>
+      </w:r>
+      <w:r>
+        <w:t xml:space="preserve">’instabilité apparaissait de manière non répétitive. </w:t>
+      </w:r>
+      <w:r>
+        <w:t>En conclusion, ce banc d’essai montrait bien que la variation de la différence de la température correspondait à l’apparition de l’effet Morton instable.</w:t>
       </w:r>
     </w:p>
     <w:p>
@@ -6453,433 +6534,395 @@
         <w:spacing w:line="360" w:lineRule="auto"/>
       </w:pPr>
       <w:r>
-        <w:t xml:space="preserve">Afin de reproduire </w:t>
-      </w:r>
-      <w:r>
-        <w:t>le</w:t>
-      </w:r>
-      <w:r>
-        <w:t xml:space="preserve"> comportement vibratoire instable du compresseur, </w:t>
-      </w:r>
-      <w:r>
-        <w:t xml:space="preserve">De Jongh </w:t>
-      </w:r>
-      <w:r>
-        <w:t xml:space="preserve">et Morton ont </w:t>
-      </w:r>
-      <w:r>
-        <w:t xml:space="preserve">fabriqué un banc d’essai inspiré du compresseur existant et </w:t>
-      </w:r>
-      <w:r>
-        <w:t xml:space="preserve">identifié la source du problème comme étant le palier. Cette hypothèse a été </w:t>
-      </w:r>
-      <w:r>
-        <w:t xml:space="preserve">vérifiée par </w:t>
-      </w:r>
-      <w:r>
-        <w:t>des mesures</w:t>
-      </w:r>
-      <w:r>
-        <w:t xml:space="preserve"> de température réalisées sur ce</w:t>
-      </w:r>
-      <w:r>
-        <w:t xml:space="preserve"> banc d’essai. Ils ont</w:t>
-      </w:r>
-      <w:r>
-        <w:t xml:space="preserve"> mesuré la température de la portion du rotor dans le palier</w:t>
-      </w:r>
-      <w:r>
-        <w:t xml:space="preserve"> de l’extrémité non-motrice</w:t>
-      </w:r>
-      <w:r>
-        <w:t xml:space="preserve"> du rotor</w:t>
-      </w:r>
-      <w:r>
-        <w:t>. En supposant que la température varie</w:t>
-      </w:r>
-      <w:r>
-        <w:t xml:space="preserve"> de manière</w:t>
-      </w:r>
-      <w:r>
-        <w:t xml:space="preserve"> sinusoïdal</w:t>
-      </w:r>
-      <w:r>
-        <w:t>e</w:t>
-      </w:r>
-      <w:r>
-        <w:t xml:space="preserve">, 4 capteurs de température </w:t>
-      </w:r>
-      <w:r>
-        <w:t xml:space="preserve">ont été placés sur </w:t>
-      </w:r>
-      <w:r>
-        <w:t>le rotor. Afin d’envoy</w:t>
-      </w:r>
-      <w:r>
-        <w:t xml:space="preserve">er les signaux, un </w:t>
-      </w:r>
-      <w:r>
-        <w:t>collecteur à bague rotatif</w:t>
-      </w:r>
-      <w:r>
-        <w:t xml:space="preserve"> sans glissement</w:t>
-      </w:r>
-      <w:r>
-        <w:t xml:space="preserve"> (en anglais slipringless transmitter) est utilisé.</w:t>
-      </w:r>
-      <w:r>
-        <w:t xml:space="preserve"> </w:t>
-      </w:r>
-      <w:r>
-        <w:t xml:space="preserve">La donnée expérimentale montrait que le banc était stable avec une différence de la température de 3°C. Cependant, cette différence devenait grande quand l’accélération de la vitesse de rotation du banc vers la limitation de la vitesse de fonctionnement. </w:t>
-      </w:r>
-      <w:r>
-        <w:t xml:space="preserve">Ainsi, l’instabilité apparaissait de manière non répétitive. </w:t>
-      </w:r>
-      <w:r>
-        <w:t>En conclusion, ce banc d’essai montrait bien que la variation de la différence de la température correspondait à l’apparition de l’effet Morton instable.</w:t>
+        <w:rPr>
+          <w:b/>
+        </w:rPr>
+        <w:lastRenderedPageBreak/>
+        <w:t>En 2015</w:t>
+      </w:r>
+      <w:r>
+        <w:t xml:space="preserve">, Panara et </w:t>
+      </w:r>
+      <w:r>
+        <w:t xml:space="preserve">al. </w:t>
+      </w:r>
+      <w:r>
+        <w:rPr>
+          <w:b/>
+        </w:rPr>
+        <w:fldChar w:fldCharType="begin"/>
+      </w:r>
+      <w:r>
+        <w:rPr>
+          <w:b/>
+        </w:rPr>
+        <w:instrText xml:space="preserve"> REF _Ref523415513 \r \h </w:instrText>
+      </w:r>
+      <w:r>
+        <w:rPr>
+          <w:b/>
+        </w:rPr>
+        <w:instrText xml:space="preserve"> \* MERGEFORMAT </w:instrText>
+      </w:r>
+      <w:r>
+        <w:rPr>
+          <w:b/>
+        </w:rPr>
+      </w:r>
+      <w:r>
+        <w:rPr>
+          <w:b/>
+        </w:rPr>
+        <w:fldChar w:fldCharType="separate"/>
+      </w:r>
+      <w:r>
+        <w:rPr>
+          <w:b/>
+        </w:rPr>
+        <w:t>[30]</w:t>
+      </w:r>
+      <w:r>
+        <w:rPr>
+          <w:b/>
+        </w:rPr>
+        <w:fldChar w:fldCharType="end"/>
+      </w:r>
+      <w:r>
+        <w:t xml:space="preserve"> ont construit un banc d’essai </w:t>
+      </w:r>
+      <w:r>
+        <w:t>pour vérifier l'approche de stabilité simplifiée proposée par Murphy</w:t>
+      </w:r>
+      <w:r>
+        <w:t xml:space="preserve"> et Lorenz</w:t>
+      </w:r>
+      <w:r>
+        <w:t xml:space="preserve"> </w:t>
+      </w:r>
+      <w:r>
+        <w:rPr>
+          <w:b/>
+        </w:rPr>
+        <w:fldChar w:fldCharType="begin"/>
+      </w:r>
+      <w:r>
+        <w:rPr>
+          <w:b/>
+        </w:rPr>
+        <w:instrText xml:space="preserve"> REF _Ref523086107 \r \h </w:instrText>
+      </w:r>
+      <w:r>
+        <w:rPr>
+          <w:b/>
+        </w:rPr>
+        <w:instrText xml:space="preserve"> \* MERGEFORMAT </w:instrText>
+      </w:r>
+      <w:r>
+        <w:rPr>
+          <w:b/>
+        </w:rPr>
+      </w:r>
+      <w:r>
+        <w:rPr>
+          <w:b/>
+        </w:rPr>
+        <w:fldChar w:fldCharType="separate"/>
+      </w:r>
+      <w:r>
+        <w:rPr>
+          <w:b/>
+        </w:rPr>
+        <w:t>[14]</w:t>
+      </w:r>
+      <w:r>
+        <w:rPr>
+          <w:b/>
+        </w:rPr>
+        <w:fldChar w:fldCharType="end"/>
+      </w:r>
+      <w:r>
+        <w:t>.</w:t>
+      </w:r>
+      <w:r>
+        <w:t xml:space="preserve"> </w:t>
+      </w:r>
+      <w:r>
+        <w:t xml:space="preserve">Dans cette </w:t>
+      </w:r>
+      <w:r>
+        <w:t>approche, le coefficient de sensibilité entr</w:t>
+      </w:r>
+      <w:r>
+        <w:t xml:space="preserve">e le vecteur de vibration et la différence de la </w:t>
+      </w:r>
+      <w:r>
+        <w:t xml:space="preserve">température </w:t>
+      </w:r>
+      <w:r>
+        <w:t>∆</w:t>
+      </w:r>
+      <w:r>
+        <w:t>T</w:t>
+      </w:r>
+      <w:r>
+        <w:t xml:space="preserve"> à la surface du rotor</w:t>
+      </w:r>
+      <w:r>
+        <w:t xml:space="preserve"> </w:t>
+      </w:r>
+      <w:r>
+        <w:t>est crucial</w:t>
+      </w:r>
+      <w:r>
+        <w:t>, mais</w:t>
+      </w:r>
+      <w:r>
+        <w:t xml:space="preserve"> difficile d’obtenir à partir du calcul</w:t>
+      </w:r>
+      <w:r>
+        <w:t xml:space="preserve">. </w:t>
+      </w:r>
+      <w:r>
+        <w:t xml:space="preserve"> </w:t>
+      </w:r>
+      <w:r>
+        <w:t>Panara et al.</w:t>
+      </w:r>
+      <w:r>
+        <w:t xml:space="preserve"> l’ont</w:t>
+      </w:r>
+      <w:r>
+        <w:t xml:space="preserve"> obtenu au travers des données expérimentales</w:t>
+      </w:r>
+      <w:r>
+        <w:t>.</w:t>
+      </w:r>
+      <w:r>
+        <w:t xml:space="preserve">  Concernant l’installation de </w:t>
+      </w:r>
+      <w:r>
+        <w:t xml:space="preserve">l’équipement </w:t>
+      </w:r>
+      <w:r>
+        <w:t>de mesure, h</w:t>
+      </w:r>
+      <w:r>
+        <w:t>uit thermocouples étaient</w:t>
+      </w:r>
+      <w:r>
+        <w:t xml:space="preserve"> </w:t>
+      </w:r>
+      <w:r>
+        <w:t>positionné</w:t>
+      </w:r>
+      <w:r>
+        <w:t>s</w:t>
+      </w:r>
+      <w:r>
+        <w:t xml:space="preserve"> de manière équidistance dans la direction circonférentielle</w:t>
+      </w:r>
+      <w:r>
+        <w:t xml:space="preserve"> afin de mesurer l</w:t>
+      </w:r>
+      <w:r>
+        <w:t>a distribution de la température non-uniforme, ainsi que le déphasage</w:t>
+      </w:r>
+      <w:r>
+        <w:t xml:space="preserve"> du point chaud par rapport au point haut.</w:t>
+      </w:r>
+      <w:r>
+        <w:t xml:space="preserve"> </w:t>
+      </w:r>
+      <w:r>
+        <w:t xml:space="preserve"> </w:t>
+      </w:r>
+      <w:r>
+        <w:t xml:space="preserve">Les signaux de température </w:t>
+      </w:r>
+      <w:r>
+        <w:t>mesurée à la surface du rotor</w:t>
+      </w:r>
+      <w:r>
+        <w:t xml:space="preserve"> ont été </w:t>
+      </w:r>
+      <w:r>
+        <w:t xml:space="preserve">acquis </w:t>
+      </w:r>
+      <w:r>
+        <w:t>via un</w:t>
+      </w:r>
+      <w:r>
+        <w:t xml:space="preserve"> collecteur tournant</w:t>
+      </w:r>
+      <w:r>
+        <w:t xml:space="preserve"> sans fil</w:t>
+      </w:r>
+      <w:r>
+        <w:t>.</w:t>
+      </w:r>
+      <w:r>
+        <w:t xml:space="preserve"> </w:t>
+      </w:r>
+      <w:r>
+        <w:t xml:space="preserve">La masse en porte-à-faux à l’extrémité non motrice était variable grâce aux adaptateurs de masse différente. </w:t>
+      </w:r>
+      <w:r>
+        <w:t>Pendant l’essai, 3 masses différentes en porte-à-faux (7.3%</w:t>
+      </w:r>
+      <w:r>
+        <w:t>, 8.4%, 12.4%</w:t>
+      </w:r>
+      <w:r>
+        <w:t xml:space="preserve"> de la masse du rotor) étaient étudiés et les auteurs ont </w:t>
+      </w:r>
+      <w:r>
+        <w:t>observé</w:t>
+      </w:r>
+      <w:r>
+        <w:t xml:space="preserve"> que</w:t>
+      </w:r>
+      <w:r>
+        <w:t xml:space="preserve"> la vitesse d’amorçage de l’effet Morton </w:t>
+      </w:r>
+      <w:r>
+        <w:t>diminuait</w:t>
+      </w:r>
+      <w:r>
+        <w:t xml:space="preserve"> de </w:t>
+      </w:r>
+      <w:r>
+        <w:t>13600</w:t>
+      </w:r>
+      <w:r>
+        <w:t xml:space="preserve"> tr/min</w:t>
+      </w:r>
+      <w:r>
+        <w:t xml:space="preserve"> à 10200tr/min puis moins de 10000 tr/min. </w:t>
+      </w:r>
+      <w:r>
+        <w:t xml:space="preserve"> </w:t>
+      </w:r>
+      <w:r>
+        <w:t xml:space="preserve">Ils ont conclu que la masse en porte-à-faux du rotor pouvait être directement liée à l’instabilité vibratoire du type l’effet Morton. </w:t>
+      </w:r>
+      <w:r>
+        <w:t xml:space="preserve">En plus, Panara et al ont découvert que la stabilité pouvait être réacquise quand la vitesse au fonctionnement dépasse un certain niveau de la vitesse </w:t>
+      </w:r>
+      <w:r>
+        <w:t>critique</w:t>
+      </w:r>
+      <w:r>
+        <w:t xml:space="preserve">. </w:t>
       </w:r>
     </w:p>
     <w:p>
       <w:pPr>
+        <w:pStyle w:val="Titre1"/>
         <w:spacing w:line="360" w:lineRule="auto"/>
       </w:pPr>
       <w:r>
-        <w:rPr>
-          <w:b/>
-        </w:rPr>
-        <w:t>En 2015</w:t>
-      </w:r>
-      <w:r>
-        <w:t xml:space="preserve">, Panara et </w:t>
-      </w:r>
-      <w:r>
-        <w:t xml:space="preserve">al. </w:t>
-      </w:r>
-      <w:r>
-        <w:rPr>
-          <w:b/>
-        </w:rPr>
-        <w:fldChar w:fldCharType="begin"/>
-      </w:r>
-      <w:r>
-        <w:rPr>
-          <w:b/>
-        </w:rPr>
-        <w:instrText xml:space="preserve"> REF _Ref523415513 \r \h </w:instrText>
-      </w:r>
-      <w:r>
-        <w:rPr>
-          <w:b/>
-        </w:rPr>
-        <w:instrText xml:space="preserve"> \* MERGEFORMAT </w:instrText>
-      </w:r>
-      <w:r>
-        <w:rPr>
-          <w:b/>
-        </w:rPr>
-      </w:r>
-      <w:r>
-        <w:rPr>
-          <w:b/>
-        </w:rPr>
-        <w:fldChar w:fldCharType="separate"/>
-      </w:r>
-      <w:r>
-        <w:rPr>
-          <w:b/>
-        </w:rPr>
-        <w:t>[30]</w:t>
-      </w:r>
-      <w:r>
-        <w:rPr>
-          <w:b/>
-        </w:rPr>
-        <w:fldChar w:fldCharType="end"/>
-      </w:r>
-      <w:r>
-        <w:t xml:space="preserve"> ont construit un banc d’essai </w:t>
-      </w:r>
-      <w:r>
-        <w:t>pour vérifier l'approche de stabilité simplifiée proposée par Murphy</w:t>
-      </w:r>
-      <w:r>
-        <w:t xml:space="preserve"> et Lorenz</w:t>
-      </w:r>
-      <w:r>
-        <w:t xml:space="preserve"> </w:t>
-      </w:r>
-      <w:r>
-        <w:rPr>
-          <w:b/>
-        </w:rPr>
-        <w:fldChar w:fldCharType="begin"/>
-      </w:r>
-      <w:r>
-        <w:rPr>
-          <w:b/>
-        </w:rPr>
-        <w:instrText xml:space="preserve"> REF _Ref523086107 \r \h </w:instrText>
-      </w:r>
-      <w:r>
-        <w:rPr>
-          <w:b/>
-        </w:rPr>
-        <w:instrText xml:space="preserve"> \* MERGEFORMAT </w:instrText>
-      </w:r>
-      <w:r>
-        <w:rPr>
-          <w:b/>
-        </w:rPr>
-      </w:r>
-      <w:r>
-        <w:rPr>
-          <w:b/>
-        </w:rPr>
-        <w:fldChar w:fldCharType="separate"/>
-      </w:r>
-      <w:r>
-        <w:rPr>
-          <w:b/>
-        </w:rPr>
-        <w:t>[14]</w:t>
-      </w:r>
-      <w:r>
-        <w:rPr>
-          <w:b/>
-        </w:rPr>
-        <w:fldChar w:fldCharType="end"/>
-      </w:r>
-      <w:r>
-        <w:t>.</w:t>
-      </w:r>
-      <w:r>
-        <w:t xml:space="preserve"> </w:t>
-      </w:r>
-      <w:r>
-        <w:t xml:space="preserve">Dans cette </w:t>
-      </w:r>
-      <w:r>
-        <w:t>approche, le coefficient de sensibilité entr</w:t>
-      </w:r>
-      <w:r>
-        <w:t xml:space="preserve">e le vecteur </w:t>
-      </w:r>
-      <w:r>
-        <w:lastRenderedPageBreak/>
-        <w:t xml:space="preserve">de vibration et la différence de la température </w:t>
-      </w:r>
-      <w:r>
-        <w:t xml:space="preserve"> ∆T</w:t>
-      </w:r>
-      <w:r>
-        <w:t xml:space="preserve"> à la surface du rotor</w:t>
-      </w:r>
-      <w:r>
-        <w:t xml:space="preserve"> </w:t>
-      </w:r>
-      <w:r>
-        <w:t xml:space="preserve">est très </w:t>
-      </w:r>
-      <w:r>
-        <w:t>critique, mais</w:t>
-      </w:r>
-      <w:r>
-        <w:t xml:space="preserve"> difficile d’obtenir à partir du calcul</w:t>
-      </w:r>
-      <w:r>
-        <w:t xml:space="preserve">. </w:t>
-      </w:r>
-      <w:r>
-        <w:t xml:space="preserve"> </w:t>
-      </w:r>
-      <w:r>
-        <w:t>Panara et al.</w:t>
-      </w:r>
-      <w:r>
-        <w:t xml:space="preserve"> l’ont</w:t>
-      </w:r>
-      <w:r>
-        <w:t xml:space="preserve"> obtenu au travers des données expérimentales</w:t>
-      </w:r>
-      <w:r>
-        <w:t>.</w:t>
-      </w:r>
-      <w:r>
-        <w:t xml:space="preserve">  Concernant l’installation de </w:t>
-      </w:r>
-      <w:r>
-        <w:t xml:space="preserve">l’équipement </w:t>
-      </w:r>
-      <w:r>
-        <w:t>de mesure, h</w:t>
-      </w:r>
-      <w:r>
-        <w:t>uit thermocouples étaient</w:t>
-      </w:r>
-      <w:r>
-        <w:t xml:space="preserve"> </w:t>
-      </w:r>
-      <w:r>
-        <w:t>positionné</w:t>
-      </w:r>
-      <w:r>
-        <w:t>s</w:t>
-      </w:r>
-      <w:r>
-        <w:t xml:space="preserve"> de manière équidistance dans la direction circonférentielle</w:t>
-      </w:r>
-      <w:r>
-        <w:t xml:space="preserve"> afin de mesurer l</w:t>
-      </w:r>
-      <w:r>
-        <w:t>a distribution de la température non-uniforme, ainsi que le déphasage</w:t>
-      </w:r>
-      <w:r>
-        <w:t xml:space="preserve"> du point chaud par rapport au point haut.</w:t>
-      </w:r>
-      <w:r>
-        <w:t xml:space="preserve"> </w:t>
-      </w:r>
-      <w:r>
-        <w:t xml:space="preserve"> </w:t>
-      </w:r>
-      <w:r>
-        <w:t xml:space="preserve">Les signaux de température </w:t>
-      </w:r>
-      <w:r>
-        <w:t>mesurée à la surface du rotor</w:t>
-      </w:r>
-      <w:r>
-        <w:t xml:space="preserve"> ont été </w:t>
-      </w:r>
-      <w:r>
-        <w:t xml:space="preserve">acquis </w:t>
-      </w:r>
-      <w:r>
-        <w:t>via un</w:t>
-      </w:r>
-      <w:r>
-        <w:t xml:space="preserve"> collecteur tournant</w:t>
-      </w:r>
-      <w:r>
-        <w:t xml:space="preserve"> sans fil</w:t>
-      </w:r>
-      <w:r>
-        <w:t>.</w:t>
-      </w:r>
-      <w:r>
-        <w:t xml:space="preserve"> </w:t>
-      </w:r>
-      <w:r>
-        <w:t xml:space="preserve">La masse en porte-à-faux à l’extrémité non motrice était variable grâce aux adaptateurs de masse différente. </w:t>
-      </w:r>
-      <w:r>
-        <w:t>Pendant l’essai, 3 masses différentes en porte-à-faux (7.3%</w:t>
-      </w:r>
-      <w:r>
-        <w:t>, 8.4%, 12.4%</w:t>
-      </w:r>
-      <w:r>
-        <w:t xml:space="preserve"> de la masse du rotor) étaient étudiés et les auteurs ont </w:t>
-      </w:r>
-      <w:r>
-        <w:t>observé</w:t>
-      </w:r>
-      <w:r>
-        <w:t xml:space="preserve"> que</w:t>
-      </w:r>
-      <w:r>
-        <w:t xml:space="preserve"> la vitesse d’amorçage de l’effet Morton </w:t>
-      </w:r>
-      <w:r>
-        <w:t>diminuait</w:t>
-      </w:r>
-      <w:r>
-        <w:t xml:space="preserve"> de </w:t>
-      </w:r>
-      <w:r>
-        <w:t>13600</w:t>
-      </w:r>
-      <w:r>
-        <w:t xml:space="preserve"> tr/min</w:t>
-      </w:r>
-      <w:r>
-        <w:t xml:space="preserve"> à 10200tr/min puis moins de 10000 tr/min. </w:t>
-      </w:r>
-      <w:r>
-        <w:t xml:space="preserve"> </w:t>
-      </w:r>
-      <w:r>
-        <w:t xml:space="preserve">Ils ont conclu que la masse en porte-à-faux du rotor pouvait être directement liée à l’instabilité vibratoire du type l’effet Morton. </w:t>
-      </w:r>
-      <w:r>
-        <w:t xml:space="preserve">En plus, Panara et al ont découvert que la stabilité pouvait être réacquise quand la vitesse au fonctionnement dépasse un certain niveau de la vitesse </w:t>
-      </w:r>
-      <w:r>
-        <w:t>critique</w:t>
-      </w:r>
-      <w:r>
-        <w:t xml:space="preserve">. </w:t>
+        <w:t>Stratégie de modélisation numérique</w:t>
+      </w:r>
+      <w:r>
+        <w:t xml:space="preserve"> de l’effet Morton</w:t>
       </w:r>
     </w:p>
     <w:p>
       <w:pPr>
         <w:spacing w:line="360" w:lineRule="auto"/>
-        <w:rPr>
-          <w:b/>
-        </w:rPr>
-      </w:pPr>
-      <w:r>
-        <w:rPr>
-          <w:b/>
-        </w:rPr>
-        <w:t>[</w:t>
-      </w:r>
-      <w:r>
-        <w:rPr>
-          <w:b/>
-        </w:rPr>
-        <w:t>Autres</w:t>
-      </w:r>
-      <w:r>
-        <w:rPr>
-          <w:b/>
-        </w:rPr>
-        <w:t xml:space="preserve"> cas expérimentaux qui ont mis en évidence l’effet </w:t>
-      </w:r>
-      <w:r>
-        <w:rPr>
-          <w:b/>
-        </w:rPr>
-        <w:t>Morton]</w:t>
-      </w:r>
-      <w:r>
-        <w:rPr>
-          <w:b/>
-        </w:rPr>
-        <w:t xml:space="preserve"> </w:t>
+      </w:pPr>
+      <w:r>
+        <w:t xml:space="preserve">En combinaison des </w:t>
+      </w:r>
+      <w:r>
+        <w:t xml:space="preserve">études </w:t>
+      </w:r>
+      <w:r>
+        <w:t>expérimentales</w:t>
+      </w:r>
+      <w:r>
+        <w:t>, l</w:t>
+      </w:r>
+      <w:r>
+        <w:t>es chercheurs et les ingénieurs se consacrent à l'amélioration du modèle</w:t>
+      </w:r>
+      <w:r>
+        <w:t xml:space="preserve"> numérique</w:t>
+      </w:r>
+      <w:r>
+        <w:t xml:space="preserve"> de prédiction </w:t>
+      </w:r>
+      <w:r>
+        <w:t>de l’effet Morton</w:t>
+      </w:r>
+      <w:r>
+        <w:t>, qui implique souvent la résolution du probl</w:t>
+      </w:r>
+      <w:r>
+        <w:t>ème multi-physique concernant</w:t>
+      </w:r>
+      <w:r>
+        <w:t xml:space="preserve"> la thermo</w:t>
+      </w:r>
+      <w:r>
+        <w:t>-hydrodynamique de la lubrification</w:t>
+      </w:r>
+      <w:r>
+        <w:t>, la dynamique de</w:t>
+      </w:r>
+      <w:r>
+        <w:t>s</w:t>
+      </w:r>
+      <w:r>
+        <w:t xml:space="preserve"> rot</w:t>
+      </w:r>
+      <w:r>
+        <w:t>ors</w:t>
+      </w:r>
+      <w:r>
+        <w:t xml:space="preserve"> et la </w:t>
+      </w:r>
+      <w:r>
+        <w:t>thermo</w:t>
+      </w:r>
+      <w:r>
+        <w:t xml:space="preserve">mécanique </w:t>
+      </w:r>
+      <w:r>
+        <w:t>des solides</w:t>
+      </w:r>
+      <w:r>
+        <w:t>. Ces modèles de prédiction peuvent globalement regroupés par 4 catégories </w:t>
+      </w:r>
+      <w:r>
+        <w:t>suivantes.</w:t>
+      </w:r>
+      <w:r>
+        <w:rPr>
+          <w:rFonts w:eastAsiaTheme="minorEastAsia"/>
+          <w:lang w:eastAsia="zh-CN"/>
+        </w:rPr>
+        <w:t xml:space="preserve">                                                                      </w:t>
       </w:r>
     </w:p>
     <w:p>
       <w:pPr>
-        <w:pStyle w:val="Titre1"/>
+        <w:pStyle w:val="Titre2"/>
         <w:spacing w:line="360" w:lineRule="auto"/>
       </w:pPr>
       <w:r>
-        <w:t>Stratégie de modélisation numérique</w:t>
-      </w:r>
-      <w:r>
-        <w:t xml:space="preserve"> de l’effet Morton</w:t>
+        <w:t xml:space="preserve">Méthodes inspirées </w:t>
+      </w:r>
+      <w:r>
+        <w:t>de</w:t>
+      </w:r>
+      <w:r>
+        <w:t xml:space="preserve"> la théorie du contrôle</w:t>
       </w:r>
     </w:p>
     <w:p>
       <w:pPr>
         <w:spacing w:line="360" w:lineRule="auto"/>
-        <w:rPr>
-          <w:b/>
-          <w:u w:val="single"/>
-        </w:rPr>
       </w:pPr>
     </w:p>
     <w:p>
@@ -6887,111 +6930,142 @@
         <w:spacing w:line="360" w:lineRule="auto"/>
       </w:pPr>
       <w:r>
-        <w:t xml:space="preserve">En combinaison des </w:t>
-      </w:r>
-      <w:r>
-        <w:t xml:space="preserve">études </w:t>
-      </w:r>
-      <w:r>
-        <w:t>expérimentales</w:t>
-      </w:r>
-      <w:r>
-        <w:t>, l</w:t>
-      </w:r>
-      <w:r>
-        <w:t>es chercheurs et les ingénieurs se consacrent à l'amélioration du modèle</w:t>
-      </w:r>
-      <w:r>
-        <w:t xml:space="preserve"> numérique</w:t>
-      </w:r>
-      <w:r>
-        <w:t xml:space="preserve"> de prédiction </w:t>
-      </w:r>
-      <w:r>
-        <w:t>de l’effet Morton</w:t>
-      </w:r>
-      <w:r>
-        <w:t>, qui implique souvent la résolution du probl</w:t>
-      </w:r>
-      <w:r>
-        <w:t>ème multi-physique concernant</w:t>
-      </w:r>
-      <w:r>
-        <w:t xml:space="preserve"> la thermo</w:t>
-      </w:r>
-      <w:r>
-        <w:t>-hydrodynamique de la lubrification</w:t>
-      </w:r>
-      <w:r>
-        <w:t>, la dynamique de</w:t>
+        <w:rPr>
+          <w:b/>
+        </w:rPr>
+        <w:t>En 1993</w:t>
+      </w:r>
+      <w:r>
+        <w:t xml:space="preserve">, Koegh et Morton </w:t>
+      </w:r>
+      <w:r>
+        <w:rPr>
+          <w:b/>
+        </w:rPr>
+        <w:fldChar w:fldCharType="begin"/>
+      </w:r>
+      <w:r>
+        <w:rPr>
+          <w:b/>
+        </w:rPr>
+        <w:instrText xml:space="preserve"> REF _Ref444178598 \r \h  \* MERGEFORMAT </w:instrText>
+      </w:r>
+      <w:r>
+        <w:rPr>
+          <w:b/>
+        </w:rPr>
+      </w:r>
+      <w:r>
+        <w:rPr>
+          <w:b/>
+        </w:rPr>
+        <w:fldChar w:fldCharType="separate"/>
+      </w:r>
+      <w:r>
+        <w:rPr>
+          <w:b/>
+        </w:rPr>
+        <w:t>[7]</w:t>
+      </w:r>
+      <w:r>
+        <w:rPr>
+          <w:b/>
+        </w:rPr>
+        <w:fldChar w:fldCharType="end"/>
+      </w:r>
+      <w:r>
+        <w:t xml:space="preserve"> proposent une approche analytique</w:t>
+      </w:r>
+      <w:r>
+        <w:t xml:space="preserve"> </w:t>
+      </w:r>
+      <w:r>
+        <w:t>avec</w:t>
+      </w:r>
+      <w:r>
+        <w:t xml:space="preserve"> un</w:t>
+      </w:r>
+      <w:r>
+        <w:t xml:space="preserve"> mécanisme de rétroaction</w:t>
+      </w:r>
+      <w:r>
+        <w:t xml:space="preserve"> </w:t>
+      </w:r>
+      <w:r>
+        <w:t>pour</w:t>
+      </w:r>
+      <w:r>
+        <w:t xml:space="preserve"> prédire l’instabilité provoqué par l’effet Morton</w:t>
+      </w:r>
+      <w:r>
+        <w:t xml:space="preserve">. </w:t>
+      </w:r>
+      <w:r>
+        <w:t xml:space="preserve">Cette méthode est reconnue comme le premier modèle complet dédié à l’analyse de l’effet Morton. </w:t>
+      </w:r>
+      <w:r>
+        <w:t>Dans leur modèle analytique, une orbite elliptique arbitraire est imposée au niveau du palier. Cette ellipse est décomposée en trois orbites circulaires : un cercle en position équilibrée et deux cercles de perturbation. Cette</w:t>
+      </w:r>
+      <w:r>
+        <w:t xml:space="preserve"> technique a pour but d’écrire d</w:t>
+      </w:r>
+      <w:r>
+        <w:t xml:space="preserve">es relations mathématiques plus facilement et de voir les influences de précession directe et rétrograde séparément sur les paramètres du modèle tels que l’épaisseur de film (H), la température (T) et l’angle de flexion thermique (ψ). Ils utilisent </w:t>
+      </w:r>
+      <w:r>
+        <w:t>l’hypothèse</w:t>
+      </w:r>
+      <w:r>
+        <w:t xml:space="preserve"> du palier court et supposent que le lubrifiant possède une viscosité constante </w:t>
+      </w:r>
+      <w:r>
+        <w:t>dans le but de</w:t>
+      </w:r>
+      <w:r>
+        <w:t xml:space="preserve"> </w:t>
+      </w:r>
+      <w:r>
+        <w:t>réduire le temps</w:t>
+      </w:r>
+      <w:r>
+        <w:t xml:space="preserve"> d</w:t>
+      </w:r>
+      <w:r>
+        <w:t>e</w:t>
       </w:r>
       <w:r>
         <w:t>s</w:t>
       </w:r>
       <w:r>
-        <w:t xml:space="preserve"> rot</w:t>
-      </w:r>
-      <w:r>
-        <w:t>ors</w:t>
-      </w:r>
-      <w:r>
-        <w:t xml:space="preserve"> et la </w:t>
-      </w:r>
-      <w:r>
-        <w:t>thermo</w:t>
-      </w:r>
-      <w:r>
-        <w:t xml:space="preserve">mécanique </w:t>
-      </w:r>
-      <w:r>
-        <w:t>des solides</w:t>
-      </w:r>
-      <w:r>
-        <w:t>. Ces modèles de prédiction peuvent globalement regroupés par 4 catégories </w:t>
-      </w:r>
-      <w:r>
-        <w:t>suivantes.</w:t>
-      </w:r>
-      <w:r>
-        <w:rPr>
-          <w:rFonts w:eastAsiaTheme="minorEastAsia"/>
-          <w:lang w:eastAsia="zh-CN"/>
-        </w:rPr>
-        <w:t xml:space="preserve">                                                                      </w:t>
-      </w:r>
-    </w:p>
-    <w:p>
-      <w:pPr>
-        <w:pStyle w:val="Titre2"/>
-        <w:spacing w:line="360" w:lineRule="auto"/>
-      </w:pPr>
-      <w:r>
-        <w:t xml:space="preserve">Méthodes inspirées </w:t>
-      </w:r>
-      <w:r>
-        <w:t>de</w:t>
-      </w:r>
-      <w:r>
-        <w:t xml:space="preserve"> la théorie du contrôle</w:t>
-      </w:r>
-    </w:p>
-    <w:p>
-      <w:pPr>
-        <w:spacing w:line="360" w:lineRule="auto"/>
-      </w:pPr>
-    </w:p>
-    <w:p>
-      <w:pPr>
-        <w:spacing w:line="360" w:lineRule="auto"/>
-      </w:pPr>
-      <w:r>
-        <w:rPr>
-          <w:b/>
-        </w:rPr>
-        <w:t>En 1993</w:t>
-      </w:r>
-      <w:r>
-        <w:t xml:space="preserve">, Koegh et Morton </w:t>
+        <w:t xml:space="preserve"> calcul</w:t>
+      </w:r>
+      <w:r>
+        <w:t>s. Une fois</w:t>
+      </w:r>
+      <w:r>
+        <w:t xml:space="preserve"> la distribution de la température au sein du film lubrifiant obten</w:t>
+      </w:r>
+      <w:r>
+        <w:t xml:space="preserve">ue, la conduction thermique dans le rotor </w:t>
+      </w:r>
+      <w:r>
+        <w:lastRenderedPageBreak/>
+        <w:t>est</w:t>
+      </w:r>
+      <w:r>
+        <w:t xml:space="preserve"> calculée. Le résultat de cette conduction permet d’avoir</w:t>
+      </w:r>
+      <w:r>
+        <w:t xml:space="preserve"> la flexion</w:t>
+      </w:r>
+      <w:r>
+        <w:t xml:space="preserve"> du rotor grâce au travail de Dimoragonas en 1970</w:t>
+      </w:r>
+      <w:r>
+        <w:rPr>
+          <w:b/>
+        </w:rPr>
+        <w:t xml:space="preserve"> </w:t>
       </w:r>
       <w:r>
         <w:rPr>
@@ -7003,7 +7077,13 @@
         <w:rPr>
           <w:b/>
         </w:rPr>
-        <w:instrText xml:space="preserve"> REF _Ref444178598 \r \h  \* MERGEFORMAT </w:instrText>
+        <w:instrText xml:space="preserve"> REF _Ref444180595 \r \h </w:instrText>
+      </w:r>
+      <w:r>
+        <w:rPr>
+          <w:b/>
+        </w:rPr>
+        <w:instrText xml:space="preserve"> \* MERGEFORMAT </w:instrText>
       </w:r>
       <w:r>
         <w:rPr>
@@ -7020,7 +7100,7 @@
         <w:rPr>
           <w:b/>
         </w:rPr>
-        <w:t>[7]</w:t>
+        <w:t>[9]</w:t>
       </w:r>
       <w:r>
         <w:rPr>
@@ -7029,114 +7109,6 @@
         <w:fldChar w:fldCharType="end"/>
       </w:r>
       <w:r>
-        <w:t xml:space="preserve"> proposent une approche analytique</w:t>
-      </w:r>
-      <w:r>
-        <w:t xml:space="preserve"> </w:t>
-      </w:r>
-      <w:r>
-        <w:t>avec mécanisme de rétroaction</w:t>
-      </w:r>
-      <w:r>
-        <w:t xml:space="preserve"> </w:t>
-      </w:r>
-      <w:r>
-        <w:t>pour</w:t>
-      </w:r>
-      <w:r>
-        <w:t xml:space="preserve"> prédire l’instabilité provoqué par l’effet Morton</w:t>
-      </w:r>
-      <w:r>
-        <w:t xml:space="preserve">. </w:t>
-      </w:r>
-      <w:r>
-        <w:t xml:space="preserve">Cette méthode est reconnue comme le premier modèle complet dédié à l’analyse de l’effet Morton. </w:t>
-      </w:r>
-      <w:r>
-        <w:t>Dans leur modèle analytique, une orbite elliptique arbitraire est imposée au niveau du palier. Cette ellipse est décomposée en trois orbites circulaires : un cercle en position équilibrée et deux cercles de perturbation. Cette</w:t>
-      </w:r>
-      <w:r>
-        <w:t xml:space="preserve"> technique a pour but d’écrire d</w:t>
-      </w:r>
-      <w:r>
-        <w:t>es relations mathématiques plus facilement et de voir les influences de précession directe et rétrograde séparément sur les paramètres du modèle tels que l’épaisseur de film (H), la température (T) et l’angle de flexion thermique (ψ). Ils utilisent l’approximation du palier court et supposent que le lubrifiant possède une viscosité constante afin de simplifier le</w:t>
-      </w:r>
-      <w:r>
-        <w:t>s</w:t>
-      </w:r>
-      <w:r>
-        <w:t xml:space="preserve"> calcul</w:t>
-      </w:r>
-      <w:r>
-        <w:t>s. Une fois</w:t>
-      </w:r>
-      <w:r>
-        <w:t xml:space="preserve"> la distribution de la température au sein du film lubrifiant obten</w:t>
-      </w:r>
-      <w:r>
-        <w:t>ue, la conduction thermique dans le rotor est</w:t>
-      </w:r>
-      <w:r>
-        <w:t xml:space="preserve"> calculée. Le </w:t>
-      </w:r>
-      <w:r>
-        <w:lastRenderedPageBreak/>
-        <w:t>résultat de cette conduction permet d’avoir</w:t>
-      </w:r>
-      <w:r>
-        <w:t xml:space="preserve"> la flexion</w:t>
-      </w:r>
-      <w:r>
-        <w:t xml:space="preserve"> du rotor grâce au travail de Dimoragonas en 1970</w:t>
-      </w:r>
-      <w:r>
-        <w:rPr>
-          <w:b/>
-        </w:rPr>
-        <w:t xml:space="preserve"> </w:t>
-      </w:r>
-      <w:r>
-        <w:rPr>
-          <w:b/>
-        </w:rPr>
-        <w:fldChar w:fldCharType="begin"/>
-      </w:r>
-      <w:r>
-        <w:rPr>
-          <w:b/>
-        </w:rPr>
-        <w:instrText xml:space="preserve"> REF _Ref444180595 \r \h </w:instrText>
-      </w:r>
-      <w:r>
-        <w:rPr>
-          <w:b/>
-        </w:rPr>
-        <w:instrText xml:space="preserve"> \* MERGEFORMAT </w:instrText>
-      </w:r>
-      <w:r>
-        <w:rPr>
-          <w:b/>
-        </w:rPr>
-      </w:r>
-      <w:r>
-        <w:rPr>
-          <w:b/>
-        </w:rPr>
-        <w:fldChar w:fldCharType="separate"/>
-      </w:r>
-      <w:r>
-        <w:rPr>
-          <w:b/>
-        </w:rPr>
-        <w:t>[9]</w:t>
-      </w:r>
-      <w:r>
-        <w:rPr>
-          <w:b/>
-        </w:rPr>
-        <w:fldChar w:fldCharType="end"/>
-      </w:r>
-      <w:r>
         <w:t>. Enfin,</w:t>
       </w:r>
       <w:r>
@@ -7151,11 +7123,6 @@
       <w:r>
         <w:t xml:space="preserve"> est étudiée en calculant le ratio G qui est un rapport entre la flexion initiale du rotor et celle due à la distribution de la température :</w:t>
       </w:r>
-    </w:p>
-    <w:p>
-      <w:pPr>
-        <w:spacing w:line="360" w:lineRule="auto"/>
-      </w:pPr>
     </w:p>
     <w:tbl>
       <w:tblPr>
@@ -7456,7 +7423,7 @@
         <w:spacing w:line="360" w:lineRule="auto"/>
       </w:pPr>
       <w:r>
-        <w:t xml:space="preserve">Ils proposent que si Re(G)&gt;1, l’instabilité sera amplifiée alors que si Re(G) &lt;1, celle-ci sera atténuée. Cependant, le balourd thermique dû à la partie en porte-à-faux n’est pas pris en compte dans le calcul. </w:t>
+        <w:t xml:space="preserve">Ils proposent que si Re(G)&gt;1, l’instabilité sera amplifiée alors que si Re(G) &lt;1, celle-ci sera atténuée. </w:t>
       </w:r>
       <w:r>
         <w:rPr>
@@ -7579,7 +7546,7 @@
           <w:lang w:eastAsia="fr-FR"/>
         </w:rPr>
       </w:pPr>
-      <w:bookmarkStart w:id="10" w:name="_Ref523084129"/>
+      <w:bookmarkStart w:id="9" w:name="_Ref523084129"/>
       <w:r>
         <w:rPr>
           <w:rStyle w:val="shorttext"/>
@@ -7659,7 +7626,7 @@
         </w:rPr>
         <w:fldChar w:fldCharType="end"/>
       </w:r>
-      <w:bookmarkEnd w:id="10"/>
+      <w:bookmarkEnd w:id="9"/>
       <w:r>
         <w:rPr>
           <w:rStyle w:val="shorttext"/>
@@ -7971,11 +7938,7 @@
         <w:t>𝑇</w:t>
       </w:r>
       <w:r>
-        <w:t xml:space="preserve"> à la surface </w:t>
-      </w:r>
-      <w:r>
-        <w:lastRenderedPageBreak/>
-        <w:t xml:space="preserve">de rotor par rapport </w:t>
+        <w:t xml:space="preserve"> à la surface de rotor par rapport </w:t>
       </w:r>
       <w:r>
         <w:rPr>
@@ -8027,7 +7990,11 @@
         <w:t xml:space="preserve">.  </w:t>
       </w:r>
       <w:r>
-        <w:t xml:space="preserve">Le niveau de vibration au niveau du palier est calculé à partir de cette somme du balourd. Comme illustré dans la "structure 2" dans la </w:t>
+        <w:t xml:space="preserve">Le niveau de </w:t>
+      </w:r>
+      <w:r>
+        <w:lastRenderedPageBreak/>
+        <w:t xml:space="preserve">vibration au niveau du palier est calculé à partir de cette somme du balourd. Comme illustré dans la "structure 2" dans la </w:t>
       </w:r>
       <w:r>
         <w:fldChar w:fldCharType="begin"/>
@@ -8814,8 +8781,8 @@
                 <w:lang w:val="en-US" w:eastAsia="fr-FR"/>
               </w:rPr>
             </w:pPr>
-            <w:bookmarkStart w:id="11" w:name="_Ref478549772"/>
-            <w:bookmarkStart w:id="12" w:name="_Ref478549690"/>
+            <w:bookmarkStart w:id="10" w:name="_Ref478549772"/>
+            <w:bookmarkStart w:id="11" w:name="_Ref478549690"/>
             <w:r>
               <w:rPr>
                 <w:rFonts w:ascii="Times New Roman" w:eastAsia="Times New Roman" w:hAnsi="Times New Roman"/>
@@ -8828,10 +8795,10 @@
               </w:rPr>
               <w:t xml:space="preserve"> </w:t>
             </w:r>
-            <w:bookmarkEnd w:id="11"/>
+            <w:bookmarkEnd w:id="10"/>
           </w:p>
         </w:tc>
-        <w:bookmarkEnd w:id="12"/>
+        <w:bookmarkEnd w:id="11"/>
       </w:tr>
     </w:tbl>
     <w:p>
@@ -9044,11 +9011,7 @@
         </m:acc>
       </m:oMath>
       <w:r>
-        <w:t xml:space="preserve"> par rapport à la </w:t>
-      </w:r>
-      <w:r>
-        <w:lastRenderedPageBreak/>
-        <w:t>vibration</w:t>
+        <w:t xml:space="preserve"> par rapport à la vibration</w:t>
       </w:r>
       <m:oMath>
         <m:r>
@@ -9626,7 +9589,7 @@
                 <w:lang w:val="en-US" w:eastAsia="fr-FR"/>
               </w:rPr>
             </w:pPr>
-            <w:bookmarkStart w:id="13" w:name="_Ref518574219"/>
+            <w:bookmarkStart w:id="12" w:name="_Ref518574219"/>
             <w:r>
               <w:rPr>
                 <w:rFonts w:ascii="Times New Roman" w:eastAsia="Times New Roman" w:hAnsi="Times New Roman"/>
@@ -9639,7 +9602,7 @@
               </w:rPr>
               <w:t xml:space="preserve"> </w:t>
             </w:r>
-            <w:bookmarkEnd w:id="13"/>
+            <w:bookmarkEnd w:id="12"/>
           </w:p>
         </w:tc>
       </w:tr>
@@ -10572,7 +10535,7 @@
                 <w:lang w:eastAsia="fr-FR"/>
               </w:rPr>
             </w:pPr>
-            <w:bookmarkStart w:id="14" w:name="_Ref518572565"/>
+            <w:bookmarkStart w:id="13" w:name="_Ref518572565"/>
             <w:r>
               <w:rPr>
                 <w:rFonts w:ascii="Times New Roman" w:eastAsia="Times New Roman" w:hAnsi="Times New Roman"/>
@@ -10585,7 +10548,7 @@
               </w:rPr>
               <w:t xml:space="preserve"> </w:t>
             </w:r>
-            <w:bookmarkEnd w:id="14"/>
+            <w:bookmarkEnd w:id="13"/>
           </w:p>
         </w:tc>
       </w:tr>
@@ -10805,7 +10768,7 @@
                 <w:lang w:eastAsia="fr-FR"/>
               </w:rPr>
             </w:pPr>
-            <w:bookmarkStart w:id="15" w:name="_Ref518575657"/>
+            <w:bookmarkStart w:id="14" w:name="_Ref518575657"/>
             <w:r>
               <w:rPr>
                 <w:rFonts w:ascii="Times New Roman" w:eastAsia="Times New Roman" w:hAnsi="Times New Roman"/>
@@ -10818,7 +10781,7 @@
               </w:rPr>
               <w:t xml:space="preserve"> </w:t>
             </w:r>
-            <w:bookmarkEnd w:id="15"/>
+            <w:bookmarkEnd w:id="14"/>
           </w:p>
         </w:tc>
       </w:tr>
@@ -11379,11 +11342,7 @@
         <w:t xml:space="preserve">balourd </w:t>
       </w:r>
       <w:r>
-        <w:t xml:space="preserve">mécanique et thermique et </w:t>
-      </w:r>
-      <w:r>
-        <w:lastRenderedPageBreak/>
-        <w:t xml:space="preserve">s'il dépassait le </w:t>
+        <w:t xml:space="preserve">mécanique et thermique et s'il dépassait le </w:t>
       </w:r>
       <w:r>
         <w:t>balourd critique prédéfini</w:t>
@@ -11569,7 +11528,7 @@
           <w:lang w:eastAsia="fr-FR"/>
         </w:rPr>
       </w:pPr>
-      <w:bookmarkStart w:id="16" w:name="_Ref442883320"/>
+      <w:bookmarkStart w:id="15" w:name="_Ref442883320"/>
       <w:r>
         <w:rPr>
           <w:rStyle w:val="shorttext"/>
@@ -11643,7 +11602,7 @@
         </w:rPr>
         <w:fldChar w:fldCharType="end"/>
       </w:r>
-      <w:bookmarkEnd w:id="16"/>
+      <w:bookmarkEnd w:id="15"/>
       <w:r>
         <w:rPr>
           <w:rStyle w:val="shorttext"/>
@@ -12150,7 +12109,7 @@
                 <w:lang w:eastAsia="fr-FR"/>
               </w:rPr>
             </w:pPr>
-            <w:bookmarkStart w:id="17" w:name="_Ref523090168"/>
+            <w:bookmarkStart w:id="16" w:name="_Ref523090168"/>
             <w:r>
               <w:rPr>
                 <w:rFonts w:ascii="Times New Roman" w:eastAsia="Times New Roman" w:hAnsi="Times New Roman"/>
@@ -12163,7 +12122,7 @@
               </w:rPr>
               <w:t xml:space="preserve"> </w:t>
             </w:r>
-            <w:bookmarkEnd w:id="17"/>
+            <w:bookmarkEnd w:id="16"/>
           </w:p>
         </w:tc>
       </w:tr>
@@ -12471,17 +12430,17 @@
         <w:t xml:space="preserve"> pour calculer la stabilité </w:t>
       </w:r>
       <w:r>
-        <w:t xml:space="preserve">vibratoire déduit de la distribution non uniforme de la température à la surface du rotor sans distinguer </w:t>
+        <w:t>vibratoire déduit de la distribution non uniforme de la température à la surface du rotor sans distinguer les sources de l’échauffement du rotor, i.e. le contact entre le stator et le rotor ou le cisaillement visqueux de lubrifiant. Cette méthode s’est basée sur le</w:t>
+      </w:r>
+      <w:r>
+        <w:t xml:space="preserve"> modèle </w:t>
+      </w:r>
+      <w:r>
+        <w:t xml:space="preserve">du point chaud proposé par </w:t>
       </w:r>
       <w:r>
         <w:lastRenderedPageBreak/>
-        <w:t>les sources de l’échauffement du rotor, i.e. le contact entre le stator et le rotor ou le cisaillement visqueux de lubrifiant. Cette méthode s’est basée sur le</w:t>
-      </w:r>
-      <w:r>
-        <w:t xml:space="preserve"> modèle </w:t>
-      </w:r>
-      <w:r>
-        <w:t xml:space="preserve">du point chaud proposé par Kellenberger </w:t>
+        <w:t xml:space="preserve">Kellenberger </w:t>
       </w:r>
       <w:r>
         <w:fldChar w:fldCharType="begin"/>
@@ -12681,7 +12640,7 @@
                 <w:lang w:eastAsia="fr-FR"/>
               </w:rPr>
             </w:pPr>
-            <w:bookmarkStart w:id="18" w:name="_Ref532921937"/>
+            <w:bookmarkStart w:id="17" w:name="_Ref532921937"/>
             <w:r>
               <w:rPr>
                 <w:rFonts w:ascii="Times New Roman" w:eastAsia="Times New Roman" w:hAnsi="Times New Roman"/>
@@ -12694,7 +12653,7 @@
               </w:rPr>
               <w:t xml:space="preserve"> </w:t>
             </w:r>
-            <w:bookmarkEnd w:id="18"/>
+            <w:bookmarkEnd w:id="17"/>
           </w:p>
         </w:tc>
       </w:tr>
@@ -13111,11 +13070,7 @@
         <w:t xml:space="preserve"> </w:t>
       </w:r>
       <w:r>
-        <w:t xml:space="preserve">ont utilisé un modèle éléments finis pour résoudre l’équation de Reynolds couplée avec l’équation de l’énergie pour le fluide film ainsi que l’équation de conduction thermique pour le rotor. L’équation de l’énergie est limitée au cas 2D.  Les simulations ont porté sur un rotor flexible guidé en rotation par un palier à patins oscillants en régime transitoire. Les déformations thermomécaniques des patins n’ont pas été prises en compte dans ce modèle. Le </w:t>
-      </w:r>
-      <w:r>
-        <w:lastRenderedPageBreak/>
-        <w:t xml:space="preserve">balourd thermique a été modélisé par l’approche de masse concentrée du disque en porte-à-faux, qui est similaire à Murphy </w:t>
+        <w:t xml:space="preserve">ont utilisé un modèle éléments finis pour résoudre l’équation de Reynolds couplée avec l’équation de l’énergie pour le fluide film ainsi que l’équation de conduction thermique pour le rotor. L’équation de l’énergie est limitée au cas 2D.  Les simulations ont porté sur un rotor flexible guidé en rotation par un palier à patins oscillants en régime transitoire. Les déformations thermomécaniques des patins n’ont pas été prises en compte dans ce modèle. Le balourd thermique a été modélisé par l’approche de masse concentrée du disque en porte-à-faux, qui est similaire à Murphy </w:t>
       </w:r>
       <w:r>
         <w:rPr>
@@ -13211,6 +13166,7 @@
         <w:spacing w:line="360" w:lineRule="auto"/>
       </w:pPr>
       <w:r>
+        <w:lastRenderedPageBreak/>
         <w:t xml:space="preserve">La simulation de l’effet Morton en transitoire nécessite de l’effort de calcul assez important à cause de la différence de l’échelle du temps entre le phénomène thermique et le phénomène dynamique. Afin de réduire le temps de calcul, un schéma en quinconce (staggered integration scheme) et une approche de moyennage dans le temps pour la température de rotor ont été utilisés. </w:t>
       </w:r>
       <w:r>
@@ -13356,7 +13312,7 @@
           <w:lang w:eastAsia="fr-FR"/>
         </w:rPr>
       </w:pPr>
-      <w:bookmarkStart w:id="19" w:name="_Ref523218453"/>
+      <w:bookmarkStart w:id="18" w:name="_Ref523218453"/>
       <w:r>
         <w:rPr>
           <w:rStyle w:val="shorttext"/>
@@ -13430,7 +13386,7 @@
         </w:rPr>
         <w:fldChar w:fldCharType="end"/>
       </w:r>
-      <w:bookmarkEnd w:id="19"/>
+      <w:bookmarkEnd w:id="18"/>
       <w:r>
         <w:rPr>
           <w:rStyle w:val="shorttext"/>
@@ -13702,23 +13658,23 @@
         <w:t xml:space="preserve">en se basant sur l’orbite convergée a été calculées. Ce dernier a été imposé </w:t>
       </w:r>
       <w:r>
-        <w:t xml:space="preserve">à </w:t>
+        <w:t>à l</w:t>
+      </w:r>
+      <w:r>
+        <w:t>a surface du rotor</w:t>
+      </w:r>
+      <w:r>
+        <w:t xml:space="preserve"> pour mettre à jour la distribution de température transitoire du rotor. </w:t>
+      </w:r>
+      <w:r>
+        <w:t>En outre, l</w:t>
+      </w:r>
+      <w:r>
+        <w:t xml:space="preserve">a déformation thermique du rotor a été calculée par la 3D FEM au lieu d'utiliser la formule de </w:t>
       </w:r>
       <w:r>
         <w:lastRenderedPageBreak/>
-        <w:t>l</w:t>
-      </w:r>
-      <w:r>
-        <w:t>a surface du rotor</w:t>
-      </w:r>
-      <w:r>
-        <w:t xml:space="preserve"> pour mettre à jour la distribution de température transitoire du rotor. </w:t>
-      </w:r>
-      <w:r>
-        <w:t>En outre, l</w:t>
-      </w:r>
-      <w:r>
-        <w:t>a déformation thermique du rotor a été calculée par la 3D FEM au lieu d'utiliser la formule de Dimarogonas [6].</w:t>
+        <w:t>Dimarogonas [6].</w:t>
       </w:r>
       <w:r>
         <w:t xml:space="preserve"> Un modèle du balourd </w:t>
@@ -14193,53 +14149,56 @@
         <w:spacing w:line="360" w:lineRule="auto"/>
       </w:pPr>
       <w:r>
+        <w:t>Ces trois aspects physiques sont délimités</w:t>
+      </w:r>
+      <w:r>
+        <w:t xml:space="preserve"> par les trois </w:t>
+      </w:r>
+      <w:r>
+        <w:t>coefficients</w:t>
+      </w:r>
+      <w:r>
+        <w:t xml:space="preserve"> d’influences</w:t>
+      </w:r>
+      <w:r>
+        <w:t xml:space="preserve"> d’après Lorenz et Murphy</w:t>
+      </w:r>
+      <w:r>
+        <w:t xml:space="preserve"> </w:t>
+      </w:r>
+      <w:r>
+        <w:fldChar w:fldCharType="begin"/>
+      </w:r>
+      <w:r>
+        <w:instrText xml:space="preserve"> REF _Ref523086107 \r \h </w:instrText>
+      </w:r>
+      <w:r>
+        <w:fldChar w:fldCharType="separate"/>
+      </w:r>
+      <w:r>
+        <w:t>[14]</w:t>
+      </w:r>
+      <w:r>
+        <w:fldChar w:fldCharType="end"/>
+      </w:r>
+      <w:r>
+        <w:t xml:space="preserve"> afin d’</w:t>
+      </w:r>
+      <w:r>
+        <w:t>analyser l’instabilité concer</w:t>
+      </w:r>
+      <w:r>
+        <w:t xml:space="preserve">née. </w:t>
+      </w:r>
+      <w:r>
+        <w:t>D’une autre manière</w:t>
+      </w:r>
+      <w:r>
+        <w:t xml:space="preserve">, ces trois aspects physiques </w:t>
+      </w:r>
+      <w:r>
         <w:lastRenderedPageBreak/>
-        <w:t>Ces trois aspects physiques sont délimités</w:t>
-      </w:r>
-      <w:r>
-        <w:t xml:space="preserve"> par les trois matrice</w:t>
-      </w:r>
-      <w:r>
-        <w:t>s de coefficients</w:t>
-      </w:r>
-      <w:r>
-        <w:t xml:space="preserve"> d’influences</w:t>
-      </w:r>
-      <w:r>
-        <w:t xml:space="preserve"> d’après Lorenz et Murphy</w:t>
-      </w:r>
-      <w:r>
-        <w:t xml:space="preserve"> </w:t>
-      </w:r>
-      <w:r>
-        <w:fldChar w:fldCharType="begin"/>
-      </w:r>
-      <w:r>
-        <w:instrText xml:space="preserve"> REF _Ref523086107 \r \h </w:instrText>
-      </w:r>
-      <w:r>
-        <w:fldChar w:fldCharType="separate"/>
-      </w:r>
-      <w:r>
-        <w:t>[14]</w:t>
-      </w:r>
-      <w:r>
-        <w:fldChar w:fldCharType="end"/>
-      </w:r>
-      <w:r>
-        <w:t xml:space="preserve"> afin d’</w:t>
-      </w:r>
-      <w:r>
-        <w:t>analyser l’instabilité concer</w:t>
-      </w:r>
-      <w:r>
-        <w:t xml:space="preserve">née. </w:t>
-      </w:r>
-      <w:r>
-        <w:t>D’une autre manière</w:t>
-      </w:r>
-      <w:r>
-        <w:t xml:space="preserve">, ces trois aspects physiques ont été utilisé par </w:t>
+        <w:t xml:space="preserve">ont été utilisé par </w:t>
       </w:r>
       <w:r>
         <w:t xml:space="preserve">Suh et Palazzolo </w:t>
@@ -14781,7 +14740,7 @@
                 <w:lang w:eastAsia="fr-FR"/>
               </w:rPr>
             </w:pPr>
-            <w:bookmarkStart w:id="20" w:name="_Ref523487305"/>
+            <w:bookmarkStart w:id="19" w:name="_Ref523487305"/>
             <w:r>
               <w:rPr>
                 <w:rFonts w:ascii="Times New Roman" w:eastAsia="Times New Roman" w:hAnsi="Times New Roman"/>
@@ -14794,7 +14753,7 @@
               </w:rPr>
               <w:t xml:space="preserve"> </w:t>
             </w:r>
-            <w:bookmarkEnd w:id="20"/>
+            <w:bookmarkEnd w:id="19"/>
           </w:p>
         </w:tc>
       </w:tr>
@@ -15278,7 +15237,6 @@
         <w:spacing w:line="360" w:lineRule="auto"/>
       </w:pPr>
       <w:r>
-        <w:lastRenderedPageBreak/>
         <w:t>Détermination de B</w:t>
       </w:r>
     </w:p>
@@ -15287,6 +15245,7 @@
         <w:spacing w:line="360" w:lineRule="auto"/>
       </w:pPr>
       <w:r>
+        <w:lastRenderedPageBreak/>
         <w:t>La détermination de B, autrement dit l</w:t>
       </w:r>
       <w:r>
@@ -16221,20 +16180,25 @@
         <w:ind w:firstLine="708"/>
       </w:pPr>
       <w:r>
+        <w:t>L’approc</w:t>
+      </w:r>
+      <w:r>
+        <w:t>he de masse concentrée modélise la contribution dynamique de la flexion thermique du rotor comme une addition au balourd mécanique</w:t>
+      </w:r>
+      <w:r>
+        <w:t>.</w:t>
+      </w:r>
+      <w:bookmarkStart w:id="20" w:name="_GoBack"/>
+      <w:bookmarkEnd w:id="20"/>
+      <w:r>
+        <w:t xml:space="preserve"> </w:t>
+      </w:r>
+      <w:r>
+        <w:t xml:space="preserve">En considérant la masse de disque </w:t>
+      </w:r>
+      <w:r>
         <w:lastRenderedPageBreak/>
-        <w:t>L’approc</w:t>
-      </w:r>
-      <w:r>
-        <w:t>he de masse concentrée modélise la contribution dynamique de la flexion thermique du rotor comme une addition au balourd mécanique</w:t>
-      </w:r>
-      <w:r>
-        <w:t>.</w:t>
-      </w:r>
-      <w:r>
-        <w:t xml:space="preserve"> </w:t>
-      </w:r>
-      <w:r>
-        <w:t>En considérant la masse de disque prépondérante située en porte à</w:t>
+        <w:t>prépondérante située en porte à</w:t>
       </w:r>
       <w:r>
         <w:t xml:space="preserve"> </w:t>
@@ -17366,7 +17330,6 @@
         <w:spacing w:line="360" w:lineRule="auto"/>
       </w:pPr>
       <w:r>
-        <w:lastRenderedPageBreak/>
         <w:t>R</w:t>
       </w:r>
       <w:r>
@@ -17397,6 +17360,7 @@
         <w:rPr>
           <w:lang w:val="en-US"/>
         </w:rPr>
+        <w:lastRenderedPageBreak/>
         <w:t>Newkirk, B. L., 1926, “Shaft Rubbing,” Mech. Eng., 48, pp. 830–832.</w:t>
       </w:r>
       <w:bookmarkEnd w:id="22"/>
@@ -18106,7 +18070,6 @@
         <w:rPr>
           <w:lang w:val="en-US" w:eastAsia="en-US"/>
         </w:rPr>
-        <w:lastRenderedPageBreak/>
         <w:t>B.T.</w:t>
       </w:r>
       <w:r>
@@ -18177,6 +18140,7 @@
         <w:rPr>
           <w:lang w:val="en-US" w:eastAsia="en-US"/>
         </w:rPr>
+        <w:lastRenderedPageBreak/>
         <w:t>B.T.</w:t>
       </w:r>
       <w:r>
@@ -18900,7 +18864,6 @@
           <w:rFonts w:asciiTheme="minorHAnsi" w:hAnsiTheme="minorHAnsi"/>
           <w:lang w:val="en-US"/>
         </w:rPr>
-        <w:lastRenderedPageBreak/>
         <w:t xml:space="preserve"> </w:t>
       </w:r>
       <w:bookmarkStart w:id="50" w:name="_Ref523221472"/>
@@ -18972,6 +18935,7 @@
           <w:rFonts w:asciiTheme="minorHAnsi" w:hAnsiTheme="minorHAnsi"/>
           <w:lang w:val="en-US"/>
         </w:rPr>
+        <w:lastRenderedPageBreak/>
         <w:t xml:space="preserve"> </w:t>
       </w:r>
       <w:bookmarkStart w:id="51" w:name="_Ref523227901"/>

</xml_diff>

<commit_message>
amélioration Chapitre I vers2.0 et mise en place du mémoire Ver0.1
</commit_message>
<xml_diff>
--- a/CH.1 Introduction/Ch1. Etude bibliographique V2.docx
+++ b/CH.1 Introduction/Ch1. Etude bibliographique V2.docx
@@ -1,6 +1,6 @@
 
 <file path=word/document.xml><?xml version="1.0" encoding="utf-8"?>
-<w:document xmlns:wpc="http://schemas.microsoft.com/office/word/2010/wordprocessingCanvas" xmlns:cx="http://schemas.microsoft.com/office/drawing/2014/chartex" xmlns:cx1="http://schemas.microsoft.com/office/drawing/2015/9/8/chartex" xmlns:mc="http://schemas.openxmlformats.org/markup-compatibility/2006" xmlns:o="urn:schemas-microsoft-com:office:office" xmlns:r="http://schemas.openxmlformats.org/officeDocument/2006/relationships" xmlns:m="http://schemas.openxmlformats.org/officeDocument/2006/math" xmlns:v="urn:schemas-microsoft-com:vml" xmlns:wp14="http://schemas.microsoft.com/office/word/2010/wordprocessingDrawing" xmlns:wp="http://schemas.openxmlformats.org/drawingml/2006/wordprocessingDrawing" xmlns:w10="urn:schemas-microsoft-com:office:word" xmlns:w="http://schemas.openxmlformats.org/wordprocessingml/2006/main" xmlns:w14="http://schemas.microsoft.com/office/word/2010/wordml" xmlns:w15="http://schemas.microsoft.com/office/word/2012/wordml" xmlns:w16se="http://schemas.microsoft.com/office/word/2015/wordml/symex" xmlns:wpg="http://schemas.microsoft.com/office/word/2010/wordprocessingGroup" xmlns:wpi="http://schemas.microsoft.com/office/word/2010/wordprocessingInk" xmlns:wne="http://schemas.microsoft.com/office/word/2006/wordml" xmlns:wps="http://schemas.microsoft.com/office/word/2010/wordprocessingShape" mc:Ignorable="w14 w15 w16se wp14">
+<w:document xmlns:wpc="http://schemas.microsoft.com/office/word/2010/wordprocessingCanvas" xmlns:mc="http://schemas.openxmlformats.org/markup-compatibility/2006" xmlns:o="urn:schemas-microsoft-com:office:office" xmlns:r="http://schemas.openxmlformats.org/officeDocument/2006/relationships" xmlns:m="http://schemas.openxmlformats.org/officeDocument/2006/math" xmlns:v="urn:schemas-microsoft-com:vml" xmlns:wp14="http://schemas.microsoft.com/office/word/2010/wordprocessingDrawing" xmlns:wp="http://schemas.openxmlformats.org/drawingml/2006/wordprocessingDrawing" xmlns:w10="urn:schemas-microsoft-com:office:word" xmlns:w="http://schemas.openxmlformats.org/wordprocessingml/2006/main" xmlns:w14="http://schemas.microsoft.com/office/word/2010/wordml" xmlns:w15="http://schemas.microsoft.com/office/word/2012/wordml" xmlns:wpg="http://schemas.microsoft.com/office/word/2010/wordprocessingGroup" xmlns:wpi="http://schemas.microsoft.com/office/word/2010/wordprocessingInk" xmlns:wne="http://schemas.microsoft.com/office/word/2006/wordml" xmlns:wps="http://schemas.microsoft.com/office/word/2010/wordprocessingShape" mc:Ignorable="w14 w15 wp14">
   <w:body>
     <w:p>
       <w:pPr>
@@ -26,7 +26,13 @@
         <w:t>I</w:t>
       </w:r>
       <w:r>
-        <w:t xml:space="preserve">nstabilité </w:t>
+        <w:t>nstabilité</w:t>
+      </w:r>
+      <w:r>
+        <w:t>s</w:t>
+      </w:r>
+      <w:r>
+        <w:t xml:space="preserve"> </w:t>
       </w:r>
       <w:r>
         <w:t>de</w:t>
@@ -43,10 +49,63 @@
         <w:spacing w:line="360" w:lineRule="auto"/>
       </w:pPr>
       <w:r>
+        <w:rPr>
+          <w:szCs w:val="22"/>
+        </w:rPr>
         <w:t xml:space="preserve">Dans la littérature, </w:t>
       </w:r>
       <w:r>
-        <w:t xml:space="preserve">l’instabilité </w:t>
+        <w:rPr>
+          <w:szCs w:val="22"/>
+        </w:rPr>
+        <w:t>les</w:t>
+      </w:r>
+      <w:r>
+        <w:rPr>
+          <w:szCs w:val="22"/>
+        </w:rPr>
+        <w:t xml:space="preserve"> instabilité</w:t>
+      </w:r>
+      <w:r>
+        <w:rPr>
+          <w:szCs w:val="22"/>
+        </w:rPr>
+        <w:t>s</w:t>
+      </w:r>
+      <w:r>
+        <w:rPr>
+          <w:szCs w:val="22"/>
+        </w:rPr>
+        <w:t xml:space="preserve"> liée</w:t>
+      </w:r>
+      <w:r>
+        <w:rPr>
+          <w:szCs w:val="22"/>
+        </w:rPr>
+        <w:t>s</w:t>
+      </w:r>
+      <w:r>
+        <w:rPr>
+          <w:szCs w:val="22"/>
+        </w:rPr>
+        <w:t xml:space="preserve"> à l’effet thermique est connue par les deux appellations en fonction de la source de chaleur : L’effet Newkirk et l’effet Morton.  L’effet Newkirk est distingué par la chaleur issue du</w:t>
+      </w:r>
+      <w:r>
+        <w:t xml:space="preserve"> frottement entre les solides alors que l’effet Morton est reconnu par la chaleur générée du cisaillement visqueux de film lubrifiant dans les paliers hydrodynamiques.</w:t>
+      </w:r>
+      <w:r>
+        <w:t xml:space="preserve"> </w:t>
+      </w:r>
+    </w:p>
+    <w:p>
+      <w:pPr>
+        <w:spacing w:line="360" w:lineRule="auto"/>
+      </w:pPr>
+      <w:r>
+        <w:t>L</w:t>
+      </w:r>
+      <w:r>
+        <w:t xml:space="preserve">’instabilité </w:t>
       </w:r>
       <w:r>
         <w:t xml:space="preserve">de la </w:t>
@@ -58,10 +117,31 @@
         <w:t xml:space="preserve"> synchrone</w:t>
       </w:r>
       <w:r>
-        <w:t xml:space="preserve"> due à l’effet thermique </w:t>
-      </w:r>
-      <w:r>
-        <w:t xml:space="preserve">était mentionnée depuis les travaux de Newkirk </w:t>
+        <w:t xml:space="preserve"> du type</w:t>
+      </w:r>
+      <w:r>
+        <w:t xml:space="preserve"> l’effet </w:t>
+      </w:r>
+      <w:r>
+        <w:t>Morton</w:t>
+      </w:r>
+      <w:r>
+        <w:t xml:space="preserve"> </w:t>
+      </w:r>
+      <w:r>
+        <w:t xml:space="preserve">était mentionnée depuis </w:t>
+      </w:r>
+      <w:r>
+        <w:t>1970</w:t>
+      </w:r>
+      <w:r>
+        <w:t xml:space="preserve">s </w:t>
+      </w:r>
+      <w:r>
+        <w:t>g</w:t>
+      </w:r>
+      <w:r>
+        <w:t xml:space="preserve">râce aux travaux des pionniers Morton </w:t>
       </w:r>
       <w:r>
         <w:rPr>
@@ -73,7 +153,7 @@
         <w:rPr>
           <w:b/>
         </w:rPr>
-        <w:instrText xml:space="preserve"> REF _Ref532907480 \r \h  \* MERGEFORMAT </w:instrText>
+        <w:instrText xml:space="preserve"> REF _Ref523133967 \r \h  \* MERGEFORMAT </w:instrText>
       </w:r>
       <w:r>
         <w:rPr>
@@ -90,7 +170,7 @@
         <w:rPr>
           <w:b/>
         </w:rPr>
-        <w:t>[1]</w:t>
+        <w:t>[3]</w:t>
       </w:r>
       <w:r>
         <w:rPr>
@@ -99,10 +179,51 @@
         <w:fldChar w:fldCharType="end"/>
       </w:r>
       <w:r>
-        <w:t xml:space="preserve"> en </w:t>
-      </w:r>
-      <w:r>
-        <w:t>1926</w:t>
+        <w:t xml:space="preserve"> et</w:t>
+      </w:r>
+      <w:r>
+        <w:t xml:space="preserve"> </w:t>
+      </w:r>
+      <w:r>
+        <w:t>Hesseborn</w:t>
+      </w:r>
+      <w:r>
+        <w:t xml:space="preserve"> </w:t>
+      </w:r>
+      <w:r>
+        <w:rPr>
+          <w:b/>
+        </w:rPr>
+        <w:fldChar w:fldCharType="begin"/>
+      </w:r>
+      <w:r>
+        <w:rPr>
+          <w:b/>
+        </w:rPr>
+        <w:instrText xml:space="preserve"> REF _Ref523143829 \r \h  \* MERGEFORMAT </w:instrText>
+      </w:r>
+      <w:r>
+        <w:rPr>
+          <w:b/>
+        </w:rPr>
+      </w:r>
+      <w:r>
+        <w:rPr>
+          <w:b/>
+        </w:rPr>
+        <w:fldChar w:fldCharType="separate"/>
+      </w:r>
+      <w:r>
+        <w:rPr>
+          <w:b/>
+        </w:rPr>
+        <w:t>[5]</w:t>
+      </w:r>
+      <w:r>
+        <w:rPr>
+          <w:b/>
+        </w:rPr>
+        <w:fldChar w:fldCharType="end"/>
       </w:r>
       <w:r>
         <w:t>.</w:t>
@@ -168,7 +289,10 @@
         <w:t xml:space="preserve">de plus en plus des études commençaient à </w:t>
       </w:r>
       <w:r>
-        <w:t xml:space="preserve">parler de </w:t>
+        <w:t>traiter</w:t>
+      </w:r>
+      <w:r>
+        <w:t xml:space="preserve"> </w:t>
       </w:r>
       <w:r>
         <w:t>cette instabilité vibratoire</w:t>
@@ -189,18 +313,12 @@
         <w:rPr>
           <w:b/>
         </w:rPr>
-        <w:instrText xml:space="preserve"> REF _Ref533008218 \h </w:instrText>
-      </w:r>
-      <w:r>
-        <w:rPr>
-          <w:b/>
-        </w:rPr>
-      </w:r>
-      <w:r>
-        <w:rPr>
-          <w:b/>
-        </w:rPr>
-        <w:instrText xml:space="preserve"> \* MERGEFORMAT </w:instrText>
+        <w:instrText xml:space="preserve"> REF _Ref533008218 \h  \* MERGEFORMAT </w:instrText>
+      </w:r>
+      <w:r>
+        <w:rPr>
+          <w:b/>
+        </w:rPr>
       </w:r>
       <w:r>
         <w:rPr>
@@ -286,7 +404,7 @@
       <w:r>
         <w:rPr>
           <w:noProof/>
-          <w:lang w:val="en-US" w:eastAsia="zh-CN"/>
+          <w:lang w:eastAsia="zh-CN"/>
         </w:rPr>
         <w:drawing>
           <wp:inline distT="0" distB="0" distL="0" distR="0" wp14:anchorId="1253287A" wp14:editId="1B447B2F">
@@ -413,6 +531,7 @@
           <w:rFonts w:ascii="Calibri" w:eastAsia="Times New Roman" w:hAnsi="Calibri" w:cs="Times New Roman"/>
           <w:i w:val="0"/>
           <w:iCs w:val="0"/>
+          <w:noProof/>
           <w:color w:val="auto"/>
           <w:sz w:val="22"/>
           <w:szCs w:val="20"/>
@@ -526,7 +645,7 @@
           <w:szCs w:val="20"/>
           <w:lang w:eastAsia="fr-FR"/>
         </w:rPr>
-        <w:instrText xml:space="preserve"> REF _Ref532924561 \r \h </w:instrText>
+        <w:instrText xml:space="preserve"> REF _Ref532924561 \r \h  \* MERGEFORMAT </w:instrText>
       </w:r>
       <w:r>
         <w:rPr>
@@ -553,7 +672,7 @@
           <w:szCs w:val="20"/>
           <w:lang w:eastAsia="fr-FR"/>
         </w:rPr>
-        <w:instrText xml:space="preserve"> \* MERGEFORMAT </w:instrText>
+        <w:fldChar w:fldCharType="separate"/>
       </w:r>
       <w:r>
         <w:rPr>
@@ -567,49 +686,7 @@
           <w:szCs w:val="20"/>
           <w:lang w:eastAsia="fr-FR"/>
         </w:rPr>
-        <w:fldChar w:fldCharType="separate"/>
-      </w:r>
-      <w:r>
-        <w:rPr>
-          <w:rStyle w:val="shorttext"/>
-          <w:rFonts w:ascii="Calibri" w:eastAsia="Times New Roman" w:hAnsi="Calibri" w:cs="Times New Roman"/>
-          <w:b/>
-          <w:i w:val="0"/>
-          <w:iCs w:val="0"/>
-          <w:color w:val="auto"/>
-          <w:sz w:val="22"/>
-          <w:szCs w:val="20"/>
-          <w:lang w:eastAsia="fr-FR"/>
-        </w:rPr>
-        <w:t>[3</w:t>
-      </w:r>
-      <w:r>
-        <w:rPr>
-          <w:rStyle w:val="shorttext"/>
-          <w:rFonts w:ascii="Calibri" w:eastAsia="Times New Roman" w:hAnsi="Calibri" w:cs="Times New Roman"/>
-          <w:b/>
-          <w:i w:val="0"/>
-          <w:iCs w:val="0"/>
-          <w:color w:val="auto"/>
-          <w:sz w:val="22"/>
-          <w:szCs w:val="20"/>
-          <w:lang w:eastAsia="fr-FR"/>
-        </w:rPr>
-        <w:t>2</w:t>
-      </w:r>
-      <w:r>
-        <w:rPr>
-          <w:rStyle w:val="shorttext"/>
-          <w:rFonts w:ascii="Calibri" w:eastAsia="Times New Roman" w:hAnsi="Calibri" w:cs="Times New Roman"/>
-          <w:b/>
-          <w:i w:val="0"/>
-          <w:iCs w:val="0"/>
-          <w:color w:val="auto"/>
-          <w:sz w:val="22"/>
-          <w:szCs w:val="20"/>
-          <w:lang w:eastAsia="fr-FR"/>
-        </w:rPr>
-        <w:t>]</w:t>
+        <w:t>[32]</w:t>
       </w:r>
       <w:r>
         <w:rPr>
@@ -739,7 +816,13 @@
         <w:t xml:space="preserve">. Le turbo-détenteur possédait </w:t>
       </w:r>
       <w:r>
-        <w:t xml:space="preserve">une configuration des disques en porte-à-faux et </w:t>
+        <w:t>des disques</w:t>
+      </w:r>
+      <w:r>
+        <w:t xml:space="preserve"> lourds</w:t>
+      </w:r>
+      <w:r>
+        <w:t xml:space="preserve"> en porte-à-faux et </w:t>
       </w:r>
       <w:r>
         <w:t>un rotor rigide qui fonctionne</w:t>
@@ -754,7 +837,7 @@
         <w:t>s</w:t>
       </w:r>
       <w:r>
-        <w:t xml:space="preserve"> très élevée</w:t>
+        <w:t xml:space="preserve"> élevée</w:t>
       </w:r>
       <w:r>
         <w:t>s</w:t>
@@ -875,7 +958,7 @@
           <w:b/>
           <w:noProof/>
         </w:rPr>
-        <w:t>1</w:t>
+        <w:t>2</w:t>
       </w:r>
       <w:r>
         <w:rPr>
@@ -909,7 +992,11 @@
         <w:t xml:space="preserve"> sont</w:t>
       </w:r>
       <w:r>
-        <w:t xml:space="preserve"> à la</w:t>
+        <w:t xml:space="preserve"> à </w:t>
+      </w:r>
+      <w:r>
+        <w:lastRenderedPageBreak/>
+        <w:t>la</w:t>
       </w:r>
       <w:r>
         <w:t xml:space="preserve"> </w:t>
@@ -941,7 +1028,7 @@
         <w:rPr>
           <w:b/>
         </w:rPr>
-        <w:t>Figure 2</w:t>
+        <w:t>Figure 3</w:t>
       </w:r>
       <w:r>
         <w:rPr>
@@ -965,13 +1052,31 @@
         <w:t>s</w:t>
       </w:r>
       <w:r>
-        <w:t xml:space="preserve"> de l’amplitude et de la phase </w:t>
-      </w:r>
-      <w:r>
-        <w:t>dans le</w:t>
-      </w:r>
-      <w:r>
-        <w:t xml:space="preserve"> temps et </w:t>
+        <w:t xml:space="preserve"> </w:t>
+      </w:r>
+      <w:r>
+        <w:t xml:space="preserve">important </w:t>
+      </w:r>
+      <w:r>
+        <w:t xml:space="preserve">de l’amplitude et de la phase </w:t>
+      </w:r>
+      <w:r>
+        <w:t xml:space="preserve">pendant </w:t>
+      </w:r>
+      <w:r>
+        <w:t>dix</w:t>
+      </w:r>
+      <w:r>
+        <w:t xml:space="preserve"> </w:t>
+      </w:r>
+      <w:r>
+        <w:t>minutes</w:t>
+      </w:r>
+      <w:r>
+        <w:t xml:space="preserve"> et </w:t>
+      </w:r>
+      <w:r>
+        <w:t xml:space="preserve">ses trajectoires </w:t>
       </w:r>
       <w:r>
         <w:t>sui</w:t>
@@ -995,19 +1100,19 @@
         <w:rPr>
           <w:rStyle w:val="shorttext"/>
         </w:rPr>
-        <w:t xml:space="preserve"> divergente </w:t>
-      </w:r>
-      <w:r>
-        <w:rPr>
-          <w:rStyle w:val="shorttext"/>
-        </w:rPr>
-        <w:t xml:space="preserve">et </w:t>
-      </w:r>
-      <w:r>
-        <w:rPr>
-          <w:rStyle w:val="shorttext"/>
-        </w:rPr>
-        <w:t>spirale</w:t>
+        <w:t xml:space="preserve"> </w:t>
+      </w:r>
+      <w:r>
+        <w:rPr>
+          <w:rStyle w:val="shorttext"/>
+        </w:rPr>
+        <w:t xml:space="preserve">spirale et </w:t>
+      </w:r>
+      <w:r>
+        <w:rPr>
+          <w:rStyle w:val="shorttext"/>
+        </w:rPr>
+        <w:t>divergente</w:t>
       </w:r>
       <w:r>
         <w:rPr>
@@ -1037,7 +1142,7 @@
         <w:rPr>
           <w:rStyle w:val="shorttext"/>
         </w:rPr>
-        <w:t xml:space="preserve"> spirale, </w:t>
+        <w:t xml:space="preserve">, </w:t>
       </w:r>
       <w:r>
         <w:rPr>
@@ -1134,7 +1239,7 @@
           <w:b/>
           <w:noProof/>
         </w:rPr>
-        <w:t>1</w:t>
+        <w:t>2</w:t>
       </w:r>
       <w:r>
         <w:rPr>
@@ -1156,17 +1261,19 @@
         <w:t xml:space="preserve"> </w:t>
       </w:r>
       <w:r>
-        <w:t>aussi</w:t>
-      </w:r>
-      <w:r>
-        <w:t xml:space="preserve"> que </w:t>
-      </w:r>
-      <w:r>
-        <w:t xml:space="preserve">le niveau élevé de </w:t>
-      </w:r>
-      <w:r>
-        <w:lastRenderedPageBreak/>
-        <w:t>vibrations persiste malgré la</w:t>
+        <w:t>également</w:t>
+      </w:r>
+      <w:r>
+        <w:t xml:space="preserve"> </w:t>
+      </w:r>
+      <w:r>
+        <w:t>le phénomène de l’hystérésis où</w:t>
+      </w:r>
+      <w:r>
+        <w:t xml:space="preserve"> </w:t>
+      </w:r>
+      <w:r>
+        <w:t>le niveau élevé de vibrations persiste malgré la</w:t>
       </w:r>
       <w:r>
         <w:t xml:space="preserve"> réduction de vitesse en-deçà de</w:t>
@@ -1181,34 +1288,7 @@
         <w:t>00 tr/mi</w:t>
       </w:r>
       <w:r>
-        <w:t>n. Ce phénomène de l’</w:t>
-      </w:r>
-      <w:r>
-        <w:t xml:space="preserve">hystérésis </w:t>
-      </w:r>
-      <w:r>
-        <w:t>est</w:t>
-      </w:r>
-      <w:r>
-        <w:t xml:space="preserve"> souvent décrit </w:t>
-      </w:r>
-      <w:r>
-        <w:t>dans la littérature</w:t>
-      </w:r>
-      <w:r>
-        <w:t xml:space="preserve"> </w:t>
-      </w:r>
-      <w:r>
-        <w:t xml:space="preserve">comme une signature </w:t>
-      </w:r>
-      <w:r>
-        <w:t xml:space="preserve">de l’effet </w:t>
-      </w:r>
-      <w:r>
-        <w:t>thermique</w:t>
-      </w:r>
-      <w:r>
-        <w:t xml:space="preserve">. </w:t>
+        <w:t xml:space="preserve">n. </w:t>
       </w:r>
     </w:p>
     <w:p>
@@ -1219,7 +1299,7 @@
       <w:r>
         <w:rPr>
           <w:noProof/>
-          <w:lang w:val="en-US" w:eastAsia="zh-CN"/>
+          <w:lang w:eastAsia="zh-CN"/>
         </w:rPr>
         <w:drawing>
           <wp:inline distT="0" distB="0" distL="0" distR="0" wp14:anchorId="5C73FF04" wp14:editId="2F51EB6E">
@@ -1418,7 +1498,7 @@
       <w:r>
         <w:rPr>
           <w:noProof/>
-          <w:lang w:val="en-US" w:eastAsia="zh-CN"/>
+          <w:lang w:eastAsia="zh-CN"/>
         </w:rPr>
         <w:drawing>
           <wp:inline distT="0" distB="0" distL="0" distR="0" wp14:anchorId="187134B6" wp14:editId="49FFE649">
@@ -1770,7 +1850,19 @@
         <w:rPr>
           <w:rStyle w:val="shorttext"/>
         </w:rPr>
-        <w:t xml:space="preserve">es déplacements du rotor étaient mesurés sur </w:t>
+        <w:t xml:space="preserve">es </w:t>
+      </w:r>
+      <w:r>
+        <w:rPr>
+          <w:rStyle w:val="shorttext"/>
+        </w:rPr>
+        <w:t xml:space="preserve">vibrations </w:t>
+      </w:r>
+      <w:r>
+        <w:rPr>
+          <w:rStyle w:val="shorttext"/>
+        </w:rPr>
+        <w:t xml:space="preserve">du rotor étaient mesurés sur </w:t>
       </w:r>
       <w:r>
         <w:rPr>
@@ -1818,67 +1910,355 @@
         <w:rPr>
           <w:rStyle w:val="shorttext"/>
         </w:rPr>
+        <w:t xml:space="preserve"> composants</w:t>
+      </w:r>
+      <w:r>
+        <w:rPr>
+          <w:rStyle w:val="shorttext"/>
+        </w:rPr>
+        <w:t xml:space="preserve"> </w:t>
+      </w:r>
+      <w:r>
+        <w:rPr>
+          <w:rStyle w:val="shorttext"/>
+        </w:rPr>
+        <w:t xml:space="preserve">synchrones </w:t>
+      </w:r>
+      <w:r>
+        <w:rPr>
+          <w:rStyle w:val="shorttext"/>
+        </w:rPr>
+        <w:t>mesuré</w:t>
+      </w:r>
+      <w:r>
+        <w:rPr>
+          <w:rStyle w:val="shorttext"/>
+        </w:rPr>
+        <w:t>es</w:t>
+      </w:r>
+      <w:r>
+        <w:rPr>
+          <w:rStyle w:val="shorttext"/>
+        </w:rPr>
+        <w:t xml:space="preserve"> au cours du temps </w:t>
+      </w:r>
+      <w:r>
+        <w:rPr>
+          <w:rStyle w:val="shorttext"/>
+        </w:rPr>
+        <w:t>sont</w:t>
+      </w:r>
+      <w:r>
+        <w:rPr>
+          <w:rStyle w:val="shorttext"/>
+        </w:rPr>
+        <w:t xml:space="preserve"> illustré</w:t>
+      </w:r>
+      <w:r>
+        <w:rPr>
+          <w:rStyle w:val="shorttext"/>
+        </w:rPr>
+        <w:t>es</w:t>
+      </w:r>
+      <w:r>
+        <w:rPr>
+          <w:rStyle w:val="shorttext"/>
+        </w:rPr>
+        <w:t xml:space="preserve"> </w:t>
+      </w:r>
+      <w:r>
+        <w:rPr>
+          <w:rStyle w:val="shorttext"/>
+        </w:rPr>
+        <w:t>à</w:t>
+      </w:r>
+      <w:r>
+        <w:rPr>
+          <w:rStyle w:val="shorttext"/>
+        </w:rPr>
+        <w:t xml:space="preserve"> la</w:t>
+      </w:r>
+      <w:r>
+        <w:rPr>
+          <w:rStyle w:val="shorttext"/>
+        </w:rPr>
+        <w:t xml:space="preserve"> </w:t>
+      </w:r>
+      <w:r>
+        <w:rPr>
+          <w:rStyle w:val="shorttext"/>
+          <w:b/>
+        </w:rPr>
+        <w:fldChar w:fldCharType="begin"/>
+      </w:r>
+      <w:r>
+        <w:rPr>
+          <w:rStyle w:val="shorttext"/>
+          <w:b/>
+        </w:rPr>
+        <w:instrText xml:space="preserve"> REF _Ref523317204 \h  \* MERGEFORMAT </w:instrText>
+      </w:r>
+      <w:r>
+        <w:rPr>
+          <w:rStyle w:val="shorttext"/>
+          <w:b/>
+        </w:rPr>
+      </w:r>
+      <w:r>
+        <w:rPr>
+          <w:rStyle w:val="shorttext"/>
+          <w:b/>
+        </w:rPr>
+        <w:fldChar w:fldCharType="separate"/>
+      </w:r>
+      <w:r>
+        <w:rPr>
+          <w:rStyle w:val="shorttext"/>
+          <w:b/>
+        </w:rPr>
+        <w:t>Figure 4</w:t>
+      </w:r>
+      <w:r>
+        <w:rPr>
+          <w:rStyle w:val="shorttext"/>
+          <w:b/>
+        </w:rPr>
+        <w:fldChar w:fldCharType="end"/>
+      </w:r>
+      <w:r>
+        <w:rPr>
+          <w:rStyle w:val="shorttext"/>
+        </w:rPr>
+        <w:t xml:space="preserve"> et s</w:t>
+      </w:r>
+      <w:r>
+        <w:rPr>
+          <w:rStyle w:val="shorttext"/>
+        </w:rPr>
+        <w:t>es diagrammes polaires sont illustrés à la</w:t>
+      </w:r>
+      <w:r>
+        <w:rPr>
+          <w:rStyle w:val="shorttext"/>
+        </w:rPr>
+        <w:t xml:space="preserve"> </w:t>
+      </w:r>
+      <w:r>
+        <w:rPr>
+          <w:rStyle w:val="shorttext"/>
+          <w:b/>
+        </w:rPr>
+        <w:fldChar w:fldCharType="begin"/>
+      </w:r>
+      <w:r>
+        <w:rPr>
+          <w:rStyle w:val="shorttext"/>
+          <w:b/>
+        </w:rPr>
+        <w:instrText xml:space="preserve"> REF _Ref523318350 \h </w:instrText>
+      </w:r>
+      <w:r>
+        <w:rPr>
+          <w:rStyle w:val="shorttext"/>
+          <w:b/>
+        </w:rPr>
+        <w:instrText xml:space="preserve"> \* MERGEFORMAT </w:instrText>
+      </w:r>
+      <w:r>
+        <w:rPr>
+          <w:rStyle w:val="shorttext"/>
+          <w:b/>
+        </w:rPr>
+      </w:r>
+      <w:r>
+        <w:rPr>
+          <w:rStyle w:val="shorttext"/>
+          <w:b/>
+        </w:rPr>
+        <w:fldChar w:fldCharType="separate"/>
+      </w:r>
+      <w:r>
+        <w:rPr>
+          <w:rStyle w:val="shorttext"/>
+          <w:b/>
+        </w:rPr>
+        <w:t>Figure 5</w:t>
+      </w:r>
+      <w:r>
+        <w:rPr>
+          <w:rStyle w:val="shorttext"/>
+          <w:b/>
+        </w:rPr>
+        <w:fldChar w:fldCharType="end"/>
+      </w:r>
+      <w:r>
+        <w:rPr>
+          <w:rStyle w:val="shorttext"/>
+        </w:rPr>
+        <w:t>.</w:t>
+      </w:r>
+      <w:r>
+        <w:rPr>
+          <w:rStyle w:val="shorttext"/>
+        </w:rPr>
+        <w:t xml:space="preserve"> </w:t>
+      </w:r>
+      <w:r>
+        <w:rPr>
+          <w:rStyle w:val="shorttext"/>
+        </w:rPr>
+        <w:t>Selon</w:t>
+      </w:r>
+      <w:r>
+        <w:rPr>
+          <w:rStyle w:val="shorttext"/>
+        </w:rPr>
+        <w:t xml:space="preserve"> ces figures, l’amplitude de vibration augment</w:t>
+      </w:r>
+      <w:r>
+        <w:rPr>
+          <w:rStyle w:val="shorttext"/>
+        </w:rPr>
+        <w:t>ait</w:t>
+      </w:r>
+      <w:r>
+        <w:rPr>
+          <w:rStyle w:val="shorttext"/>
+        </w:rPr>
+        <w:t xml:space="preserve"> lentement pendant les premières deux heures de fonctionnement et </w:t>
+      </w:r>
+      <w:r>
+        <w:rPr>
+          <w:rStyle w:val="shorttext"/>
+        </w:rPr>
+        <w:t>devenait</w:t>
+      </w:r>
+      <w:r>
+        <w:rPr>
+          <w:rStyle w:val="shorttext"/>
+        </w:rPr>
+        <w:t xml:space="preserve"> soudain </w:t>
+      </w:r>
+      <w:r>
+        <w:rPr>
+          <w:rStyle w:val="shorttext"/>
+        </w:rPr>
+        <w:t>excessive</w:t>
+      </w:r>
+      <w:r>
+        <w:rPr>
+          <w:rStyle w:val="shorttext"/>
+        </w:rPr>
+        <w:t xml:space="preserve">. L’augmentation brusque des </w:t>
+      </w:r>
+      <w:r>
+        <w:rPr>
+          <w:rStyle w:val="shorttext"/>
+        </w:rPr>
+        <w:lastRenderedPageBreak/>
+        <w:t>vibrations</w:t>
+      </w:r>
+      <w:r>
+        <w:rPr>
+          <w:rStyle w:val="shorttext"/>
+        </w:rPr>
+        <w:t xml:space="preserve"> </w:t>
+      </w:r>
+      <w:r>
+        <w:rPr>
+          <w:rStyle w:val="shorttext"/>
+        </w:rPr>
+        <w:t xml:space="preserve">a </w:t>
+      </w:r>
+      <w:r>
+        <w:rPr>
+          <w:rStyle w:val="shorttext"/>
+        </w:rPr>
+        <w:t>déclenché l’arrêt d’urgence de</w:t>
+      </w:r>
+      <w:r>
+        <w:rPr>
+          <w:rStyle w:val="shorttext"/>
+        </w:rPr>
+        <w:t xml:space="preserve"> la machine</w:t>
+      </w:r>
+      <w:r>
+        <w:rPr>
+          <w:rStyle w:val="shorttext"/>
+        </w:rPr>
+        <w:t xml:space="preserve">. </w:t>
+      </w:r>
+      <w:r>
+        <w:rPr>
+          <w:rStyle w:val="shorttext"/>
+        </w:rPr>
+        <w:t>Les</w:t>
+      </w:r>
+      <w:r>
+        <w:rPr>
+          <w:rStyle w:val="shorttext"/>
+        </w:rPr>
         <w:t xml:space="preserve"> vibration</w:t>
       </w:r>
       <w:r>
         <w:rPr>
           <w:rStyle w:val="shorttext"/>
         </w:rPr>
-        <w:t xml:space="preserve">s synchrones </w:t>
-      </w:r>
-      <w:r>
-        <w:rPr>
-          <w:rStyle w:val="shorttext"/>
-        </w:rPr>
-        <w:t>mesuré</w:t>
-      </w:r>
-      <w:r>
-        <w:rPr>
-          <w:rStyle w:val="shorttext"/>
-        </w:rPr>
-        <w:t>es</w:t>
-      </w:r>
-      <w:r>
-        <w:rPr>
-          <w:rStyle w:val="shorttext"/>
-        </w:rPr>
-        <w:t xml:space="preserve"> au cours du temps </w:t>
-      </w:r>
-      <w:r>
-        <w:rPr>
-          <w:rStyle w:val="shorttext"/>
-        </w:rPr>
-        <w:t>sont</w:t>
-      </w:r>
-      <w:r>
-        <w:rPr>
-          <w:rStyle w:val="shorttext"/>
-        </w:rPr>
-        <w:t xml:space="preserve"> illustré</w:t>
-      </w:r>
-      <w:r>
-        <w:rPr>
-          <w:rStyle w:val="shorttext"/>
-        </w:rPr>
-        <w:t>es</w:t>
-      </w:r>
-      <w:r>
-        <w:rPr>
-          <w:rStyle w:val="shorttext"/>
-        </w:rPr>
-        <w:t xml:space="preserve"> </w:t>
-      </w:r>
-      <w:r>
-        <w:rPr>
-          <w:rStyle w:val="shorttext"/>
-        </w:rPr>
-        <w:t>à</w:t>
-      </w:r>
-      <w:r>
-        <w:rPr>
-          <w:rStyle w:val="shorttext"/>
-        </w:rPr>
-        <w:t xml:space="preserve"> la</w:t>
+        <w:t>s</w:t>
+      </w:r>
+      <w:r>
+        <w:rPr>
+          <w:rStyle w:val="shorttext"/>
+        </w:rPr>
+        <w:t xml:space="preserve"> spirale</w:t>
+      </w:r>
+      <w:r>
+        <w:rPr>
+          <w:rStyle w:val="shorttext"/>
+        </w:rPr>
+        <w:t>s</w:t>
+      </w:r>
+      <w:r>
+        <w:rPr>
+          <w:rStyle w:val="shorttext"/>
+        </w:rPr>
+        <w:t xml:space="preserve"> divergente</w:t>
+      </w:r>
+      <w:r>
+        <w:rPr>
+          <w:rStyle w:val="shorttext"/>
+        </w:rPr>
+        <w:t>s ont été</w:t>
+      </w:r>
+      <w:r>
+        <w:rPr>
+          <w:rStyle w:val="shorttext"/>
+        </w:rPr>
+        <w:t xml:space="preserve"> également</w:t>
+      </w:r>
+      <w:r>
+        <w:rPr>
+          <w:rStyle w:val="shorttext"/>
+        </w:rPr>
+        <w:t xml:space="preserve"> </w:t>
+      </w:r>
+      <w:r>
+        <w:rPr>
+          <w:rStyle w:val="shorttext"/>
+        </w:rPr>
+        <w:t>observées</w:t>
+      </w:r>
+      <w:r>
+        <w:rPr>
+          <w:rStyle w:val="shorttext"/>
+        </w:rPr>
+        <w:t xml:space="preserve"> </w:t>
+      </w:r>
+      <w:r>
+        <w:rPr>
+          <w:rStyle w:val="shorttext"/>
+        </w:rPr>
+        <w:t>à la</w:t>
       </w:r>
       <w:r>
         <w:rPr>
@@ -1898,7 +2278,7 @@
           <w:rStyle w:val="shorttext"/>
           <w:b/>
         </w:rPr>
-        <w:instrText xml:space="preserve"> REF _Ref523317204 \h  \* MERGEFORMAT </w:instrText>
+        <w:instrText xml:space="preserve"> REF _Ref523318350 \h  \* MERGEFORMAT </w:instrText>
       </w:r>
       <w:r>
         <w:rPr>
@@ -1918,7 +2298,7 @@
           <w:rStyle w:val="shorttext"/>
           <w:b/>
         </w:rPr>
-        <w:t>Figure 3</w:t>
+        <w:t>Figure 5</w:t>
       </w:r>
       <w:r>
         <w:rPr>
@@ -1931,312 +2311,67 @@
         <w:rPr>
           <w:rStyle w:val="shorttext"/>
         </w:rPr>
-        <w:t xml:space="preserve"> et s</w:t>
-      </w:r>
-      <w:r>
-        <w:rPr>
-          <w:rStyle w:val="shorttext"/>
-        </w:rPr>
-        <w:t>es diagrammes polaires sont illustrés à la</w:t>
-      </w:r>
-      <w:r>
-        <w:rPr>
-          <w:rStyle w:val="shorttext"/>
-        </w:rPr>
-        <w:t xml:space="preserve"> </w:t>
-      </w:r>
-      <w:r>
-        <w:rPr>
-          <w:rStyle w:val="shorttext"/>
-          <w:b/>
-        </w:rPr>
-        <w:fldChar w:fldCharType="begin"/>
-      </w:r>
-      <w:r>
-        <w:rPr>
-          <w:rStyle w:val="shorttext"/>
-          <w:b/>
-        </w:rPr>
-        <w:instrText xml:space="preserve"> REF _Ref523318350 \h </w:instrText>
-      </w:r>
-      <w:r>
-        <w:rPr>
-          <w:rStyle w:val="shorttext"/>
-          <w:b/>
-        </w:rPr>
-        <w:instrText xml:space="preserve"> \* MERGEFORMAT </w:instrText>
-      </w:r>
-      <w:r>
-        <w:rPr>
-          <w:rStyle w:val="shorttext"/>
-          <w:b/>
-        </w:rPr>
-      </w:r>
-      <w:r>
-        <w:rPr>
-          <w:rStyle w:val="shorttext"/>
-          <w:b/>
-        </w:rPr>
-        <w:fldChar w:fldCharType="separate"/>
-      </w:r>
-      <w:r>
-        <w:rPr>
-          <w:rStyle w:val="shorttext"/>
-          <w:b/>
-        </w:rPr>
-        <w:t>Figure 4</w:t>
-      </w:r>
-      <w:r>
-        <w:rPr>
-          <w:rStyle w:val="shorttext"/>
-          <w:b/>
-        </w:rPr>
-        <w:fldChar w:fldCharType="end"/>
-      </w:r>
-      <w:r>
-        <w:rPr>
-          <w:rStyle w:val="shorttext"/>
-        </w:rPr>
-        <w:t>.</w:t>
-      </w:r>
-      <w:r>
-        <w:rPr>
-          <w:rStyle w:val="shorttext"/>
-        </w:rPr>
-        <w:t xml:space="preserve"> </w:t>
-      </w:r>
-      <w:r>
-        <w:rPr>
-          <w:rStyle w:val="shorttext"/>
-        </w:rPr>
-        <w:t>Selon</w:t>
-      </w:r>
-      <w:r>
-        <w:rPr>
-          <w:rStyle w:val="shorttext"/>
-        </w:rPr>
-        <w:t xml:space="preserve"> ces figures, l’amplitude de vibration augment</w:t>
-      </w:r>
-      <w:r>
-        <w:rPr>
-          <w:rStyle w:val="shorttext"/>
-        </w:rPr>
-        <w:t>ait</w:t>
-      </w:r>
-      <w:r>
-        <w:rPr>
-          <w:rStyle w:val="shorttext"/>
-        </w:rPr>
-        <w:t xml:space="preserve"> lentement pendant les premières deux heures de fonctionnement et </w:t>
-      </w:r>
-      <w:r>
-        <w:rPr>
-          <w:rStyle w:val="shorttext"/>
-        </w:rPr>
-        <w:t>devenait</w:t>
-      </w:r>
-      <w:r>
-        <w:rPr>
-          <w:rStyle w:val="shorttext"/>
-        </w:rPr>
-        <w:t xml:space="preserve"> soudain </w:t>
-      </w:r>
-      <w:r>
-        <w:rPr>
-          <w:rStyle w:val="shorttext"/>
-        </w:rPr>
-        <w:t>excessive</w:t>
-      </w:r>
-      <w:r>
-        <w:rPr>
-          <w:rStyle w:val="shorttext"/>
-        </w:rPr>
-        <w:t>. L’augmentation brusque des vibrations</w:t>
-      </w:r>
-      <w:r>
-        <w:rPr>
-          <w:rStyle w:val="shorttext"/>
-        </w:rPr>
-        <w:t xml:space="preserve"> </w:t>
-      </w:r>
-      <w:r>
-        <w:rPr>
-          <w:rStyle w:val="shorttext"/>
-        </w:rPr>
-        <w:t xml:space="preserve">a </w:t>
-      </w:r>
-      <w:r>
-        <w:rPr>
-          <w:rStyle w:val="shorttext"/>
-        </w:rPr>
-        <w:t>déclenché l’arrêt d’urgence de</w:t>
-      </w:r>
-      <w:r>
-        <w:rPr>
-          <w:rStyle w:val="shorttext"/>
-        </w:rPr>
-        <w:t xml:space="preserve"> la machine</w:t>
-      </w:r>
-      <w:r>
-        <w:rPr>
-          <w:rStyle w:val="shorttext"/>
-        </w:rPr>
         <w:t xml:space="preserve">. </w:t>
       </w:r>
       <w:r>
         <w:rPr>
           <w:rStyle w:val="shorttext"/>
         </w:rPr>
-        <w:t>Les</w:t>
-      </w:r>
-      <w:r>
-        <w:rPr>
-          <w:rStyle w:val="shorttext"/>
-        </w:rPr>
-        <w:t xml:space="preserve"> vibration</w:t>
-      </w:r>
-      <w:r>
-        <w:rPr>
-          <w:rStyle w:val="shorttext"/>
+        <w:t xml:space="preserve">En </w:t>
+      </w:r>
+      <w:r>
+        <w:rPr>
+          <w:rStyle w:val="shorttext"/>
+        </w:rPr>
+        <w:t>plus</w:t>
+      </w:r>
+      <w:r>
+        <w:rPr>
+          <w:rStyle w:val="shorttext"/>
+        </w:rPr>
+        <w:t xml:space="preserve">, le </w:t>
+      </w:r>
+      <w:r>
+        <w:rPr>
+          <w:szCs w:val="22"/>
+        </w:rPr>
+        <w:t>phénomène de</w:t>
+      </w:r>
+      <w:r>
+        <w:rPr>
+          <w:szCs w:val="22"/>
         </w:rPr>
         <w:t>s</w:t>
       </w:r>
       <w:r>
         <w:rPr>
-          <w:rStyle w:val="shorttext"/>
-        </w:rPr>
-        <w:t xml:space="preserve"> spirale</w:t>
-      </w:r>
-      <w:r>
-        <w:rPr>
-          <w:rStyle w:val="shorttext"/>
+          <w:szCs w:val="22"/>
+        </w:rPr>
+        <w:t xml:space="preserve"> </w:t>
+      </w:r>
+      <w:r>
+        <w:rPr>
+          <w:szCs w:val="22"/>
+        </w:rPr>
+        <w:t>vibration</w:t>
+      </w:r>
+      <w:r>
+        <w:rPr>
+          <w:szCs w:val="22"/>
         </w:rPr>
         <w:t>s</w:t>
       </w:r>
       <w:r>
         <w:rPr>
-          <w:rStyle w:val="shorttext"/>
-        </w:rPr>
-        <w:t xml:space="preserve"> divergente</w:t>
-      </w:r>
-      <w:r>
-        <w:rPr>
-          <w:rStyle w:val="shorttext"/>
-        </w:rPr>
-        <w:t>s ont été</w:t>
-      </w:r>
-      <w:r>
-        <w:rPr>
-          <w:rStyle w:val="shorttext"/>
-        </w:rPr>
-        <w:t xml:space="preserve"> également</w:t>
-      </w:r>
-      <w:r>
-        <w:rPr>
-          <w:rStyle w:val="shorttext"/>
-        </w:rPr>
-        <w:t xml:space="preserve"> </w:t>
-      </w:r>
-      <w:r>
-        <w:rPr>
-          <w:rStyle w:val="shorttext"/>
-        </w:rPr>
-        <w:t>observées</w:t>
-      </w:r>
-      <w:r>
-        <w:rPr>
-          <w:rStyle w:val="shorttext"/>
-        </w:rPr>
-        <w:t xml:space="preserve"> </w:t>
-      </w:r>
-      <w:r>
-        <w:rPr>
-          <w:rStyle w:val="shorttext"/>
-        </w:rPr>
-        <w:t>à la</w:t>
-      </w:r>
-      <w:r>
-        <w:rPr>
-          <w:rStyle w:val="shorttext"/>
-        </w:rPr>
-        <w:t xml:space="preserve"> </w:t>
-      </w:r>
-      <w:r>
-        <w:rPr>
-          <w:rStyle w:val="shorttext"/>
-          <w:b/>
-        </w:rPr>
-        <w:fldChar w:fldCharType="begin"/>
-      </w:r>
-      <w:r>
-        <w:rPr>
-          <w:rStyle w:val="shorttext"/>
-          <w:b/>
-        </w:rPr>
-        <w:instrText xml:space="preserve"> REF _Ref523318350 \h  \* MERGEFORMAT </w:instrText>
-      </w:r>
-      <w:r>
-        <w:rPr>
-          <w:rStyle w:val="shorttext"/>
-          <w:b/>
-        </w:rPr>
-      </w:r>
-      <w:r>
-        <w:rPr>
-          <w:rStyle w:val="shorttext"/>
-          <w:b/>
-        </w:rPr>
-        <w:fldChar w:fldCharType="separate"/>
-      </w:r>
-      <w:r>
-        <w:rPr>
-          <w:rStyle w:val="shorttext"/>
-          <w:b/>
-        </w:rPr>
-        <w:t>Figure 4</w:t>
-      </w:r>
-      <w:r>
-        <w:rPr>
-          <w:rStyle w:val="shorttext"/>
-          <w:b/>
-        </w:rPr>
-        <w:fldChar w:fldCharType="end"/>
-      </w:r>
-      <w:r>
-        <w:rPr>
-          <w:rStyle w:val="shorttext"/>
-        </w:rPr>
-        <w:t xml:space="preserve">. </w:t>
-      </w:r>
-      <w:r>
-        <w:rPr>
-          <w:rStyle w:val="shorttext"/>
-        </w:rPr>
-        <w:t xml:space="preserve">En </w:t>
-      </w:r>
-      <w:r>
-        <w:rPr>
-          <w:rStyle w:val="shorttext"/>
-        </w:rPr>
-        <w:t>plus</w:t>
-      </w:r>
-      <w:r>
-        <w:rPr>
-          <w:rStyle w:val="shorttext"/>
-        </w:rPr>
-        <w:t xml:space="preserve">, le </w:t>
-      </w:r>
-      <w:r>
-        <w:rPr>
           <w:szCs w:val="22"/>
         </w:rPr>
-        <w:t>phénomène de</w:t>
+        <w:t xml:space="preserve"> cyclique</w:t>
       </w:r>
       <w:r>
         <w:rPr>
           <w:szCs w:val="22"/>
         </w:rPr>
-        <w:t xml:space="preserve"> la</w:t>
+        <w:t>s</w:t>
       </w:r>
       <w:r>
         <w:rPr>
@@ -2248,13 +2383,13 @@
         <w:rPr>
           <w:szCs w:val="22"/>
         </w:rPr>
-        <w:t>vibration cyclique</w:t>
+        <w:t>a</w:t>
       </w:r>
       <w:r>
         <w:rPr>
           <w:szCs w:val="22"/>
         </w:rPr>
-        <w:t xml:space="preserve"> a été également constaté sur </w:t>
+        <w:t xml:space="preserve"> été également constaté sur </w:t>
       </w:r>
       <w:r>
         <w:rPr>
@@ -2285,9 +2420,8 @@
         <w:rPr>
           <w:rStyle w:val="shorttext"/>
           <w:noProof/>
-          <w:lang w:val="en-US" w:eastAsia="zh-CN"/>
-        </w:rPr>
-        <w:lastRenderedPageBreak/>
+          <w:lang w:eastAsia="zh-CN"/>
+        </w:rPr>
         <w:drawing>
           <wp:inline distT="0" distB="0" distL="0" distR="0" wp14:anchorId="3612DD00" wp14:editId="1C560727">
             <wp:extent cx="3665551" cy="2329556"/>
@@ -2483,7 +2617,7 @@
         <w:rPr>
           <w:rStyle w:val="shorttext"/>
           <w:noProof/>
-          <w:lang w:val="en-US" w:eastAsia="zh-CN"/>
+          <w:lang w:eastAsia="zh-CN"/>
         </w:rPr>
         <w:drawing>
           <wp:inline distT="0" distB="0" distL="0" distR="0" wp14:anchorId="6634BFC6" wp14:editId="3DEDDDAD">
@@ -2700,332 +2834,231 @@
     <w:p>
       <w:pPr>
         <w:spacing w:line="360" w:lineRule="auto"/>
+      </w:pPr>
+      <w:r>
         <w:rPr>
           <w:szCs w:val="22"/>
         </w:rPr>
-      </w:pPr>
-    </w:p>
-    <w:p>
-      <w:pPr>
-        <w:spacing w:line="360" w:lineRule="auto"/>
+        <w:t xml:space="preserve">Les </w:t>
+      </w:r>
+      <w:r>
         <w:rPr>
           <w:szCs w:val="22"/>
         </w:rPr>
-      </w:pPr>
+        <w:t xml:space="preserve">deux </w:t>
+      </w:r>
       <w:r>
         <w:rPr>
           <w:szCs w:val="22"/>
         </w:rPr>
-        <w:t xml:space="preserve">Les </w:t>
+        <w:t xml:space="preserve">cas </w:t>
       </w:r>
       <w:r>
         <w:rPr>
           <w:szCs w:val="22"/>
         </w:rPr>
-        <w:t xml:space="preserve">deux </w:t>
+        <w:t xml:space="preserve">présentés </w:t>
       </w:r>
       <w:r>
         <w:rPr>
           <w:szCs w:val="22"/>
         </w:rPr>
-        <w:t xml:space="preserve">cas </w:t>
+        <w:t xml:space="preserve">ont mis en évidence </w:t>
       </w:r>
       <w:r>
         <w:rPr>
           <w:szCs w:val="22"/>
         </w:rPr>
-        <w:t xml:space="preserve">présentés </w:t>
+        <w:t>l’</w:t>
       </w:r>
       <w:r>
         <w:rPr>
           <w:szCs w:val="22"/>
         </w:rPr>
-        <w:t xml:space="preserve">ont mis en évidence </w:t>
+        <w:t xml:space="preserve">instabilité </w:t>
       </w:r>
       <w:r>
         <w:rPr>
           <w:szCs w:val="22"/>
         </w:rPr>
-        <w:t>l’</w:t>
+        <w:t xml:space="preserve">de la vibration synchrone </w:t>
       </w:r>
       <w:r>
         <w:rPr>
           <w:szCs w:val="22"/>
         </w:rPr>
+        <w:t>qui se développai</w:t>
+      </w:r>
+      <w:r>
+        <w:rPr>
+          <w:szCs w:val="22"/>
+        </w:rPr>
+        <w:t>t au cours du fonctionnement de</w:t>
+      </w:r>
+      <w:r>
+        <w:rPr>
+          <w:szCs w:val="22"/>
+        </w:rPr>
+        <w:t>s</w:t>
+      </w:r>
+      <w:r>
+        <w:rPr>
+          <w:szCs w:val="22"/>
+        </w:rPr>
+        <w:t xml:space="preserve"> mac</w:t>
+      </w:r>
+      <w:r>
+        <w:rPr>
+          <w:szCs w:val="22"/>
+        </w:rPr>
+        <w:t>hine</w:t>
+      </w:r>
+      <w:r>
+        <w:rPr>
+          <w:szCs w:val="22"/>
+        </w:rPr>
+        <w:t>s</w:t>
+      </w:r>
+      <w:r>
+        <w:rPr>
+          <w:szCs w:val="22"/>
+        </w:rPr>
+        <w:t>.</w:t>
+      </w:r>
+      <w:r>
+        <w:rPr>
+          <w:szCs w:val="22"/>
+        </w:rPr>
+        <w:t xml:space="preserve"> </w:t>
+      </w:r>
+      <w:r>
+        <w:rPr>
+          <w:szCs w:val="22"/>
+        </w:rPr>
+        <w:t xml:space="preserve">Différente </w:t>
+      </w:r>
+      <w:r>
+        <w:rPr>
+          <w:szCs w:val="22"/>
+        </w:rPr>
+        <w:t>des autres instabilités classiques</w:t>
+      </w:r>
+      <w:r>
+        <w:rPr>
+          <w:szCs w:val="22"/>
+        </w:rPr>
+        <w:t xml:space="preserve"> en dynamique des </w:t>
+      </w:r>
+      <w:r>
+        <w:rPr>
+          <w:szCs w:val="22"/>
+        </w:rPr>
+        <w:t>rotors, cette</w:t>
+      </w:r>
+      <w:r>
+        <w:rPr>
+          <w:szCs w:val="22"/>
+        </w:rPr>
+        <w:t xml:space="preserve"> </w:t>
+      </w:r>
+      <w:r>
+        <w:rPr>
+          <w:szCs w:val="22"/>
+        </w:rPr>
         <w:t xml:space="preserve">instabilité </w:t>
       </w:r>
       <w:r>
         <w:rPr>
           <w:szCs w:val="22"/>
         </w:rPr>
-        <w:t xml:space="preserve">de la vibration synchrone </w:t>
+        <w:t xml:space="preserve">vibratoire </w:t>
       </w:r>
       <w:r>
         <w:rPr>
           <w:szCs w:val="22"/>
         </w:rPr>
-        <w:t>qui se développai</w:t>
+        <w:t xml:space="preserve">se cache au début du fonctionnement et n’apparait qu’après un certain du temps. </w:t>
       </w:r>
       <w:r>
         <w:rPr>
           <w:szCs w:val="22"/>
         </w:rPr>
-        <w:t>t au cours du fonctionnement de</w:t>
+        <w:t>La</w:t>
       </w:r>
       <w:r>
         <w:rPr>
           <w:szCs w:val="22"/>
         </w:rPr>
+        <w:t xml:space="preserve"> dépendance du temps orient</w:t>
+      </w:r>
+      <w:r>
+        <w:rPr>
+          <w:szCs w:val="22"/>
+        </w:rPr>
+        <w:t>ait</w:t>
+      </w:r>
+      <w:r>
+        <w:rPr>
+          <w:szCs w:val="22"/>
+        </w:rPr>
+        <w:t xml:space="preserve"> les diagnostics vers les effets thermiques qui modifient progressivement les </w:t>
+      </w:r>
+      <w:r>
+        <w:rPr>
+          <w:szCs w:val="22"/>
+        </w:rPr>
+        <w:t>conditions du fonctionnement des</w:t>
+      </w:r>
+      <w:r>
+        <w:rPr>
+          <w:szCs w:val="22"/>
+        </w:rPr>
+        <w:t xml:space="preserve"> machines.</w:t>
+      </w:r>
+      <w:r>
+        <w:rPr>
+          <w:szCs w:val="22"/>
+        </w:rPr>
+        <w:t xml:space="preserve"> </w:t>
+      </w:r>
+      <w:r>
+        <w:rPr>
+          <w:szCs w:val="22"/>
+        </w:rPr>
+        <w:t>En outre, les phénomènes de</w:t>
+      </w:r>
+      <w:r>
+        <w:rPr>
+          <w:szCs w:val="22"/>
+        </w:rPr>
         <w:t>s</w:t>
       </w:r>
       <w:r>
         <w:rPr>
           <w:szCs w:val="22"/>
         </w:rPr>
-        <w:t xml:space="preserve"> mac</w:t>
+        <w:t xml:space="preserve"> vibrations spirales, de</w:t>
       </w:r>
       <w:r>
         <w:rPr>
           <w:szCs w:val="22"/>
         </w:rPr>
-        <w:t>hine</w:t>
+        <w:t>s</w:t>
       </w:r>
       <w:r>
         <w:rPr>
           <w:szCs w:val="22"/>
         </w:rPr>
-        <w:t>s</w:t>
+        <w:t xml:space="preserve"> </w:t>
       </w:r>
       <w:r>
         <w:rPr>
           <w:szCs w:val="22"/>
         </w:rPr>
-        <w:t>.</w:t>
-      </w:r>
-      <w:r>
-        <w:rPr>
-          <w:szCs w:val="22"/>
-        </w:rPr>
-        <w:t xml:space="preserve"> </w:t>
-      </w:r>
-      <w:r>
-        <w:rPr>
-          <w:szCs w:val="22"/>
-        </w:rPr>
-        <w:t xml:space="preserve">Différente </w:t>
-      </w:r>
-      <w:r>
-        <w:rPr>
-          <w:szCs w:val="22"/>
-        </w:rPr>
-        <w:t>des autres instabilités classiques</w:t>
-      </w:r>
-      <w:r>
-        <w:rPr>
-          <w:szCs w:val="22"/>
-        </w:rPr>
-        <w:t xml:space="preserve"> en dynamique des </w:t>
-      </w:r>
-      <w:r>
-        <w:rPr>
-          <w:szCs w:val="22"/>
-        </w:rPr>
-        <w:t>rotors, cette</w:t>
-      </w:r>
-      <w:r>
-        <w:rPr>
-          <w:szCs w:val="22"/>
-        </w:rPr>
-        <w:t xml:space="preserve"> </w:t>
-      </w:r>
-      <w:r>
-        <w:rPr>
-          <w:szCs w:val="22"/>
-        </w:rPr>
-        <w:t xml:space="preserve">instabilité </w:t>
-      </w:r>
-      <w:r>
-        <w:rPr>
-          <w:szCs w:val="22"/>
-        </w:rPr>
-        <w:t xml:space="preserve">vibratoire </w:t>
-      </w:r>
-      <w:r>
-        <w:rPr>
-          <w:szCs w:val="22"/>
-        </w:rPr>
-        <w:t xml:space="preserve">se cache au début du fonctionnement et n’apparait qu’après un certain du temps. </w:t>
-      </w:r>
-      <w:r>
-        <w:rPr>
-          <w:szCs w:val="22"/>
-        </w:rPr>
-        <w:t xml:space="preserve"> </w:t>
-      </w:r>
-      <w:r>
-        <w:rPr>
-          <w:szCs w:val="22"/>
-        </w:rPr>
-        <w:t>La</w:t>
-      </w:r>
-      <w:r>
-        <w:rPr>
-          <w:szCs w:val="22"/>
-        </w:rPr>
-        <w:t xml:space="preserve"> dépendance du temps orient</w:t>
-      </w:r>
-      <w:r>
-        <w:rPr>
-          <w:szCs w:val="22"/>
-        </w:rPr>
-        <w:t>ait</w:t>
-      </w:r>
-      <w:r>
-        <w:rPr>
-          <w:szCs w:val="22"/>
-        </w:rPr>
-        <w:t xml:space="preserve"> les diagnostics vers les effets thermiques qui modifient progressivement les </w:t>
-      </w:r>
-      <w:r>
-        <w:rPr>
-          <w:szCs w:val="22"/>
-        </w:rPr>
-        <w:t>conditions du fonctionnement des</w:t>
-      </w:r>
-      <w:r>
-        <w:rPr>
-          <w:szCs w:val="22"/>
-        </w:rPr>
-        <w:t xml:space="preserve"> machines.</w:t>
-      </w:r>
-      <w:r>
-        <w:rPr>
-          <w:szCs w:val="22"/>
-        </w:rPr>
-        <w:t xml:space="preserve"> </w:t>
-      </w:r>
-      <w:r>
-        <w:rPr>
-          <w:szCs w:val="22"/>
-        </w:rPr>
-        <w:t xml:space="preserve"> </w:t>
-      </w:r>
-      <w:r>
-        <w:rPr>
-          <w:szCs w:val="22"/>
-        </w:rPr>
-        <w:t>Dans la littérature, c</w:t>
-      </w:r>
-      <w:r>
-        <w:rPr>
-          <w:szCs w:val="22"/>
-        </w:rPr>
-        <w:t>ette instabilité</w:t>
-      </w:r>
-      <w:r>
-        <w:rPr>
-          <w:szCs w:val="22"/>
-        </w:rPr>
-        <w:t xml:space="preserve"> liée à l’effet thermique</w:t>
-      </w:r>
-      <w:r>
-        <w:rPr>
-          <w:szCs w:val="22"/>
-        </w:rPr>
-        <w:t xml:space="preserve"> est </w:t>
-      </w:r>
-      <w:r>
-        <w:rPr>
-          <w:szCs w:val="22"/>
-        </w:rPr>
-        <w:t>connue</w:t>
-      </w:r>
-      <w:r>
-        <w:rPr>
-          <w:szCs w:val="22"/>
-        </w:rPr>
-        <w:t xml:space="preserve"> </w:t>
-      </w:r>
-      <w:r>
-        <w:rPr>
-          <w:szCs w:val="22"/>
-        </w:rPr>
-        <w:t>par</w:t>
-      </w:r>
-      <w:r>
-        <w:rPr>
-          <w:szCs w:val="22"/>
-        </w:rPr>
-        <w:t xml:space="preserve"> les</w:t>
-      </w:r>
-      <w:r>
-        <w:rPr>
-          <w:szCs w:val="22"/>
-        </w:rPr>
-        <w:t xml:space="preserve"> deux </w:t>
-      </w:r>
-      <w:r>
-        <w:rPr>
-          <w:szCs w:val="22"/>
-        </w:rPr>
-        <w:t>appellations</w:t>
-      </w:r>
-      <w:r>
-        <w:rPr>
-          <w:szCs w:val="22"/>
-        </w:rPr>
-        <w:t> </w:t>
-      </w:r>
-      <w:r>
-        <w:rPr>
-          <w:szCs w:val="22"/>
-        </w:rPr>
-        <w:t xml:space="preserve">en fonction de la source de chaleur </w:t>
-      </w:r>
-      <w:r>
-        <w:rPr>
-          <w:szCs w:val="22"/>
-        </w:rPr>
-        <w:t xml:space="preserve">: </w:t>
-      </w:r>
-      <w:r>
-        <w:rPr>
-          <w:szCs w:val="22"/>
-        </w:rPr>
-        <w:t xml:space="preserve">L’effet Newkirk et l’effet Morton. </w:t>
-      </w:r>
-      <w:r>
-        <w:rPr>
-          <w:szCs w:val="22"/>
-        </w:rPr>
-        <w:t xml:space="preserve"> </w:t>
-      </w:r>
-      <w:r>
-        <w:rPr>
-          <w:szCs w:val="22"/>
-        </w:rPr>
-        <w:t>L’effet </w:t>
-      </w:r>
-      <w:r>
-        <w:rPr>
-          <w:szCs w:val="22"/>
-        </w:rPr>
-        <w:t>Newkirk est distingué par la chaleur issue du</w:t>
-      </w:r>
-      <w:r>
-        <w:t xml:space="preserve"> frottement entre les solides alors que l’effet Morton est reconnu par la chaleur </w:t>
-      </w:r>
-      <w:r>
-        <w:t>générée</w:t>
-      </w:r>
-      <w:r>
-        <w:t xml:space="preserve"> du cisaillement visqueux d</w:t>
-      </w:r>
-      <w:r>
-        <w:t>e film</w:t>
-      </w:r>
-      <w:r>
-        <w:t xml:space="preserve"> lubrifiant dans les paliers hydrodynamiques.</w:t>
+        <w:t>vibrations cycliques et l’hystérésis sont souvent décrit dans la littérature comme signatures de l’effet thermique.</w:t>
+      </w:r>
+      <w:r>
+        <w:t xml:space="preserve"> </w:t>
       </w:r>
     </w:p>
     <w:p>
@@ -3384,7 +3417,7 @@
           <w:iCs/>
           <w:noProof/>
         </w:rPr>
-        <w:t>5</w:t>
+        <w:t>6</w:t>
       </w:r>
       <w:r>
         <w:rPr>
@@ -3460,7 +3493,7 @@
           <w:iCs/>
           <w:noProof/>
         </w:rPr>
-        <w:t>5</w:t>
+        <w:t>6</w:t>
       </w:r>
       <w:r>
         <w:rPr>
@@ -3568,7 +3601,7 @@
             <w:r>
               <w:rPr>
                 <w:noProof/>
-                <w:lang w:val="en-US" w:eastAsia="zh-CN"/>
+                <w:lang w:eastAsia="zh-CN"/>
               </w:rPr>
               <w:drawing>
                 <wp:inline distT="0" distB="0" distL="0" distR="0" wp14:anchorId="0452A3B2" wp14:editId="08B01B8D">
@@ -3645,7 +3678,7 @@
             <w:r>
               <w:rPr>
                 <w:noProof/>
-                <w:lang w:val="en-US" w:eastAsia="zh-CN"/>
+                <w:lang w:eastAsia="zh-CN"/>
               </w:rPr>
               <w:lastRenderedPageBreak/>
               <w:drawing>
@@ -4502,7 +4535,7 @@
         <w:rPr>
           <w:b/>
         </w:rPr>
-        <w:t>Figure 6</w:t>
+        <w:t>Figure 7</w:t>
       </w:r>
       <w:r>
         <w:rPr>
@@ -4716,7 +4749,7 @@
       <w:r>
         <w:rPr>
           <w:noProof/>
-          <w:lang w:val="en-US" w:eastAsia="zh-CN"/>
+          <w:lang w:eastAsia="zh-CN"/>
         </w:rPr>
         <w:drawing>
           <wp:inline distT="0" distB="0" distL="0" distR="0" wp14:anchorId="1F2CCEC0" wp14:editId="15045C1E">
@@ -5046,7 +5079,7 @@
         <w:rPr>
           <w:b/>
         </w:rPr>
-        <w:t>Figure 7</w:t>
+        <w:t>Figure 8</w:t>
       </w:r>
       <w:r>
         <w:rPr>
@@ -5146,7 +5179,7 @@
         <w:rPr>
           <w:b/>
         </w:rPr>
-        <w:t>Figure 8</w:t>
+        <w:t>Figure 9</w:t>
       </w:r>
       <w:r>
         <w:rPr>
@@ -5201,7 +5234,7 @@
       <w:r>
         <w:rPr>
           <w:noProof/>
-          <w:lang w:val="en-US" w:eastAsia="zh-CN"/>
+          <w:lang w:eastAsia="zh-CN"/>
         </w:rPr>
         <w:drawing>
           <wp:inline distT="0" distB="0" distL="0" distR="0" wp14:anchorId="3E061D1E" wp14:editId="0B97DB72">
@@ -5371,7 +5404,7 @@
       <w:r>
         <w:rPr>
           <w:noProof/>
-          <w:lang w:val="en-US" w:eastAsia="zh-CN"/>
+          <w:lang w:eastAsia="zh-CN"/>
         </w:rPr>
         <w:drawing>
           <wp:inline distT="0" distB="0" distL="0" distR="0" wp14:anchorId="5443ECDE" wp14:editId="5B78A112">
@@ -6858,7 +6891,7 @@
             <w:pPr>
               <w:spacing w:before="120" w:after="120" w:line="360" w:lineRule="auto"/>
               <w:rPr>
-                <w:rFonts w:eastAsia="宋体"/>
+                <w:rFonts w:eastAsia="SimSun"/>
                 <w:i/>
                 <w:sz w:val="24"/>
               </w:rPr>
@@ -7188,7 +7221,7 @@
       <w:r>
         <w:rPr>
           <w:noProof/>
-          <w:lang w:val="en-US" w:eastAsia="zh-CN"/>
+          <w:lang w:eastAsia="zh-CN"/>
         </w:rPr>
         <w:drawing>
           <wp:inline distT="0" distB="0" distL="0" distR="0" wp14:anchorId="75D777B4" wp14:editId="66181C9D">
@@ -7743,7 +7776,7 @@
         <w:rPr>
           <w:b/>
         </w:rPr>
-        <w:t>Figure 9</w:t>
+        <w:t>Figure 10</w:t>
       </w:r>
       <w:r>
         <w:rPr>
@@ -8514,7 +8547,7 @@
               <w:spacing w:before="120" w:after="120" w:line="360" w:lineRule="auto"/>
               <w:jc w:val="center"/>
               <w:rPr>
-                <w:rFonts w:eastAsia="宋体"/>
+                <w:rFonts w:eastAsia="SimSun"/>
                 <w:i/>
               </w:rPr>
             </w:pPr>
@@ -8788,7 +8821,7 @@
               <w:spacing w:before="120" w:after="120" w:line="360" w:lineRule="auto"/>
               <w:jc w:val="center"/>
               <w:rPr>
-                <w:rFonts w:eastAsia="宋体"/>
+                <w:rFonts w:eastAsia="SimSun"/>
                 <w:i/>
               </w:rPr>
             </w:pPr>
@@ -9202,7 +9235,7 @@
         <w:rPr>
           <w:b/>
         </w:rPr>
-        <w:t>Figure 10</w:t>
+        <w:t>Figure 11</w:t>
       </w:r>
       <w:r>
         <w:rPr>
@@ -9238,7 +9271,7 @@
           <w:rFonts w:asciiTheme="minorHAnsi" w:hAnsiTheme="minorHAnsi"/>
           <w:noProof/>
           <w:sz w:val="24"/>
-          <w:lang w:val="en-US" w:eastAsia="zh-CN"/>
+          <w:lang w:eastAsia="zh-CN"/>
         </w:rPr>
         <w:drawing>
           <wp:inline distT="0" distB="0" distL="0" distR="0" wp14:anchorId="460EA65A" wp14:editId="3B109314">
@@ -9590,7 +9623,7 @@
             <w:pPr>
               <w:spacing w:before="120" w:after="120" w:line="360" w:lineRule="auto"/>
               <w:rPr>
-                <w:rFonts w:eastAsia="宋体"/>
+                <w:rFonts w:eastAsia="SimSun"/>
                 <w:i/>
                 <w:sz w:val="24"/>
               </w:rPr>
@@ -9686,20 +9719,20 @@
                 </m:f>
                 <m:r>
                   <w:rPr>
-                    <w:rFonts w:ascii="Cambria Math" w:eastAsia="宋体" w:hAnsi="Cambria Math"/>
+                    <w:rFonts w:ascii="Cambria Math" w:eastAsia="SimSun" w:hAnsi="Cambria Math"/>
                   </w:rPr>
                   <m:t xml:space="preserve">     </m:t>
                 </m:r>
                 <m:r>
                   <w:rPr>
-                    <w:rFonts w:ascii="Cambria Math" w:eastAsia="宋体" w:hAnsi="Cambria Math"/>
+                    <w:rFonts w:ascii="Cambria Math" w:eastAsia="SimSun" w:hAnsi="Cambria Math"/>
                     <w:sz w:val="24"/>
                   </w:rPr>
                   <m:t>(</m:t>
                 </m:r>
                 <m:r>
                   <w:rPr>
-                    <w:rFonts w:ascii="Cambria Math" w:eastAsia="宋体" w:hAnsi="Cambria Math"/>
+                    <w:rFonts w:ascii="Cambria Math" w:eastAsia="SimSun" w:hAnsi="Cambria Math"/>
                     <w:sz w:val="24"/>
                     <w:lang w:val="en-US"/>
                   </w:rPr>
@@ -9707,7 +9740,7 @@
                 </m:r>
                 <m:r>
                   <w:rPr>
-                    <w:rFonts w:ascii="Cambria Math" w:eastAsia="宋体" w:hAnsi="Cambria Math"/>
+                    <w:rFonts w:ascii="Cambria Math" w:eastAsia="SimSun" w:hAnsi="Cambria Math"/>
                     <w:sz w:val="24"/>
                   </w:rPr>
                   <m:t>)</m:t>
@@ -9717,7 +9750,7 @@
                     <m:sty m:val="p"/>
                   </m:rPr>
                   <w:rPr>
-                    <w:rFonts w:eastAsia="宋体"/>
+                    <w:rFonts w:eastAsia="SimSun"/>
                     <w:sz w:val="24"/>
                   </w:rPr>
                   <w:br/>
@@ -9836,20 +9869,20 @@
                 </m:f>
                 <m:r>
                   <w:rPr>
-                    <w:rFonts w:ascii="Cambria Math" w:eastAsia="宋体" w:hAnsi="Cambria Math"/>
+                    <w:rFonts w:ascii="Cambria Math" w:eastAsia="SimSun" w:hAnsi="Cambria Math"/>
                   </w:rPr>
                   <m:t xml:space="preserve">     </m:t>
                 </m:r>
                 <m:r>
                   <w:rPr>
-                    <w:rFonts w:ascii="Cambria Math" w:eastAsia="宋体" w:hAnsi="Cambria Math"/>
+                    <w:rFonts w:ascii="Cambria Math" w:eastAsia="SimSun" w:hAnsi="Cambria Math"/>
                     <w:sz w:val="24"/>
                   </w:rPr>
                   <m:t>(</m:t>
                 </m:r>
                 <m:r>
                   <w:rPr>
-                    <w:rFonts w:ascii="Cambria Math" w:eastAsia="宋体" w:hAnsi="Cambria Math"/>
+                    <w:rFonts w:ascii="Cambria Math" w:eastAsia="SimSun" w:hAnsi="Cambria Math"/>
                     <w:sz w:val="24"/>
                     <w:lang w:val="en-US"/>
                   </w:rPr>
@@ -9857,7 +9890,7 @@
                 </m:r>
                 <m:r>
                   <w:rPr>
-                    <w:rFonts w:ascii="Cambria Math" w:eastAsia="宋体" w:hAnsi="Cambria Math"/>
+                    <w:rFonts w:ascii="Cambria Math" w:eastAsia="SimSun" w:hAnsi="Cambria Math"/>
                     <w:sz w:val="24"/>
                   </w:rPr>
                   <m:t>)</m:t>
@@ -10323,7 +10356,7 @@
               <w:spacing w:before="120" w:after="120" w:line="360" w:lineRule="auto"/>
               <w:jc w:val="center"/>
               <w:rPr>
-                <w:rFonts w:eastAsia="宋体"/>
+                <w:rFonts w:eastAsia="SimSun"/>
                 <w:i/>
               </w:rPr>
             </w:pPr>
@@ -10961,7 +10994,7 @@
         <w:fldChar w:fldCharType="separate"/>
       </w:r>
       <w:r>
-        <w:t>Figure 11</w:t>
+        <w:t>Figure 12</w:t>
       </w:r>
       <w:r>
         <w:fldChar w:fldCharType="end"/>
@@ -11018,7 +11051,7 @@
       <w:r>
         <w:rPr>
           <w:noProof/>
-          <w:lang w:val="en-US" w:eastAsia="zh-CN"/>
+          <w:lang w:eastAsia="zh-CN"/>
         </w:rPr>
         <w:drawing>
           <wp:inline distT="0" distB="0" distL="0" distR="0" wp14:anchorId="05E72B94" wp14:editId="107F80EB">
@@ -11709,7 +11742,7 @@
       <w:r>
         <w:rPr>
           <w:noProof/>
-          <w:lang w:val="en-US" w:eastAsia="zh-CN"/>
+          <w:lang w:eastAsia="zh-CN"/>
         </w:rPr>
         <w:lastRenderedPageBreak/>
         <w:drawing>
@@ -11983,9 +12016,9 @@
       </w:r>
       <w:r>
         <w:rPr>
-          <w:b/>
-        </w:rPr>
-        <w:t>Eq.6</w:t>
+          <w:bCs/>
+        </w:rPr>
+        <w:t>Erreur ! Source du renvoi introuvable.</w:t>
       </w:r>
       <w:r>
         <w:rPr>
@@ -12031,7 +12064,7 @@
               <w:spacing w:before="120" w:after="120" w:line="360" w:lineRule="auto"/>
               <w:jc w:val="center"/>
               <w:rPr>
-                <w:rFonts w:eastAsia="宋体"/>
+                <w:rFonts w:eastAsia="SimSun"/>
                 <w:i/>
               </w:rPr>
             </w:pPr>
@@ -13032,7 +13065,7 @@
               <w:spacing w:before="120" w:after="120" w:line="360" w:lineRule="auto"/>
               <w:jc w:val="center"/>
               <w:rPr>
-                <w:rFonts w:eastAsia="宋体"/>
+                <w:rFonts w:eastAsia="SimSun"/>
                 <w:i/>
               </w:rPr>
             </w:pPr>
@@ -13088,7 +13121,7 @@
                   <m:sSubPr>
                     <m:ctrlPr>
                       <w:rPr>
-                        <w:rFonts w:ascii="Cambria Math" w:eastAsia="宋体" w:hAnsi="Cambria Math"/>
+                        <w:rFonts w:ascii="Cambria Math" w:eastAsia="SimSun" w:hAnsi="Cambria Math"/>
                         <w:b/>
                         <w:i/>
                         <w:lang w:val="en-US"/>
@@ -13101,7 +13134,7 @@
                         <m:sty m:val="bi"/>
                       </m:rPr>
                       <w:rPr>
-                        <w:rFonts w:ascii="Cambria Math" w:eastAsia="宋体" w:hAnsi="Cambria Math"/>
+                        <w:rFonts w:ascii="Cambria Math" w:eastAsia="SimSun" w:hAnsi="Cambria Math"/>
                         <w:lang w:val="en-US"/>
                       </w:rPr>
                       <m:t>M</m:t>
@@ -13113,7 +13146,7 @@
                         <m:sty m:val="bi"/>
                       </m:rPr>
                       <w:rPr>
-                        <w:rFonts w:ascii="Cambria Math" w:eastAsia="宋体" w:hAnsi="Cambria Math"/>
+                        <w:rFonts w:ascii="Cambria Math" w:eastAsia="SimSun" w:hAnsi="Cambria Math"/>
                         <w:lang w:val="en-US"/>
                       </w:rPr>
                       <m:t>Rot</m:t>
@@ -13124,7 +13157,7 @@
                   <m:sSubPr>
                     <m:ctrlPr>
                       <w:rPr>
-                        <w:rFonts w:ascii="Cambria Math" w:eastAsia="宋体" w:hAnsi="Cambria Math"/>
+                        <w:rFonts w:ascii="Cambria Math" w:eastAsia="SimSun" w:hAnsi="Cambria Math"/>
                         <w:b/>
                         <w:i/>
                         <w:lang w:val="en-US"/>
@@ -13137,7 +13170,7 @@
                         <m:sty m:val="bi"/>
                       </m:rPr>
                       <w:rPr>
-                        <w:rFonts w:ascii="Cambria Math" w:eastAsia="宋体" w:hAnsi="Cambria Math"/>
+                        <w:rFonts w:ascii="Cambria Math" w:eastAsia="SimSun" w:hAnsi="Cambria Math"/>
                         <w:lang w:val="en-US"/>
                       </w:rPr>
                       <m:t>d</m:t>
@@ -13149,7 +13182,7 @@
                         <m:sty m:val="bi"/>
                       </m:rPr>
                       <w:rPr>
-                        <w:rFonts w:ascii="Cambria Math" w:eastAsia="宋体" w:hAnsi="Cambria Math"/>
+                        <w:rFonts w:ascii="Cambria Math" w:eastAsia="SimSun" w:hAnsi="Cambria Math"/>
                         <w:lang w:val="en-US"/>
                       </w:rPr>
                       <m:t>T</m:t>
@@ -13160,7 +13193,7 @@
                   <m:sSupPr>
                     <m:ctrlPr>
                       <w:rPr>
-                        <w:rFonts w:ascii="Cambria Math" w:eastAsia="宋体" w:hAnsi="Cambria Math"/>
+                        <w:rFonts w:ascii="Cambria Math" w:eastAsia="SimSun" w:hAnsi="Cambria Math"/>
                         <w:b/>
                         <w:i/>
                         <w:lang w:val="en-US"/>
@@ -13173,14 +13206,14 @@
                         <m:sty m:val="b"/>
                       </m:rPr>
                       <w:rPr>
-                        <w:rFonts w:ascii="Cambria Math" w:eastAsia="宋体" w:hAnsi="Cambria Math"/>
+                        <w:rFonts w:ascii="Cambria Math" w:eastAsia="SimSun" w:hAnsi="Cambria Math"/>
                         <w:lang w:val="en-US"/>
                       </w:rPr>
                       <m:t>Ω</m:t>
                     </m:r>
                     <m:ctrlPr>
                       <w:rPr>
-                        <w:rFonts w:ascii="Cambria Math" w:eastAsia="宋体" w:hAnsi="Cambria Math"/>
+                        <w:rFonts w:ascii="Cambria Math" w:eastAsia="SimSun" w:hAnsi="Cambria Math"/>
                         <w:b/>
                         <w:lang w:val="en-US"/>
                       </w:rPr>
@@ -13192,7 +13225,7 @@
                         <m:sty m:val="bi"/>
                       </m:rPr>
                       <w:rPr>
-                        <w:rFonts w:ascii="Cambria Math" w:eastAsia="宋体" w:hAnsi="Cambria Math"/>
+                        <w:rFonts w:ascii="Cambria Math" w:eastAsia="SimSun" w:hAnsi="Cambria Math"/>
                         <w:lang w:val="en-US"/>
                       </w:rPr>
                       <m:t>2</m:t>
@@ -13203,7 +13236,7 @@
                   <m:sSupPr>
                     <m:ctrlPr>
                       <w:rPr>
-                        <w:rFonts w:ascii="Cambria Math" w:eastAsia="宋体" w:hAnsi="Cambria Math"/>
+                        <w:rFonts w:ascii="Cambria Math" w:eastAsia="SimSun" w:hAnsi="Cambria Math"/>
                         <w:b/>
                         <w:i/>
                         <w:lang w:val="en-US"/>
@@ -13216,7 +13249,7 @@
                         <m:sty m:val="bi"/>
                       </m:rPr>
                       <w:rPr>
-                        <w:rFonts w:ascii="Cambria Math" w:eastAsia="宋体" w:hAnsi="Cambria Math"/>
+                        <w:rFonts w:ascii="Cambria Math" w:eastAsia="SimSun" w:hAnsi="Cambria Math"/>
                         <w:lang w:val="en-US"/>
                       </w:rPr>
                       <m:t>e</m:t>
@@ -13228,7 +13261,7 @@
                         <m:sty m:val="bi"/>
                       </m:rPr>
                       <w:rPr>
-                        <w:rFonts w:ascii="Cambria Math" w:eastAsia="宋体" w:hAnsi="Cambria Math"/>
+                        <w:rFonts w:ascii="Cambria Math" w:eastAsia="SimSun" w:hAnsi="Cambria Math"/>
                         <w:lang w:val="en-US"/>
                       </w:rPr>
                       <m:t>j</m:t>
@@ -13238,7 +13271,7 @@
                         <m:sty m:val="b"/>
                       </m:rPr>
                       <w:rPr>
-                        <w:rFonts w:ascii="Cambria Math" w:eastAsia="宋体" w:hAnsi="Cambria Math"/>
+                        <w:rFonts w:ascii="Cambria Math" w:eastAsia="SimSun" w:hAnsi="Cambria Math"/>
                         <w:lang w:val="en-US"/>
                       </w:rPr>
                       <m:t>Ω</m:t>
@@ -13248,7 +13281,7 @@
                         <m:sty m:val="bi"/>
                       </m:rPr>
                       <w:rPr>
-                        <w:rFonts w:ascii="Cambria Math" w:eastAsia="宋体" w:hAnsi="Cambria Math"/>
+                        <w:rFonts w:ascii="Cambria Math" w:eastAsia="SimSun" w:hAnsi="Cambria Math"/>
                         <w:lang w:val="en-US"/>
                       </w:rPr>
                       <m:t>t+</m:t>
@@ -13258,7 +13291,7 @@
                         <m:sty m:val="b"/>
                       </m:rPr>
                       <w:rPr>
-                        <w:rFonts w:ascii="Cambria Math" w:eastAsia="宋体" w:hAnsi="Cambria Math"/>
+                        <w:rFonts w:ascii="Cambria Math" w:eastAsia="SimSun" w:hAnsi="Cambria Math"/>
                         <w:lang w:val="en-US"/>
                       </w:rPr>
                       <m:t>β</m:t>
@@ -13729,7 +13762,11 @@
         <w:fldChar w:fldCharType="separate"/>
       </w:r>
       <w:r>
-        <w:t>Eq.8</w:t>
+        <w:rPr>
+          <w:b/>
+          <w:bCs/>
+        </w:rPr>
+        <w:t>Erreur ! Source du renvoi introuvable.</w:t>
       </w:r>
       <w:r>
         <w:fldChar w:fldCharType="end"/>
@@ -13809,7 +13846,7 @@
               <w:spacing w:before="120" w:after="120" w:line="360" w:lineRule="auto"/>
               <w:jc w:val="center"/>
               <w:rPr>
-                <w:rFonts w:eastAsia="宋体"/>
+                <w:rFonts w:eastAsia="SimSun"/>
                 <w:i/>
               </w:rPr>
             </w:pPr>
@@ -13864,7 +13901,7 @@
                   <m:sSubPr>
                     <m:ctrlPr>
                       <w:rPr>
-                        <w:rFonts w:ascii="Cambria Math" w:eastAsia="宋体" w:hAnsi="Cambria Math"/>
+                        <w:rFonts w:ascii="Cambria Math" w:eastAsia="SimSun" w:hAnsi="Cambria Math"/>
                         <w:b/>
                         <w:i/>
                         <w:lang w:val="en-US"/>
@@ -13877,7 +13914,7 @@
                         <m:sty m:val="bi"/>
                       </m:rPr>
                       <w:rPr>
-                        <w:rFonts w:ascii="Cambria Math" w:eastAsia="宋体" w:hAnsi="Cambria Math"/>
+                        <w:rFonts w:ascii="Cambria Math" w:eastAsia="SimSun" w:hAnsi="Cambria Math"/>
                         <w:lang w:val="en-US"/>
                       </w:rPr>
                       <m:t>K</m:t>
@@ -13889,7 +13926,7 @@
                         <m:sty m:val="bi"/>
                       </m:rPr>
                       <w:rPr>
-                        <w:rFonts w:ascii="Cambria Math" w:eastAsia="宋体" w:hAnsi="Cambria Math"/>
+                        <w:rFonts w:ascii="Cambria Math" w:eastAsia="SimSun" w:hAnsi="Cambria Math"/>
                         <w:lang w:val="en-US"/>
                       </w:rPr>
                       <m:t>Rot</m:t>
@@ -13900,7 +13937,7 @@
                   <m:sSubPr>
                     <m:ctrlPr>
                       <w:rPr>
-                        <w:rFonts w:ascii="Cambria Math" w:eastAsia="宋体" w:hAnsi="Cambria Math"/>
+                        <w:rFonts w:ascii="Cambria Math" w:eastAsia="SimSun" w:hAnsi="Cambria Math"/>
                         <w:b/>
                         <w:i/>
                         <w:lang w:val="en-US"/>
@@ -13913,7 +13950,7 @@
                         <m:sty m:val="bi"/>
                       </m:rPr>
                       <w:rPr>
-                        <w:rFonts w:ascii="Cambria Math" w:eastAsia="宋体" w:hAnsi="Cambria Math"/>
+                        <w:rFonts w:ascii="Cambria Math" w:eastAsia="SimSun" w:hAnsi="Cambria Math"/>
                         <w:lang w:val="en-US"/>
                       </w:rPr>
                       <m:t>Z</m:t>
@@ -13925,7 +13962,7 @@
                         <m:sty m:val="bi"/>
                       </m:rPr>
                       <w:rPr>
-                        <w:rFonts w:ascii="Cambria Math" w:eastAsia="宋体" w:hAnsi="Cambria Math"/>
+                        <w:rFonts w:ascii="Cambria Math" w:eastAsia="SimSun" w:hAnsi="Cambria Math"/>
                         <w:lang w:val="en-US"/>
                       </w:rPr>
                       <m:t>T</m:t>
@@ -13937,7 +13974,7 @@
                     <m:sty m:val="bi"/>
                   </m:rPr>
                   <w:rPr>
-                    <w:rFonts w:ascii="Cambria Math" w:eastAsia="宋体" w:hAnsi="Cambria Math"/>
+                    <w:rFonts w:ascii="Cambria Math" w:eastAsia="SimSun" w:hAnsi="Cambria Math"/>
                   </w:rPr>
                   <m:t>(</m:t>
                 </m:r>
@@ -13946,7 +13983,7 @@
                     <m:sty m:val="bi"/>
                   </m:rPr>
                   <w:rPr>
-                    <w:rFonts w:ascii="Cambria Math" w:eastAsia="宋体" w:hAnsi="Cambria Math"/>
+                    <w:rFonts w:ascii="Cambria Math" w:eastAsia="SimSun" w:hAnsi="Cambria Math"/>
                     <w:lang w:val="en-US"/>
                   </w:rPr>
                   <m:t>t</m:t>
@@ -13956,7 +13993,7 @@
                     <m:sty m:val="bi"/>
                   </m:rPr>
                   <w:rPr>
-                    <w:rFonts w:ascii="Cambria Math" w:eastAsia="宋体" w:hAnsi="Cambria Math"/>
+                    <w:rFonts w:ascii="Cambria Math" w:eastAsia="SimSun" w:hAnsi="Cambria Math"/>
                   </w:rPr>
                   <m:t>)</m:t>
                 </m:r>
@@ -14036,7 +14073,7 @@
           <m:sSubPr>
             <m:ctrlPr>
               <w:rPr>
-                <w:rFonts w:ascii="Cambria Math" w:eastAsia="宋体" w:hAnsi="Cambria Math"/>
+                <w:rFonts w:ascii="Cambria Math" w:eastAsia="SimSun" w:hAnsi="Cambria Math"/>
                 <w:b/>
                 <w:i/>
                 <w:lang w:val="en-US"/>
@@ -14049,7 +14086,7 @@
                 <m:sty m:val="bi"/>
               </m:rPr>
               <w:rPr>
-                <w:rFonts w:ascii="Cambria Math" w:eastAsia="宋体" w:hAnsi="Cambria Math"/>
+                <w:rFonts w:ascii="Cambria Math" w:eastAsia="SimSun" w:hAnsi="Cambria Math"/>
                 <w:lang w:val="en-US"/>
               </w:rPr>
               <m:t>Z</m:t>
@@ -14061,7 +14098,7 @@
                 <m:sty m:val="bi"/>
               </m:rPr>
               <w:rPr>
-                <w:rFonts w:ascii="Cambria Math" w:eastAsia="宋体" w:hAnsi="Cambria Math"/>
+                <w:rFonts w:ascii="Cambria Math" w:eastAsia="SimSun" w:hAnsi="Cambria Math"/>
                 <w:lang w:val="en-US"/>
               </w:rPr>
               <m:t>T</m:t>
@@ -14072,7 +14109,7 @@
           <m:dPr>
             <m:ctrlPr>
               <w:rPr>
-                <w:rFonts w:ascii="Cambria Math" w:eastAsia="宋体" w:hAnsi="Cambria Math"/>
+                <w:rFonts w:ascii="Cambria Math" w:eastAsia="SimSun" w:hAnsi="Cambria Math"/>
                 <w:b/>
                 <w:i/>
               </w:rPr>
@@ -14084,7 +14121,7 @@
                 <m:sty m:val="bi"/>
               </m:rPr>
               <w:rPr>
-                <w:rFonts w:ascii="Cambria Math" w:eastAsia="宋体" w:hAnsi="Cambria Math"/>
+                <w:rFonts w:ascii="Cambria Math" w:eastAsia="SimSun" w:hAnsi="Cambria Math"/>
                 <w:lang w:val="en-US"/>
               </w:rPr>
               <m:t>t</m:t>
@@ -14244,17 +14281,17 @@
         <w:t>L</w:t>
       </w:r>
       <w:r>
-        <w:t>es principales études</w:t>
-      </w:r>
-      <w:r>
-        <w:t xml:space="preserve"> </w:t>
-      </w:r>
-      <w:r>
-        <w:t xml:space="preserve">expérimentales et numériques consacrée à la compréhension de l’effet Morton, à </w:t>
+        <w:t xml:space="preserve">es </w:t>
       </w:r>
       <w:r>
         <w:lastRenderedPageBreak/>
-        <w:t xml:space="preserve">l’analyse de l’effet Morton ainsi qu’à prévenir l’effet Morton instable sont regroupées. </w:t>
+        <w:t>principales études</w:t>
+      </w:r>
+      <w:r>
+        <w:t xml:space="preserve"> </w:t>
+      </w:r>
+      <w:r>
+        <w:t xml:space="preserve">expérimentales et numériques consacrée à la compréhension de l’effet Morton, à l’analyse de l’effet Morton ainsi qu’à prévenir l’effet Morton instable sont regroupées. </w:t>
       </w:r>
       <w:r>
         <w:t xml:space="preserve">La synthèse de ces études permet d’apercevoir </w:t>
@@ -14448,8 +14485,6 @@
       <w:pPr>
         <w:spacing w:line="360" w:lineRule="auto"/>
       </w:pPr>
-      <w:bookmarkStart w:id="16" w:name="_GoBack"/>
-      <w:bookmarkEnd w:id="16"/>
     </w:p>
     <w:p>
       <w:pPr>
@@ -14476,15 +14511,15 @@
           <w:lang w:val="en-US"/>
         </w:rPr>
       </w:pPr>
-      <w:bookmarkStart w:id="17" w:name="_Ref532907480"/>
-      <w:bookmarkStart w:id="18" w:name="_Ref523133849"/>
+      <w:bookmarkStart w:id="16" w:name="_Ref532907480"/>
+      <w:bookmarkStart w:id="17" w:name="_Ref523133849"/>
       <w:r>
         <w:rPr>
           <w:lang w:val="en-US"/>
         </w:rPr>
         <w:t>Newkirk, B. L., 1926, “Shaft Rubbing,” Mech. Eng., 48, pp. 830–832.</w:t>
       </w:r>
-      <w:bookmarkEnd w:id="17"/>
+      <w:bookmarkEnd w:id="16"/>
     </w:p>
     <w:p>
       <w:pPr>
@@ -14559,7 +14594,7 @@
         </w:rPr>
         <w:t>quilibrium of Steadily Loaded Journal Bearings," Proc. Inst. Mech. Eng., 181(2), pp. 70-80</w:t>
       </w:r>
-      <w:bookmarkEnd w:id="18"/>
+      <w:bookmarkEnd w:id="17"/>
       <w:r>
         <w:rPr>
           <w:lang w:val="en-US"/>
@@ -14580,7 +14615,7 @@
           <w:lang w:val="en-US"/>
         </w:rPr>
       </w:pPr>
-      <w:bookmarkStart w:id="19" w:name="_Ref523133967"/>
+      <w:bookmarkStart w:id="18" w:name="_Ref523133967"/>
       <w:r>
         <w:rPr>
           <w:lang w:val="en-US"/>
@@ -14611,7 +14646,7 @@
         </w:rPr>
         <w:t>1975.</w:t>
       </w:r>
-      <w:bookmarkEnd w:id="19"/>
+      <w:bookmarkEnd w:id="18"/>
     </w:p>
     <w:p>
       <w:pPr>
@@ -14632,7 +14667,7 @@
           <w:lang w:val="en-US"/>
         </w:rPr>
       </w:pPr>
-      <w:bookmarkStart w:id="20" w:name="_Ref444178326"/>
+      <w:bookmarkStart w:id="19" w:name="_Ref444178326"/>
       <w:r>
         <w:rPr>
           <w:rFonts w:asciiTheme="minorHAnsi" w:hAnsiTheme="minorHAnsi"/>
@@ -14647,7 +14682,7 @@
         </w:rPr>
         <w:t xml:space="preserve"> Jongh, The synchronous rotor instability phenomenon – Morton Effect, Proceedings of the thirty-seventh turbomachinery symposium, 2008.</w:t>
       </w:r>
-      <w:bookmarkEnd w:id="20"/>
+      <w:bookmarkEnd w:id="19"/>
     </w:p>
     <w:p>
       <w:pPr>
@@ -14662,7 +14697,7 @@
           <w:lang w:val="en-US"/>
         </w:rPr>
       </w:pPr>
-      <w:bookmarkStart w:id="21" w:name="_Ref523143829"/>
+      <w:bookmarkStart w:id="20" w:name="_Ref523143829"/>
       <w:r>
         <w:rPr>
           <w:lang w:val="en-US"/>
@@ -14705,7 +14740,7 @@
         </w:rPr>
         <w:t xml:space="preserve"> 1978.</w:t>
       </w:r>
-      <w:bookmarkEnd w:id="21"/>
+      <w:bookmarkEnd w:id="20"/>
     </w:p>
     <w:p>
       <w:pPr>
@@ -14726,7 +14761,7 @@
           <w:lang w:val="en-US"/>
         </w:rPr>
       </w:pPr>
-      <w:bookmarkStart w:id="22" w:name="_Ref444179456"/>
+      <w:bookmarkStart w:id="21" w:name="_Ref444179456"/>
       <w:r>
         <w:rPr>
           <w:rFonts w:asciiTheme="minorHAnsi" w:hAnsiTheme="minorHAnsi"/>
@@ -14734,7 +14769,7 @@
         </w:rPr>
         <w:t>F.M. De Jongh, and P.G. Morton, “The synchronous Instability of a Compressor Rotor Due to Bearing Journal Differential Heating”, ASME Paper No. 94-GT-35. Alson published in ASME Transactions, Journal of Engineering for Gas Turbines and Power; 118, October 1994, pp.816-824</w:t>
       </w:r>
-      <w:bookmarkEnd w:id="22"/>
+      <w:bookmarkEnd w:id="21"/>
     </w:p>
     <w:p>
       <w:pPr>
@@ -14755,7 +14790,7 @@
           <w:lang w:val="en-US"/>
         </w:rPr>
       </w:pPr>
-      <w:bookmarkStart w:id="23" w:name="_Ref444178598"/>
+      <w:bookmarkStart w:id="22" w:name="_Ref444178598"/>
       <w:r>
         <w:rPr>
           <w:rFonts w:asciiTheme="minorHAnsi" w:hAnsiTheme="minorHAnsi"/>
@@ -14770,7 +14805,7 @@
         </w:rPr>
         <w:t>ior”, Proceeding of the Royal society of London. Series A: Mathematical and physical Sciences, Vol.441, pp.527-548, 1993.</w:t>
       </w:r>
-      <w:bookmarkEnd w:id="23"/>
+      <w:bookmarkEnd w:id="22"/>
     </w:p>
     <w:p>
       <w:pPr>
@@ -14791,7 +14826,7 @@
           <w:lang w:val="en-US"/>
         </w:rPr>
       </w:pPr>
-      <w:bookmarkStart w:id="24" w:name="_Ref523082734"/>
+      <w:bookmarkStart w:id="23" w:name="_Ref523082734"/>
       <w:r>
         <w:rPr>
           <w:rFonts w:asciiTheme="minorHAnsi" w:hAnsiTheme="minorHAnsi"/>
@@ -14834,7 +14869,7 @@
         </w:rPr>
         <w:t>290, 1994.</w:t>
       </w:r>
-      <w:bookmarkEnd w:id="24"/>
+      <w:bookmarkEnd w:id="23"/>
     </w:p>
     <w:p>
       <w:pPr>
@@ -14855,7 +14890,7 @@
           <w:lang w:val="en-US"/>
         </w:rPr>
       </w:pPr>
-      <w:bookmarkStart w:id="25" w:name="_Ref444180595"/>
+      <w:bookmarkStart w:id="24" w:name="_Ref444180595"/>
       <w:r>
         <w:rPr>
           <w:rFonts w:asciiTheme="minorHAnsi" w:hAnsiTheme="minorHAnsi"/>
@@ -14981,9 +15016,10 @@
           <w:rFonts w:asciiTheme="minorHAnsi" w:hAnsiTheme="minorHAnsi"/>
           <w:lang w:val="en-US"/>
         </w:rPr>
-        <w:t xml:space="preserve"> </w:t>
-      </w:r>
-      <w:bookmarkStart w:id="26" w:name="_Ref532921948"/>
+        <w:lastRenderedPageBreak/>
+        <w:t xml:space="preserve"> </w:t>
+      </w:r>
+      <w:bookmarkStart w:id="25" w:name="_Ref532921948"/>
       <w:r>
         <w:rPr>
           <w:rFonts w:asciiTheme="minorHAnsi" w:hAnsiTheme="minorHAnsi"/>
@@ -15005,8 +15041,8 @@
         </w:rPr>
         <w:t>, “Packing Rub Effect in Rotating Machinery,” Ph.D. thesis, RPI, Troy, NY. 1970.</w:t>
       </w:r>
+      <w:bookmarkEnd w:id="24"/>
       <w:bookmarkEnd w:id="25"/>
-      <w:bookmarkEnd w:id="26"/>
     </w:p>
     <w:p>
       <w:pPr>
@@ -15027,13 +15063,12 @@
           <w:lang w:val="en-US"/>
         </w:rPr>
       </w:pPr>
-      <w:bookmarkStart w:id="27" w:name="_Ref523083697"/>
-      <w:r>
-        <w:rPr>
-          <w:rFonts w:asciiTheme="minorHAnsi" w:hAnsiTheme="minorHAnsi"/>
-          <w:lang w:val="en-US"/>
-        </w:rPr>
-        <w:lastRenderedPageBreak/>
+      <w:bookmarkStart w:id="26" w:name="_Ref523083697"/>
+      <w:r>
+        <w:rPr>
+          <w:rFonts w:asciiTheme="minorHAnsi" w:hAnsiTheme="minorHAnsi"/>
+          <w:lang w:val="en-US"/>
+        </w:rPr>
         <w:t>F.</w:t>
       </w:r>
       <w:r>
@@ -15071,7 +15106,7 @@
         </w:rPr>
         <w:t xml:space="preserve"> College Station, TX, pp. 17–26, 1998.</w:t>
       </w:r>
-      <w:bookmarkEnd w:id="27"/>
+      <w:bookmarkEnd w:id="26"/>
     </w:p>
     <w:p>
       <w:pPr>
@@ -15092,7 +15127,7 @@
           <w:lang w:val="en-US"/>
         </w:rPr>
       </w:pPr>
-      <w:bookmarkStart w:id="28" w:name="_Ref523085716"/>
+      <w:bookmarkStart w:id="27" w:name="_Ref523085716"/>
       <w:r>
         <w:rPr>
           <w:rFonts w:asciiTheme="minorHAnsi" w:hAnsiTheme="minorHAnsi"/>
@@ -15135,7 +15170,7 @@
         </w:rPr>
         <w:t xml:space="preserve"> 1994.</w:t>
       </w:r>
-      <w:bookmarkEnd w:id="28"/>
+      <w:bookmarkEnd w:id="27"/>
     </w:p>
     <w:p>
       <w:pPr>
@@ -15156,7 +15191,7 @@
           <w:lang w:val="en-US"/>
         </w:rPr>
       </w:pPr>
-      <w:bookmarkStart w:id="29" w:name="_Ref444179903"/>
+      <w:bookmarkStart w:id="28" w:name="_Ref444179903"/>
       <w:r>
         <w:rPr>
           <w:rFonts w:asciiTheme="minorHAnsi" w:hAnsiTheme="minorHAnsi"/>
@@ -15178,7 +15213,7 @@
         </w:rPr>
         <w:t>de Jongh and P. van der Hoeven, “Application of a heat barrier sleeve to prevent synchronous rotor instability”, in Proceedings of the Twenty-seventh Turbomachinery Symposium, 1998, pp.17-26.</w:t>
       </w:r>
-      <w:bookmarkEnd w:id="29"/>
+      <w:bookmarkEnd w:id="28"/>
     </w:p>
     <w:p>
       <w:pPr>
@@ -15193,7 +15228,7 @@
           <w:lang w:val="en-US" w:eastAsia="en-US"/>
         </w:rPr>
       </w:pPr>
-      <w:bookmarkStart w:id="30" w:name="_Ref523086107"/>
+      <w:bookmarkStart w:id="29" w:name="_Ref523086107"/>
       <w:r>
         <w:rPr>
           <w:lang w:val="en-US" w:eastAsia="en-US"/>
@@ -15248,7 +15283,7 @@
         </w:rPr>
         <w:t>, ASME Journal of Vibration and Acoustics, Vol. 132, October, 2010</w:t>
       </w:r>
-      <w:bookmarkEnd w:id="30"/>
+      <w:bookmarkEnd w:id="29"/>
     </w:p>
     <w:p>
       <w:pPr>
@@ -15263,7 +15298,7 @@
           <w:lang w:val="en-US" w:eastAsia="en-US"/>
         </w:rPr>
       </w:pPr>
-      <w:bookmarkStart w:id="31" w:name="_Ref523086492"/>
+      <w:bookmarkStart w:id="30" w:name="_Ref523086492"/>
       <w:r>
         <w:rPr>
           <w:lang w:val="en-US" w:eastAsia="en-US"/>
@@ -15306,7 +15341,7 @@
         </w:rPr>
         <w:t>Case Study of Morton Effect Shaft Differential Heating in a Variable-Speed Rotating Electric Machine, Proceedings of GT2011, ASME Turbo Expo, June 6-11 2011, BC, Canada</w:t>
       </w:r>
-      <w:bookmarkEnd w:id="31"/>
+      <w:bookmarkEnd w:id="30"/>
     </w:p>
     <w:p>
       <w:pPr>
@@ -15327,7 +15362,7 @@
           <w:lang w:val="en-US"/>
         </w:rPr>
       </w:pPr>
-      <w:bookmarkStart w:id="32" w:name="_Ref444181331"/>
+      <w:bookmarkStart w:id="31" w:name="_Ref444181331"/>
       <w:r>
         <w:rPr>
           <w:rFonts w:asciiTheme="minorHAnsi" w:hAnsiTheme="minorHAnsi"/>
@@ -15342,7 +15377,7 @@
         </w:rPr>
         <w:t>.Kirk, “Part I-theoretical model for a synchronous thermal instability operating in overhung rotors”, International Journal of Rotating Machinery, vol. 10, pp.447-487, 2004.</w:t>
       </w:r>
-      <w:bookmarkEnd w:id="32"/>
+      <w:bookmarkEnd w:id="31"/>
     </w:p>
     <w:p>
       <w:pPr>
@@ -15363,7 +15398,7 @@
           <w:lang w:val="en-US"/>
         </w:rPr>
       </w:pPr>
-      <w:bookmarkStart w:id="33" w:name="_Ref444181446"/>
+      <w:bookmarkStart w:id="32" w:name="_Ref444181446"/>
       <w:r>
         <w:rPr>
           <w:rFonts w:asciiTheme="minorHAnsi" w:hAnsiTheme="minorHAnsi"/>
@@ -15385,7 +15420,7 @@
         </w:rPr>
         <w:t>.Kirk, “Part II-Case Studies for a Synchronous Thermal instability operating in Overhung Rotors”, International Journal of Rotating Machinery, vol. 10, pp.447-487, 2004</w:t>
       </w:r>
-      <w:bookmarkEnd w:id="33"/>
+      <w:bookmarkEnd w:id="32"/>
     </w:p>
     <w:p>
       <w:pPr>
@@ -15406,7 +15441,7 @@
           <w:lang w:val="en-US"/>
         </w:rPr>
       </w:pPr>
-      <w:bookmarkStart w:id="34" w:name="_Ref442884527"/>
+      <w:bookmarkStart w:id="33" w:name="_Ref442884527"/>
       <w:r>
         <w:rPr>
           <w:rFonts w:asciiTheme="minorHAnsi" w:hAnsiTheme="minorHAnsi"/>
@@ -15414,7 +15449,7 @@
         </w:rPr>
         <w:t>A.C. Balbahadur, 'A Thermoelastohydrodynamic Model of the Morton Effect Operating in Overhung Rotors Supported by Plain or Tilting Pad Journal Bearings', PhD Thesis, Virginia Polytechnic Institute and University, 2001.</w:t>
       </w:r>
-      <w:bookmarkEnd w:id="34"/>
+      <w:bookmarkEnd w:id="33"/>
     </w:p>
     <w:p>
       <w:pPr>
@@ -15442,7 +15477,7 @@
         </w:rPr>
         <w:t xml:space="preserve"> </w:t>
       </w:r>
-      <w:bookmarkStart w:id="35" w:name="_Ref523089885"/>
+      <w:bookmarkStart w:id="34" w:name="_Ref523089885"/>
       <w:r>
         <w:rPr>
           <w:rFonts w:asciiTheme="minorHAnsi" w:hAnsiTheme="minorHAnsi"/>
@@ -15499,7 +15534,7 @@
         </w:rPr>
         <w:t>nference, Portland, Oregon, USA, 2013.</w:t>
       </w:r>
-      <w:bookmarkEnd w:id="35"/>
+      <w:bookmarkEnd w:id="34"/>
       <w:r>
         <w:rPr>
           <w:rFonts w:asciiTheme="minorHAnsi" w:hAnsiTheme="minorHAnsi"/>
@@ -15534,7 +15569,7 @@
         </w:rPr>
         <w:t xml:space="preserve"> </w:t>
       </w:r>
-      <w:bookmarkStart w:id="36" w:name="_Ref523090891"/>
+      <w:bookmarkStart w:id="35" w:name="_Ref523090891"/>
       <w:r>
         <w:rPr>
           <w:rFonts w:asciiTheme="minorHAnsi" w:hAnsiTheme="minorHAnsi"/>
@@ -15612,7 +15647,7 @@
         </w:rPr>
         <w:t>.</w:t>
       </w:r>
-      <w:bookmarkEnd w:id="36"/>
+      <w:bookmarkEnd w:id="35"/>
     </w:p>
     <w:p>
       <w:pPr>
@@ -15640,7 +15675,7 @@
         </w:rPr>
         <w:t xml:space="preserve"> </w:t>
       </w:r>
-      <w:bookmarkStart w:id="37" w:name="_Ref523091267"/>
+      <w:bookmarkStart w:id="36" w:name="_Ref523091267"/>
       <w:r>
         <w:rPr>
           <w:rFonts w:asciiTheme="minorHAnsi" w:hAnsiTheme="minorHAnsi"/>
@@ -15683,7 +15718,7 @@
         </w:rPr>
         <w:t>1987.</w:t>
       </w:r>
-      <w:bookmarkEnd w:id="37"/>
+      <w:bookmarkEnd w:id="36"/>
     </w:p>
     <w:p>
       <w:pPr>
@@ -15704,7 +15739,7 @@
           <w:lang w:val="en-US"/>
         </w:rPr>
       </w:pPr>
-      <w:bookmarkStart w:id="38" w:name="_Ref523091105"/>
+      <w:bookmarkStart w:id="37" w:name="_Ref523091105"/>
       <w:r>
         <w:rPr>
           <w:rFonts w:asciiTheme="minorHAnsi" w:hAnsiTheme="minorHAnsi"/>
@@ -15733,7 +15768,7 @@
         </w:rPr>
         <w:t>1980.</w:t>
       </w:r>
-      <w:bookmarkEnd w:id="38"/>
+      <w:bookmarkEnd w:id="37"/>
     </w:p>
     <w:p>
       <w:pPr>
@@ -15754,7 +15789,7 @@
           <w:lang w:val="en-US"/>
         </w:rPr>
       </w:pPr>
-      <w:bookmarkStart w:id="39" w:name="_Ref444182495"/>
+      <w:bookmarkStart w:id="38" w:name="_Ref444182495"/>
       <w:r>
         <w:rPr>
           <w:rFonts w:asciiTheme="minorHAnsi" w:hAnsiTheme="minorHAnsi"/>
@@ -15763,7 +15798,7 @@
         <w:lastRenderedPageBreak/>
         <w:t xml:space="preserve"> </w:t>
       </w:r>
-      <w:bookmarkStart w:id="40" w:name="_Ref523220306"/>
+      <w:bookmarkStart w:id="39" w:name="_Ref523220306"/>
       <w:r>
         <w:rPr>
           <w:rFonts w:asciiTheme="minorHAnsi" w:hAnsiTheme="minorHAnsi"/>
@@ -15799,8 +15834,8 @@
         </w:rPr>
         <w:t>Palazzolo, “Morton Effect Cyclic Vibration Amplitude Determination for Tilt Pad Bearing Supported Machinery,” Journal of Tribology-Transactions of the ASME, vol.135, Jan 2013</w:t>
       </w:r>
+      <w:bookmarkEnd w:id="38"/>
       <w:bookmarkEnd w:id="39"/>
-      <w:bookmarkEnd w:id="40"/>
     </w:p>
     <w:p>
       <w:pPr>
@@ -15821,15 +15856,15 @@
           <w:lang w:val="en-US"/>
         </w:rPr>
       </w:pPr>
-      <w:bookmarkStart w:id="41" w:name="_Ref444184104"/>
-      <w:r>
-        <w:rPr>
-          <w:rFonts w:asciiTheme="minorHAnsi" w:hAnsiTheme="minorHAnsi"/>
-          <w:lang w:val="en-US"/>
-        </w:rPr>
-        <w:t xml:space="preserve"> </w:t>
-      </w:r>
-      <w:bookmarkStart w:id="42" w:name="_Ref523226789"/>
+      <w:bookmarkStart w:id="40" w:name="_Ref444184104"/>
+      <w:r>
+        <w:rPr>
+          <w:rFonts w:asciiTheme="minorHAnsi" w:hAnsiTheme="minorHAnsi"/>
+          <w:lang w:val="en-US"/>
+        </w:rPr>
+        <w:t xml:space="preserve"> </w:t>
+      </w:r>
+      <w:bookmarkStart w:id="41" w:name="_Ref523226789"/>
       <w:r>
         <w:rPr>
           <w:rFonts w:asciiTheme="minorHAnsi" w:hAnsiTheme="minorHAnsi"/>
@@ -15865,8 +15900,8 @@
         </w:rPr>
         <w:t>Palazzolo, “Thre-Dimensional THD Morton Effect Simulation Part I: Theoretical Model,” Journal of Tribology-Transactions of the ASME, vol.136(3), Apr 2014</w:t>
       </w:r>
+      <w:bookmarkEnd w:id="40"/>
       <w:bookmarkEnd w:id="41"/>
-      <w:bookmarkEnd w:id="42"/>
     </w:p>
     <w:p>
       <w:pPr>
@@ -15887,7 +15922,7 @@
           <w:lang w:val="en-US"/>
         </w:rPr>
       </w:pPr>
-      <w:bookmarkStart w:id="43" w:name="_Ref444700358"/>
+      <w:bookmarkStart w:id="42" w:name="_Ref444700358"/>
       <w:r>
         <w:rPr>
           <w:rFonts w:asciiTheme="minorHAnsi" w:hAnsiTheme="minorHAnsi"/>
@@ -15930,7 +15965,7 @@
         </w:rPr>
         <w:t>Palazzolo, “Thre-Dimensional THD Morton Effect Simulation Part II: Advanced Modeling and Parametric Studies,” Journal of Tribology-Transactions of the ASME, vol.136(3), Apr 2014</w:t>
       </w:r>
-      <w:bookmarkEnd w:id="43"/>
+      <w:bookmarkEnd w:id="42"/>
     </w:p>
     <w:p>
       <w:pPr>
@@ -15951,7 +15986,7 @@
           <w:lang w:val="en-US"/>
         </w:rPr>
       </w:pPr>
-      <w:bookmarkStart w:id="44" w:name="_Ref444181005"/>
+      <w:bookmarkStart w:id="43" w:name="_Ref444181005"/>
       <w:r>
         <w:rPr>
           <w:rFonts w:asciiTheme="minorHAnsi" w:hAnsiTheme="minorHAnsi"/>
@@ -15966,7 +16001,7 @@
         </w:rPr>
         <w:t>R.Gomiciaga and P.S.Koegh, “ Orbit Inducced Journal Temperature Variation in Hydrodynamic Bearings,” ASME Journal of Tribology , 121, pp.77-84, 1999</w:t>
       </w:r>
-      <w:bookmarkEnd w:id="44"/>
+      <w:bookmarkEnd w:id="43"/>
     </w:p>
     <w:p>
       <w:pPr>
@@ -15994,7 +16029,7 @@
         </w:rPr>
         <w:t xml:space="preserve"> </w:t>
       </w:r>
-      <w:bookmarkStart w:id="45" w:name="_Ref523221472"/>
+      <w:bookmarkStart w:id="44" w:name="_Ref523221472"/>
       <w:r>
         <w:rPr>
           <w:rFonts w:asciiTheme="minorHAnsi" w:hAnsiTheme="minorHAnsi"/>
@@ -16037,7 +16072,7 @@
         </w:rPr>
         <w:t>.</w:t>
       </w:r>
-      <w:bookmarkEnd w:id="45"/>
+      <w:bookmarkEnd w:id="44"/>
     </w:p>
     <w:p>
       <w:pPr>
@@ -16065,7 +16100,7 @@
         </w:rPr>
         <w:t xml:space="preserve"> </w:t>
       </w:r>
-      <w:bookmarkStart w:id="46" w:name="_Ref523227901"/>
+      <w:bookmarkStart w:id="45" w:name="_Ref523227901"/>
       <w:r>
         <w:rPr>
           <w:rFonts w:asciiTheme="minorHAnsi" w:hAnsiTheme="minorHAnsi"/>
@@ -16094,7 +16129,7 @@
         </w:rPr>
         <w:t>, 2016.</w:t>
       </w:r>
-      <w:bookmarkEnd w:id="46"/>
+      <w:bookmarkEnd w:id="45"/>
     </w:p>
     <w:p>
       <w:pPr>
@@ -16122,7 +16157,7 @@
         </w:rPr>
         <w:t xml:space="preserve"> </w:t>
       </w:r>
-      <w:bookmarkStart w:id="47" w:name="_Ref523233679"/>
+      <w:bookmarkStart w:id="46" w:name="_Ref523233679"/>
       <w:r>
         <w:rPr>
           <w:rFonts w:asciiTheme="minorHAnsi" w:hAnsiTheme="minorHAnsi"/>
@@ -16165,7 +16200,7 @@
         </w:rPr>
         <w:t>ical Engineering, 48(8):830–832, 1926.</w:t>
       </w:r>
-      <w:bookmarkEnd w:id="47"/>
+      <w:bookmarkEnd w:id="46"/>
     </w:p>
     <w:p>
       <w:pPr>
@@ -16193,7 +16228,7 @@
         </w:rPr>
         <w:t xml:space="preserve"> </w:t>
       </w:r>
-      <w:bookmarkStart w:id="48" w:name="_Ref523415513"/>
+      <w:bookmarkStart w:id="47" w:name="_Ref523415513"/>
       <w:r>
         <w:rPr>
           <w:rFonts w:asciiTheme="minorHAnsi" w:hAnsiTheme="minorHAnsi"/>
@@ -16292,7 +16327,7 @@
         </w:rPr>
         <w:t>, 2015.</w:t>
       </w:r>
-      <w:bookmarkEnd w:id="48"/>
+      <w:bookmarkEnd w:id="47"/>
     </w:p>
     <w:p>
       <w:pPr>
@@ -16320,7 +16355,7 @@
         </w:rPr>
         <w:t xml:space="preserve"> </w:t>
       </w:r>
-      <w:bookmarkStart w:id="49" w:name="_Ref523735243"/>
+      <w:bookmarkStart w:id="48" w:name="_Ref523735243"/>
       <w:r>
         <w:rPr>
           <w:rFonts w:asciiTheme="minorHAnsi" w:hAnsiTheme="minorHAnsi"/>
@@ -16391,7 +16426,7 @@
         </w:rPr>
         <w:t>cs, Milan, Italy, pp. 2243-2253, 2015.</w:t>
       </w:r>
-      <w:bookmarkEnd w:id="49"/>
+      <w:bookmarkEnd w:id="48"/>
     </w:p>
     <w:p>
       <w:pPr>
@@ -16419,7 +16454,7 @@
         </w:rPr>
         <w:t xml:space="preserve"> </w:t>
       </w:r>
-      <w:bookmarkStart w:id="50" w:name="_Ref532924561"/>
+      <w:bookmarkStart w:id="49" w:name="_Ref532924561"/>
       <w:r>
         <w:rPr>
           <w:rFonts w:asciiTheme="minorHAnsi" w:hAnsiTheme="minorHAnsi"/>
@@ -16427,7 +16462,7 @@
         </w:rPr>
         <w:t>Tong X, Palazzolo A, Suh J. A Review of the Rotordynamic Thermally Induced Synchronous Instability (Morton) Effect. ASME. Appl. Mech. Rev. 2017;69(6):060801-060801-13. doi:10.1115/1.4037216.</w:t>
       </w:r>
-      <w:bookmarkEnd w:id="50"/>
+      <w:bookmarkEnd w:id="49"/>
     </w:p>
     <w:p>
       <w:pPr>
@@ -16512,6 +16547,56 @@
         <w:t>.</w:t>
       </w:r>
     </w:p>
+    <w:p>
+      <w:pPr>
+        <w:pStyle w:val="Paragraphedeliste"/>
+        <w:numPr>
+          <w:ilvl w:val="0"/>
+          <w:numId w:val="7"/>
+        </w:numPr>
+        <w:overflowPunct/>
+        <w:autoSpaceDE/>
+        <w:autoSpaceDN/>
+        <w:adjustRightInd/>
+        <w:spacing w:after="160" w:line="360" w:lineRule="auto"/>
+        <w:jc w:val="both"/>
+        <w:textAlignment w:val="auto"/>
+        <w:rPr>
+          <w:rFonts w:asciiTheme="minorHAnsi" w:hAnsiTheme="minorHAnsi"/>
+          <w:lang w:val="en-US"/>
+        </w:rPr>
+      </w:pPr>
+      <w:bookmarkStart w:id="50" w:name="_GoBack"/>
+      <w:r>
+        <w:rPr>
+          <w:rFonts w:asciiTheme="minorHAnsi" w:hAnsiTheme="minorHAnsi"/>
+          <w:lang w:val="en-US"/>
+        </w:rPr>
+        <w:t xml:space="preserve"> </w:t>
+      </w:r>
+      <w:r>
+        <w:rPr>
+          <w:rFonts w:asciiTheme="minorHAnsi" w:hAnsiTheme="minorHAnsi"/>
+          <w:lang w:val="en-US"/>
+        </w:rPr>
+        <w:t xml:space="preserve">A.D. Dimarogonas, “A study of the Newkirk effect in turbomachinery”, Wear,  Volume 28, Issue 3,  1974, Pages 369-382,  ISSN 0043-1648, </w:t>
+      </w:r>
+      <w:r>
+        <w:rPr>
+          <w:rFonts w:asciiTheme="minorHAnsi" w:hAnsiTheme="minorHAnsi"/>
+          <w:lang w:val="en-US"/>
+        </w:rPr>
+        <w:t xml:space="preserve"> </w:t>
+      </w:r>
+      <w:r>
+        <w:rPr>
+          <w:rFonts w:asciiTheme="minorHAnsi" w:hAnsiTheme="minorHAnsi"/>
+          <w:lang w:val="en-US"/>
+        </w:rPr>
+        <w:t>https://doi.org/10.1016/0043-1648(74)90193-8.</w:t>
+      </w:r>
+    </w:p>
+    <w:bookmarkEnd w:id="50"/>
     <w:p>
       <w:pPr>
         <w:spacing w:line="360" w:lineRule="auto"/>
@@ -16542,7 +16627,7 @@
 </file>
 
 <file path=word/endnotes.xml><?xml version="1.0" encoding="utf-8"?>
-<w:endnotes xmlns:wpc="http://schemas.microsoft.com/office/word/2010/wordprocessingCanvas" xmlns:cx="http://schemas.microsoft.com/office/drawing/2014/chartex" xmlns:cx1="http://schemas.microsoft.com/office/drawing/2015/9/8/chartex" xmlns:mc="http://schemas.openxmlformats.org/markup-compatibility/2006" xmlns:o="urn:schemas-microsoft-com:office:office" xmlns:r="http://schemas.openxmlformats.org/officeDocument/2006/relationships" xmlns:m="http://schemas.openxmlformats.org/officeDocument/2006/math" xmlns:v="urn:schemas-microsoft-com:vml" xmlns:wp14="http://schemas.microsoft.com/office/word/2010/wordprocessingDrawing" xmlns:wp="http://schemas.openxmlformats.org/drawingml/2006/wordprocessingDrawing" xmlns:w10="urn:schemas-microsoft-com:office:word" xmlns:w="http://schemas.openxmlformats.org/wordprocessingml/2006/main" xmlns:w14="http://schemas.microsoft.com/office/word/2010/wordml" xmlns:w15="http://schemas.microsoft.com/office/word/2012/wordml" xmlns:w16se="http://schemas.microsoft.com/office/word/2015/wordml/symex" xmlns:wpg="http://schemas.microsoft.com/office/word/2010/wordprocessingGroup" xmlns:wpi="http://schemas.microsoft.com/office/word/2010/wordprocessingInk" xmlns:wne="http://schemas.microsoft.com/office/word/2006/wordml" xmlns:wps="http://schemas.microsoft.com/office/word/2010/wordprocessingShape" mc:Ignorable="w14 w15 w16se wp14">
+<w:endnotes xmlns:wpc="http://schemas.microsoft.com/office/word/2010/wordprocessingCanvas" xmlns:mc="http://schemas.openxmlformats.org/markup-compatibility/2006" xmlns:o="urn:schemas-microsoft-com:office:office" xmlns:r="http://schemas.openxmlformats.org/officeDocument/2006/relationships" xmlns:m="http://schemas.openxmlformats.org/officeDocument/2006/math" xmlns:v="urn:schemas-microsoft-com:vml" xmlns:wp14="http://schemas.microsoft.com/office/word/2010/wordprocessingDrawing" xmlns:wp="http://schemas.openxmlformats.org/drawingml/2006/wordprocessingDrawing" xmlns:w10="urn:schemas-microsoft-com:office:word" xmlns:w="http://schemas.openxmlformats.org/wordprocessingml/2006/main" xmlns:w14="http://schemas.microsoft.com/office/word/2010/wordml" xmlns:w15="http://schemas.microsoft.com/office/word/2012/wordml" xmlns:wpg="http://schemas.microsoft.com/office/word/2010/wordprocessingGroup" xmlns:wpi="http://schemas.microsoft.com/office/word/2010/wordprocessingInk" xmlns:wne="http://schemas.microsoft.com/office/word/2006/wordml" xmlns:wps="http://schemas.microsoft.com/office/word/2010/wordprocessingShape" mc:Ignorable="w14 w15 wp14">
   <w:endnote w:type="separator" w:id="-1">
     <w:p>
       <w:r>
@@ -16561,7 +16646,7 @@
 </file>
 
 <file path=word/footnotes.xml><?xml version="1.0" encoding="utf-8"?>
-<w:footnotes xmlns:wpc="http://schemas.microsoft.com/office/word/2010/wordprocessingCanvas" xmlns:cx="http://schemas.microsoft.com/office/drawing/2014/chartex" xmlns:cx1="http://schemas.microsoft.com/office/drawing/2015/9/8/chartex" xmlns:mc="http://schemas.openxmlformats.org/markup-compatibility/2006" xmlns:o="urn:schemas-microsoft-com:office:office" xmlns:r="http://schemas.openxmlformats.org/officeDocument/2006/relationships" xmlns:m="http://schemas.openxmlformats.org/officeDocument/2006/math" xmlns:v="urn:schemas-microsoft-com:vml" xmlns:wp14="http://schemas.microsoft.com/office/word/2010/wordprocessingDrawing" xmlns:wp="http://schemas.openxmlformats.org/drawingml/2006/wordprocessingDrawing" xmlns:w10="urn:schemas-microsoft-com:office:word" xmlns:w="http://schemas.openxmlformats.org/wordprocessingml/2006/main" xmlns:w14="http://schemas.microsoft.com/office/word/2010/wordml" xmlns:w15="http://schemas.microsoft.com/office/word/2012/wordml" xmlns:w16se="http://schemas.microsoft.com/office/word/2015/wordml/symex" xmlns:wpg="http://schemas.microsoft.com/office/word/2010/wordprocessingGroup" xmlns:wpi="http://schemas.microsoft.com/office/word/2010/wordprocessingInk" xmlns:wne="http://schemas.microsoft.com/office/word/2006/wordml" xmlns:wps="http://schemas.microsoft.com/office/word/2010/wordprocessingShape" mc:Ignorable="w14 w15 w16se wp14">
+<w:footnotes xmlns:wpc="http://schemas.microsoft.com/office/word/2010/wordprocessingCanvas" xmlns:mc="http://schemas.openxmlformats.org/markup-compatibility/2006" xmlns:o="urn:schemas-microsoft-com:office:office" xmlns:r="http://schemas.openxmlformats.org/officeDocument/2006/relationships" xmlns:m="http://schemas.openxmlformats.org/officeDocument/2006/math" xmlns:v="urn:schemas-microsoft-com:vml" xmlns:wp14="http://schemas.microsoft.com/office/word/2010/wordprocessingDrawing" xmlns:wp="http://schemas.openxmlformats.org/drawingml/2006/wordprocessingDrawing" xmlns:w10="urn:schemas-microsoft-com:office:word" xmlns:w="http://schemas.openxmlformats.org/wordprocessingml/2006/main" xmlns:w14="http://schemas.microsoft.com/office/word/2010/wordml" xmlns:w15="http://schemas.microsoft.com/office/word/2012/wordml" xmlns:wpg="http://schemas.microsoft.com/office/word/2010/wordprocessingGroup" xmlns:wpi="http://schemas.microsoft.com/office/word/2010/wordprocessingInk" xmlns:wne="http://schemas.microsoft.com/office/word/2006/wordml" xmlns:wps="http://schemas.microsoft.com/office/word/2010/wordprocessingShape" mc:Ignorable="w14 w15 wp14">
   <w:footnote w:type="separator" w:id="-1">
     <w:p>
       <w:r>
@@ -16580,7 +16665,7 @@
 </file>
 
 <file path=word/numbering.xml><?xml version="1.0" encoding="utf-8"?>
-<w:numbering xmlns:wpc="http://schemas.microsoft.com/office/word/2010/wordprocessingCanvas" xmlns:cx="http://schemas.microsoft.com/office/drawing/2014/chartex" xmlns:cx1="http://schemas.microsoft.com/office/drawing/2015/9/8/chartex" xmlns:mc="http://schemas.openxmlformats.org/markup-compatibility/2006" xmlns:o="urn:schemas-microsoft-com:office:office" xmlns:r="http://schemas.openxmlformats.org/officeDocument/2006/relationships" xmlns:m="http://schemas.openxmlformats.org/officeDocument/2006/math" xmlns:v="urn:schemas-microsoft-com:vml" xmlns:wp14="http://schemas.microsoft.com/office/word/2010/wordprocessingDrawing" xmlns:wp="http://schemas.openxmlformats.org/drawingml/2006/wordprocessingDrawing" xmlns:w10="urn:schemas-microsoft-com:office:word" xmlns:w="http://schemas.openxmlformats.org/wordprocessingml/2006/main" xmlns:w14="http://schemas.microsoft.com/office/word/2010/wordml" xmlns:w15="http://schemas.microsoft.com/office/word/2012/wordml" xmlns:w16se="http://schemas.microsoft.com/office/word/2015/wordml/symex" xmlns:wpg="http://schemas.microsoft.com/office/word/2010/wordprocessingGroup" xmlns:wpi="http://schemas.microsoft.com/office/word/2010/wordprocessingInk" xmlns:wne="http://schemas.microsoft.com/office/word/2006/wordml" xmlns:wps="http://schemas.microsoft.com/office/word/2010/wordprocessingShape" mc:Ignorable="w14 w15 w16se wp14">
+<w:numbering xmlns:wpc="http://schemas.microsoft.com/office/word/2010/wordprocessingCanvas" xmlns:mc="http://schemas.openxmlformats.org/markup-compatibility/2006" xmlns:o="urn:schemas-microsoft-com:office:office" xmlns:r="http://schemas.openxmlformats.org/officeDocument/2006/relationships" xmlns:m="http://schemas.openxmlformats.org/officeDocument/2006/math" xmlns:v="urn:schemas-microsoft-com:vml" xmlns:wp14="http://schemas.microsoft.com/office/word/2010/wordprocessingDrawing" xmlns:wp="http://schemas.openxmlformats.org/drawingml/2006/wordprocessingDrawing" xmlns:w10="urn:schemas-microsoft-com:office:word" xmlns:w="http://schemas.openxmlformats.org/wordprocessingml/2006/main" xmlns:w14="http://schemas.microsoft.com/office/word/2010/wordml" xmlns:w15="http://schemas.microsoft.com/office/word/2012/wordml" xmlns:wpg="http://schemas.microsoft.com/office/word/2010/wordprocessingGroup" xmlns:wpi="http://schemas.microsoft.com/office/word/2010/wordprocessingInk" xmlns:wne="http://schemas.microsoft.com/office/word/2006/wordml" xmlns:wps="http://schemas.microsoft.com/office/word/2010/wordprocessingShape" mc:Ignorable="w14 w15 wp14">
   <w:abstractNum w:abstractNumId="0" w15:restartNumberingAfterBreak="0">
     <w:nsid w:val="FFFFFFFB"/>
     <w:multiLevelType w:val="multilevel"/>
@@ -18636,7 +18721,7 @@
 </file>
 
 <file path=word/people.xml><?xml version="1.0" encoding="utf-8"?>
-<w15:people xmlns:wpc="http://schemas.microsoft.com/office/word/2010/wordprocessingCanvas" xmlns:cx="http://schemas.microsoft.com/office/drawing/2014/chartex" xmlns:cx1="http://schemas.microsoft.com/office/drawing/2015/9/8/chartex" xmlns:mc="http://schemas.openxmlformats.org/markup-compatibility/2006" xmlns:o="urn:schemas-microsoft-com:office:office" xmlns:r="http://schemas.openxmlformats.org/officeDocument/2006/relationships" xmlns:m="http://schemas.openxmlformats.org/officeDocument/2006/math" xmlns:v="urn:schemas-microsoft-com:vml" xmlns:wp14="http://schemas.microsoft.com/office/word/2010/wordprocessingDrawing" xmlns:wp="http://schemas.openxmlformats.org/drawingml/2006/wordprocessingDrawing" xmlns:w10="urn:schemas-microsoft-com:office:word" xmlns:w="http://schemas.openxmlformats.org/wordprocessingml/2006/main" xmlns:w14="http://schemas.microsoft.com/office/word/2010/wordml" xmlns:w15="http://schemas.microsoft.com/office/word/2012/wordml" xmlns:w16se="http://schemas.microsoft.com/office/word/2015/wordml/symex" xmlns:wpg="http://schemas.microsoft.com/office/word/2010/wordprocessingGroup" xmlns:wpi="http://schemas.microsoft.com/office/word/2010/wordprocessingInk" xmlns:wne="http://schemas.microsoft.com/office/word/2006/wordml" xmlns:wps="http://schemas.microsoft.com/office/word/2010/wordprocessingShape" mc:Ignorable="w14 w15 w16se wp14">
+<w15:people xmlns:wpc="http://schemas.microsoft.com/office/word/2010/wordprocessingCanvas" xmlns:mc="http://schemas.openxmlformats.org/markup-compatibility/2006" xmlns:o="urn:schemas-microsoft-com:office:office" xmlns:r="http://schemas.openxmlformats.org/officeDocument/2006/relationships" xmlns:m="http://schemas.openxmlformats.org/officeDocument/2006/math" xmlns:v="urn:schemas-microsoft-com:vml" xmlns:wp14="http://schemas.microsoft.com/office/word/2010/wordprocessingDrawing" xmlns:wp="http://schemas.openxmlformats.org/drawingml/2006/wordprocessingDrawing" xmlns:w10="urn:schemas-microsoft-com:office:word" xmlns:w="http://schemas.openxmlformats.org/wordprocessingml/2006/main" xmlns:w14="http://schemas.microsoft.com/office/word/2010/wordml" xmlns:w15="http://schemas.microsoft.com/office/word/2012/wordml" xmlns:wpg="http://schemas.microsoft.com/office/word/2010/wordprocessingGroup" xmlns:wpi="http://schemas.microsoft.com/office/word/2010/wordprocessingInk" xmlns:wne="http://schemas.microsoft.com/office/word/2006/wordml" xmlns:wps="http://schemas.microsoft.com/office/word/2010/wordprocessingShape" mc:Ignorable="w14 w15 wp14">
   <w15:person w15:author="ZhangSilun">
     <w15:presenceInfo w15:providerId="None" w15:userId="ZhangSilun"/>
   </w15:person>
@@ -18644,7 +18729,7 @@
 </file>
 
 <file path=word/styles.xml><?xml version="1.0" encoding="utf-8"?>
-<w:styles xmlns:mc="http://schemas.openxmlformats.org/markup-compatibility/2006" xmlns:r="http://schemas.openxmlformats.org/officeDocument/2006/relationships" xmlns:w="http://schemas.openxmlformats.org/wordprocessingml/2006/main" xmlns:w14="http://schemas.microsoft.com/office/word/2010/wordml" xmlns:w15="http://schemas.microsoft.com/office/word/2012/wordml" xmlns:w16se="http://schemas.microsoft.com/office/word/2015/wordml/symex" mc:Ignorable="w14 w15 w16se">
+<w:styles xmlns:mc="http://schemas.openxmlformats.org/markup-compatibility/2006" xmlns:r="http://schemas.openxmlformats.org/officeDocument/2006/relationships" xmlns:w="http://schemas.openxmlformats.org/wordprocessingml/2006/main" xmlns:w14="http://schemas.microsoft.com/office/word/2010/wordml" xmlns:w15="http://schemas.microsoft.com/office/word/2012/wordml" mc:Ignorable="w14 w15">
   <w:docDefaults>
     <w:rPrDefault>
       <w:rPr>

</xml_diff>